<commit_message>
Update DATABASE help docs with changes from @tgm-pdx
</commit_message>
<xml_diff>
--- a/Help/DATABASE_Help.docx
+++ b/Help/DATABASE_Help.docx
@@ -1,6 +1,6 @@
 
 <file path=word/document.xml><?xml version="1.0" encoding="utf-8"?>
-<w:document xmlns:wpc="http://schemas.microsoft.com/office/word/2010/wordprocessingCanvas" xmlns:mc="http://schemas.openxmlformats.org/markup-compatibility/2006" xmlns:o="urn:schemas-microsoft-com:office:office" xmlns:r="http://schemas.openxmlformats.org/officeDocument/2006/relationships" xmlns:m="http://schemas.openxmlformats.org/officeDocument/2006/math" xmlns:v="urn:schemas-microsoft-com:vml" xmlns:wp14="http://schemas.microsoft.com/office/word/2010/wordprocessingDrawing" xmlns:wp="http://schemas.openxmlformats.org/drawingml/2006/wordprocessingDrawing" xmlns:w10="urn:schemas-microsoft-com:office:word" xmlns:w="http://schemas.openxmlformats.org/wordprocessingml/2006/main" xmlns:w14="http://schemas.microsoft.com/office/word/2010/wordml" xmlns:wpg="http://schemas.microsoft.com/office/word/2010/wordprocessingGroup" xmlns:wpi="http://schemas.microsoft.com/office/word/2010/wordprocessingInk" xmlns:wne="http://schemas.microsoft.com/office/word/2006/wordml" xmlns:wps="http://schemas.microsoft.com/office/word/2010/wordprocessingShape" mc:Ignorable="w14 wp14">
+<w:document xmlns:wpc="http://schemas.microsoft.com/office/word/2010/wordprocessingCanvas" xmlns:mc="http://schemas.openxmlformats.org/markup-compatibility/2006" xmlns:o="urn:schemas-microsoft-com:office:office" xmlns:r="http://schemas.openxmlformats.org/officeDocument/2006/relationships" xmlns:m="http://schemas.openxmlformats.org/officeDocument/2006/math" xmlns:v="urn:schemas-microsoft-com:vml" xmlns:wp14="http://schemas.microsoft.com/office/word/2010/wordprocessingDrawing" xmlns:wp="http://schemas.openxmlformats.org/drawingml/2006/wordprocessingDrawing" xmlns:w10="urn:schemas-microsoft-com:office:word" xmlns:w="http://schemas.openxmlformats.org/wordprocessingml/2006/main" xmlns:w14="http://schemas.microsoft.com/office/word/2010/wordml" xmlns:w15="http://schemas.microsoft.com/office/word/2012/wordml" xmlns:wpg="http://schemas.microsoft.com/office/word/2010/wordprocessingGroup" xmlns:wpi="http://schemas.microsoft.com/office/word/2010/wordprocessingInk" xmlns:wne="http://schemas.microsoft.com/office/word/2006/wordml" xmlns:wps="http://schemas.microsoft.com/office/word/2010/wordprocessingShape" mc:Ignorable="w14 w15 wp14">
   <w:body>
     <w:p>
       <w:pPr>
@@ -18,7 +18,6 @@
       </w:r>
     </w:p>
     <w:p>
-      <w:proofErr w:type="gramStart"/>
       <w:r>
         <w:t xml:space="preserve">To create a new project, start the FIA BioSum Manager application and select </w:t>
       </w:r>
@@ -31,7 +30,6 @@
       <w:r>
         <w:t>.</w:t>
       </w:r>
-      <w:proofErr w:type="gramEnd"/>
     </w:p>
     <w:p>
       <w:r>
@@ -807,15 +805,7 @@
         <w:t>Filter Plots by Menu Selection</w:t>
       </w:r>
       <w:r>
-        <w:t xml:space="preserve">&gt;, and desired options for forested status and condition proportion (see below), </w:t>
-      </w:r>
-      <w:proofErr w:type="gramStart"/>
-      <w:r>
-        <w:t>then</w:t>
-      </w:r>
-      <w:proofErr w:type="gramEnd"/>
-      <w:r>
-        <w:t xml:space="preserve"> click </w:t>
+        <w:t xml:space="preserve">&gt;, and desired options for forested status and condition proportion (see below), then click </w:t>
       </w:r>
       <w:r>
         <w:rPr>
@@ -1313,15 +1303,7 @@
         <w:t>oading of population tables and inventory data may continue for several minutes</w:t>
       </w:r>
       <w:r>
-        <w:t xml:space="preserve"> so please </w:t>
-      </w:r>
-      <w:proofErr w:type="gramStart"/>
-      <w:r>
-        <w:t>be</w:t>
-      </w:r>
-      <w:proofErr w:type="gramEnd"/>
-      <w:r>
-        <w:t xml:space="preserve"> patient.</w:t>
+        <w:t xml:space="preserve"> so please be patient.</w:t>
       </w:r>
     </w:p>
     <w:p/>
@@ -2389,242 +2371,249 @@
           <w:u w:val="single"/>
         </w:rPr>
         <w:lastRenderedPageBreak/>
-        <w:t>Edit Plot Data Source</w:t>
-      </w:r>
-    </w:p>
-    <w:p>
-      <w:r>
-        <w:t xml:space="preserve">This tool displays where the selected table is currently stored and allows the user to move the selected table to a differed </w:t>
-      </w:r>
-      <w:proofErr w:type="spellStart"/>
-      <w:r>
-        <w:t>mdb</w:t>
-      </w:r>
-      <w:proofErr w:type="spellEnd"/>
-      <w:r>
-        <w:t xml:space="preserve"> file, copy the selected table to a different </w:t>
-      </w:r>
-      <w:proofErr w:type="spellStart"/>
-      <w:r>
-        <w:t>mdb</w:t>
-      </w:r>
-      <w:proofErr w:type="spellEnd"/>
-      <w:r>
-        <w:t xml:space="preserve"> file, or make a copy of the table within the same </w:t>
-      </w:r>
-      <w:proofErr w:type="spellStart"/>
-      <w:r>
-        <w:t>mdb</w:t>
-      </w:r>
-      <w:proofErr w:type="spellEnd"/>
-      <w:r>
-        <w:t xml:space="preserve"> file, assigning a new name</w:t>
-      </w:r>
-      <w:r>
-        <w:t xml:space="preserve"> </w:t>
-      </w:r>
-      <w:r>
-        <w:t xml:space="preserve">to the copy. One useful feature of this tool is that it allows the user to overcome the MS ACCESS </w:t>
-      </w:r>
-      <w:r>
-        <w:rPr>
-          <w:b/>
-        </w:rPr>
-        <w:t>2GB</w:t>
-      </w:r>
-      <w:r>
-        <w:t xml:space="preserve"> file size limit by allowing a table to be copied to another MDB. Once the desired changes are made, select </w:t>
-      </w:r>
-      <w:r>
-        <w:rPr>
-          <w:b/>
-        </w:rPr>
-        <w:t>&lt;Commit Change&gt;</w:t>
-      </w:r>
-      <w:r>
-        <w:t xml:space="preserve"> then close the window with </w:t>
-      </w:r>
-      <w:r>
-        <w:rPr>
-          <w:b/>
-        </w:rPr>
-        <w:t>&lt;Close&gt;</w:t>
-      </w:r>
-      <w:r>
-        <w:t xml:space="preserve"> or the close control </w:t>
-      </w:r>
-      <w:r>
-        <w:rPr>
-          <w:b/>
-        </w:rPr>
-        <w:t>&lt;x&gt;</w:t>
-      </w:r>
-      <w:r>
-        <w:t>.</w:t>
-      </w:r>
-    </w:p>
-    <w:p/>
-    <w:p>
-      <w:pPr>
-        <w:rPr>
-          <w:b/>
-          <w:u w:val="single"/>
-        </w:rPr>
-      </w:pPr>
-    </w:p>
-    <w:p>
-      <w:pPr>
-        <w:rPr>
-          <w:b/>
-          <w:u w:val="single"/>
-        </w:rPr>
-      </w:pPr>
-    </w:p>
-    <w:p>
-      <w:pPr>
-        <w:rPr>
-          <w:b/>
-          <w:u w:val="single"/>
-        </w:rPr>
-      </w:pPr>
-    </w:p>
-    <w:p>
-      <w:pPr>
-        <w:rPr>
-          <w:b/>
-          <w:u w:val="single"/>
-        </w:rPr>
-      </w:pPr>
-    </w:p>
-    <w:p>
-      <w:pPr>
-        <w:rPr>
-          <w:b/>
-          <w:u w:val="single"/>
-        </w:rPr>
-      </w:pPr>
-    </w:p>
-    <w:p>
-      <w:pPr>
-        <w:rPr>
-          <w:b/>
-          <w:u w:val="single"/>
-        </w:rPr>
-      </w:pPr>
-    </w:p>
-    <w:p>
-      <w:pPr>
-        <w:rPr>
-          <w:b/>
-          <w:u w:val="single"/>
-        </w:rPr>
-      </w:pPr>
-    </w:p>
-    <w:p>
-      <w:pPr>
-        <w:rPr>
-          <w:b/>
-          <w:u w:val="single"/>
-        </w:rPr>
-      </w:pPr>
-    </w:p>
-    <w:p>
-      <w:pPr>
-        <w:rPr>
-          <w:b/>
-          <w:u w:val="single"/>
-        </w:rPr>
-      </w:pPr>
-    </w:p>
-    <w:p>
-      <w:pPr>
-        <w:rPr>
-          <w:b/>
-          <w:u w:val="single"/>
-        </w:rPr>
-      </w:pPr>
-    </w:p>
-    <w:p>
-      <w:pPr>
-        <w:rPr>
-          <w:b/>
-          <w:u w:val="single"/>
-        </w:rPr>
-      </w:pPr>
-    </w:p>
-    <w:p>
-      <w:pPr>
-        <w:rPr>
-          <w:b/>
-          <w:u w:val="single"/>
-        </w:rPr>
-      </w:pPr>
-    </w:p>
-    <w:p>
-      <w:pPr>
-        <w:rPr>
-          <w:b/>
-          <w:u w:val="single"/>
-        </w:rPr>
-      </w:pPr>
-    </w:p>
-    <w:p>
-      <w:pPr>
-        <w:rPr>
-          <w:b/>
-          <w:u w:val="single"/>
-        </w:rPr>
-      </w:pPr>
-    </w:p>
-    <w:p>
-      <w:pPr>
-        <w:rPr>
-          <w:b/>
-          <w:u w:val="single"/>
-        </w:rPr>
-      </w:pPr>
-    </w:p>
-    <w:p>
-      <w:pPr>
-        <w:rPr>
-          <w:b/>
-          <w:u w:val="single"/>
-        </w:rPr>
-      </w:pPr>
-    </w:p>
-    <w:p>
-      <w:pPr>
-        <w:rPr>
-          <w:b/>
-          <w:u w:val="single"/>
-        </w:rPr>
-      </w:pPr>
-    </w:p>
-    <w:p>
-      <w:pPr>
-        <w:rPr>
-          <w:b/>
-          <w:u w:val="single"/>
-        </w:rPr>
-      </w:pPr>
-    </w:p>
-    <w:p>
-      <w:pPr>
-        <w:rPr>
-          <w:b/>
-          <w:u w:val="single"/>
-        </w:rPr>
-      </w:pPr>
-    </w:p>
-    <w:p>
-      <w:pPr>
-        <w:rPr>
-          <w:b/>
-          <w:u w:val="single"/>
-        </w:rPr>
-      </w:pPr>
+        <w:t>Edit Project</w:t>
+      </w:r>
       <w:bookmarkStart w:id="0" w:name="_GoBack"/>
       <w:bookmarkEnd w:id="0"/>
+      <w:r>
+        <w:rPr>
+          <w:b/>
+          <w:u w:val="single"/>
+        </w:rPr>
+        <w:t xml:space="preserve"> Data Source</w:t>
+      </w:r>
+    </w:p>
+    <w:p>
+      <w:r>
+        <w:t xml:space="preserve">This tool displays where the selected table is currently stored and allows the user to move the selected table to a differed </w:t>
+      </w:r>
+      <w:proofErr w:type="spellStart"/>
+      <w:r>
+        <w:t>mdb</w:t>
+      </w:r>
+      <w:proofErr w:type="spellEnd"/>
+      <w:r>
+        <w:t xml:space="preserve"> file, copy the selected table to a different </w:t>
+      </w:r>
+      <w:proofErr w:type="spellStart"/>
+      <w:r>
+        <w:t>mdb</w:t>
+      </w:r>
+      <w:proofErr w:type="spellEnd"/>
+      <w:r>
+        <w:t xml:space="preserve"> file, or make a copy of the table within the same </w:t>
+      </w:r>
+      <w:proofErr w:type="spellStart"/>
+      <w:r>
+        <w:t>mdb</w:t>
+      </w:r>
+      <w:proofErr w:type="spellEnd"/>
+      <w:r>
+        <w:t xml:space="preserve"> file, assigning a new name</w:t>
+      </w:r>
+      <w:r>
+        <w:t xml:space="preserve"> </w:t>
+      </w:r>
+      <w:r>
+        <w:t xml:space="preserve">to the copy. One useful feature of this tool is that it allows the user to overcome the MS ACCESS </w:t>
+      </w:r>
+      <w:r>
+        <w:rPr>
+          <w:b/>
+        </w:rPr>
+        <w:t>2GB</w:t>
+      </w:r>
+      <w:r>
+        <w:t xml:space="preserve"> file size limit by allowing a table to be copied to another MDB. Once the desired changes are made, select </w:t>
+      </w:r>
+      <w:r>
+        <w:rPr>
+          <w:b/>
+        </w:rPr>
+        <w:t>&lt;Commit Change&gt;</w:t>
+      </w:r>
+      <w:r>
+        <w:t xml:space="preserve"> then close the window with </w:t>
+      </w:r>
+      <w:r>
+        <w:rPr>
+          <w:b/>
+        </w:rPr>
+        <w:t>&lt;Close&gt;</w:t>
+      </w:r>
+      <w:r>
+        <w:t xml:space="preserve"> or the close control </w:t>
+      </w:r>
+      <w:r>
+        <w:rPr>
+          <w:b/>
+        </w:rPr>
+        <w:t>&lt;x&gt;</w:t>
+      </w:r>
+      <w:r>
+        <w:t>.</w:t>
+      </w:r>
+    </w:p>
+    <w:p/>
+    <w:p>
+      <w:pPr>
+        <w:rPr>
+          <w:b/>
+          <w:u w:val="single"/>
+        </w:rPr>
+      </w:pPr>
+    </w:p>
+    <w:p>
+      <w:pPr>
+        <w:rPr>
+          <w:b/>
+          <w:u w:val="single"/>
+        </w:rPr>
+      </w:pPr>
+    </w:p>
+    <w:p>
+      <w:pPr>
+        <w:rPr>
+          <w:b/>
+          <w:u w:val="single"/>
+        </w:rPr>
+      </w:pPr>
+    </w:p>
+    <w:p>
+      <w:pPr>
+        <w:rPr>
+          <w:b/>
+          <w:u w:val="single"/>
+        </w:rPr>
+      </w:pPr>
+    </w:p>
+    <w:p>
+      <w:pPr>
+        <w:rPr>
+          <w:b/>
+          <w:u w:val="single"/>
+        </w:rPr>
+      </w:pPr>
+    </w:p>
+    <w:p>
+      <w:pPr>
+        <w:rPr>
+          <w:b/>
+          <w:u w:val="single"/>
+        </w:rPr>
+      </w:pPr>
+    </w:p>
+    <w:p>
+      <w:pPr>
+        <w:rPr>
+          <w:b/>
+          <w:u w:val="single"/>
+        </w:rPr>
+      </w:pPr>
+    </w:p>
+    <w:p>
+      <w:pPr>
+        <w:rPr>
+          <w:b/>
+          <w:u w:val="single"/>
+        </w:rPr>
+      </w:pPr>
+    </w:p>
+    <w:p>
+      <w:pPr>
+        <w:rPr>
+          <w:b/>
+          <w:u w:val="single"/>
+        </w:rPr>
+      </w:pPr>
+    </w:p>
+    <w:p>
+      <w:pPr>
+        <w:rPr>
+          <w:b/>
+          <w:u w:val="single"/>
+        </w:rPr>
+      </w:pPr>
+    </w:p>
+    <w:p>
+      <w:pPr>
+        <w:rPr>
+          <w:b/>
+          <w:u w:val="single"/>
+        </w:rPr>
+      </w:pPr>
+    </w:p>
+    <w:p>
+      <w:pPr>
+        <w:rPr>
+          <w:b/>
+          <w:u w:val="single"/>
+        </w:rPr>
+      </w:pPr>
+    </w:p>
+    <w:p>
+      <w:pPr>
+        <w:rPr>
+          <w:b/>
+          <w:u w:val="single"/>
+        </w:rPr>
+      </w:pPr>
+    </w:p>
+    <w:p>
+      <w:pPr>
+        <w:rPr>
+          <w:b/>
+          <w:u w:val="single"/>
+        </w:rPr>
+      </w:pPr>
+    </w:p>
+    <w:p>
+      <w:pPr>
+        <w:rPr>
+          <w:b/>
+          <w:u w:val="single"/>
+        </w:rPr>
+      </w:pPr>
+    </w:p>
+    <w:p>
+      <w:pPr>
+        <w:rPr>
+          <w:b/>
+          <w:u w:val="single"/>
+        </w:rPr>
+      </w:pPr>
+    </w:p>
+    <w:p>
+      <w:pPr>
+        <w:rPr>
+          <w:b/>
+          <w:u w:val="single"/>
+        </w:rPr>
+      </w:pPr>
+    </w:p>
+    <w:p>
+      <w:pPr>
+        <w:rPr>
+          <w:b/>
+          <w:u w:val="single"/>
+        </w:rPr>
+      </w:pPr>
+    </w:p>
+    <w:p>
+      <w:pPr>
+        <w:rPr>
+          <w:b/>
+          <w:u w:val="single"/>
+        </w:rPr>
+      </w:pPr>
+    </w:p>
+    <w:p>
+      <w:pPr>
+        <w:rPr>
+          <w:b/>
+          <w:u w:val="single"/>
+        </w:rPr>
+      </w:pPr>
       <w:r>
         <w:rPr>
           <w:b/>
@@ -2741,8 +2730,8 @@
 </file>
 
 <file path=word/numbering.xml><?xml version="1.0" encoding="utf-8"?>
-<w:numbering xmlns:wpc="http://schemas.microsoft.com/office/word/2010/wordprocessingCanvas" xmlns:mc="http://schemas.openxmlformats.org/markup-compatibility/2006" xmlns:o="urn:schemas-microsoft-com:office:office" xmlns:r="http://schemas.openxmlformats.org/officeDocument/2006/relationships" xmlns:m="http://schemas.openxmlformats.org/officeDocument/2006/math" xmlns:v="urn:schemas-microsoft-com:vml" xmlns:wp14="http://schemas.microsoft.com/office/word/2010/wordprocessingDrawing" xmlns:wp="http://schemas.openxmlformats.org/drawingml/2006/wordprocessingDrawing" xmlns:w10="urn:schemas-microsoft-com:office:word" xmlns:w="http://schemas.openxmlformats.org/wordprocessingml/2006/main" xmlns:w14="http://schemas.microsoft.com/office/word/2010/wordml" xmlns:wpg="http://schemas.microsoft.com/office/word/2010/wordprocessingGroup" xmlns:wpi="http://schemas.microsoft.com/office/word/2010/wordprocessingInk" xmlns:wne="http://schemas.microsoft.com/office/word/2006/wordml" xmlns:wps="http://schemas.microsoft.com/office/word/2010/wordprocessingShape" mc:Ignorable="w14 wp14">
-  <w:abstractNum w:abstractNumId="0">
+<w:numbering xmlns:wpc="http://schemas.microsoft.com/office/word/2010/wordprocessingCanvas" xmlns:mc="http://schemas.openxmlformats.org/markup-compatibility/2006" xmlns:o="urn:schemas-microsoft-com:office:office" xmlns:r="http://schemas.openxmlformats.org/officeDocument/2006/relationships" xmlns:m="http://schemas.openxmlformats.org/officeDocument/2006/math" xmlns:v="urn:schemas-microsoft-com:vml" xmlns:wp14="http://schemas.microsoft.com/office/word/2010/wordprocessingDrawing" xmlns:wp="http://schemas.openxmlformats.org/drawingml/2006/wordprocessingDrawing" xmlns:w10="urn:schemas-microsoft-com:office:word" xmlns:w="http://schemas.openxmlformats.org/wordprocessingml/2006/main" xmlns:w14="http://schemas.microsoft.com/office/word/2010/wordml" xmlns:w15="http://schemas.microsoft.com/office/word/2012/wordml" xmlns:wpg="http://schemas.microsoft.com/office/word/2010/wordprocessingGroup" xmlns:wpi="http://schemas.microsoft.com/office/word/2010/wordprocessingInk" xmlns:wne="http://schemas.microsoft.com/office/word/2006/wordml" xmlns:wps="http://schemas.microsoft.com/office/word/2010/wordprocessingShape" mc:Ignorable="w14 w15 wp14">
+  <w:abstractNum w:abstractNumId="0" w15:restartNumberingAfterBreak="0">
     <w:nsid w:val="2D3927F8"/>
     <w:multiLevelType w:val="hybridMultilevel"/>
     <w:tmpl w:val="2D2E84DE"/>
@@ -2832,7 +2821,7 @@
       </w:pPr>
     </w:lvl>
   </w:abstractNum>
-  <w:abstractNum w:abstractNumId="1">
+  <w:abstractNum w:abstractNumId="1" w15:restartNumberingAfterBreak="0">
     <w:nsid w:val="2E467730"/>
     <w:multiLevelType w:val="hybridMultilevel"/>
     <w:tmpl w:val="A51CB3B4"/>
@@ -2921,7 +2910,7 @@
       </w:pPr>
     </w:lvl>
   </w:abstractNum>
-  <w:abstractNum w:abstractNumId="2">
+  <w:abstractNum w:abstractNumId="2" w15:restartNumberingAfterBreak="0">
     <w:nsid w:val="63A74985"/>
     <w:multiLevelType w:val="hybridMultilevel"/>
     <w:tmpl w:val="ED2AF1FC"/>
@@ -3023,7 +3012,7 @@
 </file>
 
 <file path=word/styles.xml><?xml version="1.0" encoding="utf-8"?>
-<w:styles xmlns:mc="http://schemas.openxmlformats.org/markup-compatibility/2006" xmlns:r="http://schemas.openxmlformats.org/officeDocument/2006/relationships" xmlns:w="http://schemas.openxmlformats.org/wordprocessingml/2006/main" xmlns:w14="http://schemas.microsoft.com/office/word/2010/wordml" mc:Ignorable="w14">
+<w:styles xmlns:mc="http://schemas.openxmlformats.org/markup-compatibility/2006" xmlns:r="http://schemas.openxmlformats.org/officeDocument/2006/relationships" xmlns:w="http://schemas.openxmlformats.org/wordprocessingml/2006/main" xmlns:w14="http://schemas.microsoft.com/office/word/2010/wordml" xmlns:w15="http://schemas.microsoft.com/office/word/2012/wordml" mc:Ignorable="w14 w15">
   <w:docDefaults>
     <w:rPrDefault>
       <w:rPr>
@@ -3039,345 +3028,378 @@
       </w:pPr>
     </w:pPrDefault>
   </w:docDefaults>
-  <w:latentStyles w:defLockedState="0" w:defUIPriority="99" w:defSemiHidden="1" w:defUnhideWhenUsed="1" w:defQFormat="0" w:count="267">
-    <w:lsdException w:name="Normal" w:semiHidden="0" w:uiPriority="0" w:unhideWhenUsed="0" w:qFormat="1"/>
-    <w:lsdException w:name="heading 1" w:semiHidden="0" w:uiPriority="9" w:unhideWhenUsed="0" w:qFormat="1"/>
-    <w:lsdException w:name="heading 2" w:uiPriority="9" w:qFormat="1"/>
-    <w:lsdException w:name="heading 3" w:uiPriority="9" w:qFormat="1"/>
-    <w:lsdException w:name="heading 4" w:uiPriority="9" w:qFormat="1"/>
-    <w:lsdException w:name="heading 5" w:uiPriority="9" w:qFormat="1"/>
-    <w:lsdException w:name="heading 6" w:uiPriority="9" w:qFormat="1"/>
-    <w:lsdException w:name="heading 7" w:uiPriority="9" w:qFormat="1"/>
-    <w:lsdException w:name="heading 8" w:uiPriority="9" w:qFormat="1"/>
-    <w:lsdException w:name="heading 9" w:uiPriority="9" w:qFormat="1"/>
-    <w:lsdException w:name="toc 1" w:uiPriority="39"/>
-    <w:lsdException w:name="toc 2" w:uiPriority="39"/>
-    <w:lsdException w:name="toc 3" w:uiPriority="39"/>
-    <w:lsdException w:name="toc 4" w:uiPriority="39"/>
-    <w:lsdException w:name="toc 5" w:uiPriority="39"/>
-    <w:lsdException w:name="toc 6" w:uiPriority="39"/>
-    <w:lsdException w:name="toc 7" w:uiPriority="39"/>
-    <w:lsdException w:name="toc 8" w:uiPriority="39"/>
-    <w:lsdException w:name="toc 9" w:uiPriority="39"/>
-    <w:lsdException w:name="caption" w:uiPriority="35" w:qFormat="1"/>
-    <w:lsdException w:name="Title" w:semiHidden="0" w:uiPriority="10" w:unhideWhenUsed="0" w:qFormat="1"/>
-    <w:lsdException w:name="Default Paragraph Font" w:uiPriority="1"/>
-    <w:lsdException w:name="Subtitle" w:semiHidden="0" w:uiPriority="11" w:unhideWhenUsed="0" w:qFormat="1"/>
-    <w:lsdException w:name="Strong" w:semiHidden="0" w:uiPriority="22" w:unhideWhenUsed="0" w:qFormat="1"/>
-    <w:lsdException w:name="Emphasis" w:semiHidden="0" w:uiPriority="20" w:unhideWhenUsed="0" w:qFormat="1"/>
-    <w:lsdException w:name="Table Grid" w:semiHidden="0" w:uiPriority="59" w:unhideWhenUsed="0"/>
-    <w:lsdException w:name="Placeholder Text" w:unhideWhenUsed="0"/>
-    <w:lsdException w:name="No Spacing" w:semiHidden="0" w:uiPriority="1" w:unhideWhenUsed="0" w:qFormat="1"/>
-    <w:lsdException w:name="Light Shading" w:semiHidden="0" w:uiPriority="60" w:unhideWhenUsed="0"/>
-    <w:lsdException w:name="Light List" w:semiHidden="0" w:uiPriority="61" w:unhideWhenUsed="0"/>
-    <w:lsdException w:name="Light Grid" w:semiHidden="0" w:uiPriority="62" w:unhideWhenUsed="0"/>
-    <w:lsdException w:name="Medium Shading 1" w:semiHidden="0" w:uiPriority="63" w:unhideWhenUsed="0"/>
-    <w:lsdException w:name="Medium Shading 2" w:semiHidden="0" w:uiPriority="64" w:unhideWhenUsed="0"/>
-    <w:lsdException w:name="Medium List 1" w:semiHidden="0" w:uiPriority="65" w:unhideWhenUsed="0"/>
-    <w:lsdException w:name="Medium List 2" w:semiHidden="0" w:uiPriority="66" w:unhideWhenUsed="0"/>
-    <w:lsdException w:name="Medium Grid 1" w:semiHidden="0" w:uiPriority="67" w:unhideWhenUsed="0"/>
-    <w:lsdException w:name="Medium Grid 2" w:semiHidden="0" w:uiPriority="68" w:unhideWhenUsed="0"/>
-    <w:lsdException w:name="Medium Grid 3" w:semiHidden="0" w:uiPriority="69" w:unhideWhenUsed="0"/>
-    <w:lsdException w:name="Dark List" w:semiHidden="0" w:uiPriority="70" w:unhideWhenUsed="0"/>
-    <w:lsdException w:name="Colorful Shading" w:semiHidden="0" w:uiPriority="71" w:unhideWhenUsed="0"/>
-    <w:lsdException w:name="Colorful List" w:semiHidden="0" w:uiPriority="72" w:unhideWhenUsed="0"/>
-    <w:lsdException w:name="Colorful Grid" w:semiHidden="0" w:uiPriority="73" w:unhideWhenUsed="0"/>
-    <w:lsdException w:name="Light Shading Accent 1" w:semiHidden="0" w:uiPriority="60" w:unhideWhenUsed="0"/>
-    <w:lsdException w:name="Light List Accent 1" w:semiHidden="0" w:uiPriority="61" w:unhideWhenUsed="0"/>
-    <w:lsdException w:name="Light Grid Accent 1" w:semiHidden="0" w:uiPriority="62" w:unhideWhenUsed="0"/>
-    <w:lsdException w:name="Medium Shading 1 Accent 1" w:semiHidden="0" w:uiPriority="63" w:unhideWhenUsed="0"/>
-    <w:lsdException w:name="Medium Shading 2 Accent 1" w:semiHidden="0" w:uiPriority="64" w:unhideWhenUsed="0"/>
-    <w:lsdException w:name="Medium List 1 Accent 1" w:semiHidden="0" w:uiPriority="65" w:unhideWhenUsed="0"/>
-    <w:lsdException w:name="Revision" w:unhideWhenUsed="0"/>
-    <w:lsdException w:name="List Paragraph" w:semiHidden="0" w:uiPriority="34" w:unhideWhenUsed="0" w:qFormat="1"/>
-    <w:lsdException w:name="Quote" w:semiHidden="0" w:uiPriority="29" w:unhideWhenUsed="0" w:qFormat="1"/>
-    <w:lsdException w:name="Intense Quote" w:semiHidden="0" w:uiPriority="30" w:unhideWhenUsed="0" w:qFormat="1"/>
-    <w:lsdException w:name="Medium List 2 Accent 1" w:semiHidden="0" w:uiPriority="66" w:unhideWhenUsed="0"/>
-    <w:lsdException w:name="Medium Grid 1 Accent 1" w:semiHidden="0" w:uiPriority="67" w:unhideWhenUsed="0"/>
-    <w:lsdException w:name="Medium Grid 2 Accent 1" w:semiHidden="0" w:uiPriority="68" w:unhideWhenUsed="0"/>
-    <w:lsdException w:name="Medium Grid 3 Accent 1" w:semiHidden="0" w:uiPriority="69" w:unhideWhenUsed="0"/>
-    <w:lsdException w:name="Dark List Accent 1" w:semiHidden="0" w:uiPriority="70" w:unhideWhenUsed="0"/>
-    <w:lsdException w:name="Colorful Shading Accent 1" w:semiHidden="0" w:uiPriority="71" w:unhideWhenUsed="0"/>
-    <w:lsdException w:name="Colorful List Accent 1" w:semiHidden="0" w:uiPriority="72" w:unhideWhenUsed="0"/>
-    <w:lsdException w:name="Colorful Grid Accent 1" w:semiHidden="0" w:uiPriority="73" w:unhideWhenUsed="0"/>
-    <w:lsdException w:name="Light Shading Accent 2" w:semiHidden="0" w:uiPriority="60" w:unhideWhenUsed="0"/>
-    <w:lsdException w:name="Light List Accent 2" w:semiHidden="0" w:uiPriority="61" w:unhideWhenUsed="0"/>
-    <w:lsdException w:name="Light Grid Accent 2" w:semiHidden="0" w:uiPriority="62" w:unhideWhenUsed="0"/>
-    <w:lsdException w:name="Medium Shading 1 Accent 2" w:semiHidden="0" w:uiPriority="63" w:unhideWhenUsed="0"/>
-    <w:lsdException w:name="Medium Shading 2 Accent 2" w:semiHidden="0" w:uiPriority="64" w:unhideWhenUsed="0"/>
-    <w:lsdException w:name="Medium List 1 Accent 2" w:semiHidden="0" w:uiPriority="65" w:unhideWhenUsed="0"/>
-    <w:lsdException w:name="Medium List 2 Accent 2" w:semiHidden="0" w:uiPriority="66" w:unhideWhenUsed="0"/>
-    <w:lsdException w:name="Medium Grid 1 Accent 2" w:semiHidden="0" w:uiPriority="67" w:unhideWhenUsed="0"/>
-    <w:lsdException w:name="Medium Grid 2 Accent 2" w:semiHidden="0" w:uiPriority="68" w:unhideWhenUsed="0"/>
-    <w:lsdException w:name="Medium Grid 3 Accent 2" w:semiHidden="0" w:uiPriority="69" w:unhideWhenUsed="0"/>
-    <w:lsdException w:name="Dark List Accent 2" w:semiHidden="0" w:uiPriority="70" w:unhideWhenUsed="0"/>
-    <w:lsdException w:name="Colorful Shading Accent 2" w:semiHidden="0" w:uiPriority="71" w:unhideWhenUsed="0"/>
-    <w:lsdException w:name="Colorful List Accent 2" w:semiHidden="0" w:uiPriority="72" w:unhideWhenUsed="0"/>
-    <w:lsdException w:name="Colorful Grid Accent 2" w:semiHidden="0" w:uiPriority="73" w:unhideWhenUsed="0"/>
-    <w:lsdException w:name="Light Shading Accent 3" w:semiHidden="0" w:uiPriority="60" w:unhideWhenUsed="0"/>
-    <w:lsdException w:name="Light List Accent 3" w:semiHidden="0" w:uiPriority="61" w:unhideWhenUsed="0"/>
-    <w:lsdException w:name="Light Grid Accent 3" w:semiHidden="0" w:uiPriority="62" w:unhideWhenUsed="0"/>
-    <w:lsdException w:name="Medium Shading 1 Accent 3" w:semiHidden="0" w:uiPriority="63" w:unhideWhenUsed="0"/>
-    <w:lsdException w:name="Medium Shading 2 Accent 3" w:semiHidden="0" w:uiPriority="64" w:unhideWhenUsed="0"/>
-    <w:lsdException w:name="Medium List 1 Accent 3" w:semiHidden="0" w:uiPriority="65" w:unhideWhenUsed="0"/>
-    <w:lsdException w:name="Medium List 2 Accent 3" w:semiHidden="0" w:uiPriority="66" w:unhideWhenUsed="0"/>
-    <w:lsdException w:name="Medium Grid 1 Accent 3" w:semiHidden="0" w:uiPriority="67" w:unhideWhenUsed="0"/>
-    <w:lsdException w:name="Medium Grid 2 Accent 3" w:semiHidden="0" w:uiPriority="68" w:unhideWhenUsed="0"/>
-    <w:lsdException w:name="Medium Grid 3 Accent 3" w:semiHidden="0" w:uiPriority="69" w:unhideWhenUsed="0"/>
-    <w:lsdException w:name="Dark List Accent 3" w:semiHidden="0" w:uiPriority="70" w:unhideWhenUsed="0"/>
-    <w:lsdException w:name="Colorful Shading Accent 3" w:semiHidden="0" w:uiPriority="71" w:unhideWhenUsed="0"/>
-    <w:lsdException w:name="Colorful List Accent 3" w:semiHidden="0" w:uiPriority="72" w:unhideWhenUsed="0"/>
-    <w:lsdException w:name="Colorful Grid Accent 3" w:semiHidden="0" w:uiPriority="73" w:unhideWhenUsed="0"/>
-    <w:lsdException w:name="Light Shading Accent 4" w:semiHidden="0" w:uiPriority="60" w:unhideWhenUsed="0"/>
-    <w:lsdException w:name="Light List Accent 4" w:semiHidden="0" w:uiPriority="61" w:unhideWhenUsed="0"/>
-    <w:lsdException w:name="Light Grid Accent 4" w:semiHidden="0" w:uiPriority="62" w:unhideWhenUsed="0"/>
-    <w:lsdException w:name="Medium Shading 1 Accent 4" w:semiHidden="0" w:uiPriority="63" w:unhideWhenUsed="0"/>
-    <w:lsdException w:name="Medium Shading 2 Accent 4" w:semiHidden="0" w:uiPriority="64" w:unhideWhenUsed="0"/>
-    <w:lsdException w:name="Medium List 1 Accent 4" w:semiHidden="0" w:uiPriority="65" w:unhideWhenUsed="0"/>
-    <w:lsdException w:name="Medium List 2 Accent 4" w:semiHidden="0" w:uiPriority="66" w:unhideWhenUsed="0"/>
-    <w:lsdException w:name="Medium Grid 1 Accent 4" w:semiHidden="0" w:uiPriority="67" w:unhideWhenUsed="0"/>
-    <w:lsdException w:name="Medium Grid 2 Accent 4" w:semiHidden="0" w:uiPriority="68" w:unhideWhenUsed="0"/>
-    <w:lsdException w:name="Medium Grid 3 Accent 4" w:semiHidden="0" w:uiPriority="69" w:unhideWhenUsed="0"/>
-    <w:lsdException w:name="Dark List Accent 4" w:semiHidden="0" w:uiPriority="70" w:unhideWhenUsed="0"/>
-    <w:lsdException w:name="Colorful Shading Accent 4" w:semiHidden="0" w:uiPriority="71" w:unhideWhenUsed="0"/>
-    <w:lsdException w:name="Colorful List Accent 4" w:semiHidden="0" w:uiPriority="72" w:unhideWhenUsed="0"/>
-    <w:lsdException w:name="Colorful Grid Accent 4" w:semiHidden="0" w:uiPriority="73" w:unhideWhenUsed="0"/>
-    <w:lsdException w:name="Light Shading Accent 5" w:semiHidden="0" w:uiPriority="60" w:unhideWhenUsed="0"/>
-    <w:lsdException w:name="Light List Accent 5" w:semiHidden="0" w:uiPriority="61" w:unhideWhenUsed="0"/>
-    <w:lsdException w:name="Light Grid Accent 5" w:semiHidden="0" w:uiPriority="62" w:unhideWhenUsed="0"/>
-    <w:lsdException w:name="Medium Shading 1 Accent 5" w:semiHidden="0" w:uiPriority="63" w:unhideWhenUsed="0"/>
-    <w:lsdException w:name="Medium Shading 2 Accent 5" w:semiHidden="0" w:uiPriority="64" w:unhideWhenUsed="0"/>
-    <w:lsdException w:name="Medium List 1 Accent 5" w:semiHidden="0" w:uiPriority="65" w:unhideWhenUsed="0"/>
-    <w:lsdException w:name="Medium List 2 Accent 5" w:semiHidden="0" w:uiPriority="66" w:unhideWhenUsed="0"/>
-    <w:lsdException w:name="Medium Grid 1 Accent 5" w:semiHidden="0" w:uiPriority="67" w:unhideWhenUsed="0"/>
-    <w:lsdException w:name="Medium Grid 2 Accent 5" w:semiHidden="0" w:uiPriority="68" w:unhideWhenUsed="0"/>
-    <w:lsdException w:name="Medium Grid 3 Accent 5" w:semiHidden="0" w:uiPriority="69" w:unhideWhenUsed="0"/>
-    <w:lsdException w:name="Dark List Accent 5" w:semiHidden="0" w:uiPriority="70" w:unhideWhenUsed="0"/>
-    <w:lsdException w:name="Colorful Shading Accent 5" w:semiHidden="0" w:uiPriority="71" w:unhideWhenUsed="0"/>
-    <w:lsdException w:name="Colorful List Accent 5" w:semiHidden="0" w:uiPriority="72" w:unhideWhenUsed="0"/>
-    <w:lsdException w:name="Colorful Grid Accent 5" w:semiHidden="0" w:uiPriority="73" w:unhideWhenUsed="0"/>
-    <w:lsdException w:name="Light Shading Accent 6" w:semiHidden="0" w:uiPriority="60" w:unhideWhenUsed="0"/>
-    <w:lsdException w:name="Light List Accent 6" w:semiHidden="0" w:uiPriority="61" w:unhideWhenUsed="0"/>
-    <w:lsdException w:name="Light Grid Accent 6" w:semiHidden="0" w:uiPriority="62" w:unhideWhenUsed="0"/>
-    <w:lsdException w:name="Medium Shading 1 Accent 6" w:semiHidden="0" w:uiPriority="63" w:unhideWhenUsed="0"/>
-    <w:lsdException w:name="Medium Shading 2 Accent 6" w:semiHidden="0" w:uiPriority="64" w:unhideWhenUsed="0"/>
-    <w:lsdException w:name="Medium List 1 Accent 6" w:semiHidden="0" w:uiPriority="65" w:unhideWhenUsed="0"/>
-    <w:lsdException w:name="Medium List 2 Accent 6" w:semiHidden="0" w:uiPriority="66" w:unhideWhenUsed="0"/>
-    <w:lsdException w:name="Medium Grid 1 Accent 6" w:semiHidden="0" w:uiPriority="67" w:unhideWhenUsed="0"/>
-    <w:lsdException w:name="Medium Grid 2 Accent 6" w:semiHidden="0" w:uiPriority="68" w:unhideWhenUsed="0"/>
-    <w:lsdException w:name="Medium Grid 3 Accent 6" w:semiHidden="0" w:uiPriority="69" w:unhideWhenUsed="0"/>
-    <w:lsdException w:name="Dark List Accent 6" w:semiHidden="0" w:uiPriority="70" w:unhideWhenUsed="0"/>
-    <w:lsdException w:name="Colorful Shading Accent 6" w:semiHidden="0" w:uiPriority="71" w:unhideWhenUsed="0"/>
-    <w:lsdException w:name="Colorful List Accent 6" w:semiHidden="0" w:uiPriority="72" w:unhideWhenUsed="0"/>
-    <w:lsdException w:name="Colorful Grid Accent 6" w:semiHidden="0" w:uiPriority="73" w:unhideWhenUsed="0"/>
-    <w:lsdException w:name="Subtle Emphasis" w:semiHidden="0" w:uiPriority="19" w:unhideWhenUsed="0" w:qFormat="1"/>
-    <w:lsdException w:name="Intense Emphasis" w:semiHidden="0" w:uiPriority="21" w:unhideWhenUsed="0" w:qFormat="1"/>
-    <w:lsdException w:name="Subtle Reference" w:semiHidden="0" w:uiPriority="31" w:unhideWhenUsed="0" w:qFormat="1"/>
-    <w:lsdException w:name="Intense Reference" w:semiHidden="0" w:uiPriority="32" w:unhideWhenUsed="0" w:qFormat="1"/>
-    <w:lsdException w:name="Book Title" w:semiHidden="0" w:uiPriority="33" w:unhideWhenUsed="0" w:qFormat="1"/>
-    <w:lsdException w:name="Bibliography" w:uiPriority="37"/>
-    <w:lsdException w:name="TOC Heading" w:uiPriority="39" w:qFormat="1"/>
-  </w:latentStyles>
-  <w:style w:type="paragraph" w:default="1" w:styleId="Normal">
-    <w:name w:val="Normal"/>
-    <w:qFormat/>
-  </w:style>
-  <w:style w:type="character" w:default="1" w:styleId="DefaultParagraphFont">
-    <w:name w:val="Default Paragraph Font"/>
-    <w:uiPriority w:val="1"/>
-    <w:semiHidden/>
-    <w:unhideWhenUsed/>
-  </w:style>
-  <w:style w:type="table" w:default="1" w:styleId="TableNormal">
-    <w:name w:val="Normal Table"/>
-    <w:uiPriority w:val="99"/>
-    <w:semiHidden/>
-    <w:unhideWhenUsed/>
-    <w:tblPr>
-      <w:tblInd w:w="0" w:type="dxa"/>
-      <w:tblCellMar>
-        <w:top w:w="0" w:type="dxa"/>
-        <w:left w:w="108" w:type="dxa"/>
-        <w:bottom w:w="0" w:type="dxa"/>
-        <w:right w:w="108" w:type="dxa"/>
-      </w:tblCellMar>
-    </w:tblPr>
-  </w:style>
-  <w:style w:type="numbering" w:default="1" w:styleId="NoList">
-    <w:name w:val="No List"/>
-    <w:uiPriority w:val="99"/>
-    <w:semiHidden/>
-    <w:unhideWhenUsed/>
-  </w:style>
-  <w:style w:type="paragraph" w:styleId="ListParagraph">
-    <w:name w:val="List Paragraph"/>
-    <w:basedOn w:val="Normal"/>
-    <w:uiPriority w:val="34"/>
-    <w:qFormat/>
-    <w:rsid w:val="00F1527D"/>
-    <w:pPr>
-      <w:ind w:left="720"/>
-      <w:contextualSpacing/>
-    </w:pPr>
-  </w:style>
-</w:styles>
-</file>
-
-<file path=word/stylesWithEffects.xml><?xml version="1.0" encoding="utf-8"?>
-<w:styles xmlns:wpc="http://schemas.microsoft.com/office/word/2010/wordprocessingCanvas" xmlns:mc="http://schemas.openxmlformats.org/markup-compatibility/2006" xmlns:o="urn:schemas-microsoft-com:office:office" xmlns:r="http://schemas.openxmlformats.org/officeDocument/2006/relationships" xmlns:m="http://schemas.openxmlformats.org/officeDocument/2006/math" xmlns:v="urn:schemas-microsoft-com:vml" xmlns:wp14="http://schemas.microsoft.com/office/word/2010/wordprocessingDrawing" xmlns:wp="http://schemas.openxmlformats.org/drawingml/2006/wordprocessingDrawing" xmlns:w10="urn:schemas-microsoft-com:office:word" xmlns:w="http://schemas.openxmlformats.org/wordprocessingml/2006/main" xmlns:w14="http://schemas.microsoft.com/office/word/2010/wordml" xmlns:wpg="http://schemas.microsoft.com/office/word/2010/wordprocessingGroup" xmlns:wpi="http://schemas.microsoft.com/office/word/2010/wordprocessingInk" xmlns:wne="http://schemas.microsoft.com/office/word/2006/wordml" xmlns:wps="http://schemas.microsoft.com/office/word/2010/wordprocessingShape" mc:Ignorable="w14 wp14">
-  <w:docDefaults>
-    <w:rPrDefault>
-      <w:rPr>
-        <w:rFonts w:asciiTheme="minorHAnsi" w:eastAsiaTheme="minorHAnsi" w:hAnsiTheme="minorHAnsi" w:cstheme="minorBidi"/>
-        <w:sz w:val="22"/>
-        <w:szCs w:val="22"/>
-        <w:lang w:val="en-US" w:eastAsia="en-US" w:bidi="ar-SA"/>
-      </w:rPr>
-    </w:rPrDefault>
-    <w:pPrDefault>
-      <w:pPr>
-        <w:spacing w:after="200" w:line="276" w:lineRule="auto"/>
-      </w:pPr>
-    </w:pPrDefault>
-  </w:docDefaults>
-  <w:latentStyles w:defLockedState="0" w:defUIPriority="99" w:defSemiHidden="1" w:defUnhideWhenUsed="1" w:defQFormat="0" w:count="267">
-    <w:lsdException w:name="Normal" w:semiHidden="0" w:uiPriority="0" w:unhideWhenUsed="0" w:qFormat="1"/>
-    <w:lsdException w:name="heading 1" w:semiHidden="0" w:uiPriority="9" w:unhideWhenUsed="0" w:qFormat="1"/>
-    <w:lsdException w:name="heading 2" w:uiPriority="9" w:qFormat="1"/>
-    <w:lsdException w:name="heading 3" w:uiPriority="9" w:qFormat="1"/>
-    <w:lsdException w:name="heading 4" w:uiPriority="9" w:qFormat="1"/>
-    <w:lsdException w:name="heading 5" w:uiPriority="9" w:qFormat="1"/>
-    <w:lsdException w:name="heading 6" w:uiPriority="9" w:qFormat="1"/>
-    <w:lsdException w:name="heading 7" w:uiPriority="9" w:qFormat="1"/>
-    <w:lsdException w:name="heading 8" w:uiPriority="9" w:qFormat="1"/>
-    <w:lsdException w:name="heading 9" w:uiPriority="9" w:qFormat="1"/>
-    <w:lsdException w:name="toc 1" w:uiPriority="39"/>
-    <w:lsdException w:name="toc 2" w:uiPriority="39"/>
-    <w:lsdException w:name="toc 3" w:uiPriority="39"/>
-    <w:lsdException w:name="toc 4" w:uiPriority="39"/>
-    <w:lsdException w:name="toc 5" w:uiPriority="39"/>
-    <w:lsdException w:name="toc 6" w:uiPriority="39"/>
-    <w:lsdException w:name="toc 7" w:uiPriority="39"/>
-    <w:lsdException w:name="toc 8" w:uiPriority="39"/>
-    <w:lsdException w:name="toc 9" w:uiPriority="39"/>
-    <w:lsdException w:name="caption" w:uiPriority="35" w:qFormat="1"/>
-    <w:lsdException w:name="Title" w:semiHidden="0" w:uiPriority="10" w:unhideWhenUsed="0" w:qFormat="1"/>
-    <w:lsdException w:name="Default Paragraph Font" w:uiPriority="1"/>
-    <w:lsdException w:name="Subtitle" w:semiHidden="0" w:uiPriority="11" w:unhideWhenUsed="0" w:qFormat="1"/>
-    <w:lsdException w:name="Strong" w:semiHidden="0" w:uiPriority="22" w:unhideWhenUsed="0" w:qFormat="1"/>
-    <w:lsdException w:name="Emphasis" w:semiHidden="0" w:uiPriority="20" w:unhideWhenUsed="0" w:qFormat="1"/>
-    <w:lsdException w:name="Table Grid" w:semiHidden="0" w:uiPriority="59" w:unhideWhenUsed="0"/>
-    <w:lsdException w:name="Placeholder Text" w:unhideWhenUsed="0"/>
-    <w:lsdException w:name="No Spacing" w:semiHidden="0" w:uiPriority="1" w:unhideWhenUsed="0" w:qFormat="1"/>
-    <w:lsdException w:name="Light Shading" w:semiHidden="0" w:uiPriority="60" w:unhideWhenUsed="0"/>
-    <w:lsdException w:name="Light List" w:semiHidden="0" w:uiPriority="61" w:unhideWhenUsed="0"/>
-    <w:lsdException w:name="Light Grid" w:semiHidden="0" w:uiPriority="62" w:unhideWhenUsed="0"/>
-    <w:lsdException w:name="Medium Shading 1" w:semiHidden="0" w:uiPriority="63" w:unhideWhenUsed="0"/>
-    <w:lsdException w:name="Medium Shading 2" w:semiHidden="0" w:uiPriority="64" w:unhideWhenUsed="0"/>
-    <w:lsdException w:name="Medium List 1" w:semiHidden="0" w:uiPriority="65" w:unhideWhenUsed="0"/>
-    <w:lsdException w:name="Medium List 2" w:semiHidden="0" w:uiPriority="66" w:unhideWhenUsed="0"/>
-    <w:lsdException w:name="Medium Grid 1" w:semiHidden="0" w:uiPriority="67" w:unhideWhenUsed="0"/>
-    <w:lsdException w:name="Medium Grid 2" w:semiHidden="0" w:uiPriority="68" w:unhideWhenUsed="0"/>
-    <w:lsdException w:name="Medium Grid 3" w:semiHidden="0" w:uiPriority="69" w:unhideWhenUsed="0"/>
-    <w:lsdException w:name="Dark List" w:semiHidden="0" w:uiPriority="70" w:unhideWhenUsed="0"/>
-    <w:lsdException w:name="Colorful Shading" w:semiHidden="0" w:uiPriority="71" w:unhideWhenUsed="0"/>
-    <w:lsdException w:name="Colorful List" w:semiHidden="0" w:uiPriority="72" w:unhideWhenUsed="0"/>
-    <w:lsdException w:name="Colorful Grid" w:semiHidden="0" w:uiPriority="73" w:unhideWhenUsed="0"/>
-    <w:lsdException w:name="Light Shading Accent 1" w:semiHidden="0" w:uiPriority="60" w:unhideWhenUsed="0"/>
-    <w:lsdException w:name="Light List Accent 1" w:semiHidden="0" w:uiPriority="61" w:unhideWhenUsed="0"/>
-    <w:lsdException w:name="Light Grid Accent 1" w:semiHidden="0" w:uiPriority="62" w:unhideWhenUsed="0"/>
-    <w:lsdException w:name="Medium Shading 1 Accent 1" w:semiHidden="0" w:uiPriority="63" w:unhideWhenUsed="0"/>
-    <w:lsdException w:name="Medium Shading 2 Accent 1" w:semiHidden="0" w:uiPriority="64" w:unhideWhenUsed="0"/>
-    <w:lsdException w:name="Medium List 1 Accent 1" w:semiHidden="0" w:uiPriority="65" w:unhideWhenUsed="0"/>
-    <w:lsdException w:name="Revision" w:unhideWhenUsed="0"/>
-    <w:lsdException w:name="List Paragraph" w:semiHidden="0" w:uiPriority="34" w:unhideWhenUsed="0" w:qFormat="1"/>
-    <w:lsdException w:name="Quote" w:semiHidden="0" w:uiPriority="29" w:unhideWhenUsed="0" w:qFormat="1"/>
-    <w:lsdException w:name="Intense Quote" w:semiHidden="0" w:uiPriority="30" w:unhideWhenUsed="0" w:qFormat="1"/>
-    <w:lsdException w:name="Medium List 2 Accent 1" w:semiHidden="0" w:uiPriority="66" w:unhideWhenUsed="0"/>
-    <w:lsdException w:name="Medium Grid 1 Accent 1" w:semiHidden="0" w:uiPriority="67" w:unhideWhenUsed="0"/>
-    <w:lsdException w:name="Medium Grid 2 Accent 1" w:semiHidden="0" w:uiPriority="68" w:unhideWhenUsed="0"/>
-    <w:lsdException w:name="Medium Grid 3 Accent 1" w:semiHidden="0" w:uiPriority="69" w:unhideWhenUsed="0"/>
-    <w:lsdException w:name="Dark List Accent 1" w:semiHidden="0" w:uiPriority="70" w:unhideWhenUsed="0"/>
-    <w:lsdException w:name="Colorful Shading Accent 1" w:semiHidden="0" w:uiPriority="71" w:unhideWhenUsed="0"/>
-    <w:lsdException w:name="Colorful List Accent 1" w:semiHidden="0" w:uiPriority="72" w:unhideWhenUsed="0"/>
-    <w:lsdException w:name="Colorful Grid Accent 1" w:semiHidden="0" w:uiPriority="73" w:unhideWhenUsed="0"/>
-    <w:lsdException w:name="Light Shading Accent 2" w:semiHidden="0" w:uiPriority="60" w:unhideWhenUsed="0"/>
-    <w:lsdException w:name="Light List Accent 2" w:semiHidden="0" w:uiPriority="61" w:unhideWhenUsed="0"/>
-    <w:lsdException w:name="Light Grid Accent 2" w:semiHidden="0" w:uiPriority="62" w:unhideWhenUsed="0"/>
-    <w:lsdException w:name="Medium Shading 1 Accent 2" w:semiHidden="0" w:uiPriority="63" w:unhideWhenUsed="0"/>
-    <w:lsdException w:name="Medium Shading 2 Accent 2" w:semiHidden="0" w:uiPriority="64" w:unhideWhenUsed="0"/>
-    <w:lsdException w:name="Medium List 1 Accent 2" w:semiHidden="0" w:uiPriority="65" w:unhideWhenUsed="0"/>
-    <w:lsdException w:name="Medium List 2 Accent 2" w:semiHidden="0" w:uiPriority="66" w:unhideWhenUsed="0"/>
-    <w:lsdException w:name="Medium Grid 1 Accent 2" w:semiHidden="0" w:uiPriority="67" w:unhideWhenUsed="0"/>
-    <w:lsdException w:name="Medium Grid 2 Accent 2" w:semiHidden="0" w:uiPriority="68" w:unhideWhenUsed="0"/>
-    <w:lsdException w:name="Medium Grid 3 Accent 2" w:semiHidden="0" w:uiPriority="69" w:unhideWhenUsed="0"/>
-    <w:lsdException w:name="Dark List Accent 2" w:semiHidden="0" w:uiPriority="70" w:unhideWhenUsed="0"/>
-    <w:lsdException w:name="Colorful Shading Accent 2" w:semiHidden="0" w:uiPriority="71" w:unhideWhenUsed="0"/>
-    <w:lsdException w:name="Colorful List Accent 2" w:semiHidden="0" w:uiPriority="72" w:unhideWhenUsed="0"/>
-    <w:lsdException w:name="Colorful Grid Accent 2" w:semiHidden="0" w:uiPriority="73" w:unhideWhenUsed="0"/>
-    <w:lsdException w:name="Light Shading Accent 3" w:semiHidden="0" w:uiPriority="60" w:unhideWhenUsed="0"/>
-    <w:lsdException w:name="Light List Accent 3" w:semiHidden="0" w:uiPriority="61" w:unhideWhenUsed="0"/>
-    <w:lsdException w:name="Light Grid Accent 3" w:semiHidden="0" w:uiPriority="62" w:unhideWhenUsed="0"/>
-    <w:lsdException w:name="Medium Shading 1 Accent 3" w:semiHidden="0" w:uiPriority="63" w:unhideWhenUsed="0"/>
-    <w:lsdException w:name="Medium Shading 2 Accent 3" w:semiHidden="0" w:uiPriority="64" w:unhideWhenUsed="0"/>
-    <w:lsdException w:name="Medium List 1 Accent 3" w:semiHidden="0" w:uiPriority="65" w:unhideWhenUsed="0"/>
-    <w:lsdException w:name="Medium List 2 Accent 3" w:semiHidden="0" w:uiPriority="66" w:unhideWhenUsed="0"/>
-    <w:lsdException w:name="Medium Grid 1 Accent 3" w:semiHidden="0" w:uiPriority="67" w:unhideWhenUsed="0"/>
-    <w:lsdException w:name="Medium Grid 2 Accent 3" w:semiHidden="0" w:uiPriority="68" w:unhideWhenUsed="0"/>
-    <w:lsdException w:name="Medium Grid 3 Accent 3" w:semiHidden="0" w:uiPriority="69" w:unhideWhenUsed="0"/>
-    <w:lsdException w:name="Dark List Accent 3" w:semiHidden="0" w:uiPriority="70" w:unhideWhenUsed="0"/>
-    <w:lsdException w:name="Colorful Shading Accent 3" w:semiHidden="0" w:uiPriority="71" w:unhideWhenUsed="0"/>
-    <w:lsdException w:name="Colorful List Accent 3" w:semiHidden="0" w:uiPriority="72" w:unhideWhenUsed="0"/>
-    <w:lsdException w:name="Colorful Grid Accent 3" w:semiHidden="0" w:uiPriority="73" w:unhideWhenUsed="0"/>
-    <w:lsdException w:name="Light Shading Accent 4" w:semiHidden="0" w:uiPriority="60" w:unhideWhenUsed="0"/>
-    <w:lsdException w:name="Light List Accent 4" w:semiHidden="0" w:uiPriority="61" w:unhideWhenUsed="0"/>
-    <w:lsdException w:name="Light Grid Accent 4" w:semiHidden="0" w:uiPriority="62" w:unhideWhenUsed="0"/>
-    <w:lsdException w:name="Medium Shading 1 Accent 4" w:semiHidden="0" w:uiPriority="63" w:unhideWhenUsed="0"/>
-    <w:lsdException w:name="Medium Shading 2 Accent 4" w:semiHidden="0" w:uiPriority="64" w:unhideWhenUsed="0"/>
-    <w:lsdException w:name="Medium List 1 Accent 4" w:semiHidden="0" w:uiPriority="65" w:unhideWhenUsed="0"/>
-    <w:lsdException w:name="Medium List 2 Accent 4" w:semiHidden="0" w:uiPriority="66" w:unhideWhenUsed="0"/>
-    <w:lsdException w:name="Medium Grid 1 Accent 4" w:semiHidden="0" w:uiPriority="67" w:unhideWhenUsed="0"/>
-    <w:lsdException w:name="Medium Grid 2 Accent 4" w:semiHidden="0" w:uiPriority="68" w:unhideWhenUsed="0"/>
-    <w:lsdException w:name="Medium Grid 3 Accent 4" w:semiHidden="0" w:uiPriority="69" w:unhideWhenUsed="0"/>
-    <w:lsdException w:name="Dark List Accent 4" w:semiHidden="0" w:uiPriority="70" w:unhideWhenUsed="0"/>
-    <w:lsdException w:name="Colorful Shading Accent 4" w:semiHidden="0" w:uiPriority="71" w:unhideWhenUsed="0"/>
-    <w:lsdException w:name="Colorful List Accent 4" w:semiHidden="0" w:uiPriority="72" w:unhideWhenUsed="0"/>
-    <w:lsdException w:name="Colorful Grid Accent 4" w:semiHidden="0" w:uiPriority="73" w:unhideWhenUsed="0"/>
-    <w:lsdException w:name="Light Shading Accent 5" w:semiHidden="0" w:uiPriority="60" w:unhideWhenUsed="0"/>
-    <w:lsdException w:name="Light List Accent 5" w:semiHidden="0" w:uiPriority="61" w:unhideWhenUsed="0"/>
-    <w:lsdException w:name="Light Grid Accent 5" w:semiHidden="0" w:uiPriority="62" w:unhideWhenUsed="0"/>
-    <w:lsdException w:name="Medium Shading 1 Accent 5" w:semiHidden="0" w:uiPriority="63" w:unhideWhenUsed="0"/>
-    <w:lsdException w:name="Medium Shading 2 Accent 5" w:semiHidden="0" w:uiPriority="64" w:unhideWhenUsed="0"/>
-    <w:lsdException w:name="Medium List 1 Accent 5" w:semiHidden="0" w:uiPriority="65" w:unhideWhenUsed="0"/>
-    <w:lsdException w:name="Medium List 2 Accent 5" w:semiHidden="0" w:uiPriority="66" w:unhideWhenUsed="0"/>
-    <w:lsdException w:name="Medium Grid 1 Accent 5" w:semiHidden="0" w:uiPriority="67" w:unhideWhenUsed="0"/>
-    <w:lsdException w:name="Medium Grid 2 Accent 5" w:semiHidden="0" w:uiPriority="68" w:unhideWhenUsed="0"/>
-    <w:lsdException w:name="Medium Grid 3 Accent 5" w:semiHidden="0" w:uiPriority="69" w:unhideWhenUsed="0"/>
-    <w:lsdException w:name="Dark List Accent 5" w:semiHidden="0" w:uiPriority="70" w:unhideWhenUsed="0"/>
-    <w:lsdException w:name="Colorful Shading Accent 5" w:semiHidden="0" w:uiPriority="71" w:unhideWhenUsed="0"/>
-    <w:lsdException w:name="Colorful List Accent 5" w:semiHidden="0" w:uiPriority="72" w:unhideWhenUsed="0"/>
-    <w:lsdException w:name="Colorful Grid Accent 5" w:semiHidden="0" w:uiPriority="73" w:unhideWhenUsed="0"/>
-    <w:lsdException w:name="Light Shading Accent 6" w:semiHidden="0" w:uiPriority="60" w:unhideWhenUsed="0"/>
-    <w:lsdException w:name="Light List Accent 6" w:semiHidden="0" w:uiPriority="61" w:unhideWhenUsed="0"/>
-    <w:lsdException w:name="Light Grid Accent 6" w:semiHidden="0" w:uiPriority="62" w:unhideWhenUsed="0"/>
-    <w:lsdException w:name="Medium Shading 1 Accent 6" w:semiHidden="0" w:uiPriority="63" w:unhideWhenUsed="0"/>
-    <w:lsdException w:name="Medium Shading 2 Accent 6" w:semiHidden="0" w:uiPriority="64" w:unhideWhenUsed="0"/>
-    <w:lsdException w:name="Medium List 1 Accent 6" w:semiHidden="0" w:uiPriority="65" w:unhideWhenUsed="0"/>
-    <w:lsdException w:name="Medium List 2 Accent 6" w:semiHidden="0" w:uiPriority="66" w:unhideWhenUsed="0"/>
-    <w:lsdException w:name="Medium Grid 1 Accent 6" w:semiHidden="0" w:uiPriority="67" w:unhideWhenUsed="0"/>
-    <w:lsdException w:name="Medium Grid 2 Accent 6" w:semiHidden="0" w:uiPriority="68" w:unhideWhenUsed="0"/>
-    <w:lsdException w:name="Medium Grid 3 Accent 6" w:semiHidden="0" w:uiPriority="69" w:unhideWhenUsed="0"/>
-    <w:lsdException w:name="Dark List Accent 6" w:semiHidden="0" w:uiPriority="70" w:unhideWhenUsed="0"/>
-    <w:lsdException w:name="Colorful Shading Accent 6" w:semiHidden="0" w:uiPriority="71" w:unhideWhenUsed="0"/>
-    <w:lsdException w:name="Colorful List Accent 6" w:semiHidden="0" w:uiPriority="72" w:unhideWhenUsed="0"/>
-    <w:lsdException w:name="Colorful Grid Accent 6" w:semiHidden="0" w:uiPriority="73" w:unhideWhenUsed="0"/>
-    <w:lsdException w:name="Subtle Emphasis" w:semiHidden="0" w:uiPriority="19" w:unhideWhenUsed="0" w:qFormat="1"/>
-    <w:lsdException w:name="Intense Emphasis" w:semiHidden="0" w:uiPriority="21" w:unhideWhenUsed="0" w:qFormat="1"/>
-    <w:lsdException w:name="Subtle Reference" w:semiHidden="0" w:uiPriority="31" w:unhideWhenUsed="0" w:qFormat="1"/>
-    <w:lsdException w:name="Intense Reference" w:semiHidden="0" w:uiPriority="32" w:unhideWhenUsed="0" w:qFormat="1"/>
-    <w:lsdException w:name="Book Title" w:semiHidden="0" w:uiPriority="33" w:unhideWhenUsed="0" w:qFormat="1"/>
-    <w:lsdException w:name="Bibliography" w:uiPriority="37"/>
-    <w:lsdException w:name="TOC Heading" w:uiPriority="39" w:qFormat="1"/>
+  <w:latentStyles w:defLockedState="0" w:defUIPriority="99" w:defSemiHidden="0" w:defUnhideWhenUsed="0" w:defQFormat="0" w:count="371">
+    <w:lsdException w:name="Normal" w:uiPriority="0" w:qFormat="1"/>
+    <w:lsdException w:name="heading 1" w:uiPriority="9" w:qFormat="1"/>
+    <w:lsdException w:name="heading 2" w:semiHidden="1" w:uiPriority="9" w:unhideWhenUsed="1" w:qFormat="1"/>
+    <w:lsdException w:name="heading 3" w:semiHidden="1" w:uiPriority="9" w:unhideWhenUsed="1" w:qFormat="1"/>
+    <w:lsdException w:name="heading 4" w:semiHidden="1" w:uiPriority="9" w:unhideWhenUsed="1" w:qFormat="1"/>
+    <w:lsdException w:name="heading 5" w:semiHidden="1" w:uiPriority="9" w:unhideWhenUsed="1" w:qFormat="1"/>
+    <w:lsdException w:name="heading 6" w:semiHidden="1" w:uiPriority="9" w:unhideWhenUsed="1" w:qFormat="1"/>
+    <w:lsdException w:name="heading 7" w:semiHidden="1" w:uiPriority="9" w:unhideWhenUsed="1" w:qFormat="1"/>
+    <w:lsdException w:name="heading 8" w:semiHidden="1" w:uiPriority="9" w:unhideWhenUsed="1" w:qFormat="1"/>
+    <w:lsdException w:name="heading 9" w:semiHidden="1" w:uiPriority="9" w:unhideWhenUsed="1" w:qFormat="1"/>
+    <w:lsdException w:name="index 1" w:semiHidden="1" w:unhideWhenUsed="1"/>
+    <w:lsdException w:name="index 2" w:semiHidden="1" w:unhideWhenUsed="1"/>
+    <w:lsdException w:name="index 3" w:semiHidden="1" w:unhideWhenUsed="1"/>
+    <w:lsdException w:name="index 4" w:semiHidden="1" w:unhideWhenUsed="1"/>
+    <w:lsdException w:name="index 5" w:semiHidden="1" w:unhideWhenUsed="1"/>
+    <w:lsdException w:name="index 6" w:semiHidden="1" w:unhideWhenUsed="1"/>
+    <w:lsdException w:name="index 7" w:semiHidden="1" w:unhideWhenUsed="1"/>
+    <w:lsdException w:name="index 8" w:semiHidden="1" w:unhideWhenUsed="1"/>
+    <w:lsdException w:name="index 9" w:semiHidden="1" w:unhideWhenUsed="1"/>
+    <w:lsdException w:name="toc 1" w:semiHidden="1" w:uiPriority="39" w:unhideWhenUsed="1"/>
+    <w:lsdException w:name="toc 2" w:semiHidden="1" w:uiPriority="39" w:unhideWhenUsed="1"/>
+    <w:lsdException w:name="toc 3" w:semiHidden="1" w:uiPriority="39" w:unhideWhenUsed="1"/>
+    <w:lsdException w:name="toc 4" w:semiHidden="1" w:uiPriority="39" w:unhideWhenUsed="1"/>
+    <w:lsdException w:name="toc 5" w:semiHidden="1" w:uiPriority="39" w:unhideWhenUsed="1"/>
+    <w:lsdException w:name="toc 6" w:semiHidden="1" w:uiPriority="39" w:unhideWhenUsed="1"/>
+    <w:lsdException w:name="toc 7" w:semiHidden="1" w:uiPriority="39" w:unhideWhenUsed="1"/>
+    <w:lsdException w:name="toc 8" w:semiHidden="1" w:uiPriority="39" w:unhideWhenUsed="1"/>
+    <w:lsdException w:name="toc 9" w:semiHidden="1" w:uiPriority="39" w:unhideWhenUsed="1"/>
+    <w:lsdException w:name="Normal Indent" w:semiHidden="1" w:unhideWhenUsed="1"/>
+    <w:lsdException w:name="footnote text" w:semiHidden="1" w:unhideWhenUsed="1"/>
+    <w:lsdException w:name="annotation text" w:semiHidden="1" w:unhideWhenUsed="1"/>
+    <w:lsdException w:name="header" w:semiHidden="1" w:unhideWhenUsed="1"/>
+    <w:lsdException w:name="footer" w:semiHidden="1" w:unhideWhenUsed="1"/>
+    <w:lsdException w:name="index heading" w:semiHidden="1" w:unhideWhenUsed="1"/>
+    <w:lsdException w:name="caption" w:semiHidden="1" w:uiPriority="35" w:unhideWhenUsed="1" w:qFormat="1"/>
+    <w:lsdException w:name="table of figures" w:semiHidden="1" w:unhideWhenUsed="1"/>
+    <w:lsdException w:name="envelope address" w:semiHidden="1" w:unhideWhenUsed="1"/>
+    <w:lsdException w:name="envelope return" w:semiHidden="1" w:unhideWhenUsed="1"/>
+    <w:lsdException w:name="footnote reference" w:semiHidden="1" w:unhideWhenUsed="1"/>
+    <w:lsdException w:name="annotation reference" w:semiHidden="1" w:unhideWhenUsed="1"/>
+    <w:lsdException w:name="line number" w:semiHidden="1" w:unhideWhenUsed="1"/>
+    <w:lsdException w:name="page number" w:semiHidden="1" w:unhideWhenUsed="1"/>
+    <w:lsdException w:name="endnote reference" w:semiHidden="1" w:unhideWhenUsed="1"/>
+    <w:lsdException w:name="endnote text" w:semiHidden="1" w:unhideWhenUsed="1"/>
+    <w:lsdException w:name="table of authorities" w:semiHidden="1" w:unhideWhenUsed="1"/>
+    <w:lsdException w:name="macro" w:semiHidden="1" w:unhideWhenUsed="1"/>
+    <w:lsdException w:name="toa heading" w:semiHidden="1" w:unhideWhenUsed="1"/>
+    <w:lsdException w:name="List" w:semiHidden="1" w:unhideWhenUsed="1"/>
+    <w:lsdException w:name="List Bullet" w:semiHidden="1" w:unhideWhenUsed="1"/>
+    <w:lsdException w:name="List Number" w:semiHidden="1" w:unhideWhenUsed="1"/>
+    <w:lsdException w:name="List 2" w:semiHidden="1" w:unhideWhenUsed="1"/>
+    <w:lsdException w:name="List 3" w:semiHidden="1" w:unhideWhenUsed="1"/>
+    <w:lsdException w:name="List 4" w:semiHidden="1" w:unhideWhenUsed="1"/>
+    <w:lsdException w:name="List 5" w:semiHidden="1" w:unhideWhenUsed="1"/>
+    <w:lsdException w:name="List Bullet 2" w:semiHidden="1" w:unhideWhenUsed="1"/>
+    <w:lsdException w:name="List Bullet 3" w:semiHidden="1" w:unhideWhenUsed="1"/>
+    <w:lsdException w:name="List Bullet 4" w:semiHidden="1" w:unhideWhenUsed="1"/>
+    <w:lsdException w:name="List Bullet 5" w:semiHidden="1" w:unhideWhenUsed="1"/>
+    <w:lsdException w:name="List Number 2" w:semiHidden="1" w:unhideWhenUsed="1"/>
+    <w:lsdException w:name="List Number 3" w:semiHidden="1" w:unhideWhenUsed="1"/>
+    <w:lsdException w:name="List Number 4" w:semiHidden="1" w:unhideWhenUsed="1"/>
+    <w:lsdException w:name="List Number 5" w:semiHidden="1" w:unhideWhenUsed="1"/>
+    <w:lsdException w:name="Title" w:uiPriority="10" w:qFormat="1"/>
+    <w:lsdException w:name="Closing" w:semiHidden="1" w:unhideWhenUsed="1"/>
+    <w:lsdException w:name="Signature" w:semiHidden="1" w:unhideWhenUsed="1"/>
+    <w:lsdException w:name="Default Paragraph Font" w:semiHidden="1" w:uiPriority="1" w:unhideWhenUsed="1"/>
+    <w:lsdException w:name="Body Text" w:semiHidden="1" w:unhideWhenUsed="1"/>
+    <w:lsdException w:name="Body Text Indent" w:semiHidden="1" w:unhideWhenUsed="1"/>
+    <w:lsdException w:name="List Continue" w:semiHidden="1" w:unhideWhenUsed="1"/>
+    <w:lsdException w:name="List Continue 2" w:semiHidden="1" w:unhideWhenUsed="1"/>
+    <w:lsdException w:name="List Continue 3" w:semiHidden="1" w:unhideWhenUsed="1"/>
+    <w:lsdException w:name="List Continue 4" w:semiHidden="1" w:unhideWhenUsed="1"/>
+    <w:lsdException w:name="List Continue 5" w:semiHidden="1" w:unhideWhenUsed="1"/>
+    <w:lsdException w:name="Message Header" w:semiHidden="1" w:unhideWhenUsed="1"/>
+    <w:lsdException w:name="Subtitle" w:uiPriority="11" w:qFormat="1"/>
+    <w:lsdException w:name="Salutation" w:semiHidden="1" w:unhideWhenUsed="1"/>
+    <w:lsdException w:name="Date" w:semiHidden="1" w:unhideWhenUsed="1"/>
+    <w:lsdException w:name="Body Text First Indent" w:semiHidden="1" w:unhideWhenUsed="1"/>
+    <w:lsdException w:name="Body Text First Indent 2" w:semiHidden="1" w:unhideWhenUsed="1"/>
+    <w:lsdException w:name="Note Heading" w:semiHidden="1" w:unhideWhenUsed="1"/>
+    <w:lsdException w:name="Body Text 2" w:semiHidden="1" w:unhideWhenUsed="1"/>
+    <w:lsdException w:name="Body Text 3" w:semiHidden="1" w:unhideWhenUsed="1"/>
+    <w:lsdException w:name="Body Text Indent 2" w:semiHidden="1" w:unhideWhenUsed="1"/>
+    <w:lsdException w:name="Body Text Indent 3" w:semiHidden="1" w:unhideWhenUsed="1"/>
+    <w:lsdException w:name="Block Text" w:semiHidden="1" w:unhideWhenUsed="1"/>
+    <w:lsdException w:name="Hyperlink" w:semiHidden="1" w:unhideWhenUsed="1"/>
+    <w:lsdException w:name="FollowedHyperlink" w:semiHidden="1" w:unhideWhenUsed="1"/>
+    <w:lsdException w:name="Strong" w:uiPriority="22" w:qFormat="1"/>
+    <w:lsdException w:name="Emphasis" w:uiPriority="20" w:qFormat="1"/>
+    <w:lsdException w:name="Document Map" w:semiHidden="1" w:unhideWhenUsed="1"/>
+    <w:lsdException w:name="Plain Text" w:semiHidden="1" w:unhideWhenUsed="1"/>
+    <w:lsdException w:name="E-mail Signature" w:semiHidden="1" w:unhideWhenUsed="1"/>
+    <w:lsdException w:name="HTML Top of Form" w:semiHidden="1" w:unhideWhenUsed="1"/>
+    <w:lsdException w:name="HTML Bottom of Form" w:semiHidden="1" w:unhideWhenUsed="1"/>
+    <w:lsdException w:name="Normal (Web)" w:semiHidden="1" w:unhideWhenUsed="1"/>
+    <w:lsdException w:name="HTML Acronym" w:semiHidden="1" w:unhideWhenUsed="1"/>
+    <w:lsdException w:name="HTML Address" w:semiHidden="1" w:unhideWhenUsed="1"/>
+    <w:lsdException w:name="HTML Cite" w:semiHidden="1" w:unhideWhenUsed="1"/>
+    <w:lsdException w:name="HTML Code" w:semiHidden="1" w:unhideWhenUsed="1"/>
+    <w:lsdException w:name="HTML Definition" w:semiHidden="1" w:unhideWhenUsed="1"/>
+    <w:lsdException w:name="HTML Keyboard" w:semiHidden="1" w:unhideWhenUsed="1"/>
+    <w:lsdException w:name="HTML Preformatted" w:semiHidden="1" w:unhideWhenUsed="1"/>
+    <w:lsdException w:name="HTML Sample" w:semiHidden="1" w:unhideWhenUsed="1"/>
+    <w:lsdException w:name="HTML Typewriter" w:semiHidden="1" w:unhideWhenUsed="1"/>
+    <w:lsdException w:name="HTML Variable" w:semiHidden="1" w:unhideWhenUsed="1"/>
+    <w:lsdException w:name="Normal Table" w:semiHidden="1" w:unhideWhenUsed="1"/>
+    <w:lsdException w:name="annotation subject" w:semiHidden="1" w:unhideWhenUsed="1"/>
+    <w:lsdException w:name="No List" w:semiHidden="1" w:unhideWhenUsed="1"/>
+    <w:lsdException w:name="Outline List 1" w:semiHidden="1" w:unhideWhenUsed="1"/>
+    <w:lsdException w:name="Outline List 2" w:semiHidden="1" w:unhideWhenUsed="1"/>
+    <w:lsdException w:name="Outline List 3" w:semiHidden="1" w:unhideWhenUsed="1"/>
+    <w:lsdException w:name="Table Simple 1" w:semiHidden="1" w:unhideWhenUsed="1"/>
+    <w:lsdException w:name="Table Simple 2" w:semiHidden="1" w:unhideWhenUsed="1"/>
+    <w:lsdException w:name="Table Simple 3" w:semiHidden="1" w:unhideWhenUsed="1"/>
+    <w:lsdException w:name="Table Classic 1" w:semiHidden="1" w:unhideWhenUsed="1"/>
+    <w:lsdException w:name="Table Classic 2" w:semiHidden="1" w:unhideWhenUsed="1"/>
+    <w:lsdException w:name="Table Classic 3" w:semiHidden="1" w:unhideWhenUsed="1"/>
+    <w:lsdException w:name="Table Classic 4" w:semiHidden="1" w:unhideWhenUsed="1"/>
+    <w:lsdException w:name="Table Colorful 1" w:semiHidden="1" w:unhideWhenUsed="1"/>
+    <w:lsdException w:name="Table Colorful 2" w:semiHidden="1" w:unhideWhenUsed="1"/>
+    <w:lsdException w:name="Table Colorful 3" w:semiHidden="1" w:unhideWhenUsed="1"/>
+    <w:lsdException w:name="Table Columns 1" w:semiHidden="1" w:unhideWhenUsed="1"/>
+    <w:lsdException w:name="Table Columns 2" w:semiHidden="1" w:unhideWhenUsed="1"/>
+    <w:lsdException w:name="Table Columns 3" w:semiHidden="1" w:unhideWhenUsed="1"/>
+    <w:lsdException w:name="Table Columns 4" w:semiHidden="1" w:unhideWhenUsed="1"/>
+    <w:lsdException w:name="Table Columns 5" w:semiHidden="1" w:unhideWhenUsed="1"/>
+    <w:lsdException w:name="Table Grid 1" w:semiHidden="1" w:unhideWhenUsed="1"/>
+    <w:lsdException w:name="Table Grid 2" w:semiHidden="1" w:unhideWhenUsed="1"/>
+    <w:lsdException w:name="Table Grid 3" w:semiHidden="1" w:unhideWhenUsed="1"/>
+    <w:lsdException w:name="Table Grid 4" w:semiHidden="1" w:unhideWhenUsed="1"/>
+    <w:lsdException w:name="Table Grid 5" w:semiHidden="1" w:unhideWhenUsed="1"/>
+    <w:lsdException w:name="Table Grid 6" w:semiHidden="1" w:unhideWhenUsed="1"/>
+    <w:lsdException w:name="Table Grid 7" w:semiHidden="1" w:unhideWhenUsed="1"/>
+    <w:lsdException w:name="Table Grid 8" w:semiHidden="1" w:unhideWhenUsed="1"/>
+    <w:lsdException w:name="Table List 1" w:semiHidden="1" w:unhideWhenUsed="1"/>
+    <w:lsdException w:name="Table List 2" w:semiHidden="1" w:unhideWhenUsed="1"/>
+    <w:lsdException w:name="Table List 3" w:semiHidden="1" w:unhideWhenUsed="1"/>
+    <w:lsdException w:name="Table List 4" w:semiHidden="1" w:unhideWhenUsed="1"/>
+    <w:lsdException w:name="Table List 5" w:semiHidden="1" w:unhideWhenUsed="1"/>
+    <w:lsdException w:name="Table List 6" w:semiHidden="1" w:unhideWhenUsed="1"/>
+    <w:lsdException w:name="Table List 7" w:semiHidden="1" w:unhideWhenUsed="1"/>
+    <w:lsdException w:name="Table List 8" w:semiHidden="1" w:unhideWhenUsed="1"/>
+    <w:lsdException w:name="Table 3D effects 1" w:semiHidden="1" w:unhideWhenUsed="1"/>
+    <w:lsdException w:name="Table 3D effects 2" w:semiHidden="1" w:unhideWhenUsed="1"/>
+    <w:lsdException w:name="Table 3D effects 3" w:semiHidden="1" w:unhideWhenUsed="1"/>
+    <w:lsdException w:name="Table Contemporary" w:semiHidden="1" w:unhideWhenUsed="1"/>
+    <w:lsdException w:name="Table Elegant" w:semiHidden="1" w:unhideWhenUsed="1"/>
+    <w:lsdException w:name="Table Professional" w:semiHidden="1" w:unhideWhenUsed="1"/>
+    <w:lsdException w:name="Table Subtle 1" w:semiHidden="1" w:unhideWhenUsed="1"/>
+    <w:lsdException w:name="Table Subtle 2" w:semiHidden="1" w:unhideWhenUsed="1"/>
+    <w:lsdException w:name="Table Web 1" w:semiHidden="1" w:unhideWhenUsed="1"/>
+    <w:lsdException w:name="Table Web 2" w:semiHidden="1" w:unhideWhenUsed="1"/>
+    <w:lsdException w:name="Table Web 3" w:semiHidden="1" w:unhideWhenUsed="1"/>
+    <w:lsdException w:name="Balloon Text" w:semiHidden="1" w:unhideWhenUsed="1"/>
+    <w:lsdException w:name="Table Grid" w:uiPriority="59"/>
+    <w:lsdException w:name="Table Theme" w:semiHidden="1" w:unhideWhenUsed="1"/>
+    <w:lsdException w:name="Placeholder Text" w:semiHidden="1"/>
+    <w:lsdException w:name="No Spacing" w:uiPriority="1" w:qFormat="1"/>
+    <w:lsdException w:name="Light Shading" w:uiPriority="60"/>
+    <w:lsdException w:name="Light List" w:uiPriority="61"/>
+    <w:lsdException w:name="Light Grid" w:uiPriority="62"/>
+    <w:lsdException w:name="Medium Shading 1" w:uiPriority="63"/>
+    <w:lsdException w:name="Medium Shading 2" w:uiPriority="64"/>
+    <w:lsdException w:name="Medium List 1" w:uiPriority="65"/>
+    <w:lsdException w:name="Medium List 2" w:uiPriority="66"/>
+    <w:lsdException w:name="Medium Grid 1" w:uiPriority="67"/>
+    <w:lsdException w:name="Medium Grid 2" w:uiPriority="68"/>
+    <w:lsdException w:name="Medium Grid 3" w:uiPriority="69"/>
+    <w:lsdException w:name="Dark List" w:uiPriority="70"/>
+    <w:lsdException w:name="Colorful Shading" w:uiPriority="71"/>
+    <w:lsdException w:name="Colorful List" w:uiPriority="72"/>
+    <w:lsdException w:name="Colorful Grid" w:uiPriority="73"/>
+    <w:lsdException w:name="Light Shading Accent 1" w:uiPriority="60"/>
+    <w:lsdException w:name="Light List Accent 1" w:uiPriority="61"/>
+    <w:lsdException w:name="Light Grid Accent 1" w:uiPriority="62"/>
+    <w:lsdException w:name="Medium Shading 1 Accent 1" w:uiPriority="63"/>
+    <w:lsdException w:name="Medium Shading 2 Accent 1" w:uiPriority="64"/>
+    <w:lsdException w:name="Medium List 1 Accent 1" w:uiPriority="65"/>
+    <w:lsdException w:name="Revision" w:semiHidden="1"/>
+    <w:lsdException w:name="List Paragraph" w:uiPriority="34" w:qFormat="1"/>
+    <w:lsdException w:name="Quote" w:uiPriority="29" w:qFormat="1"/>
+    <w:lsdException w:name="Intense Quote" w:uiPriority="30" w:qFormat="1"/>
+    <w:lsdException w:name="Medium List 2 Accent 1" w:uiPriority="66"/>
+    <w:lsdException w:name="Medium Grid 1 Accent 1" w:uiPriority="67"/>
+    <w:lsdException w:name="Medium Grid 2 Accent 1" w:uiPriority="68"/>
+    <w:lsdException w:name="Medium Grid 3 Accent 1" w:uiPriority="69"/>
+    <w:lsdException w:name="Dark List Accent 1" w:uiPriority="70"/>
+    <w:lsdException w:name="Colorful Shading Accent 1" w:uiPriority="71"/>
+    <w:lsdException w:name="Colorful List Accent 1" w:uiPriority="72"/>
+    <w:lsdException w:name="Colorful Grid Accent 1" w:uiPriority="73"/>
+    <w:lsdException w:name="Light Shading Accent 2" w:uiPriority="60"/>
+    <w:lsdException w:name="Light List Accent 2" w:uiPriority="61"/>
+    <w:lsdException w:name="Light Grid Accent 2" w:uiPriority="62"/>
+    <w:lsdException w:name="Medium Shading 1 Accent 2" w:uiPriority="63"/>
+    <w:lsdException w:name="Medium Shading 2 Accent 2" w:uiPriority="64"/>
+    <w:lsdException w:name="Medium List 1 Accent 2" w:uiPriority="65"/>
+    <w:lsdException w:name="Medium List 2 Accent 2" w:uiPriority="66"/>
+    <w:lsdException w:name="Medium Grid 1 Accent 2" w:uiPriority="67"/>
+    <w:lsdException w:name="Medium Grid 2 Accent 2" w:uiPriority="68"/>
+    <w:lsdException w:name="Medium Grid 3 Accent 2" w:uiPriority="69"/>
+    <w:lsdException w:name="Dark List Accent 2" w:uiPriority="70"/>
+    <w:lsdException w:name="Colorful Shading Accent 2" w:uiPriority="71"/>
+    <w:lsdException w:name="Colorful List Accent 2" w:uiPriority="72"/>
+    <w:lsdException w:name="Colorful Grid Accent 2" w:uiPriority="73"/>
+    <w:lsdException w:name="Light Shading Accent 3" w:uiPriority="60"/>
+    <w:lsdException w:name="Light List Accent 3" w:uiPriority="61"/>
+    <w:lsdException w:name="Light Grid Accent 3" w:uiPriority="62"/>
+    <w:lsdException w:name="Medium Shading 1 Accent 3" w:uiPriority="63"/>
+    <w:lsdException w:name="Medium Shading 2 Accent 3" w:uiPriority="64"/>
+    <w:lsdException w:name="Medium List 1 Accent 3" w:uiPriority="65"/>
+    <w:lsdException w:name="Medium List 2 Accent 3" w:uiPriority="66"/>
+    <w:lsdException w:name="Medium Grid 1 Accent 3" w:uiPriority="67"/>
+    <w:lsdException w:name="Medium Grid 2 Accent 3" w:uiPriority="68"/>
+    <w:lsdException w:name="Medium Grid 3 Accent 3" w:uiPriority="69"/>
+    <w:lsdException w:name="Dark List Accent 3" w:uiPriority="70"/>
+    <w:lsdException w:name="Colorful Shading Accent 3" w:uiPriority="71"/>
+    <w:lsdException w:name="Colorful List Accent 3" w:uiPriority="72"/>
+    <w:lsdException w:name="Colorful Grid Accent 3" w:uiPriority="73"/>
+    <w:lsdException w:name="Light Shading Accent 4" w:uiPriority="60"/>
+    <w:lsdException w:name="Light List Accent 4" w:uiPriority="61"/>
+    <w:lsdException w:name="Light Grid Accent 4" w:uiPriority="62"/>
+    <w:lsdException w:name="Medium Shading 1 Accent 4" w:uiPriority="63"/>
+    <w:lsdException w:name="Medium Shading 2 Accent 4" w:uiPriority="64"/>
+    <w:lsdException w:name="Medium List 1 Accent 4" w:uiPriority="65"/>
+    <w:lsdException w:name="Medium List 2 Accent 4" w:uiPriority="66"/>
+    <w:lsdException w:name="Medium Grid 1 Accent 4" w:uiPriority="67"/>
+    <w:lsdException w:name="Medium Grid 2 Accent 4" w:uiPriority="68"/>
+    <w:lsdException w:name="Medium Grid 3 Accent 4" w:uiPriority="69"/>
+    <w:lsdException w:name="Dark List Accent 4" w:uiPriority="70"/>
+    <w:lsdException w:name="Colorful Shading Accent 4" w:uiPriority="71"/>
+    <w:lsdException w:name="Colorful List Accent 4" w:uiPriority="72"/>
+    <w:lsdException w:name="Colorful Grid Accent 4" w:uiPriority="73"/>
+    <w:lsdException w:name="Light Shading Accent 5" w:uiPriority="60"/>
+    <w:lsdException w:name="Light List Accent 5" w:uiPriority="61"/>
+    <w:lsdException w:name="Light Grid Accent 5" w:uiPriority="62"/>
+    <w:lsdException w:name="Medium Shading 1 Accent 5" w:uiPriority="63"/>
+    <w:lsdException w:name="Medium Shading 2 Accent 5" w:uiPriority="64"/>
+    <w:lsdException w:name="Medium List 1 Accent 5" w:uiPriority="65"/>
+    <w:lsdException w:name="Medium List 2 Accent 5" w:uiPriority="66"/>
+    <w:lsdException w:name="Medium Grid 1 Accent 5" w:uiPriority="67"/>
+    <w:lsdException w:name="Medium Grid 2 Accent 5" w:uiPriority="68"/>
+    <w:lsdException w:name="Medium Grid 3 Accent 5" w:uiPriority="69"/>
+    <w:lsdException w:name="Dark List Accent 5" w:uiPriority="70"/>
+    <w:lsdException w:name="Colorful Shading Accent 5" w:uiPriority="71"/>
+    <w:lsdException w:name="Colorful List Accent 5" w:uiPriority="72"/>
+    <w:lsdException w:name="Colorful Grid Accent 5" w:uiPriority="73"/>
+    <w:lsdException w:name="Light Shading Accent 6" w:uiPriority="60"/>
+    <w:lsdException w:name="Light List Accent 6" w:uiPriority="61"/>
+    <w:lsdException w:name="Light Grid Accent 6" w:uiPriority="62"/>
+    <w:lsdException w:name="Medium Shading 1 Accent 6" w:uiPriority="63"/>
+    <w:lsdException w:name="Medium Shading 2 Accent 6" w:uiPriority="64"/>
+    <w:lsdException w:name="Medium List 1 Accent 6" w:uiPriority="65"/>
+    <w:lsdException w:name="Medium List 2 Accent 6" w:uiPriority="66"/>
+    <w:lsdException w:name="Medium Grid 1 Accent 6" w:uiPriority="67"/>
+    <w:lsdException w:name="Medium Grid 2 Accent 6" w:uiPriority="68"/>
+    <w:lsdException w:name="Medium Grid 3 Accent 6" w:uiPriority="69"/>
+    <w:lsdException w:name="Dark List Accent 6" w:uiPriority="70"/>
+    <w:lsdException w:name="Colorful Shading Accent 6" w:uiPriority="71"/>
+    <w:lsdException w:name="Colorful List Accent 6" w:uiPriority="72"/>
+    <w:lsdException w:name="Colorful Grid Accent 6" w:uiPriority="73"/>
+    <w:lsdException w:name="Subtle Emphasis" w:uiPriority="19" w:qFormat="1"/>
+    <w:lsdException w:name="Intense Emphasis" w:uiPriority="21" w:qFormat="1"/>
+    <w:lsdException w:name="Subtle Reference" w:uiPriority="31" w:qFormat="1"/>
+    <w:lsdException w:name="Intense Reference" w:uiPriority="32" w:qFormat="1"/>
+    <w:lsdException w:name="Book Title" w:uiPriority="33" w:qFormat="1"/>
+    <w:lsdException w:name="Bibliography" w:semiHidden="1" w:uiPriority="37" w:unhideWhenUsed="1"/>
+    <w:lsdException w:name="TOC Heading" w:semiHidden="1" w:uiPriority="39" w:unhideWhenUsed="1" w:qFormat="1"/>
+    <w:lsdException w:name="Plain Table 1" w:uiPriority="41"/>
+    <w:lsdException w:name="Plain Table 2" w:uiPriority="42"/>
+    <w:lsdException w:name="Plain Table 3" w:uiPriority="43"/>
+    <w:lsdException w:name="Plain Table 4" w:uiPriority="44"/>
+    <w:lsdException w:name="Plain Table 5" w:uiPriority="45"/>
+    <w:lsdException w:name="Grid Table Light" w:uiPriority="40"/>
+    <w:lsdException w:name="Grid Table 1 Light" w:uiPriority="46"/>
+    <w:lsdException w:name="Grid Table 2" w:uiPriority="47"/>
+    <w:lsdException w:name="Grid Table 3" w:uiPriority="48"/>
+    <w:lsdException w:name="Grid Table 4" w:uiPriority="49"/>
+    <w:lsdException w:name="Grid Table 5 Dark" w:uiPriority="50"/>
+    <w:lsdException w:name="Grid Table 6 Colorful" w:uiPriority="51"/>
+    <w:lsdException w:name="Grid Table 7 Colorful" w:uiPriority="52"/>
+    <w:lsdException w:name="Grid Table 1 Light Accent 1" w:uiPriority="46"/>
+    <w:lsdException w:name="Grid Table 2 Accent 1" w:uiPriority="47"/>
+    <w:lsdException w:name="Grid Table 3 Accent 1" w:uiPriority="48"/>
+    <w:lsdException w:name="Grid Table 4 Accent 1" w:uiPriority="49"/>
+    <w:lsdException w:name="Grid Table 5 Dark Accent 1" w:uiPriority="50"/>
+    <w:lsdException w:name="Grid Table 6 Colorful Accent 1" w:uiPriority="51"/>
+    <w:lsdException w:name="Grid Table 7 Colorful Accent 1" w:uiPriority="52"/>
+    <w:lsdException w:name="Grid Table 1 Light Accent 2" w:uiPriority="46"/>
+    <w:lsdException w:name="Grid Table 2 Accent 2" w:uiPriority="47"/>
+    <w:lsdException w:name="Grid Table 3 Accent 2" w:uiPriority="48"/>
+    <w:lsdException w:name="Grid Table 4 Accent 2" w:uiPriority="49"/>
+    <w:lsdException w:name="Grid Table 5 Dark Accent 2" w:uiPriority="50"/>
+    <w:lsdException w:name="Grid Table 6 Colorful Accent 2" w:uiPriority="51"/>
+    <w:lsdException w:name="Grid Table 7 Colorful Accent 2" w:uiPriority="52"/>
+    <w:lsdException w:name="Grid Table 1 Light Accent 3" w:uiPriority="46"/>
+    <w:lsdException w:name="Grid Table 2 Accent 3" w:uiPriority="47"/>
+    <w:lsdException w:name="Grid Table 3 Accent 3" w:uiPriority="48"/>
+    <w:lsdException w:name="Grid Table 4 Accent 3" w:uiPriority="49"/>
+    <w:lsdException w:name="Grid Table 5 Dark Accent 3" w:uiPriority="50"/>
+    <w:lsdException w:name="Grid Table 6 Colorful Accent 3" w:uiPriority="51"/>
+    <w:lsdException w:name="Grid Table 7 Colorful Accent 3" w:uiPriority="52"/>
+    <w:lsdException w:name="Grid Table 1 Light Accent 4" w:uiPriority="46"/>
+    <w:lsdException w:name="Grid Table 2 Accent 4" w:uiPriority="47"/>
+    <w:lsdException w:name="Grid Table 3 Accent 4" w:uiPriority="48"/>
+    <w:lsdException w:name="Grid Table 4 Accent 4" w:uiPriority="49"/>
+    <w:lsdException w:name="Grid Table 5 Dark Accent 4" w:uiPriority="50"/>
+    <w:lsdException w:name="Grid Table 6 Colorful Accent 4" w:uiPriority="51"/>
+    <w:lsdException w:name="Grid Table 7 Colorful Accent 4" w:uiPriority="52"/>
+    <w:lsdException w:name="Grid Table 1 Light Accent 5" w:uiPriority="46"/>
+    <w:lsdException w:name="Grid Table 2 Accent 5" w:uiPriority="47"/>
+    <w:lsdException w:name="Grid Table 3 Accent 5" w:uiPriority="48"/>
+    <w:lsdException w:name="Grid Table 4 Accent 5" w:uiPriority="49"/>
+    <w:lsdException w:name="Grid Table 5 Dark Accent 5" w:uiPriority="50"/>
+    <w:lsdException w:name="Grid Table 6 Colorful Accent 5" w:uiPriority="51"/>
+    <w:lsdException w:name="Grid Table 7 Colorful Accent 5" w:uiPriority="52"/>
+    <w:lsdException w:name="Grid Table 1 Light Accent 6" w:uiPriority="46"/>
+    <w:lsdException w:name="Grid Table 2 Accent 6" w:uiPriority="47"/>
+    <w:lsdException w:name="Grid Table 3 Accent 6" w:uiPriority="48"/>
+    <w:lsdException w:name="Grid Table 4 Accent 6" w:uiPriority="49"/>
+    <w:lsdException w:name="Grid Table 5 Dark Accent 6" w:uiPriority="50"/>
+    <w:lsdException w:name="Grid Table 6 Colorful Accent 6" w:uiPriority="51"/>
+    <w:lsdException w:name="Grid Table 7 Colorful Accent 6" w:uiPriority="52"/>
+    <w:lsdException w:name="List Table 1 Light" w:uiPriority="46"/>
+    <w:lsdException w:name="List Table 2" w:uiPriority="47"/>
+    <w:lsdException w:name="List Table 3" w:uiPriority="48"/>
+    <w:lsdException w:name="List Table 4" w:uiPriority="49"/>
+    <w:lsdException w:name="List Table 5 Dark" w:uiPriority="50"/>
+    <w:lsdException w:name="List Table 6 Colorful" w:uiPriority="51"/>
+    <w:lsdException w:name="List Table 7 Colorful" w:uiPriority="52"/>
+    <w:lsdException w:name="List Table 1 Light Accent 1" w:uiPriority="46"/>
+    <w:lsdException w:name="List Table 2 Accent 1" w:uiPriority="47"/>
+    <w:lsdException w:name="List Table 3 Accent 1" w:uiPriority="48"/>
+    <w:lsdException w:name="List Table 4 Accent 1" w:uiPriority="49"/>
+    <w:lsdException w:name="List Table 5 Dark Accent 1" w:uiPriority="50"/>
+    <w:lsdException w:name="List Table 6 Colorful Accent 1" w:uiPriority="51"/>
+    <w:lsdException w:name="List Table 7 Colorful Accent 1" w:uiPriority="52"/>
+    <w:lsdException w:name="List Table 1 Light Accent 2" w:uiPriority="46"/>
+    <w:lsdException w:name="List Table 2 Accent 2" w:uiPriority="47"/>
+    <w:lsdException w:name="List Table 3 Accent 2" w:uiPriority="48"/>
+    <w:lsdException w:name="List Table 4 Accent 2" w:uiPriority="49"/>
+    <w:lsdException w:name="List Table 5 Dark Accent 2" w:uiPriority="50"/>
+    <w:lsdException w:name="List Table 6 Colorful Accent 2" w:uiPriority="51"/>
+    <w:lsdException w:name="List Table 7 Colorful Accent 2" w:uiPriority="52"/>
+    <w:lsdException w:name="List Table 1 Light Accent 3" w:uiPriority="46"/>
+    <w:lsdException w:name="List Table 2 Accent 3" w:uiPriority="47"/>
+    <w:lsdException w:name="List Table 3 Accent 3" w:uiPriority="48"/>
+    <w:lsdException w:name="List Table 4 Accent 3" w:uiPriority="49"/>
+    <w:lsdException w:name="List Table 5 Dark Accent 3" w:uiPriority="50"/>
+    <w:lsdException w:name="List Table 6 Colorful Accent 3" w:uiPriority="51"/>
+    <w:lsdException w:name="List Table 7 Colorful Accent 3" w:uiPriority="52"/>
+    <w:lsdException w:name="List Table 1 Light Accent 4" w:uiPriority="46"/>
+    <w:lsdException w:name="List Table 2 Accent 4" w:uiPriority="47"/>
+    <w:lsdException w:name="List Table 3 Accent 4" w:uiPriority="48"/>
+    <w:lsdException w:name="List Table 4 Accent 4" w:uiPriority="49"/>
+    <w:lsdException w:name="List Table 5 Dark Accent 4" w:uiPriority="50"/>
+    <w:lsdException w:name="List Table 6 Colorful Accent 4" w:uiPriority="51"/>
+    <w:lsdException w:name="List Table 7 Colorful Accent 4" w:uiPriority="52"/>
+    <w:lsdException w:name="List Table 1 Light Accent 5" w:uiPriority="46"/>
+    <w:lsdException w:name="List Table 2 Accent 5" w:uiPriority="47"/>
+    <w:lsdException w:name="List Table 3 Accent 5" w:uiPriority="48"/>
+    <w:lsdException w:name="List Table 4 Accent 5" w:uiPriority="49"/>
+    <w:lsdException w:name="List Table 5 Dark Accent 5" w:uiPriority="50"/>
+    <w:lsdException w:name="List Table 6 Colorful Accent 5" w:uiPriority="51"/>
+    <w:lsdException w:name="List Table 7 Colorful Accent 5" w:uiPriority="52"/>
+    <w:lsdException w:name="List Table 1 Light Accent 6" w:uiPriority="46"/>
+    <w:lsdException w:name="List Table 2 Accent 6" w:uiPriority="47"/>
+    <w:lsdException w:name="List Table 3 Accent 6" w:uiPriority="48"/>
+    <w:lsdException w:name="List Table 4 Accent 6" w:uiPriority="49"/>
+    <w:lsdException w:name="List Table 5 Dark Accent 6" w:uiPriority="50"/>
+    <w:lsdException w:name="List Table 6 Colorful Accent 6" w:uiPriority="51"/>
+    <w:lsdException w:name="List Table 7 Colorful Accent 6" w:uiPriority="52"/>
   </w:latentStyles>
   <w:style w:type="paragraph" w:default="1" w:styleId="Normal">
     <w:name w:val="Normal"/>

</xml_diff>

<commit_message>
issue #160: Update schema for FVSIn.accdb for DWM; Updated help text
</commit_message>
<xml_diff>
--- a/Help/DATABASE_Help.docx
+++ b/Help/DATABASE_Help.docx
@@ -1,6 +1,6 @@
 
 <file path=word/document.xml><?xml version="1.0" encoding="utf-8"?>
-<w:document xmlns:wpc="http://schemas.microsoft.com/office/word/2010/wordprocessingCanvas" xmlns:mc="http://schemas.openxmlformats.org/markup-compatibility/2006" xmlns:o="urn:schemas-microsoft-com:office:office" xmlns:r="http://schemas.openxmlformats.org/officeDocument/2006/relationships" xmlns:m="http://schemas.openxmlformats.org/officeDocument/2006/math" xmlns:v="urn:schemas-microsoft-com:vml" xmlns:wp14="http://schemas.microsoft.com/office/word/2010/wordprocessingDrawing" xmlns:wp="http://schemas.openxmlformats.org/drawingml/2006/wordprocessingDrawing" xmlns:w10="urn:schemas-microsoft-com:office:word" xmlns:w="http://schemas.openxmlformats.org/wordprocessingml/2006/main" xmlns:w14="http://schemas.microsoft.com/office/word/2010/wordml" xmlns:w15="http://schemas.microsoft.com/office/word/2012/wordml" xmlns:wpg="http://schemas.microsoft.com/office/word/2010/wordprocessingGroup" xmlns:wpi="http://schemas.microsoft.com/office/word/2010/wordprocessingInk" xmlns:wne="http://schemas.microsoft.com/office/word/2006/wordml" xmlns:wps="http://schemas.microsoft.com/office/word/2010/wordprocessingShape" mc:Ignorable="w14 w15 wp14">
+<w:document xmlns:wpc="http://schemas.microsoft.com/office/word/2010/wordprocessingCanvas" xmlns:mc="http://schemas.openxmlformats.org/markup-compatibility/2006" xmlns:o="urn:schemas-microsoft-com:office:office" xmlns:r="http://schemas.openxmlformats.org/officeDocument/2006/relationships" xmlns:m="http://schemas.openxmlformats.org/officeDocument/2006/math" xmlns:v="urn:schemas-microsoft-com:vml" xmlns:wp14="http://schemas.microsoft.com/office/word/2010/wordprocessingDrawing" xmlns:wp="http://schemas.openxmlformats.org/drawingml/2006/wordprocessingDrawing" xmlns:w10="urn:schemas-microsoft-com:office:word" xmlns:w="http://schemas.openxmlformats.org/wordprocessingml/2006/main" xmlns:w14="http://schemas.microsoft.com/office/word/2010/wordml" xmlns:wpg="http://schemas.microsoft.com/office/word/2010/wordprocessingGroup" xmlns:wpi="http://schemas.microsoft.com/office/word/2010/wordprocessingInk" xmlns:wne="http://schemas.microsoft.com/office/word/2006/wordml" xmlns:wps="http://schemas.microsoft.com/office/word/2010/wordprocessingShape" mc:Ignorable="w14 wp14">
   <w:body>
     <w:p>
       <w:pPr>
@@ -805,7 +805,18 @@
         <w:t>Filter Plots by Menu Selection</w:t>
       </w:r>
       <w:r>
-        <w:t xml:space="preserve">&gt;, and desired options for forested status and condition proportion (see below), then click </w:t>
+        <w:t>&gt;, and desired options for forested status and co</w:t>
+      </w:r>
+      <w:r>
+        <w:t xml:space="preserve">ndition proportion (see below), </w:t>
+      </w:r>
+      <w:proofErr w:type="gramStart"/>
+      <w:r>
+        <w:t>then</w:t>
+      </w:r>
+      <w:proofErr w:type="gramEnd"/>
+      <w:r>
+        <w:t xml:space="preserve"> click </w:t>
       </w:r>
       <w:r>
         <w:rPr>
@@ -839,7 +850,31 @@
         <w:rPr>
           <w:bCs/>
         </w:rPr>
-        <w:t xml:space="preserve">. Plots will be filtered based on Plot CN (control number) values listed in a text file, one value per line.  To designate the text file, select </w:t>
+        <w:t>. Plots will be filtered based on Plot CN (control number) values listed in a text file</w:t>
+      </w:r>
+      <w:r>
+        <w:rPr>
+          <w:bCs/>
+        </w:rPr>
+        <w:t xml:space="preserve"> generated by the user</w:t>
+      </w:r>
+      <w:r>
+        <w:rPr>
+          <w:bCs/>
+        </w:rPr>
+        <w:t xml:space="preserve">, one </w:t>
+      </w:r>
+      <w:r>
+        <w:rPr>
+          <w:bCs/>
+        </w:rPr>
+        <w:t xml:space="preserve">Plot CN </w:t>
+      </w:r>
+      <w:r>
+        <w:rPr>
+          <w:bCs/>
+        </w:rPr>
+        <w:t xml:space="preserve">value per line.  To designate the text file, select </w:t>
       </w:r>
       <w:r>
         <w:rPr>
@@ -914,7 +949,19 @@
         <w:t>Forested</w:t>
       </w:r>
       <w:r>
-        <w:t xml:space="preserve"> loads any plot with one or more forested conditions. Checking </w:t>
+        <w:t xml:space="preserve"> loads </w:t>
+      </w:r>
+      <w:r>
+        <w:t xml:space="preserve">all conditions on </w:t>
+      </w:r>
+      <w:r>
+        <w:t xml:space="preserve">any plot with one or more </w:t>
+      </w:r>
+      <w:r>
+        <w:t xml:space="preserve">sampled </w:t>
+      </w:r>
+      <w:r>
+        <w:t xml:space="preserve">forested conditions. Checking </w:t>
       </w:r>
       <w:r>
         <w:rPr>
@@ -923,7 +970,13 @@
         <w:t>Non Forested</w:t>
       </w:r>
       <w:r>
-        <w:t xml:space="preserve"> loads any plot with one or more non forested conditions. Checking both loads all sampled plots. </w:t>
+        <w:t xml:space="preserve"> loads any plot </w:t>
+      </w:r>
+      <w:r>
+        <w:t>that contains no</w:t>
+      </w:r>
+      <w:r>
+        <w:t xml:space="preserve"> forested conditions. Checking both loads all sampled plots. </w:t>
       </w:r>
       <w:r>
         <w:rPr>
@@ -932,7 +985,44 @@
         <w:t>Most users will want to only load plots containing forested conditions</w:t>
       </w:r>
       <w:r>
-        <w:t xml:space="preserve">. The opportunity to load completely non-forest plot will likely only be useful for an afforestation analysis. </w:t>
+        <w:rPr>
+          <w:u w:val="single"/>
+        </w:rPr>
+        <w:t>, so should check only the Forested box</w:t>
+      </w:r>
+      <w:r>
+        <w:t>. The opportunity to load completely non-forest plot</w:t>
+      </w:r>
+      <w:r>
+        <w:t>s</w:t>
+      </w:r>
+      <w:r>
+        <w:t xml:space="preserve"> </w:t>
+      </w:r>
+      <w:r>
+        <w:t xml:space="preserve">into </w:t>
+      </w:r>
+      <w:proofErr w:type="spellStart"/>
+      <w:r>
+        <w:t>BioSum</w:t>
+      </w:r>
+      <w:proofErr w:type="spellEnd"/>
+      <w:r>
+        <w:t xml:space="preserve"> </w:t>
+      </w:r>
+      <w:r>
+        <w:t xml:space="preserve">will </w:t>
+      </w:r>
+      <w:r>
+        <w:t>typically</w:t>
+      </w:r>
+      <w:r>
+        <w:t xml:space="preserve"> only be useful for an afforestation analysis. </w:t>
+      </w:r>
+      <w:bookmarkStart w:id="0" w:name="_GoBack"/>
+      <w:bookmarkEnd w:id="0"/>
+      <w:r>
+        <w:t xml:space="preserve"> </w:t>
       </w:r>
     </w:p>
     <w:p>
@@ -2373,8 +2463,6 @@
         <w:lastRenderedPageBreak/>
         <w:t>Edit Project</w:t>
       </w:r>
-      <w:bookmarkStart w:id="0" w:name="_GoBack"/>
-      <w:bookmarkEnd w:id="0"/>
       <w:r>
         <w:rPr>
           <w:b/>
@@ -2730,8 +2818,8 @@
 </file>
 
 <file path=word/numbering.xml><?xml version="1.0" encoding="utf-8"?>
-<w:numbering xmlns:wpc="http://schemas.microsoft.com/office/word/2010/wordprocessingCanvas" xmlns:mc="http://schemas.openxmlformats.org/markup-compatibility/2006" xmlns:o="urn:schemas-microsoft-com:office:office" xmlns:r="http://schemas.openxmlformats.org/officeDocument/2006/relationships" xmlns:m="http://schemas.openxmlformats.org/officeDocument/2006/math" xmlns:v="urn:schemas-microsoft-com:vml" xmlns:wp14="http://schemas.microsoft.com/office/word/2010/wordprocessingDrawing" xmlns:wp="http://schemas.openxmlformats.org/drawingml/2006/wordprocessingDrawing" xmlns:w10="urn:schemas-microsoft-com:office:word" xmlns:w="http://schemas.openxmlformats.org/wordprocessingml/2006/main" xmlns:w14="http://schemas.microsoft.com/office/word/2010/wordml" xmlns:w15="http://schemas.microsoft.com/office/word/2012/wordml" xmlns:wpg="http://schemas.microsoft.com/office/word/2010/wordprocessingGroup" xmlns:wpi="http://schemas.microsoft.com/office/word/2010/wordprocessingInk" xmlns:wne="http://schemas.microsoft.com/office/word/2006/wordml" xmlns:wps="http://schemas.microsoft.com/office/word/2010/wordprocessingShape" mc:Ignorable="w14 w15 wp14">
-  <w:abstractNum w:abstractNumId="0" w15:restartNumberingAfterBreak="0">
+<w:numbering xmlns:wpc="http://schemas.microsoft.com/office/word/2010/wordprocessingCanvas" xmlns:mc="http://schemas.openxmlformats.org/markup-compatibility/2006" xmlns:o="urn:schemas-microsoft-com:office:office" xmlns:r="http://schemas.openxmlformats.org/officeDocument/2006/relationships" xmlns:m="http://schemas.openxmlformats.org/officeDocument/2006/math" xmlns:v="urn:schemas-microsoft-com:vml" xmlns:wp14="http://schemas.microsoft.com/office/word/2010/wordprocessingDrawing" xmlns:wp="http://schemas.openxmlformats.org/drawingml/2006/wordprocessingDrawing" xmlns:w10="urn:schemas-microsoft-com:office:word" xmlns:w="http://schemas.openxmlformats.org/wordprocessingml/2006/main" xmlns:w14="http://schemas.microsoft.com/office/word/2010/wordml" xmlns:wpg="http://schemas.microsoft.com/office/word/2010/wordprocessingGroup" xmlns:wpi="http://schemas.microsoft.com/office/word/2010/wordprocessingInk" xmlns:wne="http://schemas.microsoft.com/office/word/2006/wordml" xmlns:wps="http://schemas.microsoft.com/office/word/2010/wordprocessingShape" mc:Ignorable="w14 wp14">
+  <w:abstractNum w:abstractNumId="0">
     <w:nsid w:val="2D3927F8"/>
     <w:multiLevelType w:val="hybridMultilevel"/>
     <w:tmpl w:val="2D2E84DE"/>
@@ -2821,7 +2909,7 @@
       </w:pPr>
     </w:lvl>
   </w:abstractNum>
-  <w:abstractNum w:abstractNumId="1" w15:restartNumberingAfterBreak="0">
+  <w:abstractNum w:abstractNumId="1">
     <w:nsid w:val="2E467730"/>
     <w:multiLevelType w:val="hybridMultilevel"/>
     <w:tmpl w:val="A51CB3B4"/>
@@ -2910,7 +2998,7 @@
       </w:pPr>
     </w:lvl>
   </w:abstractNum>
-  <w:abstractNum w:abstractNumId="2" w15:restartNumberingAfterBreak="0">
+  <w:abstractNum w:abstractNumId="2">
     <w:nsid w:val="63A74985"/>
     <w:multiLevelType w:val="hybridMultilevel"/>
     <w:tmpl w:val="ED2AF1FC"/>
@@ -3012,7 +3100,7 @@
 </file>
 
 <file path=word/styles.xml><?xml version="1.0" encoding="utf-8"?>
-<w:styles xmlns:mc="http://schemas.openxmlformats.org/markup-compatibility/2006" xmlns:r="http://schemas.openxmlformats.org/officeDocument/2006/relationships" xmlns:w="http://schemas.openxmlformats.org/wordprocessingml/2006/main" xmlns:w14="http://schemas.microsoft.com/office/word/2010/wordml" xmlns:w15="http://schemas.microsoft.com/office/word/2012/wordml" mc:Ignorable="w14 w15">
+<w:styles xmlns:mc="http://schemas.openxmlformats.org/markup-compatibility/2006" xmlns:r="http://schemas.openxmlformats.org/officeDocument/2006/relationships" xmlns:w="http://schemas.openxmlformats.org/wordprocessingml/2006/main" xmlns:w14="http://schemas.microsoft.com/office/word/2010/wordml" mc:Ignorable="w14">
   <w:docDefaults>
     <w:rPrDefault>
       <w:rPr>
@@ -3028,378 +3116,345 @@
       </w:pPr>
     </w:pPrDefault>
   </w:docDefaults>
-  <w:latentStyles w:defLockedState="0" w:defUIPriority="99" w:defSemiHidden="0" w:defUnhideWhenUsed="0" w:defQFormat="0" w:count="371">
-    <w:lsdException w:name="Normal" w:uiPriority="0" w:qFormat="1"/>
-    <w:lsdException w:name="heading 1" w:uiPriority="9" w:qFormat="1"/>
-    <w:lsdException w:name="heading 2" w:semiHidden="1" w:uiPriority="9" w:unhideWhenUsed="1" w:qFormat="1"/>
-    <w:lsdException w:name="heading 3" w:semiHidden="1" w:uiPriority="9" w:unhideWhenUsed="1" w:qFormat="1"/>
-    <w:lsdException w:name="heading 4" w:semiHidden="1" w:uiPriority="9" w:unhideWhenUsed="1" w:qFormat="1"/>
-    <w:lsdException w:name="heading 5" w:semiHidden="1" w:uiPriority="9" w:unhideWhenUsed="1" w:qFormat="1"/>
-    <w:lsdException w:name="heading 6" w:semiHidden="1" w:uiPriority="9" w:unhideWhenUsed="1" w:qFormat="1"/>
-    <w:lsdException w:name="heading 7" w:semiHidden="1" w:uiPriority="9" w:unhideWhenUsed="1" w:qFormat="1"/>
-    <w:lsdException w:name="heading 8" w:semiHidden="1" w:uiPriority="9" w:unhideWhenUsed="1" w:qFormat="1"/>
-    <w:lsdException w:name="heading 9" w:semiHidden="1" w:uiPriority="9" w:unhideWhenUsed="1" w:qFormat="1"/>
-    <w:lsdException w:name="index 1" w:semiHidden="1" w:unhideWhenUsed="1"/>
-    <w:lsdException w:name="index 2" w:semiHidden="1" w:unhideWhenUsed="1"/>
-    <w:lsdException w:name="index 3" w:semiHidden="1" w:unhideWhenUsed="1"/>
-    <w:lsdException w:name="index 4" w:semiHidden="1" w:unhideWhenUsed="1"/>
-    <w:lsdException w:name="index 5" w:semiHidden="1" w:unhideWhenUsed="1"/>
-    <w:lsdException w:name="index 6" w:semiHidden="1" w:unhideWhenUsed="1"/>
-    <w:lsdException w:name="index 7" w:semiHidden="1" w:unhideWhenUsed="1"/>
-    <w:lsdException w:name="index 8" w:semiHidden="1" w:unhideWhenUsed="1"/>
-    <w:lsdException w:name="index 9" w:semiHidden="1" w:unhideWhenUsed="1"/>
-    <w:lsdException w:name="toc 1" w:semiHidden="1" w:uiPriority="39" w:unhideWhenUsed="1"/>
-    <w:lsdException w:name="toc 2" w:semiHidden="1" w:uiPriority="39" w:unhideWhenUsed="1"/>
-    <w:lsdException w:name="toc 3" w:semiHidden="1" w:uiPriority="39" w:unhideWhenUsed="1"/>
-    <w:lsdException w:name="toc 4" w:semiHidden="1" w:uiPriority="39" w:unhideWhenUsed="1"/>
-    <w:lsdException w:name="toc 5" w:semiHidden="1" w:uiPriority="39" w:unhideWhenUsed="1"/>
-    <w:lsdException w:name="toc 6" w:semiHidden="1" w:uiPriority="39" w:unhideWhenUsed="1"/>
-    <w:lsdException w:name="toc 7" w:semiHidden="1" w:uiPriority="39" w:unhideWhenUsed="1"/>
-    <w:lsdException w:name="toc 8" w:semiHidden="1" w:uiPriority="39" w:unhideWhenUsed="1"/>
-    <w:lsdException w:name="toc 9" w:semiHidden="1" w:uiPriority="39" w:unhideWhenUsed="1"/>
-    <w:lsdException w:name="Normal Indent" w:semiHidden="1" w:unhideWhenUsed="1"/>
-    <w:lsdException w:name="footnote text" w:semiHidden="1" w:unhideWhenUsed="1"/>
-    <w:lsdException w:name="annotation text" w:semiHidden="1" w:unhideWhenUsed="1"/>
-    <w:lsdException w:name="header" w:semiHidden="1" w:unhideWhenUsed="1"/>
-    <w:lsdException w:name="footer" w:semiHidden="1" w:unhideWhenUsed="1"/>
-    <w:lsdException w:name="index heading" w:semiHidden="1" w:unhideWhenUsed="1"/>
-    <w:lsdException w:name="caption" w:semiHidden="1" w:uiPriority="35" w:unhideWhenUsed="1" w:qFormat="1"/>
-    <w:lsdException w:name="table of figures" w:semiHidden="1" w:unhideWhenUsed="1"/>
-    <w:lsdException w:name="envelope address" w:semiHidden="1" w:unhideWhenUsed="1"/>
-    <w:lsdException w:name="envelope return" w:semiHidden="1" w:unhideWhenUsed="1"/>
-    <w:lsdException w:name="footnote reference" w:semiHidden="1" w:unhideWhenUsed="1"/>
-    <w:lsdException w:name="annotation reference" w:semiHidden="1" w:unhideWhenUsed="1"/>
-    <w:lsdException w:name="line number" w:semiHidden="1" w:unhideWhenUsed="1"/>
-    <w:lsdException w:name="page number" w:semiHidden="1" w:unhideWhenUsed="1"/>
-    <w:lsdException w:name="endnote reference" w:semiHidden="1" w:unhideWhenUsed="1"/>
-    <w:lsdException w:name="endnote text" w:semiHidden="1" w:unhideWhenUsed="1"/>
-    <w:lsdException w:name="table of authorities" w:semiHidden="1" w:unhideWhenUsed="1"/>
-    <w:lsdException w:name="macro" w:semiHidden="1" w:unhideWhenUsed="1"/>
-    <w:lsdException w:name="toa heading" w:semiHidden="1" w:unhideWhenUsed="1"/>
-    <w:lsdException w:name="List" w:semiHidden="1" w:unhideWhenUsed="1"/>
-    <w:lsdException w:name="List Bullet" w:semiHidden="1" w:unhideWhenUsed="1"/>
-    <w:lsdException w:name="List Number" w:semiHidden="1" w:unhideWhenUsed="1"/>
-    <w:lsdException w:name="List 2" w:semiHidden="1" w:unhideWhenUsed="1"/>
-    <w:lsdException w:name="List 3" w:semiHidden="1" w:unhideWhenUsed="1"/>
-    <w:lsdException w:name="List 4" w:semiHidden="1" w:unhideWhenUsed="1"/>
-    <w:lsdException w:name="List 5" w:semiHidden="1" w:unhideWhenUsed="1"/>
-    <w:lsdException w:name="List Bullet 2" w:semiHidden="1" w:unhideWhenUsed="1"/>
-    <w:lsdException w:name="List Bullet 3" w:semiHidden="1" w:unhideWhenUsed="1"/>
-    <w:lsdException w:name="List Bullet 4" w:semiHidden="1" w:unhideWhenUsed="1"/>
-    <w:lsdException w:name="List Bullet 5" w:semiHidden="1" w:unhideWhenUsed="1"/>
-    <w:lsdException w:name="List Number 2" w:semiHidden="1" w:unhideWhenUsed="1"/>
-    <w:lsdException w:name="List Number 3" w:semiHidden="1" w:unhideWhenUsed="1"/>
-    <w:lsdException w:name="List Number 4" w:semiHidden="1" w:unhideWhenUsed="1"/>
-    <w:lsdException w:name="List Number 5" w:semiHidden="1" w:unhideWhenUsed="1"/>
-    <w:lsdException w:name="Title" w:uiPriority="10" w:qFormat="1"/>
-    <w:lsdException w:name="Closing" w:semiHidden="1" w:unhideWhenUsed="1"/>
-    <w:lsdException w:name="Signature" w:semiHidden="1" w:unhideWhenUsed="1"/>
-    <w:lsdException w:name="Default Paragraph Font" w:semiHidden="1" w:uiPriority="1" w:unhideWhenUsed="1"/>
-    <w:lsdException w:name="Body Text" w:semiHidden="1" w:unhideWhenUsed="1"/>
-    <w:lsdException w:name="Body Text Indent" w:semiHidden="1" w:unhideWhenUsed="1"/>
-    <w:lsdException w:name="List Continue" w:semiHidden="1" w:unhideWhenUsed="1"/>
-    <w:lsdException w:name="List Continue 2" w:semiHidden="1" w:unhideWhenUsed="1"/>
-    <w:lsdException w:name="List Continue 3" w:semiHidden="1" w:unhideWhenUsed="1"/>
-    <w:lsdException w:name="List Continue 4" w:semiHidden="1" w:unhideWhenUsed="1"/>
-    <w:lsdException w:name="List Continue 5" w:semiHidden="1" w:unhideWhenUsed="1"/>
-    <w:lsdException w:name="Message Header" w:semiHidden="1" w:unhideWhenUsed="1"/>
-    <w:lsdException w:name="Subtitle" w:uiPriority="11" w:qFormat="1"/>
-    <w:lsdException w:name="Salutation" w:semiHidden="1" w:unhideWhenUsed="1"/>
-    <w:lsdException w:name="Date" w:semiHidden="1" w:unhideWhenUsed="1"/>
-    <w:lsdException w:name="Body Text First Indent" w:semiHidden="1" w:unhideWhenUsed="1"/>
-    <w:lsdException w:name="Body Text First Indent 2" w:semiHidden="1" w:unhideWhenUsed="1"/>
-    <w:lsdException w:name="Note Heading" w:semiHidden="1" w:unhideWhenUsed="1"/>
-    <w:lsdException w:name="Body Text 2" w:semiHidden="1" w:unhideWhenUsed="1"/>
-    <w:lsdException w:name="Body Text 3" w:semiHidden="1" w:unhideWhenUsed="1"/>
-    <w:lsdException w:name="Body Text Indent 2" w:semiHidden="1" w:unhideWhenUsed="1"/>
-    <w:lsdException w:name="Body Text Indent 3" w:semiHidden="1" w:unhideWhenUsed="1"/>
-    <w:lsdException w:name="Block Text" w:semiHidden="1" w:unhideWhenUsed="1"/>
-    <w:lsdException w:name="Hyperlink" w:semiHidden="1" w:unhideWhenUsed="1"/>
-    <w:lsdException w:name="FollowedHyperlink" w:semiHidden="1" w:unhideWhenUsed="1"/>
-    <w:lsdException w:name="Strong" w:uiPriority="22" w:qFormat="1"/>
-    <w:lsdException w:name="Emphasis" w:uiPriority="20" w:qFormat="1"/>
-    <w:lsdException w:name="Document Map" w:semiHidden="1" w:unhideWhenUsed="1"/>
-    <w:lsdException w:name="Plain Text" w:semiHidden="1" w:unhideWhenUsed="1"/>
-    <w:lsdException w:name="E-mail Signature" w:semiHidden="1" w:unhideWhenUsed="1"/>
-    <w:lsdException w:name="HTML Top of Form" w:semiHidden="1" w:unhideWhenUsed="1"/>
-    <w:lsdException w:name="HTML Bottom of Form" w:semiHidden="1" w:unhideWhenUsed="1"/>
-    <w:lsdException w:name="Normal (Web)" w:semiHidden="1" w:unhideWhenUsed="1"/>
-    <w:lsdException w:name="HTML Acronym" w:semiHidden="1" w:unhideWhenUsed="1"/>
-    <w:lsdException w:name="HTML Address" w:semiHidden="1" w:unhideWhenUsed="1"/>
-    <w:lsdException w:name="HTML Cite" w:semiHidden="1" w:unhideWhenUsed="1"/>
-    <w:lsdException w:name="HTML Code" w:semiHidden="1" w:unhideWhenUsed="1"/>
-    <w:lsdException w:name="HTML Definition" w:semiHidden="1" w:unhideWhenUsed="1"/>
-    <w:lsdException w:name="HTML Keyboard" w:semiHidden="1" w:unhideWhenUsed="1"/>
-    <w:lsdException w:name="HTML Preformatted" w:semiHidden="1" w:unhideWhenUsed="1"/>
-    <w:lsdException w:name="HTML Sample" w:semiHidden="1" w:unhideWhenUsed="1"/>
-    <w:lsdException w:name="HTML Typewriter" w:semiHidden="1" w:unhideWhenUsed="1"/>
-    <w:lsdException w:name="HTML Variable" w:semiHidden="1" w:unhideWhenUsed="1"/>
-    <w:lsdException w:name="Normal Table" w:semiHidden="1" w:unhideWhenUsed="1"/>
-    <w:lsdException w:name="annotation subject" w:semiHidden="1" w:unhideWhenUsed="1"/>
-    <w:lsdException w:name="No List" w:semiHidden="1" w:unhideWhenUsed="1"/>
-    <w:lsdException w:name="Outline List 1" w:semiHidden="1" w:unhideWhenUsed="1"/>
-    <w:lsdException w:name="Outline List 2" w:semiHidden="1" w:unhideWhenUsed="1"/>
-    <w:lsdException w:name="Outline List 3" w:semiHidden="1" w:unhideWhenUsed="1"/>
-    <w:lsdException w:name="Table Simple 1" w:semiHidden="1" w:unhideWhenUsed="1"/>
-    <w:lsdException w:name="Table Simple 2" w:semiHidden="1" w:unhideWhenUsed="1"/>
-    <w:lsdException w:name="Table Simple 3" w:semiHidden="1" w:unhideWhenUsed="1"/>
-    <w:lsdException w:name="Table Classic 1" w:semiHidden="1" w:unhideWhenUsed="1"/>
-    <w:lsdException w:name="Table Classic 2" w:semiHidden="1" w:unhideWhenUsed="1"/>
-    <w:lsdException w:name="Table Classic 3" w:semiHidden="1" w:unhideWhenUsed="1"/>
-    <w:lsdException w:name="Table Classic 4" w:semiHidden="1" w:unhideWhenUsed="1"/>
-    <w:lsdException w:name="Table Colorful 1" w:semiHidden="1" w:unhideWhenUsed="1"/>
-    <w:lsdException w:name="Table Colorful 2" w:semiHidden="1" w:unhideWhenUsed="1"/>
-    <w:lsdException w:name="Table Colorful 3" w:semiHidden="1" w:unhideWhenUsed="1"/>
-    <w:lsdException w:name="Table Columns 1" w:semiHidden="1" w:unhideWhenUsed="1"/>
-    <w:lsdException w:name="Table Columns 2" w:semiHidden="1" w:unhideWhenUsed="1"/>
-    <w:lsdException w:name="Table Columns 3" w:semiHidden="1" w:unhideWhenUsed="1"/>
-    <w:lsdException w:name="Table Columns 4" w:semiHidden="1" w:unhideWhenUsed="1"/>
-    <w:lsdException w:name="Table Columns 5" w:semiHidden="1" w:unhideWhenUsed="1"/>
-    <w:lsdException w:name="Table Grid 1" w:semiHidden="1" w:unhideWhenUsed="1"/>
-    <w:lsdException w:name="Table Grid 2" w:semiHidden="1" w:unhideWhenUsed="1"/>
-    <w:lsdException w:name="Table Grid 3" w:semiHidden="1" w:unhideWhenUsed="1"/>
-    <w:lsdException w:name="Table Grid 4" w:semiHidden="1" w:unhideWhenUsed="1"/>
-    <w:lsdException w:name="Table Grid 5" w:semiHidden="1" w:unhideWhenUsed="1"/>
-    <w:lsdException w:name="Table Grid 6" w:semiHidden="1" w:unhideWhenUsed="1"/>
-    <w:lsdException w:name="Table Grid 7" w:semiHidden="1" w:unhideWhenUsed="1"/>
-    <w:lsdException w:name="Table Grid 8" w:semiHidden="1" w:unhideWhenUsed="1"/>
-    <w:lsdException w:name="Table List 1" w:semiHidden="1" w:unhideWhenUsed="1"/>
-    <w:lsdException w:name="Table List 2" w:semiHidden="1" w:unhideWhenUsed="1"/>
-    <w:lsdException w:name="Table List 3" w:semiHidden="1" w:unhideWhenUsed="1"/>
-    <w:lsdException w:name="Table List 4" w:semiHidden="1" w:unhideWhenUsed="1"/>
-    <w:lsdException w:name="Table List 5" w:semiHidden="1" w:unhideWhenUsed="1"/>
-    <w:lsdException w:name="Table List 6" w:semiHidden="1" w:unhideWhenUsed="1"/>
-    <w:lsdException w:name="Table List 7" w:semiHidden="1" w:unhideWhenUsed="1"/>
-    <w:lsdException w:name="Table List 8" w:semiHidden="1" w:unhideWhenUsed="1"/>
-    <w:lsdException w:name="Table 3D effects 1" w:semiHidden="1" w:unhideWhenUsed="1"/>
-    <w:lsdException w:name="Table 3D effects 2" w:semiHidden="1" w:unhideWhenUsed="1"/>
-    <w:lsdException w:name="Table 3D effects 3" w:semiHidden="1" w:unhideWhenUsed="1"/>
-    <w:lsdException w:name="Table Contemporary" w:semiHidden="1" w:unhideWhenUsed="1"/>
-    <w:lsdException w:name="Table Elegant" w:semiHidden="1" w:unhideWhenUsed="1"/>
-    <w:lsdException w:name="Table Professional" w:semiHidden="1" w:unhideWhenUsed="1"/>
-    <w:lsdException w:name="Table Subtle 1" w:semiHidden="1" w:unhideWhenUsed="1"/>
-    <w:lsdException w:name="Table Subtle 2" w:semiHidden="1" w:unhideWhenUsed="1"/>
-    <w:lsdException w:name="Table Web 1" w:semiHidden="1" w:unhideWhenUsed="1"/>
-    <w:lsdException w:name="Table Web 2" w:semiHidden="1" w:unhideWhenUsed="1"/>
-    <w:lsdException w:name="Table Web 3" w:semiHidden="1" w:unhideWhenUsed="1"/>
-    <w:lsdException w:name="Balloon Text" w:semiHidden="1" w:unhideWhenUsed="1"/>
-    <w:lsdException w:name="Table Grid" w:uiPriority="59"/>
-    <w:lsdException w:name="Table Theme" w:semiHidden="1" w:unhideWhenUsed="1"/>
-    <w:lsdException w:name="Placeholder Text" w:semiHidden="1"/>
-    <w:lsdException w:name="No Spacing" w:uiPriority="1" w:qFormat="1"/>
-    <w:lsdException w:name="Light Shading" w:uiPriority="60"/>
-    <w:lsdException w:name="Light List" w:uiPriority="61"/>
-    <w:lsdException w:name="Light Grid" w:uiPriority="62"/>
-    <w:lsdException w:name="Medium Shading 1" w:uiPriority="63"/>
-    <w:lsdException w:name="Medium Shading 2" w:uiPriority="64"/>
-    <w:lsdException w:name="Medium List 1" w:uiPriority="65"/>
-    <w:lsdException w:name="Medium List 2" w:uiPriority="66"/>
-    <w:lsdException w:name="Medium Grid 1" w:uiPriority="67"/>
-    <w:lsdException w:name="Medium Grid 2" w:uiPriority="68"/>
-    <w:lsdException w:name="Medium Grid 3" w:uiPriority="69"/>
-    <w:lsdException w:name="Dark List" w:uiPriority="70"/>
-    <w:lsdException w:name="Colorful Shading" w:uiPriority="71"/>
-    <w:lsdException w:name="Colorful List" w:uiPriority="72"/>
-    <w:lsdException w:name="Colorful Grid" w:uiPriority="73"/>
-    <w:lsdException w:name="Light Shading Accent 1" w:uiPriority="60"/>
-    <w:lsdException w:name="Light List Accent 1" w:uiPriority="61"/>
-    <w:lsdException w:name="Light Grid Accent 1" w:uiPriority="62"/>
-    <w:lsdException w:name="Medium Shading 1 Accent 1" w:uiPriority="63"/>
-    <w:lsdException w:name="Medium Shading 2 Accent 1" w:uiPriority="64"/>
-    <w:lsdException w:name="Medium List 1 Accent 1" w:uiPriority="65"/>
-    <w:lsdException w:name="Revision" w:semiHidden="1"/>
-    <w:lsdException w:name="List Paragraph" w:uiPriority="34" w:qFormat="1"/>
-    <w:lsdException w:name="Quote" w:uiPriority="29" w:qFormat="1"/>
-    <w:lsdException w:name="Intense Quote" w:uiPriority="30" w:qFormat="1"/>
-    <w:lsdException w:name="Medium List 2 Accent 1" w:uiPriority="66"/>
-    <w:lsdException w:name="Medium Grid 1 Accent 1" w:uiPriority="67"/>
-    <w:lsdException w:name="Medium Grid 2 Accent 1" w:uiPriority="68"/>
-    <w:lsdException w:name="Medium Grid 3 Accent 1" w:uiPriority="69"/>
-    <w:lsdException w:name="Dark List Accent 1" w:uiPriority="70"/>
-    <w:lsdException w:name="Colorful Shading Accent 1" w:uiPriority="71"/>
-    <w:lsdException w:name="Colorful List Accent 1" w:uiPriority="72"/>
-    <w:lsdException w:name="Colorful Grid Accent 1" w:uiPriority="73"/>
-    <w:lsdException w:name="Light Shading Accent 2" w:uiPriority="60"/>
-    <w:lsdException w:name="Light List Accent 2" w:uiPriority="61"/>
-    <w:lsdException w:name="Light Grid Accent 2" w:uiPriority="62"/>
-    <w:lsdException w:name="Medium Shading 1 Accent 2" w:uiPriority="63"/>
-    <w:lsdException w:name="Medium Shading 2 Accent 2" w:uiPriority="64"/>
-    <w:lsdException w:name="Medium List 1 Accent 2" w:uiPriority="65"/>
-    <w:lsdException w:name="Medium List 2 Accent 2" w:uiPriority="66"/>
-    <w:lsdException w:name="Medium Grid 1 Accent 2" w:uiPriority="67"/>
-    <w:lsdException w:name="Medium Grid 2 Accent 2" w:uiPriority="68"/>
-    <w:lsdException w:name="Medium Grid 3 Accent 2" w:uiPriority="69"/>
-    <w:lsdException w:name="Dark List Accent 2" w:uiPriority="70"/>
-    <w:lsdException w:name="Colorful Shading Accent 2" w:uiPriority="71"/>
-    <w:lsdException w:name="Colorful List Accent 2" w:uiPriority="72"/>
-    <w:lsdException w:name="Colorful Grid Accent 2" w:uiPriority="73"/>
-    <w:lsdException w:name="Light Shading Accent 3" w:uiPriority="60"/>
-    <w:lsdException w:name="Light List Accent 3" w:uiPriority="61"/>
-    <w:lsdException w:name="Light Grid Accent 3" w:uiPriority="62"/>
-    <w:lsdException w:name="Medium Shading 1 Accent 3" w:uiPriority="63"/>
-    <w:lsdException w:name="Medium Shading 2 Accent 3" w:uiPriority="64"/>
-    <w:lsdException w:name="Medium List 1 Accent 3" w:uiPriority="65"/>
-    <w:lsdException w:name="Medium List 2 Accent 3" w:uiPriority="66"/>
-    <w:lsdException w:name="Medium Grid 1 Accent 3" w:uiPriority="67"/>
-    <w:lsdException w:name="Medium Grid 2 Accent 3" w:uiPriority="68"/>
-    <w:lsdException w:name="Medium Grid 3 Accent 3" w:uiPriority="69"/>
-    <w:lsdException w:name="Dark List Accent 3" w:uiPriority="70"/>
-    <w:lsdException w:name="Colorful Shading Accent 3" w:uiPriority="71"/>
-    <w:lsdException w:name="Colorful List Accent 3" w:uiPriority="72"/>
-    <w:lsdException w:name="Colorful Grid Accent 3" w:uiPriority="73"/>
-    <w:lsdException w:name="Light Shading Accent 4" w:uiPriority="60"/>
-    <w:lsdException w:name="Light List Accent 4" w:uiPriority="61"/>
-    <w:lsdException w:name="Light Grid Accent 4" w:uiPriority="62"/>
-    <w:lsdException w:name="Medium Shading 1 Accent 4" w:uiPriority="63"/>
-    <w:lsdException w:name="Medium Shading 2 Accent 4" w:uiPriority="64"/>
-    <w:lsdException w:name="Medium List 1 Accent 4" w:uiPriority="65"/>
-    <w:lsdException w:name="Medium List 2 Accent 4" w:uiPriority="66"/>
-    <w:lsdException w:name="Medium Grid 1 Accent 4" w:uiPriority="67"/>
-    <w:lsdException w:name="Medium Grid 2 Accent 4" w:uiPriority="68"/>
-    <w:lsdException w:name="Medium Grid 3 Accent 4" w:uiPriority="69"/>
-    <w:lsdException w:name="Dark List Accent 4" w:uiPriority="70"/>
-    <w:lsdException w:name="Colorful Shading Accent 4" w:uiPriority="71"/>
-    <w:lsdException w:name="Colorful List Accent 4" w:uiPriority="72"/>
-    <w:lsdException w:name="Colorful Grid Accent 4" w:uiPriority="73"/>
-    <w:lsdException w:name="Light Shading Accent 5" w:uiPriority="60"/>
-    <w:lsdException w:name="Light List Accent 5" w:uiPriority="61"/>
-    <w:lsdException w:name="Light Grid Accent 5" w:uiPriority="62"/>
-    <w:lsdException w:name="Medium Shading 1 Accent 5" w:uiPriority="63"/>
-    <w:lsdException w:name="Medium Shading 2 Accent 5" w:uiPriority="64"/>
-    <w:lsdException w:name="Medium List 1 Accent 5" w:uiPriority="65"/>
-    <w:lsdException w:name="Medium List 2 Accent 5" w:uiPriority="66"/>
-    <w:lsdException w:name="Medium Grid 1 Accent 5" w:uiPriority="67"/>
-    <w:lsdException w:name="Medium Grid 2 Accent 5" w:uiPriority="68"/>
-    <w:lsdException w:name="Medium Grid 3 Accent 5" w:uiPriority="69"/>
-    <w:lsdException w:name="Dark List Accent 5" w:uiPriority="70"/>
-    <w:lsdException w:name="Colorful Shading Accent 5" w:uiPriority="71"/>
-    <w:lsdException w:name="Colorful List Accent 5" w:uiPriority="72"/>
-    <w:lsdException w:name="Colorful Grid Accent 5" w:uiPriority="73"/>
-    <w:lsdException w:name="Light Shading Accent 6" w:uiPriority="60"/>
-    <w:lsdException w:name="Light List Accent 6" w:uiPriority="61"/>
-    <w:lsdException w:name="Light Grid Accent 6" w:uiPriority="62"/>
-    <w:lsdException w:name="Medium Shading 1 Accent 6" w:uiPriority="63"/>
-    <w:lsdException w:name="Medium Shading 2 Accent 6" w:uiPriority="64"/>
-    <w:lsdException w:name="Medium List 1 Accent 6" w:uiPriority="65"/>
-    <w:lsdException w:name="Medium List 2 Accent 6" w:uiPriority="66"/>
-    <w:lsdException w:name="Medium Grid 1 Accent 6" w:uiPriority="67"/>
-    <w:lsdException w:name="Medium Grid 2 Accent 6" w:uiPriority="68"/>
-    <w:lsdException w:name="Medium Grid 3 Accent 6" w:uiPriority="69"/>
-    <w:lsdException w:name="Dark List Accent 6" w:uiPriority="70"/>
-    <w:lsdException w:name="Colorful Shading Accent 6" w:uiPriority="71"/>
-    <w:lsdException w:name="Colorful List Accent 6" w:uiPriority="72"/>
-    <w:lsdException w:name="Colorful Grid Accent 6" w:uiPriority="73"/>
-    <w:lsdException w:name="Subtle Emphasis" w:uiPriority="19" w:qFormat="1"/>
-    <w:lsdException w:name="Intense Emphasis" w:uiPriority="21" w:qFormat="1"/>
-    <w:lsdException w:name="Subtle Reference" w:uiPriority="31" w:qFormat="1"/>
-    <w:lsdException w:name="Intense Reference" w:uiPriority="32" w:qFormat="1"/>
-    <w:lsdException w:name="Book Title" w:uiPriority="33" w:qFormat="1"/>
-    <w:lsdException w:name="Bibliography" w:semiHidden="1" w:uiPriority="37" w:unhideWhenUsed="1"/>
-    <w:lsdException w:name="TOC Heading" w:semiHidden="1" w:uiPriority="39" w:unhideWhenUsed="1" w:qFormat="1"/>
-    <w:lsdException w:name="Plain Table 1" w:uiPriority="41"/>
-    <w:lsdException w:name="Plain Table 2" w:uiPriority="42"/>
-    <w:lsdException w:name="Plain Table 3" w:uiPriority="43"/>
-    <w:lsdException w:name="Plain Table 4" w:uiPriority="44"/>
-    <w:lsdException w:name="Plain Table 5" w:uiPriority="45"/>
-    <w:lsdException w:name="Grid Table Light" w:uiPriority="40"/>
-    <w:lsdException w:name="Grid Table 1 Light" w:uiPriority="46"/>
-    <w:lsdException w:name="Grid Table 2" w:uiPriority="47"/>
-    <w:lsdException w:name="Grid Table 3" w:uiPriority="48"/>
-    <w:lsdException w:name="Grid Table 4" w:uiPriority="49"/>
-    <w:lsdException w:name="Grid Table 5 Dark" w:uiPriority="50"/>
-    <w:lsdException w:name="Grid Table 6 Colorful" w:uiPriority="51"/>
-    <w:lsdException w:name="Grid Table 7 Colorful" w:uiPriority="52"/>
-    <w:lsdException w:name="Grid Table 1 Light Accent 1" w:uiPriority="46"/>
-    <w:lsdException w:name="Grid Table 2 Accent 1" w:uiPriority="47"/>
-    <w:lsdException w:name="Grid Table 3 Accent 1" w:uiPriority="48"/>
-    <w:lsdException w:name="Grid Table 4 Accent 1" w:uiPriority="49"/>
-    <w:lsdException w:name="Grid Table 5 Dark Accent 1" w:uiPriority="50"/>
-    <w:lsdException w:name="Grid Table 6 Colorful Accent 1" w:uiPriority="51"/>
-    <w:lsdException w:name="Grid Table 7 Colorful Accent 1" w:uiPriority="52"/>
-    <w:lsdException w:name="Grid Table 1 Light Accent 2" w:uiPriority="46"/>
-    <w:lsdException w:name="Grid Table 2 Accent 2" w:uiPriority="47"/>
-    <w:lsdException w:name="Grid Table 3 Accent 2" w:uiPriority="48"/>
-    <w:lsdException w:name="Grid Table 4 Accent 2" w:uiPriority="49"/>
-    <w:lsdException w:name="Grid Table 5 Dark Accent 2" w:uiPriority="50"/>
-    <w:lsdException w:name="Grid Table 6 Colorful Accent 2" w:uiPriority="51"/>
-    <w:lsdException w:name="Grid Table 7 Colorful Accent 2" w:uiPriority="52"/>
-    <w:lsdException w:name="Grid Table 1 Light Accent 3" w:uiPriority="46"/>
-    <w:lsdException w:name="Grid Table 2 Accent 3" w:uiPriority="47"/>
-    <w:lsdException w:name="Grid Table 3 Accent 3" w:uiPriority="48"/>
-    <w:lsdException w:name="Grid Table 4 Accent 3" w:uiPriority="49"/>
-    <w:lsdException w:name="Grid Table 5 Dark Accent 3" w:uiPriority="50"/>
-    <w:lsdException w:name="Grid Table 6 Colorful Accent 3" w:uiPriority="51"/>
-    <w:lsdException w:name="Grid Table 7 Colorful Accent 3" w:uiPriority="52"/>
-    <w:lsdException w:name="Grid Table 1 Light Accent 4" w:uiPriority="46"/>
-    <w:lsdException w:name="Grid Table 2 Accent 4" w:uiPriority="47"/>
-    <w:lsdException w:name="Grid Table 3 Accent 4" w:uiPriority="48"/>
-    <w:lsdException w:name="Grid Table 4 Accent 4" w:uiPriority="49"/>
-    <w:lsdException w:name="Grid Table 5 Dark Accent 4" w:uiPriority="50"/>
-    <w:lsdException w:name="Grid Table 6 Colorful Accent 4" w:uiPriority="51"/>
-    <w:lsdException w:name="Grid Table 7 Colorful Accent 4" w:uiPriority="52"/>
-    <w:lsdException w:name="Grid Table 1 Light Accent 5" w:uiPriority="46"/>
-    <w:lsdException w:name="Grid Table 2 Accent 5" w:uiPriority="47"/>
-    <w:lsdException w:name="Grid Table 3 Accent 5" w:uiPriority="48"/>
-    <w:lsdException w:name="Grid Table 4 Accent 5" w:uiPriority="49"/>
-    <w:lsdException w:name="Grid Table 5 Dark Accent 5" w:uiPriority="50"/>
-    <w:lsdException w:name="Grid Table 6 Colorful Accent 5" w:uiPriority="51"/>
-    <w:lsdException w:name="Grid Table 7 Colorful Accent 5" w:uiPriority="52"/>
-    <w:lsdException w:name="Grid Table 1 Light Accent 6" w:uiPriority="46"/>
-    <w:lsdException w:name="Grid Table 2 Accent 6" w:uiPriority="47"/>
-    <w:lsdException w:name="Grid Table 3 Accent 6" w:uiPriority="48"/>
-    <w:lsdException w:name="Grid Table 4 Accent 6" w:uiPriority="49"/>
-    <w:lsdException w:name="Grid Table 5 Dark Accent 6" w:uiPriority="50"/>
-    <w:lsdException w:name="Grid Table 6 Colorful Accent 6" w:uiPriority="51"/>
-    <w:lsdException w:name="Grid Table 7 Colorful Accent 6" w:uiPriority="52"/>
-    <w:lsdException w:name="List Table 1 Light" w:uiPriority="46"/>
-    <w:lsdException w:name="List Table 2" w:uiPriority="47"/>
-    <w:lsdException w:name="List Table 3" w:uiPriority="48"/>
-    <w:lsdException w:name="List Table 4" w:uiPriority="49"/>
-    <w:lsdException w:name="List Table 5 Dark" w:uiPriority="50"/>
-    <w:lsdException w:name="List Table 6 Colorful" w:uiPriority="51"/>
-    <w:lsdException w:name="List Table 7 Colorful" w:uiPriority="52"/>
-    <w:lsdException w:name="List Table 1 Light Accent 1" w:uiPriority="46"/>
-    <w:lsdException w:name="List Table 2 Accent 1" w:uiPriority="47"/>
-    <w:lsdException w:name="List Table 3 Accent 1" w:uiPriority="48"/>
-    <w:lsdException w:name="List Table 4 Accent 1" w:uiPriority="49"/>
-    <w:lsdException w:name="List Table 5 Dark Accent 1" w:uiPriority="50"/>
-    <w:lsdException w:name="List Table 6 Colorful Accent 1" w:uiPriority="51"/>
-    <w:lsdException w:name="List Table 7 Colorful Accent 1" w:uiPriority="52"/>
-    <w:lsdException w:name="List Table 1 Light Accent 2" w:uiPriority="46"/>
-    <w:lsdException w:name="List Table 2 Accent 2" w:uiPriority="47"/>
-    <w:lsdException w:name="List Table 3 Accent 2" w:uiPriority="48"/>
-    <w:lsdException w:name="List Table 4 Accent 2" w:uiPriority="49"/>
-    <w:lsdException w:name="List Table 5 Dark Accent 2" w:uiPriority="50"/>
-    <w:lsdException w:name="List Table 6 Colorful Accent 2" w:uiPriority="51"/>
-    <w:lsdException w:name="List Table 7 Colorful Accent 2" w:uiPriority="52"/>
-    <w:lsdException w:name="List Table 1 Light Accent 3" w:uiPriority="46"/>
-    <w:lsdException w:name="List Table 2 Accent 3" w:uiPriority="47"/>
-    <w:lsdException w:name="List Table 3 Accent 3" w:uiPriority="48"/>
-    <w:lsdException w:name="List Table 4 Accent 3" w:uiPriority="49"/>
-    <w:lsdException w:name="List Table 5 Dark Accent 3" w:uiPriority="50"/>
-    <w:lsdException w:name="List Table 6 Colorful Accent 3" w:uiPriority="51"/>
-    <w:lsdException w:name="List Table 7 Colorful Accent 3" w:uiPriority="52"/>
-    <w:lsdException w:name="List Table 1 Light Accent 4" w:uiPriority="46"/>
-    <w:lsdException w:name="List Table 2 Accent 4" w:uiPriority="47"/>
-    <w:lsdException w:name="List Table 3 Accent 4" w:uiPriority="48"/>
-    <w:lsdException w:name="List Table 4 Accent 4" w:uiPriority="49"/>
-    <w:lsdException w:name="List Table 5 Dark Accent 4" w:uiPriority="50"/>
-    <w:lsdException w:name="List Table 6 Colorful Accent 4" w:uiPriority="51"/>
-    <w:lsdException w:name="List Table 7 Colorful Accent 4" w:uiPriority="52"/>
-    <w:lsdException w:name="List Table 1 Light Accent 5" w:uiPriority="46"/>
-    <w:lsdException w:name="List Table 2 Accent 5" w:uiPriority="47"/>
-    <w:lsdException w:name="List Table 3 Accent 5" w:uiPriority="48"/>
-    <w:lsdException w:name="List Table 4 Accent 5" w:uiPriority="49"/>
-    <w:lsdException w:name="List Table 5 Dark Accent 5" w:uiPriority="50"/>
-    <w:lsdException w:name="List Table 6 Colorful Accent 5" w:uiPriority="51"/>
-    <w:lsdException w:name="List Table 7 Colorful Accent 5" w:uiPriority="52"/>
-    <w:lsdException w:name="List Table 1 Light Accent 6" w:uiPriority="46"/>
-    <w:lsdException w:name="List Table 2 Accent 6" w:uiPriority="47"/>
-    <w:lsdException w:name="List Table 3 Accent 6" w:uiPriority="48"/>
-    <w:lsdException w:name="List Table 4 Accent 6" w:uiPriority="49"/>
-    <w:lsdException w:name="List Table 5 Dark Accent 6" w:uiPriority="50"/>
-    <w:lsdException w:name="List Table 6 Colorful Accent 6" w:uiPriority="51"/>
-    <w:lsdException w:name="List Table 7 Colorful Accent 6" w:uiPriority="52"/>
+  <w:latentStyles w:defLockedState="0" w:defUIPriority="99" w:defSemiHidden="1" w:defUnhideWhenUsed="1" w:defQFormat="0" w:count="267">
+    <w:lsdException w:name="Normal" w:semiHidden="0" w:uiPriority="0" w:unhideWhenUsed="0" w:qFormat="1"/>
+    <w:lsdException w:name="heading 1" w:semiHidden="0" w:uiPriority="9" w:unhideWhenUsed="0" w:qFormat="1"/>
+    <w:lsdException w:name="heading 2" w:uiPriority="9" w:qFormat="1"/>
+    <w:lsdException w:name="heading 3" w:uiPriority="9" w:qFormat="1"/>
+    <w:lsdException w:name="heading 4" w:uiPriority="9" w:qFormat="1"/>
+    <w:lsdException w:name="heading 5" w:uiPriority="9" w:qFormat="1"/>
+    <w:lsdException w:name="heading 6" w:uiPriority="9" w:qFormat="1"/>
+    <w:lsdException w:name="heading 7" w:uiPriority="9" w:qFormat="1"/>
+    <w:lsdException w:name="heading 8" w:uiPriority="9" w:qFormat="1"/>
+    <w:lsdException w:name="heading 9" w:uiPriority="9" w:qFormat="1"/>
+    <w:lsdException w:name="toc 1" w:uiPriority="39"/>
+    <w:lsdException w:name="toc 2" w:uiPriority="39"/>
+    <w:lsdException w:name="toc 3" w:uiPriority="39"/>
+    <w:lsdException w:name="toc 4" w:uiPriority="39"/>
+    <w:lsdException w:name="toc 5" w:uiPriority="39"/>
+    <w:lsdException w:name="toc 6" w:uiPriority="39"/>
+    <w:lsdException w:name="toc 7" w:uiPriority="39"/>
+    <w:lsdException w:name="toc 8" w:uiPriority="39"/>
+    <w:lsdException w:name="toc 9" w:uiPriority="39"/>
+    <w:lsdException w:name="caption" w:uiPriority="35" w:qFormat="1"/>
+    <w:lsdException w:name="Title" w:semiHidden="0" w:uiPriority="10" w:unhideWhenUsed="0" w:qFormat="1"/>
+    <w:lsdException w:name="Default Paragraph Font" w:uiPriority="1"/>
+    <w:lsdException w:name="Subtitle" w:semiHidden="0" w:uiPriority="11" w:unhideWhenUsed="0" w:qFormat="1"/>
+    <w:lsdException w:name="Strong" w:semiHidden="0" w:uiPriority="22" w:unhideWhenUsed="0" w:qFormat="1"/>
+    <w:lsdException w:name="Emphasis" w:semiHidden="0" w:uiPriority="20" w:unhideWhenUsed="0" w:qFormat="1"/>
+    <w:lsdException w:name="Table Grid" w:semiHidden="0" w:uiPriority="59" w:unhideWhenUsed="0"/>
+    <w:lsdException w:name="Placeholder Text" w:unhideWhenUsed="0"/>
+    <w:lsdException w:name="No Spacing" w:semiHidden="0" w:uiPriority="1" w:unhideWhenUsed="0" w:qFormat="1"/>
+    <w:lsdException w:name="Light Shading" w:semiHidden="0" w:uiPriority="60" w:unhideWhenUsed="0"/>
+    <w:lsdException w:name="Light List" w:semiHidden="0" w:uiPriority="61" w:unhideWhenUsed="0"/>
+    <w:lsdException w:name="Light Grid" w:semiHidden="0" w:uiPriority="62" w:unhideWhenUsed="0"/>
+    <w:lsdException w:name="Medium Shading 1" w:semiHidden="0" w:uiPriority="63" w:unhideWhenUsed="0"/>
+    <w:lsdException w:name="Medium Shading 2" w:semiHidden="0" w:uiPriority="64" w:unhideWhenUsed="0"/>
+    <w:lsdException w:name="Medium List 1" w:semiHidden="0" w:uiPriority="65" w:unhideWhenUsed="0"/>
+    <w:lsdException w:name="Medium List 2" w:semiHidden="0" w:uiPriority="66" w:unhideWhenUsed="0"/>
+    <w:lsdException w:name="Medium Grid 1" w:semiHidden="0" w:uiPriority="67" w:unhideWhenUsed="0"/>
+    <w:lsdException w:name="Medium Grid 2" w:semiHidden="0" w:uiPriority="68" w:unhideWhenUsed="0"/>
+    <w:lsdException w:name="Medium Grid 3" w:semiHidden="0" w:uiPriority="69" w:unhideWhenUsed="0"/>
+    <w:lsdException w:name="Dark List" w:semiHidden="0" w:uiPriority="70" w:unhideWhenUsed="0"/>
+    <w:lsdException w:name="Colorful Shading" w:semiHidden="0" w:uiPriority="71" w:unhideWhenUsed="0"/>
+    <w:lsdException w:name="Colorful List" w:semiHidden="0" w:uiPriority="72" w:unhideWhenUsed="0"/>
+    <w:lsdException w:name="Colorful Grid" w:semiHidden="0" w:uiPriority="73" w:unhideWhenUsed="0"/>
+    <w:lsdException w:name="Light Shading Accent 1" w:semiHidden="0" w:uiPriority="60" w:unhideWhenUsed="0"/>
+    <w:lsdException w:name="Light List Accent 1" w:semiHidden="0" w:uiPriority="61" w:unhideWhenUsed="0"/>
+    <w:lsdException w:name="Light Grid Accent 1" w:semiHidden="0" w:uiPriority="62" w:unhideWhenUsed="0"/>
+    <w:lsdException w:name="Medium Shading 1 Accent 1" w:semiHidden="0" w:uiPriority="63" w:unhideWhenUsed="0"/>
+    <w:lsdException w:name="Medium Shading 2 Accent 1" w:semiHidden="0" w:uiPriority="64" w:unhideWhenUsed="0"/>
+    <w:lsdException w:name="Medium List 1 Accent 1" w:semiHidden="0" w:uiPriority="65" w:unhideWhenUsed="0"/>
+    <w:lsdException w:name="Revision" w:unhideWhenUsed="0"/>
+    <w:lsdException w:name="List Paragraph" w:semiHidden="0" w:uiPriority="34" w:unhideWhenUsed="0" w:qFormat="1"/>
+    <w:lsdException w:name="Quote" w:semiHidden="0" w:uiPriority="29" w:unhideWhenUsed="0" w:qFormat="1"/>
+    <w:lsdException w:name="Intense Quote" w:semiHidden="0" w:uiPriority="30" w:unhideWhenUsed="0" w:qFormat="1"/>
+    <w:lsdException w:name="Medium List 2 Accent 1" w:semiHidden="0" w:uiPriority="66" w:unhideWhenUsed="0"/>
+    <w:lsdException w:name="Medium Grid 1 Accent 1" w:semiHidden="0" w:uiPriority="67" w:unhideWhenUsed="0"/>
+    <w:lsdException w:name="Medium Grid 2 Accent 1" w:semiHidden="0" w:uiPriority="68" w:unhideWhenUsed="0"/>
+    <w:lsdException w:name="Medium Grid 3 Accent 1" w:semiHidden="0" w:uiPriority="69" w:unhideWhenUsed="0"/>
+    <w:lsdException w:name="Dark List Accent 1" w:semiHidden="0" w:uiPriority="70" w:unhideWhenUsed="0"/>
+    <w:lsdException w:name="Colorful Shading Accent 1" w:semiHidden="0" w:uiPriority="71" w:unhideWhenUsed="0"/>
+    <w:lsdException w:name="Colorful List Accent 1" w:semiHidden="0" w:uiPriority="72" w:unhideWhenUsed="0"/>
+    <w:lsdException w:name="Colorful Grid Accent 1" w:semiHidden="0" w:uiPriority="73" w:unhideWhenUsed="0"/>
+    <w:lsdException w:name="Light Shading Accent 2" w:semiHidden="0" w:uiPriority="60" w:unhideWhenUsed="0"/>
+    <w:lsdException w:name="Light List Accent 2" w:semiHidden="0" w:uiPriority="61" w:unhideWhenUsed="0"/>
+    <w:lsdException w:name="Light Grid Accent 2" w:semiHidden="0" w:uiPriority="62" w:unhideWhenUsed="0"/>
+    <w:lsdException w:name="Medium Shading 1 Accent 2" w:semiHidden="0" w:uiPriority="63" w:unhideWhenUsed="0"/>
+    <w:lsdException w:name="Medium Shading 2 Accent 2" w:semiHidden="0" w:uiPriority="64" w:unhideWhenUsed="0"/>
+    <w:lsdException w:name="Medium List 1 Accent 2" w:semiHidden="0" w:uiPriority="65" w:unhideWhenUsed="0"/>
+    <w:lsdException w:name="Medium List 2 Accent 2" w:semiHidden="0" w:uiPriority="66" w:unhideWhenUsed="0"/>
+    <w:lsdException w:name="Medium Grid 1 Accent 2" w:semiHidden="0" w:uiPriority="67" w:unhideWhenUsed="0"/>
+    <w:lsdException w:name="Medium Grid 2 Accent 2" w:semiHidden="0" w:uiPriority="68" w:unhideWhenUsed="0"/>
+    <w:lsdException w:name="Medium Grid 3 Accent 2" w:semiHidden="0" w:uiPriority="69" w:unhideWhenUsed="0"/>
+    <w:lsdException w:name="Dark List Accent 2" w:semiHidden="0" w:uiPriority="70" w:unhideWhenUsed="0"/>
+    <w:lsdException w:name="Colorful Shading Accent 2" w:semiHidden="0" w:uiPriority="71" w:unhideWhenUsed="0"/>
+    <w:lsdException w:name="Colorful List Accent 2" w:semiHidden="0" w:uiPriority="72" w:unhideWhenUsed="0"/>
+    <w:lsdException w:name="Colorful Grid Accent 2" w:semiHidden="0" w:uiPriority="73" w:unhideWhenUsed="0"/>
+    <w:lsdException w:name="Light Shading Accent 3" w:semiHidden="0" w:uiPriority="60" w:unhideWhenUsed="0"/>
+    <w:lsdException w:name="Light List Accent 3" w:semiHidden="0" w:uiPriority="61" w:unhideWhenUsed="0"/>
+    <w:lsdException w:name="Light Grid Accent 3" w:semiHidden="0" w:uiPriority="62" w:unhideWhenUsed="0"/>
+    <w:lsdException w:name="Medium Shading 1 Accent 3" w:semiHidden="0" w:uiPriority="63" w:unhideWhenUsed="0"/>
+    <w:lsdException w:name="Medium Shading 2 Accent 3" w:semiHidden="0" w:uiPriority="64" w:unhideWhenUsed="0"/>
+    <w:lsdException w:name="Medium List 1 Accent 3" w:semiHidden="0" w:uiPriority="65" w:unhideWhenUsed="0"/>
+    <w:lsdException w:name="Medium List 2 Accent 3" w:semiHidden="0" w:uiPriority="66" w:unhideWhenUsed="0"/>
+    <w:lsdException w:name="Medium Grid 1 Accent 3" w:semiHidden="0" w:uiPriority="67" w:unhideWhenUsed="0"/>
+    <w:lsdException w:name="Medium Grid 2 Accent 3" w:semiHidden="0" w:uiPriority="68" w:unhideWhenUsed="0"/>
+    <w:lsdException w:name="Medium Grid 3 Accent 3" w:semiHidden="0" w:uiPriority="69" w:unhideWhenUsed="0"/>
+    <w:lsdException w:name="Dark List Accent 3" w:semiHidden="0" w:uiPriority="70" w:unhideWhenUsed="0"/>
+    <w:lsdException w:name="Colorful Shading Accent 3" w:semiHidden="0" w:uiPriority="71" w:unhideWhenUsed="0"/>
+    <w:lsdException w:name="Colorful List Accent 3" w:semiHidden="0" w:uiPriority="72" w:unhideWhenUsed="0"/>
+    <w:lsdException w:name="Colorful Grid Accent 3" w:semiHidden="0" w:uiPriority="73" w:unhideWhenUsed="0"/>
+    <w:lsdException w:name="Light Shading Accent 4" w:semiHidden="0" w:uiPriority="60" w:unhideWhenUsed="0"/>
+    <w:lsdException w:name="Light List Accent 4" w:semiHidden="0" w:uiPriority="61" w:unhideWhenUsed="0"/>
+    <w:lsdException w:name="Light Grid Accent 4" w:semiHidden="0" w:uiPriority="62" w:unhideWhenUsed="0"/>
+    <w:lsdException w:name="Medium Shading 1 Accent 4" w:semiHidden="0" w:uiPriority="63" w:unhideWhenUsed="0"/>
+    <w:lsdException w:name="Medium Shading 2 Accent 4" w:semiHidden="0" w:uiPriority="64" w:unhideWhenUsed="0"/>
+    <w:lsdException w:name="Medium List 1 Accent 4" w:semiHidden="0" w:uiPriority="65" w:unhideWhenUsed="0"/>
+    <w:lsdException w:name="Medium List 2 Accent 4" w:semiHidden="0" w:uiPriority="66" w:unhideWhenUsed="0"/>
+    <w:lsdException w:name="Medium Grid 1 Accent 4" w:semiHidden="0" w:uiPriority="67" w:unhideWhenUsed="0"/>
+    <w:lsdException w:name="Medium Grid 2 Accent 4" w:semiHidden="0" w:uiPriority="68" w:unhideWhenUsed="0"/>
+    <w:lsdException w:name="Medium Grid 3 Accent 4" w:semiHidden="0" w:uiPriority="69" w:unhideWhenUsed="0"/>
+    <w:lsdException w:name="Dark List Accent 4" w:semiHidden="0" w:uiPriority="70" w:unhideWhenUsed="0"/>
+    <w:lsdException w:name="Colorful Shading Accent 4" w:semiHidden="0" w:uiPriority="71" w:unhideWhenUsed="0"/>
+    <w:lsdException w:name="Colorful List Accent 4" w:semiHidden="0" w:uiPriority="72" w:unhideWhenUsed="0"/>
+    <w:lsdException w:name="Colorful Grid Accent 4" w:semiHidden="0" w:uiPriority="73" w:unhideWhenUsed="0"/>
+    <w:lsdException w:name="Light Shading Accent 5" w:semiHidden="0" w:uiPriority="60" w:unhideWhenUsed="0"/>
+    <w:lsdException w:name="Light List Accent 5" w:semiHidden="0" w:uiPriority="61" w:unhideWhenUsed="0"/>
+    <w:lsdException w:name="Light Grid Accent 5" w:semiHidden="0" w:uiPriority="62" w:unhideWhenUsed="0"/>
+    <w:lsdException w:name="Medium Shading 1 Accent 5" w:semiHidden="0" w:uiPriority="63" w:unhideWhenUsed="0"/>
+    <w:lsdException w:name="Medium Shading 2 Accent 5" w:semiHidden="0" w:uiPriority="64" w:unhideWhenUsed="0"/>
+    <w:lsdException w:name="Medium List 1 Accent 5" w:semiHidden="0" w:uiPriority="65" w:unhideWhenUsed="0"/>
+    <w:lsdException w:name="Medium List 2 Accent 5" w:semiHidden="0" w:uiPriority="66" w:unhideWhenUsed="0"/>
+    <w:lsdException w:name="Medium Grid 1 Accent 5" w:semiHidden="0" w:uiPriority="67" w:unhideWhenUsed="0"/>
+    <w:lsdException w:name="Medium Grid 2 Accent 5" w:semiHidden="0" w:uiPriority="68" w:unhideWhenUsed="0"/>
+    <w:lsdException w:name="Medium Grid 3 Accent 5" w:semiHidden="0" w:uiPriority="69" w:unhideWhenUsed="0"/>
+    <w:lsdException w:name="Dark List Accent 5" w:semiHidden="0" w:uiPriority="70" w:unhideWhenUsed="0"/>
+    <w:lsdException w:name="Colorful Shading Accent 5" w:semiHidden="0" w:uiPriority="71" w:unhideWhenUsed="0"/>
+    <w:lsdException w:name="Colorful List Accent 5" w:semiHidden="0" w:uiPriority="72" w:unhideWhenUsed="0"/>
+    <w:lsdException w:name="Colorful Grid Accent 5" w:semiHidden="0" w:uiPriority="73" w:unhideWhenUsed="0"/>
+    <w:lsdException w:name="Light Shading Accent 6" w:semiHidden="0" w:uiPriority="60" w:unhideWhenUsed="0"/>
+    <w:lsdException w:name="Light List Accent 6" w:semiHidden="0" w:uiPriority="61" w:unhideWhenUsed="0"/>
+    <w:lsdException w:name="Light Grid Accent 6" w:semiHidden="0" w:uiPriority="62" w:unhideWhenUsed="0"/>
+    <w:lsdException w:name="Medium Shading 1 Accent 6" w:semiHidden="0" w:uiPriority="63" w:unhideWhenUsed="0"/>
+    <w:lsdException w:name="Medium Shading 2 Accent 6" w:semiHidden="0" w:uiPriority="64" w:unhideWhenUsed="0"/>
+    <w:lsdException w:name="Medium List 1 Accent 6" w:semiHidden="0" w:uiPriority="65" w:unhideWhenUsed="0"/>
+    <w:lsdException w:name="Medium List 2 Accent 6" w:semiHidden="0" w:uiPriority="66" w:unhideWhenUsed="0"/>
+    <w:lsdException w:name="Medium Grid 1 Accent 6" w:semiHidden="0" w:uiPriority="67" w:unhideWhenUsed="0"/>
+    <w:lsdException w:name="Medium Grid 2 Accent 6" w:semiHidden="0" w:uiPriority="68" w:unhideWhenUsed="0"/>
+    <w:lsdException w:name="Medium Grid 3 Accent 6" w:semiHidden="0" w:uiPriority="69" w:unhideWhenUsed="0"/>
+    <w:lsdException w:name="Dark List Accent 6" w:semiHidden="0" w:uiPriority="70" w:unhideWhenUsed="0"/>
+    <w:lsdException w:name="Colorful Shading Accent 6" w:semiHidden="0" w:uiPriority="71" w:unhideWhenUsed="0"/>
+    <w:lsdException w:name="Colorful List Accent 6" w:semiHidden="0" w:uiPriority="72" w:unhideWhenUsed="0"/>
+    <w:lsdException w:name="Colorful Grid Accent 6" w:semiHidden="0" w:uiPriority="73" w:unhideWhenUsed="0"/>
+    <w:lsdException w:name="Subtle Emphasis" w:semiHidden="0" w:uiPriority="19" w:unhideWhenUsed="0" w:qFormat="1"/>
+    <w:lsdException w:name="Intense Emphasis" w:semiHidden="0" w:uiPriority="21" w:unhideWhenUsed="0" w:qFormat="1"/>
+    <w:lsdException w:name="Subtle Reference" w:semiHidden="0" w:uiPriority="31" w:unhideWhenUsed="0" w:qFormat="1"/>
+    <w:lsdException w:name="Intense Reference" w:semiHidden="0" w:uiPriority="32" w:unhideWhenUsed="0" w:qFormat="1"/>
+    <w:lsdException w:name="Book Title" w:semiHidden="0" w:uiPriority="33" w:unhideWhenUsed="0" w:qFormat="1"/>
+    <w:lsdException w:name="Bibliography" w:uiPriority="37"/>
+    <w:lsdException w:name="TOC Heading" w:uiPriority="39" w:qFormat="1"/>
+  </w:latentStyles>
+  <w:style w:type="paragraph" w:default="1" w:styleId="Normal">
+    <w:name w:val="Normal"/>
+    <w:qFormat/>
+  </w:style>
+  <w:style w:type="character" w:default="1" w:styleId="DefaultParagraphFont">
+    <w:name w:val="Default Paragraph Font"/>
+    <w:uiPriority w:val="1"/>
+    <w:semiHidden/>
+    <w:unhideWhenUsed/>
+  </w:style>
+  <w:style w:type="table" w:default="1" w:styleId="TableNormal">
+    <w:name w:val="Normal Table"/>
+    <w:uiPriority w:val="99"/>
+    <w:semiHidden/>
+    <w:unhideWhenUsed/>
+    <w:tblPr>
+      <w:tblInd w:w="0" w:type="dxa"/>
+      <w:tblCellMar>
+        <w:top w:w="0" w:type="dxa"/>
+        <w:left w:w="108" w:type="dxa"/>
+        <w:bottom w:w="0" w:type="dxa"/>
+        <w:right w:w="108" w:type="dxa"/>
+      </w:tblCellMar>
+    </w:tblPr>
+  </w:style>
+  <w:style w:type="numbering" w:default="1" w:styleId="NoList">
+    <w:name w:val="No List"/>
+    <w:uiPriority w:val="99"/>
+    <w:semiHidden/>
+    <w:unhideWhenUsed/>
+  </w:style>
+  <w:style w:type="paragraph" w:styleId="ListParagraph">
+    <w:name w:val="List Paragraph"/>
+    <w:basedOn w:val="Normal"/>
+    <w:uiPriority w:val="34"/>
+    <w:qFormat/>
+    <w:rsid w:val="00F1527D"/>
+    <w:pPr>
+      <w:ind w:left="720"/>
+      <w:contextualSpacing/>
+    </w:pPr>
+  </w:style>
+</w:styles>
+</file>
+
+<file path=word/stylesWithEffects.xml><?xml version="1.0" encoding="utf-8"?>
+<w:styles xmlns:wpc="http://schemas.microsoft.com/office/word/2010/wordprocessingCanvas" xmlns:mc="http://schemas.openxmlformats.org/markup-compatibility/2006" xmlns:o="urn:schemas-microsoft-com:office:office" xmlns:r="http://schemas.openxmlformats.org/officeDocument/2006/relationships" xmlns:m="http://schemas.openxmlformats.org/officeDocument/2006/math" xmlns:v="urn:schemas-microsoft-com:vml" xmlns:wp14="http://schemas.microsoft.com/office/word/2010/wordprocessingDrawing" xmlns:wp="http://schemas.openxmlformats.org/drawingml/2006/wordprocessingDrawing" xmlns:w10="urn:schemas-microsoft-com:office:word" xmlns:w="http://schemas.openxmlformats.org/wordprocessingml/2006/main" xmlns:w14="http://schemas.microsoft.com/office/word/2010/wordml" xmlns:wpg="http://schemas.microsoft.com/office/word/2010/wordprocessingGroup" xmlns:wpi="http://schemas.microsoft.com/office/word/2010/wordprocessingInk" xmlns:wne="http://schemas.microsoft.com/office/word/2006/wordml" xmlns:wps="http://schemas.microsoft.com/office/word/2010/wordprocessingShape" mc:Ignorable="w14 wp14">
+  <w:docDefaults>
+    <w:rPrDefault>
+      <w:rPr>
+        <w:rFonts w:asciiTheme="minorHAnsi" w:eastAsiaTheme="minorHAnsi" w:hAnsiTheme="minorHAnsi" w:cstheme="minorBidi"/>
+        <w:sz w:val="22"/>
+        <w:szCs w:val="22"/>
+        <w:lang w:val="en-US" w:eastAsia="en-US" w:bidi="ar-SA"/>
+      </w:rPr>
+    </w:rPrDefault>
+    <w:pPrDefault>
+      <w:pPr>
+        <w:spacing w:after="200" w:line="276" w:lineRule="auto"/>
+      </w:pPr>
+    </w:pPrDefault>
+  </w:docDefaults>
+  <w:latentStyles w:defLockedState="0" w:defUIPriority="99" w:defSemiHidden="1" w:defUnhideWhenUsed="1" w:defQFormat="0" w:count="267">
+    <w:lsdException w:name="Normal" w:semiHidden="0" w:uiPriority="0" w:unhideWhenUsed="0" w:qFormat="1"/>
+    <w:lsdException w:name="heading 1" w:semiHidden="0" w:uiPriority="9" w:unhideWhenUsed="0" w:qFormat="1"/>
+    <w:lsdException w:name="heading 2" w:uiPriority="9" w:qFormat="1"/>
+    <w:lsdException w:name="heading 3" w:uiPriority="9" w:qFormat="1"/>
+    <w:lsdException w:name="heading 4" w:uiPriority="9" w:qFormat="1"/>
+    <w:lsdException w:name="heading 5" w:uiPriority="9" w:qFormat="1"/>
+    <w:lsdException w:name="heading 6" w:uiPriority="9" w:qFormat="1"/>
+    <w:lsdException w:name="heading 7" w:uiPriority="9" w:qFormat="1"/>
+    <w:lsdException w:name="heading 8" w:uiPriority="9" w:qFormat="1"/>
+    <w:lsdException w:name="heading 9" w:uiPriority="9" w:qFormat="1"/>
+    <w:lsdException w:name="toc 1" w:uiPriority="39"/>
+    <w:lsdException w:name="toc 2" w:uiPriority="39"/>
+    <w:lsdException w:name="toc 3" w:uiPriority="39"/>
+    <w:lsdException w:name="toc 4" w:uiPriority="39"/>
+    <w:lsdException w:name="toc 5" w:uiPriority="39"/>
+    <w:lsdException w:name="toc 6" w:uiPriority="39"/>
+    <w:lsdException w:name="toc 7" w:uiPriority="39"/>
+    <w:lsdException w:name="toc 8" w:uiPriority="39"/>
+    <w:lsdException w:name="toc 9" w:uiPriority="39"/>
+    <w:lsdException w:name="caption" w:uiPriority="35" w:qFormat="1"/>
+    <w:lsdException w:name="Title" w:semiHidden="0" w:uiPriority="10" w:unhideWhenUsed="0" w:qFormat="1"/>
+    <w:lsdException w:name="Default Paragraph Font" w:uiPriority="1"/>
+    <w:lsdException w:name="Subtitle" w:semiHidden="0" w:uiPriority="11" w:unhideWhenUsed="0" w:qFormat="1"/>
+    <w:lsdException w:name="Strong" w:semiHidden="0" w:uiPriority="22" w:unhideWhenUsed="0" w:qFormat="1"/>
+    <w:lsdException w:name="Emphasis" w:semiHidden="0" w:uiPriority="20" w:unhideWhenUsed="0" w:qFormat="1"/>
+    <w:lsdException w:name="Table Grid" w:semiHidden="0" w:uiPriority="59" w:unhideWhenUsed="0"/>
+    <w:lsdException w:name="Placeholder Text" w:unhideWhenUsed="0"/>
+    <w:lsdException w:name="No Spacing" w:semiHidden="0" w:uiPriority="1" w:unhideWhenUsed="0" w:qFormat="1"/>
+    <w:lsdException w:name="Light Shading" w:semiHidden="0" w:uiPriority="60" w:unhideWhenUsed="0"/>
+    <w:lsdException w:name="Light List" w:semiHidden="0" w:uiPriority="61" w:unhideWhenUsed="0"/>
+    <w:lsdException w:name="Light Grid" w:semiHidden="0" w:uiPriority="62" w:unhideWhenUsed="0"/>
+    <w:lsdException w:name="Medium Shading 1" w:semiHidden="0" w:uiPriority="63" w:unhideWhenUsed="0"/>
+    <w:lsdException w:name="Medium Shading 2" w:semiHidden="0" w:uiPriority="64" w:unhideWhenUsed="0"/>
+    <w:lsdException w:name="Medium List 1" w:semiHidden="0" w:uiPriority="65" w:unhideWhenUsed="0"/>
+    <w:lsdException w:name="Medium List 2" w:semiHidden="0" w:uiPriority="66" w:unhideWhenUsed="0"/>
+    <w:lsdException w:name="Medium Grid 1" w:semiHidden="0" w:uiPriority="67" w:unhideWhenUsed="0"/>
+    <w:lsdException w:name="Medium Grid 2" w:semiHidden="0" w:uiPriority="68" w:unhideWhenUsed="0"/>
+    <w:lsdException w:name="Medium Grid 3" w:semiHidden="0" w:uiPriority="69" w:unhideWhenUsed="0"/>
+    <w:lsdException w:name="Dark List" w:semiHidden="0" w:uiPriority="70" w:unhideWhenUsed="0"/>
+    <w:lsdException w:name="Colorful Shading" w:semiHidden="0" w:uiPriority="71" w:unhideWhenUsed="0"/>
+    <w:lsdException w:name="Colorful List" w:semiHidden="0" w:uiPriority="72" w:unhideWhenUsed="0"/>
+    <w:lsdException w:name="Colorful Grid" w:semiHidden="0" w:uiPriority="73" w:unhideWhenUsed="0"/>
+    <w:lsdException w:name="Light Shading Accent 1" w:semiHidden="0" w:uiPriority="60" w:unhideWhenUsed="0"/>
+    <w:lsdException w:name="Light List Accent 1" w:semiHidden="0" w:uiPriority="61" w:unhideWhenUsed="0"/>
+    <w:lsdException w:name="Light Grid Accent 1" w:semiHidden="0" w:uiPriority="62" w:unhideWhenUsed="0"/>
+    <w:lsdException w:name="Medium Shading 1 Accent 1" w:semiHidden="0" w:uiPriority="63" w:unhideWhenUsed="0"/>
+    <w:lsdException w:name="Medium Shading 2 Accent 1" w:semiHidden="0" w:uiPriority="64" w:unhideWhenUsed="0"/>
+    <w:lsdException w:name="Medium List 1 Accent 1" w:semiHidden="0" w:uiPriority="65" w:unhideWhenUsed="0"/>
+    <w:lsdException w:name="Revision" w:unhideWhenUsed="0"/>
+    <w:lsdException w:name="List Paragraph" w:semiHidden="0" w:uiPriority="34" w:unhideWhenUsed="0" w:qFormat="1"/>
+    <w:lsdException w:name="Quote" w:semiHidden="0" w:uiPriority="29" w:unhideWhenUsed="0" w:qFormat="1"/>
+    <w:lsdException w:name="Intense Quote" w:semiHidden="0" w:uiPriority="30" w:unhideWhenUsed="0" w:qFormat="1"/>
+    <w:lsdException w:name="Medium List 2 Accent 1" w:semiHidden="0" w:uiPriority="66" w:unhideWhenUsed="0"/>
+    <w:lsdException w:name="Medium Grid 1 Accent 1" w:semiHidden="0" w:uiPriority="67" w:unhideWhenUsed="0"/>
+    <w:lsdException w:name="Medium Grid 2 Accent 1" w:semiHidden="0" w:uiPriority="68" w:unhideWhenUsed="0"/>
+    <w:lsdException w:name="Medium Grid 3 Accent 1" w:semiHidden="0" w:uiPriority="69" w:unhideWhenUsed="0"/>
+    <w:lsdException w:name="Dark List Accent 1" w:semiHidden="0" w:uiPriority="70" w:unhideWhenUsed="0"/>
+    <w:lsdException w:name="Colorful Shading Accent 1" w:semiHidden="0" w:uiPriority="71" w:unhideWhenUsed="0"/>
+    <w:lsdException w:name="Colorful List Accent 1" w:semiHidden="0" w:uiPriority="72" w:unhideWhenUsed="0"/>
+    <w:lsdException w:name="Colorful Grid Accent 1" w:semiHidden="0" w:uiPriority="73" w:unhideWhenUsed="0"/>
+    <w:lsdException w:name="Light Shading Accent 2" w:semiHidden="0" w:uiPriority="60" w:unhideWhenUsed="0"/>
+    <w:lsdException w:name="Light List Accent 2" w:semiHidden="0" w:uiPriority="61" w:unhideWhenUsed="0"/>
+    <w:lsdException w:name="Light Grid Accent 2" w:semiHidden="0" w:uiPriority="62" w:unhideWhenUsed="0"/>
+    <w:lsdException w:name="Medium Shading 1 Accent 2" w:semiHidden="0" w:uiPriority="63" w:unhideWhenUsed="0"/>
+    <w:lsdException w:name="Medium Shading 2 Accent 2" w:semiHidden="0" w:uiPriority="64" w:unhideWhenUsed="0"/>
+    <w:lsdException w:name="Medium List 1 Accent 2" w:semiHidden="0" w:uiPriority="65" w:unhideWhenUsed="0"/>
+    <w:lsdException w:name="Medium List 2 Accent 2" w:semiHidden="0" w:uiPriority="66" w:unhideWhenUsed="0"/>
+    <w:lsdException w:name="Medium Grid 1 Accent 2" w:semiHidden="0" w:uiPriority="67" w:unhideWhenUsed="0"/>
+    <w:lsdException w:name="Medium Grid 2 Accent 2" w:semiHidden="0" w:uiPriority="68" w:unhideWhenUsed="0"/>
+    <w:lsdException w:name="Medium Grid 3 Accent 2" w:semiHidden="0" w:uiPriority="69" w:unhideWhenUsed="0"/>
+    <w:lsdException w:name="Dark List Accent 2" w:semiHidden="0" w:uiPriority="70" w:unhideWhenUsed="0"/>
+    <w:lsdException w:name="Colorful Shading Accent 2" w:semiHidden="0" w:uiPriority="71" w:unhideWhenUsed="0"/>
+    <w:lsdException w:name="Colorful List Accent 2" w:semiHidden="0" w:uiPriority="72" w:unhideWhenUsed="0"/>
+    <w:lsdException w:name="Colorful Grid Accent 2" w:semiHidden="0" w:uiPriority="73" w:unhideWhenUsed="0"/>
+    <w:lsdException w:name="Light Shading Accent 3" w:semiHidden="0" w:uiPriority="60" w:unhideWhenUsed="0"/>
+    <w:lsdException w:name="Light List Accent 3" w:semiHidden="0" w:uiPriority="61" w:unhideWhenUsed="0"/>
+    <w:lsdException w:name="Light Grid Accent 3" w:semiHidden="0" w:uiPriority="62" w:unhideWhenUsed="0"/>
+    <w:lsdException w:name="Medium Shading 1 Accent 3" w:semiHidden="0" w:uiPriority="63" w:unhideWhenUsed="0"/>
+    <w:lsdException w:name="Medium Shading 2 Accent 3" w:semiHidden="0" w:uiPriority="64" w:unhideWhenUsed="0"/>
+    <w:lsdException w:name="Medium List 1 Accent 3" w:semiHidden="0" w:uiPriority="65" w:unhideWhenUsed="0"/>
+    <w:lsdException w:name="Medium List 2 Accent 3" w:semiHidden="0" w:uiPriority="66" w:unhideWhenUsed="0"/>
+    <w:lsdException w:name="Medium Grid 1 Accent 3" w:semiHidden="0" w:uiPriority="67" w:unhideWhenUsed="0"/>
+    <w:lsdException w:name="Medium Grid 2 Accent 3" w:semiHidden="0" w:uiPriority="68" w:unhideWhenUsed="0"/>
+    <w:lsdException w:name="Medium Grid 3 Accent 3" w:semiHidden="0" w:uiPriority="69" w:unhideWhenUsed="0"/>
+    <w:lsdException w:name="Dark List Accent 3" w:semiHidden="0" w:uiPriority="70" w:unhideWhenUsed="0"/>
+    <w:lsdException w:name="Colorful Shading Accent 3" w:semiHidden="0" w:uiPriority="71" w:unhideWhenUsed="0"/>
+    <w:lsdException w:name="Colorful List Accent 3" w:semiHidden="0" w:uiPriority="72" w:unhideWhenUsed="0"/>
+    <w:lsdException w:name="Colorful Grid Accent 3" w:semiHidden="0" w:uiPriority="73" w:unhideWhenUsed="0"/>
+    <w:lsdException w:name="Light Shading Accent 4" w:semiHidden="0" w:uiPriority="60" w:unhideWhenUsed="0"/>
+    <w:lsdException w:name="Light List Accent 4" w:semiHidden="0" w:uiPriority="61" w:unhideWhenUsed="0"/>
+    <w:lsdException w:name="Light Grid Accent 4" w:semiHidden="0" w:uiPriority="62" w:unhideWhenUsed="0"/>
+    <w:lsdException w:name="Medium Shading 1 Accent 4" w:semiHidden="0" w:uiPriority="63" w:unhideWhenUsed="0"/>
+    <w:lsdException w:name="Medium Shading 2 Accent 4" w:semiHidden="0" w:uiPriority="64" w:unhideWhenUsed="0"/>
+    <w:lsdException w:name="Medium List 1 Accent 4" w:semiHidden="0" w:uiPriority="65" w:unhideWhenUsed="0"/>
+    <w:lsdException w:name="Medium List 2 Accent 4" w:semiHidden="0" w:uiPriority="66" w:unhideWhenUsed="0"/>
+    <w:lsdException w:name="Medium Grid 1 Accent 4" w:semiHidden="0" w:uiPriority="67" w:unhideWhenUsed="0"/>
+    <w:lsdException w:name="Medium Grid 2 Accent 4" w:semiHidden="0" w:uiPriority="68" w:unhideWhenUsed="0"/>
+    <w:lsdException w:name="Medium Grid 3 Accent 4" w:semiHidden="0" w:uiPriority="69" w:unhideWhenUsed="0"/>
+    <w:lsdException w:name="Dark List Accent 4" w:semiHidden="0" w:uiPriority="70" w:unhideWhenUsed="0"/>
+    <w:lsdException w:name="Colorful Shading Accent 4" w:semiHidden="0" w:uiPriority="71" w:unhideWhenUsed="0"/>
+    <w:lsdException w:name="Colorful List Accent 4" w:semiHidden="0" w:uiPriority="72" w:unhideWhenUsed="0"/>
+    <w:lsdException w:name="Colorful Grid Accent 4" w:semiHidden="0" w:uiPriority="73" w:unhideWhenUsed="0"/>
+    <w:lsdException w:name="Light Shading Accent 5" w:semiHidden="0" w:uiPriority="60" w:unhideWhenUsed="0"/>
+    <w:lsdException w:name="Light List Accent 5" w:semiHidden="0" w:uiPriority="61" w:unhideWhenUsed="0"/>
+    <w:lsdException w:name="Light Grid Accent 5" w:semiHidden="0" w:uiPriority="62" w:unhideWhenUsed="0"/>
+    <w:lsdException w:name="Medium Shading 1 Accent 5" w:semiHidden="0" w:uiPriority="63" w:unhideWhenUsed="0"/>
+    <w:lsdException w:name="Medium Shading 2 Accent 5" w:semiHidden="0" w:uiPriority="64" w:unhideWhenUsed="0"/>
+    <w:lsdException w:name="Medium List 1 Accent 5" w:semiHidden="0" w:uiPriority="65" w:unhideWhenUsed="0"/>
+    <w:lsdException w:name="Medium List 2 Accent 5" w:semiHidden="0" w:uiPriority="66" w:unhideWhenUsed="0"/>
+    <w:lsdException w:name="Medium Grid 1 Accent 5" w:semiHidden="0" w:uiPriority="67" w:unhideWhenUsed="0"/>
+    <w:lsdException w:name="Medium Grid 2 Accent 5" w:semiHidden="0" w:uiPriority="68" w:unhideWhenUsed="0"/>
+    <w:lsdException w:name="Medium Grid 3 Accent 5" w:semiHidden="0" w:uiPriority="69" w:unhideWhenUsed="0"/>
+    <w:lsdException w:name="Dark List Accent 5" w:semiHidden="0" w:uiPriority="70" w:unhideWhenUsed="0"/>
+    <w:lsdException w:name="Colorful Shading Accent 5" w:semiHidden="0" w:uiPriority="71" w:unhideWhenUsed="0"/>
+    <w:lsdException w:name="Colorful List Accent 5" w:semiHidden="0" w:uiPriority="72" w:unhideWhenUsed="0"/>
+    <w:lsdException w:name="Colorful Grid Accent 5" w:semiHidden="0" w:uiPriority="73" w:unhideWhenUsed="0"/>
+    <w:lsdException w:name="Light Shading Accent 6" w:semiHidden="0" w:uiPriority="60" w:unhideWhenUsed="0"/>
+    <w:lsdException w:name="Light List Accent 6" w:semiHidden="0" w:uiPriority="61" w:unhideWhenUsed="0"/>
+    <w:lsdException w:name="Light Grid Accent 6" w:semiHidden="0" w:uiPriority="62" w:unhideWhenUsed="0"/>
+    <w:lsdException w:name="Medium Shading 1 Accent 6" w:semiHidden="0" w:uiPriority="63" w:unhideWhenUsed="0"/>
+    <w:lsdException w:name="Medium Shading 2 Accent 6" w:semiHidden="0" w:uiPriority="64" w:unhideWhenUsed="0"/>
+    <w:lsdException w:name="Medium List 1 Accent 6" w:semiHidden="0" w:uiPriority="65" w:unhideWhenUsed="0"/>
+    <w:lsdException w:name="Medium List 2 Accent 6" w:semiHidden="0" w:uiPriority="66" w:unhideWhenUsed="0"/>
+    <w:lsdException w:name="Medium Grid 1 Accent 6" w:semiHidden="0" w:uiPriority="67" w:unhideWhenUsed="0"/>
+    <w:lsdException w:name="Medium Grid 2 Accent 6" w:semiHidden="0" w:uiPriority="68" w:unhideWhenUsed="0"/>
+    <w:lsdException w:name="Medium Grid 3 Accent 6" w:semiHidden="0" w:uiPriority="69" w:unhideWhenUsed="0"/>
+    <w:lsdException w:name="Dark List Accent 6" w:semiHidden="0" w:uiPriority="70" w:unhideWhenUsed="0"/>
+    <w:lsdException w:name="Colorful Shading Accent 6" w:semiHidden="0" w:uiPriority="71" w:unhideWhenUsed="0"/>
+    <w:lsdException w:name="Colorful List Accent 6" w:semiHidden="0" w:uiPriority="72" w:unhideWhenUsed="0"/>
+    <w:lsdException w:name="Colorful Grid Accent 6" w:semiHidden="0" w:uiPriority="73" w:unhideWhenUsed="0"/>
+    <w:lsdException w:name="Subtle Emphasis" w:semiHidden="0" w:uiPriority="19" w:unhideWhenUsed="0" w:qFormat="1"/>
+    <w:lsdException w:name="Intense Emphasis" w:semiHidden="0" w:uiPriority="21" w:unhideWhenUsed="0" w:qFormat="1"/>
+    <w:lsdException w:name="Subtle Reference" w:semiHidden="0" w:uiPriority="31" w:unhideWhenUsed="0" w:qFormat="1"/>
+    <w:lsdException w:name="Intense Reference" w:semiHidden="0" w:uiPriority="32" w:unhideWhenUsed="0" w:qFormat="1"/>
+    <w:lsdException w:name="Book Title" w:semiHidden="0" w:uiPriority="33" w:unhideWhenUsed="0" w:qFormat="1"/>
+    <w:lsdException w:name="Bibliography" w:uiPriority="37"/>
+    <w:lsdException w:name="TOC Heading" w:uiPriority="39" w:qFormat="1"/>
   </w:latentStyles>
   <w:style w:type="paragraph" w:default="1" w:styleId="Normal">
     <w:name w:val="Normal"/>

</xml_diff>

<commit_message>
issue #211: Add help to initial "PLOT DATA" menu
</commit_message>
<xml_diff>
--- a/Help/DATABASE_Help.docx
+++ b/Help/DATABASE_Help.docx
@@ -380,6 +380,360 @@
           <w:u w:val="single"/>
         </w:rPr>
       </w:pPr>
+    </w:p>
+    <w:p>
+      <w:pPr>
+        <w:rPr>
+          <w:b/>
+          <w:u w:val="single"/>
+        </w:rPr>
+      </w:pPr>
+      <w:r>
+        <w:rPr>
+          <w:b/>
+          <w:u w:val="single"/>
+        </w:rPr>
+        <w:lastRenderedPageBreak/>
+        <w:t>Plot Data</w:t>
+      </w:r>
+    </w:p>
+    <w:p>
+      <w:r>
+        <w:t xml:space="preserve">These tools generate, or modify the selection of, a set of FIA plots for analysis. Plots, and the condition and tree records linked to them, can be added (appended) to the </w:t>
+      </w:r>
+      <w:proofErr w:type="spellStart"/>
+      <w:r>
+        <w:t>BioSum</w:t>
+      </w:r>
+      <w:proofErr w:type="spellEnd"/>
+      <w:r>
+        <w:t xml:space="preserve"> project via the Add Plots button. All plots for a state can be added (or multiple states, appended one at a time); individual plots or sets of plots within selected counties can be loaded; or a custom-built set of plots, compiled outside of </w:t>
+      </w:r>
+      <w:proofErr w:type="spellStart"/>
+      <w:r>
+        <w:t>BioSum</w:t>
+      </w:r>
+      <w:proofErr w:type="spellEnd"/>
+      <w:r>
+        <w:t xml:space="preserve">, can be loaded by referencing a text file containing the customized list of plot identifiers. Instructions for all </w:t>
+      </w:r>
+      <w:r>
+        <w:rPr>
+          <w:b/>
+        </w:rPr>
+        <w:t>&lt;</w:t>
+      </w:r>
+      <w:r>
+        <w:rPr>
+          <w:b/>
+        </w:rPr>
+        <w:t>Append</w:t>
+      </w:r>
+      <w:r>
+        <w:rPr>
+          <w:b/>
+        </w:rPr>
+        <w:t>&gt;</w:t>
+      </w:r>
+      <w:r>
+        <w:rPr>
+          <w:b/>
+        </w:rPr>
+        <w:t xml:space="preserve"> </w:t>
+      </w:r>
+      <w:r>
+        <w:t xml:space="preserve">functions can be viewed from </w:t>
+      </w:r>
+      <w:r>
+        <w:rPr>
+          <w:b/>
+        </w:rPr>
+        <w:t>&lt;</w:t>
+      </w:r>
+      <w:r>
+        <w:rPr>
+          <w:b/>
+        </w:rPr>
+        <w:t>H</w:t>
+      </w:r>
+      <w:r>
+        <w:rPr>
+          <w:b/>
+        </w:rPr>
+        <w:t>elp&gt;</w:t>
+      </w:r>
+      <w:r>
+        <w:t xml:space="preserve"> buttons on the sequence of </w:t>
+      </w:r>
+      <w:r>
+        <w:rPr>
+          <w:b/>
+        </w:rPr>
+        <w:t>Add Plot Data</w:t>
+      </w:r>
+      <w:r>
+        <w:t xml:space="preserve"> user dialogs accessed via the button bearing that label. </w:t>
+      </w:r>
+    </w:p>
+    <w:p>
+      <w:r>
+        <w:t xml:space="preserve">The </w:t>
+      </w:r>
+      <w:r>
+        <w:rPr>
+          <w:b/>
+        </w:rPr>
+        <w:t>&lt;</w:t>
+      </w:r>
+      <w:r>
+        <w:rPr>
+          <w:b/>
+        </w:rPr>
+        <w:t>Delete Plot Data</w:t>
+      </w:r>
+      <w:r>
+        <w:rPr>
+          <w:b/>
+        </w:rPr>
+        <w:t>&gt;</w:t>
+      </w:r>
+      <w:r>
+        <w:t xml:space="preserve"> button is best used to refine the plot set in a </w:t>
+      </w:r>
+      <w:proofErr w:type="spellStart"/>
+      <w:r>
+        <w:t>BioSum</w:t>
+      </w:r>
+      <w:proofErr w:type="spellEnd"/>
+      <w:r>
+        <w:t xml:space="preserve"> project BEFORE generating an FVS input file, because it only acts on data in the </w:t>
+      </w:r>
+      <w:proofErr w:type="spellStart"/>
+      <w:r>
+        <w:rPr>
+          <w:i/>
+        </w:rPr>
+        <w:t>project</w:t>
+      </w:r>
+      <w:r>
+        <w:rPr>
+          <w:i/>
+        </w:rPr>
+        <w:t>name</w:t>
+      </w:r>
+      <w:proofErr w:type="spellEnd"/>
+      <w:r>
+        <w:t>\</w:t>
+      </w:r>
+      <w:proofErr w:type="spellStart"/>
+      <w:r>
+        <w:t>db</w:t>
+      </w:r>
+      <w:proofErr w:type="spellEnd"/>
+      <w:r>
+        <w:t xml:space="preserve">\master.mdb that had been loaded from FIADB. It will not delete data further along in the </w:t>
+      </w:r>
+      <w:proofErr w:type="spellStart"/>
+      <w:r>
+        <w:t>BioSum</w:t>
+      </w:r>
+      <w:proofErr w:type="spellEnd"/>
+      <w:r>
+        <w:t xml:space="preserve"> workflow, such as FVS inputs, and outputs from FVS, Processor and Optimizer, but by deleting PLOT, COND and TREE records associated with the set of plots chosen for deletion, it may lead to corruption at some point, since previously generated results can no longer be linked back to the plot and condition from whence they came. By using the drop-down menu embedded within the </w:t>
+      </w:r>
+      <w:r>
+        <w:rPr>
+          <w:b/>
+        </w:rPr>
+        <w:t>&lt;</w:t>
+      </w:r>
+      <w:r>
+        <w:rPr>
+          <w:b/>
+        </w:rPr>
+        <w:t>Delete Plot Data</w:t>
+      </w:r>
+      <w:r>
+        <w:rPr>
+          <w:b/>
+        </w:rPr>
+        <w:t>&gt;</w:t>
+      </w:r>
+      <w:r>
+        <w:t xml:space="preserve"> button, it is possible to either 1) delete all plots in the project, or 2) make an interactive selection of records from the PLOT table of those plots targeted for deletion, for example, using filters and sorting in the </w:t>
+      </w:r>
+      <w:proofErr w:type="spellStart"/>
+      <w:r>
+        <w:t>BioSum</w:t>
+      </w:r>
+      <w:proofErr w:type="spellEnd"/>
+      <w:r>
+        <w:t xml:space="preserve"> data grid that displays when selecting this option, then selecting the PLOT recor</w:t>
+      </w:r>
+      <w:r>
+        <w:t xml:space="preserve">ds to be deleted and pressing </w:t>
+      </w:r>
+      <w:r>
+        <w:rPr>
+          <w:b/>
+        </w:rPr>
+        <w:t>&lt;D</w:t>
+      </w:r>
+      <w:r>
+        <w:rPr>
+          <w:b/>
+        </w:rPr>
+        <w:t>elete&gt;</w:t>
+      </w:r>
+      <w:r>
+        <w:t>. All plots in the selected set, along with related conditions, trees, site trees, etc. will be deleted. This function is a good choice if it is realized, immediately after loading plots into a project (and before generating FVS files), that s</w:t>
+      </w:r>
+      <w:bookmarkStart w:id="0" w:name="_GoBack"/>
+      <w:bookmarkEnd w:id="0"/>
+      <w:r>
+        <w:t xml:space="preserve">ome of the plots should not have been included after all. It is </w:t>
+      </w:r>
+      <w:r>
+        <w:rPr>
+          <w:u w:val="single"/>
+        </w:rPr>
+        <w:t>not</w:t>
+      </w:r>
+      <w:r>
+        <w:t xml:space="preserve"> a good way to delete, for example, reserved lands, because those are designated at the condition, not the plot, level.</w:t>
+      </w:r>
+    </w:p>
+    <w:p>
+      <w:r>
+        <w:t xml:space="preserve">The </w:t>
+      </w:r>
+      <w:r>
+        <w:rPr>
+          <w:b/>
+        </w:rPr>
+        <w:t>&lt;</w:t>
+      </w:r>
+      <w:r>
+        <w:rPr>
+          <w:b/>
+        </w:rPr>
+        <w:t>Delete Conditions</w:t>
+      </w:r>
+      <w:r>
+        <w:rPr>
+          <w:b/>
+        </w:rPr>
+        <w:t>&gt;</w:t>
+      </w:r>
+      <w:r>
+        <w:t xml:space="preserve"> button opens a </w:t>
+      </w:r>
+      <w:r>
+        <w:rPr>
+          <w:b/>
+        </w:rPr>
+        <w:t>Delete Conditions</w:t>
+      </w:r>
+      <w:r>
+        <w:t xml:space="preserve"> </w:t>
+      </w:r>
+      <w:r>
+        <w:t xml:space="preserve">user dialog for specifying the name of the file containing the list of COND.CN values (control number [CN]) of the records in the COND table for which data removal is desired. </w:t>
+      </w:r>
+    </w:p>
+    <w:p>
+      <w:pPr>
+        <w:rPr>
+          <w:b/>
+          <w:u w:val="single"/>
+        </w:rPr>
+      </w:pPr>
+      <w:r>
+        <w:t>This list of COND.CN values is typically generated via queries in project\</w:t>
+      </w:r>
+      <w:proofErr w:type="spellStart"/>
+      <w:r>
+        <w:t>db</w:t>
+      </w:r>
+      <w:proofErr w:type="spellEnd"/>
+      <w:r>
+        <w:t xml:space="preserve">\master.mdb and may include, for example, conditions with COND.RESERVCD=1, if removing wilderness areas and parks from potential management were the objective, or with COND.FORTYPCD&lt;&gt;371 if only conditions with a mixed conifer forest type were intended to be included in the </w:t>
+      </w:r>
+      <w:proofErr w:type="spellStart"/>
+      <w:r>
+        <w:t>BioSum</w:t>
+      </w:r>
+      <w:proofErr w:type="spellEnd"/>
+      <w:r>
+        <w:t xml:space="preserve"> analysis. Three checkboxes offer access to options for creating a log file listing the </w:t>
+      </w:r>
+      <w:proofErr w:type="spellStart"/>
+      <w:r>
+        <w:t>BioSum</w:t>
+      </w:r>
+      <w:proofErr w:type="spellEnd"/>
+      <w:r>
+        <w:t xml:space="preserve"> project tables searched for data associated with the specified condition records and the number of records deleted from each, compacting each project database after deletions are accomplished, to conserve disk space, and for conducting an inspection and reporting of record counts associated with the targeted conditions, rather than performing the deletions. Caution should be exercised when enabling the “compact databases” option because limitations of MS Access result in this step failing intermittently, such that some of the project databases do not successfully compact. To proceed (irrevocably) with the deletion, select </w:t>
+      </w:r>
+      <w:r>
+        <w:rPr>
+          <w:b/>
+        </w:rPr>
+        <w:t>&lt;Delete&gt;</w:t>
+      </w:r>
+      <w:r>
+        <w:t xml:space="preserve">. This function will delete ALL records associated with the submitted condition list, throughout the </w:t>
+      </w:r>
+      <w:proofErr w:type="spellStart"/>
+      <w:r>
+        <w:t>BioSum</w:t>
+      </w:r>
+      <w:proofErr w:type="spellEnd"/>
+      <w:r>
+        <w:t xml:space="preserve"> project directory structure, i.e., in ALL tables in ALL databases in ALL folders within </w:t>
+      </w:r>
+      <w:proofErr w:type="spellStart"/>
+      <w:r>
+        <w:rPr>
+          <w:i/>
+        </w:rPr>
+        <w:t>projectname</w:t>
+      </w:r>
+      <w:proofErr w:type="spellEnd"/>
+      <w:r>
+        <w:t xml:space="preserve">, regardless of </w:t>
+      </w:r>
+      <w:r>
+        <w:lastRenderedPageBreak/>
+        <w:t xml:space="preserve">table or database name or whether or not the database and table contain data used in the project—thus, even “backup” versions of databases or tables that a user has located within the </w:t>
+      </w:r>
+      <w:proofErr w:type="spellStart"/>
+      <w:r>
+        <w:rPr>
+          <w:i/>
+        </w:rPr>
+        <w:t>projectname</w:t>
+      </w:r>
+      <w:proofErr w:type="spellEnd"/>
+      <w:r>
+        <w:t xml:space="preserve"> directory structure </w:t>
+      </w:r>
+      <w:r>
+        <w:rPr>
+          <w:u w:val="single"/>
+        </w:rPr>
+        <w:t>will have these conditions deleted</w:t>
+      </w:r>
+      <w:r>
+        <w:t xml:space="preserve"> by the end of the condition deletion operation.</w:t>
+      </w:r>
+      <w:r>
+        <w:rPr>
+          <w:b/>
+          <w:u w:val="single"/>
+        </w:rPr>
+        <w:br w:type="page"/>
+      </w:r>
     </w:p>
     <w:p>
       <w:pPr>
@@ -1019,8 +1373,6 @@
       <w:r>
         <w:t xml:space="preserve"> only be useful for an afforestation analysis. </w:t>
       </w:r>
-      <w:bookmarkStart w:id="0" w:name="_GoBack"/>
-      <w:bookmarkEnd w:id="0"/>
       <w:r>
         <w:t xml:space="preserve"> </w:t>
       </w:r>
@@ -3297,6 +3649,36 @@
       <w:contextualSpacing/>
     </w:pPr>
   </w:style>
+  <w:style w:type="paragraph" w:styleId="BalloonText">
+    <w:name w:val="Balloon Text"/>
+    <w:basedOn w:val="Normal"/>
+    <w:link w:val="BalloonTextChar"/>
+    <w:uiPriority w:val="99"/>
+    <w:semiHidden/>
+    <w:unhideWhenUsed/>
+    <w:rsid w:val="006173D5"/>
+    <w:pPr>
+      <w:spacing w:after="0" w:line="240" w:lineRule="auto"/>
+    </w:pPr>
+    <w:rPr>
+      <w:rFonts w:ascii="Tahoma" w:hAnsi="Tahoma" w:cs="Tahoma"/>
+      <w:sz w:val="16"/>
+      <w:szCs w:val="16"/>
+    </w:rPr>
+  </w:style>
+  <w:style w:type="character" w:customStyle="1" w:styleId="BalloonTextChar">
+    <w:name w:val="Balloon Text Char"/>
+    <w:basedOn w:val="DefaultParagraphFont"/>
+    <w:link w:val="BalloonText"/>
+    <w:uiPriority w:val="99"/>
+    <w:semiHidden/>
+    <w:rsid w:val="006173D5"/>
+    <w:rPr>
+      <w:rFonts w:ascii="Tahoma" w:hAnsi="Tahoma" w:cs="Tahoma"/>
+      <w:sz w:val="16"/>
+      <w:szCs w:val="16"/>
+    </w:rPr>
+  </w:style>
 </w:styles>
 </file>
 
@@ -3497,6 +3879,36 @@
       <w:ind w:left="720"/>
       <w:contextualSpacing/>
     </w:pPr>
+  </w:style>
+  <w:style w:type="paragraph" w:styleId="BalloonText">
+    <w:name w:val="Balloon Text"/>
+    <w:basedOn w:val="Normal"/>
+    <w:link w:val="BalloonTextChar"/>
+    <w:uiPriority w:val="99"/>
+    <w:semiHidden/>
+    <w:unhideWhenUsed/>
+    <w:rsid w:val="006173D5"/>
+    <w:pPr>
+      <w:spacing w:after="0" w:line="240" w:lineRule="auto"/>
+    </w:pPr>
+    <w:rPr>
+      <w:rFonts w:ascii="Tahoma" w:hAnsi="Tahoma" w:cs="Tahoma"/>
+      <w:sz w:val="16"/>
+      <w:szCs w:val="16"/>
+    </w:rPr>
+  </w:style>
+  <w:style w:type="character" w:customStyle="1" w:styleId="BalloonTextChar">
+    <w:name w:val="Balloon Text Char"/>
+    <w:basedOn w:val="DefaultParagraphFont"/>
+    <w:link w:val="BalloonText"/>
+    <w:uiPriority w:val="99"/>
+    <w:semiHidden/>
+    <w:rsid w:val="006173D5"/>
+    <w:rPr>
+      <w:rFonts w:ascii="Tahoma" w:hAnsi="Tahoma" w:cs="Tahoma"/>
+      <w:sz w:val="16"/>
+      <w:szCs w:val="16"/>
+    </w:rPr>
   </w:style>
 </w:styles>
 </file>

</xml_diff>

<commit_message>
issue #211: Enable Help on delete conditions screen
</commit_message>
<xml_diff>
--- a/Help/DATABASE_Help.docx
+++ b/Help/DATABASE_Help.docx
@@ -421,311 +421,144 @@
         <w:rPr>
           <w:b/>
         </w:rPr>
-        <w:t>&lt;</w:t>
-      </w:r>
-      <w:r>
-        <w:rPr>
-          <w:b/>
-        </w:rPr>
-        <w:t>Append</w:t>
-      </w:r>
-      <w:r>
-        <w:rPr>
-          <w:b/>
-        </w:rPr>
-        <w:t>&gt;</w:t>
-      </w:r>
-      <w:r>
-        <w:rPr>
-          <w:b/>
-        </w:rPr>
+        <w:t xml:space="preserve">&lt;Append&gt; </w:t>
+      </w:r>
+      <w:r>
+        <w:t xml:space="preserve">functions can be viewed from </w:t>
+      </w:r>
+      <w:r>
+        <w:rPr>
+          <w:b/>
+        </w:rPr>
+        <w:t>&lt;Help&gt;</w:t>
+      </w:r>
+      <w:r>
+        <w:t xml:space="preserve"> buttons on the sequence of </w:t>
+      </w:r>
+      <w:r>
+        <w:rPr>
+          <w:b/>
+        </w:rPr>
+        <w:t>Add Plot Data</w:t>
+      </w:r>
+      <w:r>
+        <w:t xml:space="preserve"> user dialogs accessed via the button bearing that label. </w:t>
+      </w:r>
+    </w:p>
+    <w:p>
+      <w:r>
+        <w:t xml:space="preserve">The </w:t>
+      </w:r>
+      <w:r>
+        <w:rPr>
+          <w:b/>
+        </w:rPr>
+        <w:t>&lt;Delete Plot Data&gt;</w:t>
+      </w:r>
+      <w:r>
+        <w:t xml:space="preserve"> button is best used to refine the plot set in a </w:t>
+      </w:r>
+      <w:proofErr w:type="spellStart"/>
+      <w:r>
+        <w:t>BioSum</w:t>
+      </w:r>
+      <w:proofErr w:type="spellEnd"/>
+      <w:r>
+        <w:t xml:space="preserve"> project BEFORE generating an FVS input file, because it only acts on data in the </w:t>
+      </w:r>
+      <w:proofErr w:type="spellStart"/>
+      <w:r>
+        <w:rPr>
+          <w:i/>
+        </w:rPr>
+        <w:t>project</w:t>
+      </w:r>
+      <w:r>
+        <w:rPr>
+          <w:i/>
+        </w:rPr>
+        <w:t>name</w:t>
+      </w:r>
+      <w:proofErr w:type="spellEnd"/>
+      <w:r>
+        <w:t>\</w:t>
+      </w:r>
+      <w:proofErr w:type="spellStart"/>
+      <w:r>
+        <w:t>db</w:t>
+      </w:r>
+      <w:proofErr w:type="spellEnd"/>
+      <w:r>
+        <w:t xml:space="preserve">\master.mdb that had been loaded from FIADB. It will not delete data further along in the </w:t>
+      </w:r>
+      <w:proofErr w:type="spellStart"/>
+      <w:r>
+        <w:t>BioSum</w:t>
+      </w:r>
+      <w:proofErr w:type="spellEnd"/>
+      <w:r>
+        <w:t xml:space="preserve"> workflow, such as FVS inputs, and outputs from FVS, Processor and Optimizer, but by deleting PLOT, COND and TREE records associated with the set of plots chosen for deletion, it may lead to corruption at some point, since previously generated results can no longer be linked back to the plot and condition from whence they came. By using the drop-down menu embedded within the </w:t>
+      </w:r>
+      <w:r>
+        <w:rPr>
+          <w:b/>
+        </w:rPr>
+        <w:t>&lt;Delete Plot Data&gt;</w:t>
+      </w:r>
+      <w:r>
+        <w:t xml:space="preserve"> button, it is possible to either 1) delete all plots in the project, or 2) make an interactive selection of records from the PLOT table of those plots targeted for deletion, for example, using filters and sorting in the </w:t>
+      </w:r>
+      <w:proofErr w:type="spellStart"/>
+      <w:r>
+        <w:t>BioSum</w:t>
+      </w:r>
+      <w:proofErr w:type="spellEnd"/>
+      <w:r>
+        <w:t xml:space="preserve"> data grid that displays when selecting this option, then selecting the PLOT records to be deleted and pressing </w:t>
+      </w:r>
+      <w:r>
+        <w:rPr>
+          <w:b/>
+        </w:rPr>
+        <w:t>&lt;Delete&gt;</w:t>
+      </w:r>
+      <w:r>
+        <w:t xml:space="preserve">. All plots in the selected set, along with related conditions, trees, site trees, etc. will be deleted. This function is a good choice if it is realized, immediately after loading plots into a project (and before generating FVS files), that some of the plots should not have been included after all. It is </w:t>
+      </w:r>
+      <w:r>
+        <w:rPr>
+          <w:u w:val="single"/>
+        </w:rPr>
+        <w:t>not</w:t>
+      </w:r>
+      <w:r>
+        <w:t xml:space="preserve"> a good way to delete, for example, reserved lands, because those are designated at the condition, not the plot, level.</w:t>
+      </w:r>
+    </w:p>
+    <w:p>
+      <w:r>
+        <w:t xml:space="preserve">The </w:t>
+      </w:r>
+      <w:r>
+        <w:rPr>
+          <w:b/>
+        </w:rPr>
+        <w:t>&lt;Delete Conditions&gt;</w:t>
+      </w:r>
+      <w:r>
+        <w:t xml:space="preserve"> button opens a </w:t>
+      </w:r>
+      <w:r>
+        <w:rPr>
+          <w:b/>
+        </w:rPr>
+        <w:t>Delete Conditions</w:t>
+      </w:r>
+      <w:r>
         <w:t xml:space="preserve"> </w:t>
       </w:r>
       <w:r>
-        <w:t xml:space="preserve">functions can be viewed from </w:t>
-      </w:r>
-      <w:r>
-        <w:rPr>
-          <w:b/>
-        </w:rPr>
-        <w:t>&lt;</w:t>
-      </w:r>
-      <w:r>
-        <w:rPr>
-          <w:b/>
-        </w:rPr>
-        <w:t>H</w:t>
-      </w:r>
-      <w:r>
-        <w:rPr>
-          <w:b/>
-        </w:rPr>
-        <w:t>elp&gt;</w:t>
-      </w:r>
-      <w:r>
-        <w:t xml:space="preserve"> buttons on the sequence of </w:t>
-      </w:r>
-      <w:r>
-        <w:rPr>
-          <w:b/>
-        </w:rPr>
-        <w:t>Add Plot Data</w:t>
-      </w:r>
-      <w:r>
-        <w:t xml:space="preserve"> user dialogs accessed via the button bearing that label. </w:t>
-      </w:r>
-    </w:p>
-    <w:p>
-      <w:r>
-        <w:t xml:space="preserve">The </w:t>
-      </w:r>
-      <w:r>
-        <w:rPr>
-          <w:b/>
-        </w:rPr>
-        <w:t>&lt;</w:t>
-      </w:r>
-      <w:r>
-        <w:rPr>
-          <w:b/>
-        </w:rPr>
-        <w:t>Delete Plot Data</w:t>
-      </w:r>
-      <w:r>
-        <w:rPr>
-          <w:b/>
-        </w:rPr>
-        <w:t>&gt;</w:t>
-      </w:r>
-      <w:r>
-        <w:t xml:space="preserve"> button is best used to refine the plot set in a </w:t>
-      </w:r>
-      <w:proofErr w:type="spellStart"/>
-      <w:r>
-        <w:t>BioSum</w:t>
-      </w:r>
-      <w:proofErr w:type="spellEnd"/>
-      <w:r>
-        <w:t xml:space="preserve"> project BEFORE generating an FVS input file, because it only acts on data in the </w:t>
-      </w:r>
-      <w:proofErr w:type="spellStart"/>
-      <w:r>
-        <w:rPr>
-          <w:i/>
-        </w:rPr>
-        <w:t>project</w:t>
-      </w:r>
-      <w:r>
-        <w:rPr>
-          <w:i/>
-        </w:rPr>
-        <w:t>name</w:t>
-      </w:r>
-      <w:proofErr w:type="spellEnd"/>
-      <w:r>
-        <w:t>\</w:t>
-      </w:r>
-      <w:proofErr w:type="spellStart"/>
-      <w:r>
-        <w:t>db</w:t>
-      </w:r>
-      <w:proofErr w:type="spellEnd"/>
-      <w:r>
-        <w:t xml:space="preserve">\master.mdb that had been loaded from FIADB. It will not delete data further along in the </w:t>
-      </w:r>
-      <w:proofErr w:type="spellStart"/>
-      <w:r>
-        <w:t>BioSum</w:t>
-      </w:r>
-      <w:proofErr w:type="spellEnd"/>
-      <w:r>
-        <w:t xml:space="preserve"> workflow, such as FVS inputs, and outputs from FVS, Processor and Optimizer, but by deleting PLOT, COND and TREE records associated with the set of plots chosen for deletion, it may lead to corruption at some point, since previously generated results can no longer be linked back to the plot and condition from whence they came. By using the drop-down menu embedded within the </w:t>
-      </w:r>
-      <w:r>
-        <w:rPr>
-          <w:b/>
-        </w:rPr>
-        <w:t>&lt;</w:t>
-      </w:r>
-      <w:r>
-        <w:rPr>
-          <w:b/>
-        </w:rPr>
-        <w:t>Delete Plot Data</w:t>
-      </w:r>
-      <w:r>
-        <w:rPr>
-          <w:b/>
-        </w:rPr>
-        <w:t>&gt;</w:t>
-      </w:r>
-      <w:r>
-        <w:t xml:space="preserve"> button, it is possible to either 1) delete all plots in the project, or 2) make an interactive selection of records from the PLOT table of those plots targeted for deletion, for example, using filters and sorting in the </w:t>
-      </w:r>
-      <w:proofErr w:type="spellStart"/>
-      <w:r>
-        <w:t>BioSum</w:t>
-      </w:r>
-      <w:proofErr w:type="spellEnd"/>
-      <w:r>
-        <w:t xml:space="preserve"> data grid that displays when selecting this option, then selecting the PLOT recor</w:t>
-      </w:r>
-      <w:r>
-        <w:t xml:space="preserve">ds to be deleted and pressing </w:t>
-      </w:r>
-      <w:r>
-        <w:rPr>
-          <w:b/>
-        </w:rPr>
-        <w:t>&lt;D</w:t>
-      </w:r>
-      <w:r>
-        <w:rPr>
-          <w:b/>
-        </w:rPr>
-        <w:t>elete&gt;</w:t>
-      </w:r>
-      <w:r>
-        <w:t>. All plots in the selected set, along with related conditions, trees, site trees, etc. will be deleted. This function is a good choice if it is realized, immediately after loading plots into a project (and before generating FVS files), that s</w:t>
-      </w:r>
-      <w:bookmarkStart w:id="0" w:name="_GoBack"/>
-      <w:bookmarkEnd w:id="0"/>
-      <w:r>
-        <w:t xml:space="preserve">ome of the plots should not have been included after all. It is </w:t>
-      </w:r>
-      <w:r>
-        <w:rPr>
-          <w:u w:val="single"/>
-        </w:rPr>
-        <w:t>not</w:t>
-      </w:r>
-      <w:r>
-        <w:t xml:space="preserve"> a good way to delete, for example, reserved lands, because those are designated at the condition, not the plot, level.</w:t>
-      </w:r>
-    </w:p>
-    <w:p>
-      <w:r>
-        <w:t xml:space="preserve">The </w:t>
-      </w:r>
-      <w:r>
-        <w:rPr>
-          <w:b/>
-        </w:rPr>
-        <w:t>&lt;</w:t>
-      </w:r>
-      <w:r>
-        <w:rPr>
-          <w:b/>
-        </w:rPr>
-        <w:t>Delete Conditions</w:t>
-      </w:r>
-      <w:r>
-        <w:rPr>
-          <w:b/>
-        </w:rPr>
-        <w:t>&gt;</w:t>
-      </w:r>
-      <w:r>
-        <w:t xml:space="preserve"> button opens a </w:t>
-      </w:r>
-      <w:r>
-        <w:rPr>
-          <w:b/>
-        </w:rPr>
-        <w:t>Delete Conditions</w:t>
-      </w:r>
-      <w:r>
-        <w:t xml:space="preserve"> </w:t>
-      </w:r>
-      <w:r>
         <w:t xml:space="preserve">user dialog for specifying the name of the file containing the list of COND.CN values (control number [CN]) of the records in the COND table for which data removal is desired. </w:t>
-      </w:r>
-    </w:p>
-    <w:p>
-      <w:pPr>
-        <w:rPr>
-          <w:b/>
-          <w:u w:val="single"/>
-        </w:rPr>
-      </w:pPr>
-      <w:r>
-        <w:t>This list of COND.CN values is typically generated via queries in project\</w:t>
-      </w:r>
-      <w:proofErr w:type="spellStart"/>
-      <w:r>
-        <w:t>db</w:t>
-      </w:r>
-      <w:proofErr w:type="spellEnd"/>
-      <w:r>
-        <w:t xml:space="preserve">\master.mdb and may include, for example, conditions with COND.RESERVCD=1, if removing wilderness areas and parks from potential management were the objective, or with COND.FORTYPCD&lt;&gt;371 if only conditions with a mixed conifer forest type were intended to be included in the </w:t>
-      </w:r>
-      <w:proofErr w:type="spellStart"/>
-      <w:r>
-        <w:t>BioSum</w:t>
-      </w:r>
-      <w:proofErr w:type="spellEnd"/>
-      <w:r>
-        <w:t xml:space="preserve"> analysis. Three checkboxes offer access to options for creating a log file listing the </w:t>
-      </w:r>
-      <w:proofErr w:type="spellStart"/>
-      <w:r>
-        <w:t>BioSum</w:t>
-      </w:r>
-      <w:proofErr w:type="spellEnd"/>
-      <w:r>
-        <w:t xml:space="preserve"> project tables searched for data associated with the specified condition records and the number of records deleted from each, compacting each project database after deletions are accomplished, to conserve disk space, and for conducting an inspection and reporting of record counts associated with the targeted conditions, rather than performing the deletions. Caution should be exercised when enabling the “compact databases” option because limitations of MS Access result in this step failing intermittently, such that some of the project databases do not successfully compact. To proceed (irrevocably) with the deletion, select </w:t>
-      </w:r>
-      <w:r>
-        <w:rPr>
-          <w:b/>
-        </w:rPr>
-        <w:t>&lt;Delete&gt;</w:t>
-      </w:r>
-      <w:r>
-        <w:t xml:space="preserve">. This function will delete ALL records associated with the submitted condition list, throughout the </w:t>
-      </w:r>
-      <w:proofErr w:type="spellStart"/>
-      <w:r>
-        <w:t>BioSum</w:t>
-      </w:r>
-      <w:proofErr w:type="spellEnd"/>
-      <w:r>
-        <w:t xml:space="preserve"> project directory structure, i.e., in ALL tables in ALL databases in ALL folders within </w:t>
-      </w:r>
-      <w:proofErr w:type="spellStart"/>
-      <w:r>
-        <w:rPr>
-          <w:i/>
-        </w:rPr>
-        <w:t>projectname</w:t>
-      </w:r>
-      <w:proofErr w:type="spellEnd"/>
-      <w:r>
-        <w:t xml:space="preserve">, regardless of </w:t>
-      </w:r>
-      <w:r>
-        <w:lastRenderedPageBreak/>
-        <w:t xml:space="preserve">table or database name or whether or not the database and table contain data used in the project—thus, even “backup” versions of databases or tables that a user has located within the </w:t>
-      </w:r>
-      <w:proofErr w:type="spellStart"/>
-      <w:r>
-        <w:rPr>
-          <w:i/>
-        </w:rPr>
-        <w:t>projectname</w:t>
-      </w:r>
-      <w:proofErr w:type="spellEnd"/>
-      <w:r>
-        <w:t xml:space="preserve"> directory structure </w:t>
-      </w:r>
-      <w:r>
-        <w:rPr>
-          <w:u w:val="single"/>
-        </w:rPr>
-        <w:t>will have these conditions deleted</w:t>
-      </w:r>
-      <w:r>
-        <w:t xml:space="preserve"> by the end of the condition deletion operation.</w:t>
       </w:r>
       <w:r>
         <w:rPr>
@@ -2340,6 +2173,123 @@
           <w:u w:val="single"/>
         </w:rPr>
       </w:pPr>
+    </w:p>
+    <w:p>
+      <w:pPr>
+        <w:rPr>
+          <w:b/>
+          <w:u w:val="single"/>
+        </w:rPr>
+      </w:pPr>
+      <w:r>
+        <w:rPr>
+          <w:b/>
+          <w:u w:val="single"/>
+        </w:rPr>
+        <w:lastRenderedPageBreak/>
+        <w:t>Delete Conditions</w:t>
+      </w:r>
+    </w:p>
+    <w:p>
+      <w:pPr>
+        <w:rPr>
+          <w:b/>
+          <w:u w:val="single"/>
+        </w:rPr>
+      </w:pPr>
+      <w:r>
+        <w:t>The text file listing the</w:t>
+      </w:r>
+      <w:r>
+        <w:t xml:space="preserve"> COND.CN values</w:t>
+      </w:r>
+      <w:r>
+        <w:t xml:space="preserve"> to be deleted</w:t>
+      </w:r>
+      <w:bookmarkStart w:id="0" w:name="_GoBack"/>
+      <w:bookmarkEnd w:id="0"/>
+      <w:r>
+        <w:t xml:space="preserve"> is typically generated via queries in project\</w:t>
+      </w:r>
+      <w:proofErr w:type="spellStart"/>
+      <w:r>
+        <w:t>db</w:t>
+      </w:r>
+      <w:proofErr w:type="spellEnd"/>
+      <w:r>
+        <w:t xml:space="preserve">\master.mdb and may include, for example, conditions with COND.RESERVCD=1, if removing wilderness areas and parks from potential management were the objective, or with COND.FORTYPCD&lt;&gt;371 if only conditions with a mixed conifer forest type were intended to be included in the </w:t>
+      </w:r>
+      <w:proofErr w:type="spellStart"/>
+      <w:r>
+        <w:t>BioSum</w:t>
+      </w:r>
+      <w:proofErr w:type="spellEnd"/>
+      <w:r>
+        <w:t xml:space="preserve"> analysis. Three checkboxes offer access to options for creating a log file listing the </w:t>
+      </w:r>
+      <w:proofErr w:type="spellStart"/>
+      <w:r>
+        <w:t>BioSum</w:t>
+      </w:r>
+      <w:proofErr w:type="spellEnd"/>
+      <w:r>
+        <w:t xml:space="preserve"> project tables searched for data associated with the specified condition records and the number of records deleted from each, compacting each project database after deletions are accomplished, to conserve disk space, and for conducting an inspection and reporting of record counts associated with the targeted conditions, rather than performing the deletions. Caution should be exercised when enabling the “compact databases” option because limitations of MS Access result in this step failing intermittently, such that some of the project databases do not successfully compact. To proceed (irrevocably) with the deletion, select </w:t>
+      </w:r>
+      <w:r>
+        <w:rPr>
+          <w:b/>
+        </w:rPr>
+        <w:t>&lt;Delete&gt;</w:t>
+      </w:r>
+      <w:r>
+        <w:t xml:space="preserve">. This function will delete ALL records associated with the submitted condition list, throughout the </w:t>
+      </w:r>
+      <w:proofErr w:type="spellStart"/>
+      <w:r>
+        <w:t>BioSum</w:t>
+      </w:r>
+      <w:proofErr w:type="spellEnd"/>
+      <w:r>
+        <w:t xml:space="preserve"> project directory structure, i.e., in ALL tables in ALL databases in ALL folders within </w:t>
+      </w:r>
+      <w:proofErr w:type="spellStart"/>
+      <w:r>
+        <w:rPr>
+          <w:i/>
+        </w:rPr>
+        <w:t>projectname</w:t>
+      </w:r>
+      <w:proofErr w:type="spellEnd"/>
+      <w:r>
+        <w:t xml:space="preserve">, regardless of table or database name or whether or not the database and table contain data used in the project—thus, even “backup” versions of databases or tables that a user has located within the </w:t>
+      </w:r>
+      <w:proofErr w:type="spellStart"/>
+      <w:r>
+        <w:rPr>
+          <w:i/>
+        </w:rPr>
+        <w:t>projectname</w:t>
+      </w:r>
+      <w:proofErr w:type="spellEnd"/>
+      <w:r>
+        <w:t xml:space="preserve"> directory structure </w:t>
+      </w:r>
+      <w:r>
+        <w:rPr>
+          <w:u w:val="single"/>
+        </w:rPr>
+        <w:t>will have these conditions deleted</w:t>
+      </w:r>
+      <w:r>
+        <w:t xml:space="preserve"> by the end of the condition deletion operation.</w:t>
+      </w:r>
+      <w:r>
+        <w:rPr>
+          <w:b/>
+          <w:u w:val="single"/>
+        </w:rPr>
+        <w:br w:type="page"/>
+      </w:r>
     </w:p>
     <w:p>
       <w:pPr>

</xml_diff>

<commit_message>
Add help for GRM and DWM to database help document
</commit_message>
<xml_diff>
--- a/Help/DATABASE_Help.docx
+++ b/Help/DATABASE_Help.docx
@@ -1,6 +1,6 @@
 
 <file path=word/document.xml><?xml version="1.0" encoding="utf-8"?>
-<w:document xmlns:wpc="http://schemas.microsoft.com/office/word/2010/wordprocessingCanvas" xmlns:mc="http://schemas.openxmlformats.org/markup-compatibility/2006" xmlns:o="urn:schemas-microsoft-com:office:office" xmlns:r="http://schemas.openxmlformats.org/officeDocument/2006/relationships" xmlns:m="http://schemas.openxmlformats.org/officeDocument/2006/math" xmlns:v="urn:schemas-microsoft-com:vml" xmlns:wp14="http://schemas.microsoft.com/office/word/2010/wordprocessingDrawing" xmlns:wp="http://schemas.openxmlformats.org/drawingml/2006/wordprocessingDrawing" xmlns:w10="urn:schemas-microsoft-com:office:word" xmlns:w="http://schemas.openxmlformats.org/wordprocessingml/2006/main" xmlns:w14="http://schemas.microsoft.com/office/word/2010/wordml" xmlns:wpg="http://schemas.microsoft.com/office/word/2010/wordprocessingGroup" xmlns:wpi="http://schemas.microsoft.com/office/word/2010/wordprocessingInk" xmlns:wne="http://schemas.microsoft.com/office/word/2006/wordml" xmlns:wps="http://schemas.microsoft.com/office/word/2010/wordprocessingShape" mc:Ignorable="w14 wp14">
+<w:document xmlns:wpc="http://schemas.microsoft.com/office/word/2010/wordprocessingCanvas" xmlns:cx="http://schemas.microsoft.com/office/drawing/2014/chartex" xmlns:cx1="http://schemas.microsoft.com/office/drawing/2015/9/8/chartex" xmlns:mc="http://schemas.openxmlformats.org/markup-compatibility/2006" xmlns:o="urn:schemas-microsoft-com:office:office" xmlns:r="http://schemas.openxmlformats.org/officeDocument/2006/relationships" xmlns:m="http://schemas.openxmlformats.org/officeDocument/2006/math" xmlns:v="urn:schemas-microsoft-com:vml" xmlns:wp14="http://schemas.microsoft.com/office/word/2010/wordprocessingDrawing" xmlns:wp="http://schemas.openxmlformats.org/drawingml/2006/wordprocessingDrawing" xmlns:w10="urn:schemas-microsoft-com:office:word" xmlns:w="http://schemas.openxmlformats.org/wordprocessingml/2006/main" xmlns:w14="http://schemas.microsoft.com/office/word/2010/wordml" xmlns:w15="http://schemas.microsoft.com/office/word/2012/wordml" xmlns:w16se="http://schemas.microsoft.com/office/word/2015/wordml/symex" xmlns:wpg="http://schemas.microsoft.com/office/word/2010/wordprocessingGroup" xmlns:wpi="http://schemas.microsoft.com/office/word/2010/wordprocessingInk" xmlns:wne="http://schemas.microsoft.com/office/word/2006/wordml" xmlns:wps="http://schemas.microsoft.com/office/word/2010/wordprocessingShape" mc:Ignorable="w14 w15 w16se wp14">
   <w:body>
     <w:p>
       <w:pPr>
@@ -997,13 +997,8 @@
       <w:r>
         <w:t xml:space="preserve">ndition proportion (see below), </w:t>
       </w:r>
-      <w:proofErr w:type="gramStart"/>
-      <w:r>
-        <w:t>then</w:t>
-      </w:r>
-      <w:proofErr w:type="gramEnd"/>
-      <w:r>
-        <w:t xml:space="preserve"> click </w:t>
+      <w:r>
+        <w:t xml:space="preserve">then click </w:t>
       </w:r>
       <w:r>
         <w:rPr>
@@ -1256,6 +1251,183 @@
         <w:t>fewer conditions, and increase the inclusion of conditions that may contain very few trees, and may thus generate anomalous results for some conditions.</w:t>
       </w:r>
     </w:p>
+    <w:p>
+      <w:r>
+        <w:rPr>
+          <w:b/>
+        </w:rPr>
+        <w:t>Down Wood Data</w:t>
+      </w:r>
+      <w:r>
+        <w:t xml:space="preserve">: Down wood data from FIA plots, which includes coarse and fine wood loadings assessed from measured pieces of down wood on transects, duff and litter loadings developed from duff and litter depth measurements and field crew-assessed surface </w:t>
+      </w:r>
+      <w:proofErr w:type="spellStart"/>
+      <w:r>
+        <w:t>fuelbed</w:t>
+      </w:r>
+      <w:proofErr w:type="spellEnd"/>
+      <w:r>
+        <w:t xml:space="preserve"> category (also referred to as a fuel model) can be loaded to a project along with the plot, condition and tree data. If loaded into the project, it can be used later when building FVS input files, for example, to provide better information on surface fuels to be accounted for by FFE-FVS when estimating potential fire characteristics or accounting for woody carbon that does not reside in standing trees. Checking the </w:t>
+      </w:r>
+      <w:r>
+        <w:rPr>
+          <w:b/>
+        </w:rPr>
+        <w:t>Use Down Woody Materials Data</w:t>
+      </w:r>
+      <w:r>
+        <w:t xml:space="preserve"> box will load this data, if available in the FIADB database, into the project’s \</w:t>
+      </w:r>
+      <w:proofErr w:type="spellStart"/>
+      <w:r>
+        <w:t>db</w:t>
+      </w:r>
+      <w:proofErr w:type="spellEnd"/>
+      <w:r>
+        <w:t xml:space="preserve">\master_aux.accdb database as the tables DWM_COARSE_WOODY_DEBRIS, DWM_FINE_WOODY_DEBRIS, DWM_DUFF_LITTER_FUEL and DWM_TRANSECT_SEGMENT and into the </w:t>
+      </w:r>
+      <w:proofErr w:type="spellStart"/>
+      <w:r>
+        <w:t>dwm_fuelbed_typcd</w:t>
+      </w:r>
+      <w:proofErr w:type="spellEnd"/>
+      <w:r>
+        <w:t xml:space="preserve"> column of the COND table in the project’s \</w:t>
+      </w:r>
+      <w:proofErr w:type="spellStart"/>
+      <w:r>
+        <w:t>db</w:t>
+      </w:r>
+      <w:proofErr w:type="spellEnd"/>
+      <w:r>
+        <w:t>\master.accdb database. These data must be loaded if they are to be used in building the FVS input files. There is no reason not to load these data when building the project unless there is no possibility that these data will be needed in FVS, disk space is so limited that there is no room for the master_aux.accdb file if populated, or glitches are encountered when loading down wood.</w:t>
+      </w:r>
+    </w:p>
+    <w:p>
+      <w:r>
+        <w:rPr>
+          <w:b/>
+        </w:rPr>
+        <w:t>GRM data</w:t>
+      </w:r>
+      <w:r>
+        <w:t xml:space="preserve">: Growth, removals and mortality data from the FIA plots can be loaded by checking the box with this name before proceeding with an </w:t>
+      </w:r>
+      <w:r>
+        <w:rPr>
+          <w:b/>
+        </w:rPr>
+        <w:t>&lt;Append&gt;</w:t>
+      </w:r>
+      <w:r>
+        <w:t>. If GRM data is available for some or all of the plots being loaded, it will load to the project’s \</w:t>
+      </w:r>
+      <w:proofErr w:type="spellStart"/>
+      <w:r>
+        <w:t>db</w:t>
+      </w:r>
+      <w:proofErr w:type="spellEnd"/>
+      <w:r>
+        <w:t xml:space="preserve">\master_aux.accdb into the GRM_STAND and GRM_TREE tables. The motivation for including this data in a </w:t>
+      </w:r>
+      <w:proofErr w:type="spellStart"/>
+      <w:r>
+        <w:t>BioSum</w:t>
+      </w:r>
+      <w:proofErr w:type="spellEnd"/>
+      <w:r>
+        <w:t xml:space="preserve"> project is that the data can optionally be passed to the FVS input files generated by </w:t>
+      </w:r>
+      <w:proofErr w:type="spellStart"/>
+      <w:r>
+        <w:t>BioSum</w:t>
+      </w:r>
+      <w:proofErr w:type="spellEnd"/>
+      <w:r>
+        <w:t xml:space="preserve">, for use in calibrating diameter growth in FVS projections, if the box on the </w:t>
+      </w:r>
+      <w:r>
+        <w:rPr>
+          <w:b/>
+        </w:rPr>
+        <w:t>Create FVS Inputs Options</w:t>
+      </w:r>
+      <w:r>
+        <w:t xml:space="preserve"> tab labeled </w:t>
+      </w:r>
+      <w:r>
+        <w:rPr>
+          <w:b/>
+        </w:rPr>
+        <w:t>Use GRM calibration data if available</w:t>
+      </w:r>
+      <w:r>
+        <w:t xml:space="preserve"> is checked. This may result in more accurate FVS stand projections, at least with respect to growth. </w:t>
+      </w:r>
+    </w:p>
+    <w:p>
+      <w:r>
+        <w:t>Note that this data can be loaded for any plot that contains GRM (</w:t>
+      </w:r>
+      <w:proofErr w:type="spellStart"/>
+      <w:r>
+        <w:t>remeasurement</w:t>
+      </w:r>
+      <w:proofErr w:type="spellEnd"/>
+      <w:r>
+        <w:t>) data, regardless of the EVALID selected. For example, it is not necessary (nor likely desirable) to choose an EVALID labeled “</w:t>
+      </w:r>
+      <w:r>
+        <w:rPr>
+          <w:b/>
+        </w:rPr>
+        <w:t>AREA CHANGE, GROWTH, REMOVALS AND MORTALITY</w:t>
+      </w:r>
+      <w:r>
+        <w:t>”, as this will typically contain fewer plots than one labeled “</w:t>
+      </w:r>
+      <w:r>
+        <w:rPr>
+          <w:b/>
+        </w:rPr>
+        <w:t>CURRENT AREA, CURRENT VOLUME</w:t>
+      </w:r>
+      <w:r>
+        <w:t xml:space="preserve">”. If choosing the latter EVALID, GRM data will be loaded into the </w:t>
+      </w:r>
+      <w:proofErr w:type="spellStart"/>
+      <w:r>
+        <w:t>BioSum</w:t>
+      </w:r>
+      <w:proofErr w:type="spellEnd"/>
+      <w:r>
+        <w:t xml:space="preserve"> project for all plots within that EVALID that have </w:t>
+      </w:r>
+      <w:proofErr w:type="spellStart"/>
+      <w:r>
+        <w:t>remeasurement</w:t>
+      </w:r>
+      <w:proofErr w:type="spellEnd"/>
+      <w:r>
+        <w:t xml:space="preserve"> data; no GRM data will be loaded for stands derived from conditions lacking </w:t>
+      </w:r>
+      <w:proofErr w:type="spellStart"/>
+      <w:r>
+        <w:t>remeasurement</w:t>
+      </w:r>
+      <w:proofErr w:type="spellEnd"/>
+      <w:r>
+        <w:t xml:space="preserve"> data, but those stands are still useful and used in </w:t>
+      </w:r>
+      <w:proofErr w:type="spellStart"/>
+      <w:r>
+        <w:t>BioSum</w:t>
+      </w:r>
+      <w:proofErr w:type="spellEnd"/>
+      <w:r>
+        <w:t xml:space="preserve"> simulation.</w:t>
+      </w:r>
+    </w:p>
     <w:p/>
     <w:p>
       <w:pPr>
@@ -1280,174 +1452,23 @@
           <w:u w:val="single"/>
         </w:rPr>
       </w:pPr>
-    </w:p>
-    <w:p>
-      <w:pPr>
-        <w:rPr>
-          <w:b/>
-          <w:u w:val="single"/>
-        </w:rPr>
-      </w:pPr>
-    </w:p>
-    <w:p>
-      <w:pPr>
-        <w:rPr>
-          <w:b/>
-          <w:u w:val="single"/>
-        </w:rPr>
-      </w:pPr>
-    </w:p>
-    <w:p>
-      <w:pPr>
-        <w:rPr>
-          <w:b/>
-          <w:u w:val="single"/>
-        </w:rPr>
-      </w:pPr>
-    </w:p>
-    <w:p>
-      <w:pPr>
-        <w:rPr>
-          <w:b/>
-          <w:u w:val="single"/>
-        </w:rPr>
-      </w:pPr>
-    </w:p>
-    <w:p>
-      <w:pPr>
-        <w:rPr>
-          <w:b/>
-          <w:u w:val="single"/>
-        </w:rPr>
-      </w:pPr>
-    </w:p>
-    <w:p>
-      <w:pPr>
-        <w:rPr>
-          <w:b/>
-          <w:u w:val="single"/>
-        </w:rPr>
-      </w:pPr>
-    </w:p>
-    <w:p>
-      <w:pPr>
-        <w:rPr>
-          <w:b/>
-          <w:u w:val="single"/>
-        </w:rPr>
-      </w:pPr>
-    </w:p>
-    <w:p>
-      <w:pPr>
-        <w:rPr>
-          <w:b/>
-          <w:u w:val="single"/>
-        </w:rPr>
-      </w:pPr>
-    </w:p>
-    <w:p>
-      <w:pPr>
-        <w:rPr>
-          <w:b/>
-          <w:u w:val="single"/>
-        </w:rPr>
-      </w:pPr>
-    </w:p>
-    <w:p>
-      <w:pPr>
-        <w:rPr>
-          <w:b/>
-          <w:u w:val="single"/>
-        </w:rPr>
-      </w:pPr>
-    </w:p>
-    <w:p>
-      <w:pPr>
-        <w:rPr>
-          <w:b/>
-          <w:u w:val="single"/>
-        </w:rPr>
-      </w:pPr>
-    </w:p>
-    <w:p>
-      <w:pPr>
-        <w:rPr>
-          <w:b/>
-          <w:u w:val="single"/>
-        </w:rPr>
-      </w:pPr>
-    </w:p>
-    <w:p>
-      <w:pPr>
-        <w:rPr>
-          <w:b/>
-          <w:u w:val="single"/>
-        </w:rPr>
-      </w:pPr>
-    </w:p>
-    <w:p>
-      <w:pPr>
-        <w:rPr>
-          <w:b/>
-          <w:u w:val="single"/>
-        </w:rPr>
-      </w:pPr>
-    </w:p>
-    <w:p>
-      <w:pPr>
-        <w:rPr>
-          <w:b/>
-          <w:u w:val="single"/>
-        </w:rPr>
-      </w:pPr>
-    </w:p>
-    <w:p>
-      <w:pPr>
-        <w:rPr>
-          <w:b/>
-          <w:u w:val="single"/>
-        </w:rPr>
-      </w:pPr>
-    </w:p>
-    <w:p>
-      <w:pPr>
-        <w:rPr>
-          <w:b/>
-          <w:u w:val="single"/>
-        </w:rPr>
-      </w:pPr>
-    </w:p>
-    <w:p>
-      <w:pPr>
-        <w:rPr>
-          <w:b/>
-          <w:u w:val="single"/>
-        </w:rPr>
-      </w:pPr>
-    </w:p>
-    <w:p>
-      <w:pPr>
-        <w:rPr>
-          <w:b/>
-          <w:u w:val="single"/>
-        </w:rPr>
-      </w:pPr>
-    </w:p>
-    <w:p>
-      <w:pPr>
-        <w:rPr>
-          <w:b/>
-          <w:u w:val="single"/>
-        </w:rPr>
-      </w:pPr>
-    </w:p>
-    <w:p>
-      <w:pPr>
-        <w:rPr>
-          <w:b/>
-          <w:u w:val="single"/>
-        </w:rPr>
-      </w:pPr>
+      <w:r>
+        <w:rPr>
+          <w:b/>
+          <w:u w:val="single"/>
+        </w:rPr>
+        <w:br w:type="page"/>
+      </w:r>
+    </w:p>
+    <w:p>
+      <w:pPr>
+        <w:rPr>
+          <w:b/>
+          <w:u w:val="single"/>
+        </w:rPr>
+      </w:pPr>
+      <w:bookmarkStart w:id="0" w:name="_GoBack"/>
+      <w:bookmarkEnd w:id="0"/>
       <w:r>
         <w:rPr>
           <w:b/>
@@ -2198,18 +2219,7 @@
         </w:rPr>
       </w:pPr>
       <w:r>
-        <w:t>The text file listing the</w:t>
-      </w:r>
-      <w:r>
-        <w:t xml:space="preserve"> COND.CN values</w:t>
-      </w:r>
-      <w:r>
-        <w:t xml:space="preserve"> to be deleted</w:t>
-      </w:r>
-      <w:bookmarkStart w:id="0" w:name="_GoBack"/>
-      <w:bookmarkEnd w:id="0"/>
-      <w:r>
-        <w:t xml:space="preserve"> is typically generated via queries in project\</w:t>
+        <w:t>The text file listing the COND.CN values to be deleted is typically generated via queries in project\</w:t>
       </w:r>
       <w:proofErr w:type="spellStart"/>
       <w:r>
@@ -3120,8 +3130,8 @@
 </file>
 
 <file path=word/numbering.xml><?xml version="1.0" encoding="utf-8"?>
-<w:numbering xmlns:wpc="http://schemas.microsoft.com/office/word/2010/wordprocessingCanvas" xmlns:mc="http://schemas.openxmlformats.org/markup-compatibility/2006" xmlns:o="urn:schemas-microsoft-com:office:office" xmlns:r="http://schemas.openxmlformats.org/officeDocument/2006/relationships" xmlns:m="http://schemas.openxmlformats.org/officeDocument/2006/math" xmlns:v="urn:schemas-microsoft-com:vml" xmlns:wp14="http://schemas.microsoft.com/office/word/2010/wordprocessingDrawing" xmlns:wp="http://schemas.openxmlformats.org/drawingml/2006/wordprocessingDrawing" xmlns:w10="urn:schemas-microsoft-com:office:word" xmlns:w="http://schemas.openxmlformats.org/wordprocessingml/2006/main" xmlns:w14="http://schemas.microsoft.com/office/word/2010/wordml" xmlns:wpg="http://schemas.microsoft.com/office/word/2010/wordprocessingGroup" xmlns:wpi="http://schemas.microsoft.com/office/word/2010/wordprocessingInk" xmlns:wne="http://schemas.microsoft.com/office/word/2006/wordml" xmlns:wps="http://schemas.microsoft.com/office/word/2010/wordprocessingShape" mc:Ignorable="w14 wp14">
-  <w:abstractNum w:abstractNumId="0">
+<w:numbering xmlns:wpc="http://schemas.microsoft.com/office/word/2010/wordprocessingCanvas" xmlns:cx="http://schemas.microsoft.com/office/drawing/2014/chartex" xmlns:cx1="http://schemas.microsoft.com/office/drawing/2015/9/8/chartex" xmlns:mc="http://schemas.openxmlformats.org/markup-compatibility/2006" xmlns:o="urn:schemas-microsoft-com:office:office" xmlns:r="http://schemas.openxmlformats.org/officeDocument/2006/relationships" xmlns:m="http://schemas.openxmlformats.org/officeDocument/2006/math" xmlns:v="urn:schemas-microsoft-com:vml" xmlns:wp14="http://schemas.microsoft.com/office/word/2010/wordprocessingDrawing" xmlns:wp="http://schemas.openxmlformats.org/drawingml/2006/wordprocessingDrawing" xmlns:w10="urn:schemas-microsoft-com:office:word" xmlns:w="http://schemas.openxmlformats.org/wordprocessingml/2006/main" xmlns:w14="http://schemas.microsoft.com/office/word/2010/wordml" xmlns:w15="http://schemas.microsoft.com/office/word/2012/wordml" xmlns:w16se="http://schemas.microsoft.com/office/word/2015/wordml/symex" xmlns:wpg="http://schemas.microsoft.com/office/word/2010/wordprocessingGroup" xmlns:wpi="http://schemas.microsoft.com/office/word/2010/wordprocessingInk" xmlns:wne="http://schemas.microsoft.com/office/word/2006/wordml" xmlns:wps="http://schemas.microsoft.com/office/word/2010/wordprocessingShape" mc:Ignorable="w14 w15 w16se wp14">
+  <w:abstractNum w:abstractNumId="0" w15:restartNumberingAfterBreak="0">
     <w:nsid w:val="2D3927F8"/>
     <w:multiLevelType w:val="hybridMultilevel"/>
     <w:tmpl w:val="2D2E84DE"/>
@@ -3211,7 +3221,7 @@
       </w:pPr>
     </w:lvl>
   </w:abstractNum>
-  <w:abstractNum w:abstractNumId="1">
+  <w:abstractNum w:abstractNumId="1" w15:restartNumberingAfterBreak="0">
     <w:nsid w:val="2E467730"/>
     <w:multiLevelType w:val="hybridMultilevel"/>
     <w:tmpl w:val="A51CB3B4"/>
@@ -3300,7 +3310,7 @@
       </w:pPr>
     </w:lvl>
   </w:abstractNum>
-  <w:abstractNum w:abstractNumId="2">
+  <w:abstractNum w:abstractNumId="2" w15:restartNumberingAfterBreak="0">
     <w:nsid w:val="63A74985"/>
     <w:multiLevelType w:val="hybridMultilevel"/>
     <w:tmpl w:val="ED2AF1FC"/>
@@ -3402,7 +3412,7 @@
 </file>
 
 <file path=word/styles.xml><?xml version="1.0" encoding="utf-8"?>
-<w:styles xmlns:mc="http://schemas.openxmlformats.org/markup-compatibility/2006" xmlns:r="http://schemas.openxmlformats.org/officeDocument/2006/relationships" xmlns:w="http://schemas.openxmlformats.org/wordprocessingml/2006/main" xmlns:w14="http://schemas.microsoft.com/office/word/2010/wordml" mc:Ignorable="w14">
+<w:styles xmlns:mc="http://schemas.openxmlformats.org/markup-compatibility/2006" xmlns:r="http://schemas.openxmlformats.org/officeDocument/2006/relationships" xmlns:w="http://schemas.openxmlformats.org/wordprocessingml/2006/main" xmlns:w14="http://schemas.microsoft.com/office/word/2010/wordml" xmlns:w15="http://schemas.microsoft.com/office/word/2012/wordml" xmlns:w16se="http://schemas.microsoft.com/office/word/2015/wordml/symex" mc:Ignorable="w14 w15 w16se">
   <w:docDefaults>
     <w:rPrDefault>
       <w:rPr>
@@ -3418,375 +3428,378 @@
       </w:pPr>
     </w:pPrDefault>
   </w:docDefaults>
-  <w:latentStyles w:defLockedState="0" w:defUIPriority="99" w:defSemiHidden="1" w:defUnhideWhenUsed="1" w:defQFormat="0" w:count="267">
-    <w:lsdException w:name="Normal" w:semiHidden="0" w:uiPriority="0" w:unhideWhenUsed="0" w:qFormat="1"/>
-    <w:lsdException w:name="heading 1" w:semiHidden="0" w:uiPriority="9" w:unhideWhenUsed="0" w:qFormat="1"/>
-    <w:lsdException w:name="heading 2" w:uiPriority="9" w:qFormat="1"/>
-    <w:lsdException w:name="heading 3" w:uiPriority="9" w:qFormat="1"/>
-    <w:lsdException w:name="heading 4" w:uiPriority="9" w:qFormat="1"/>
-    <w:lsdException w:name="heading 5" w:uiPriority="9" w:qFormat="1"/>
-    <w:lsdException w:name="heading 6" w:uiPriority="9" w:qFormat="1"/>
-    <w:lsdException w:name="heading 7" w:uiPriority="9" w:qFormat="1"/>
-    <w:lsdException w:name="heading 8" w:uiPriority="9" w:qFormat="1"/>
-    <w:lsdException w:name="heading 9" w:uiPriority="9" w:qFormat="1"/>
-    <w:lsdException w:name="toc 1" w:uiPriority="39"/>
-    <w:lsdException w:name="toc 2" w:uiPriority="39"/>
-    <w:lsdException w:name="toc 3" w:uiPriority="39"/>
-    <w:lsdException w:name="toc 4" w:uiPriority="39"/>
-    <w:lsdException w:name="toc 5" w:uiPriority="39"/>
-    <w:lsdException w:name="toc 6" w:uiPriority="39"/>
-    <w:lsdException w:name="toc 7" w:uiPriority="39"/>
-    <w:lsdException w:name="toc 8" w:uiPriority="39"/>
-    <w:lsdException w:name="toc 9" w:uiPriority="39"/>
-    <w:lsdException w:name="caption" w:uiPriority="35" w:qFormat="1"/>
-    <w:lsdException w:name="Title" w:semiHidden="0" w:uiPriority="10" w:unhideWhenUsed="0" w:qFormat="1"/>
-    <w:lsdException w:name="Default Paragraph Font" w:uiPriority="1"/>
-    <w:lsdException w:name="Subtitle" w:semiHidden="0" w:uiPriority="11" w:unhideWhenUsed="0" w:qFormat="1"/>
-    <w:lsdException w:name="Strong" w:semiHidden="0" w:uiPriority="22" w:unhideWhenUsed="0" w:qFormat="1"/>
-    <w:lsdException w:name="Emphasis" w:semiHidden="0" w:uiPriority="20" w:unhideWhenUsed="0" w:qFormat="1"/>
-    <w:lsdException w:name="Table Grid" w:semiHidden="0" w:uiPriority="59" w:unhideWhenUsed="0"/>
-    <w:lsdException w:name="Placeholder Text" w:unhideWhenUsed="0"/>
-    <w:lsdException w:name="No Spacing" w:semiHidden="0" w:uiPriority="1" w:unhideWhenUsed="0" w:qFormat="1"/>
-    <w:lsdException w:name="Light Shading" w:semiHidden="0" w:uiPriority="60" w:unhideWhenUsed="0"/>
-    <w:lsdException w:name="Light List" w:semiHidden="0" w:uiPriority="61" w:unhideWhenUsed="0"/>
-    <w:lsdException w:name="Light Grid" w:semiHidden="0" w:uiPriority="62" w:unhideWhenUsed="0"/>
-    <w:lsdException w:name="Medium Shading 1" w:semiHidden="0" w:uiPriority="63" w:unhideWhenUsed="0"/>
-    <w:lsdException w:name="Medium Shading 2" w:semiHidden="0" w:uiPriority="64" w:unhideWhenUsed="0"/>
-    <w:lsdException w:name="Medium List 1" w:semiHidden="0" w:uiPriority="65" w:unhideWhenUsed="0"/>
-    <w:lsdException w:name="Medium List 2" w:semiHidden="0" w:uiPriority="66" w:unhideWhenUsed="0"/>
-    <w:lsdException w:name="Medium Grid 1" w:semiHidden="0" w:uiPriority="67" w:unhideWhenUsed="0"/>
-    <w:lsdException w:name="Medium Grid 2" w:semiHidden="0" w:uiPriority="68" w:unhideWhenUsed="0"/>
-    <w:lsdException w:name="Medium Grid 3" w:semiHidden="0" w:uiPriority="69" w:unhideWhenUsed="0"/>
-    <w:lsdException w:name="Dark List" w:semiHidden="0" w:uiPriority="70" w:unhideWhenUsed="0"/>
-    <w:lsdException w:name="Colorful Shading" w:semiHidden="0" w:uiPriority="71" w:unhideWhenUsed="0"/>
-    <w:lsdException w:name="Colorful List" w:semiHidden="0" w:uiPriority="72" w:unhideWhenUsed="0"/>
-    <w:lsdException w:name="Colorful Grid" w:semiHidden="0" w:uiPriority="73" w:unhideWhenUsed="0"/>
-    <w:lsdException w:name="Light Shading Accent 1" w:semiHidden="0" w:uiPriority="60" w:unhideWhenUsed="0"/>
-    <w:lsdException w:name="Light List Accent 1" w:semiHidden="0" w:uiPriority="61" w:unhideWhenUsed="0"/>
-    <w:lsdException w:name="Light Grid Accent 1" w:semiHidden="0" w:uiPriority="62" w:unhideWhenUsed="0"/>
-    <w:lsdException w:name="Medium Shading 1 Accent 1" w:semiHidden="0" w:uiPriority="63" w:unhideWhenUsed="0"/>
-    <w:lsdException w:name="Medium Shading 2 Accent 1" w:semiHidden="0" w:uiPriority="64" w:unhideWhenUsed="0"/>
-    <w:lsdException w:name="Medium List 1 Accent 1" w:semiHidden="0" w:uiPriority="65" w:unhideWhenUsed="0"/>
-    <w:lsdException w:name="Revision" w:unhideWhenUsed="0"/>
-    <w:lsdException w:name="List Paragraph" w:semiHidden="0" w:uiPriority="34" w:unhideWhenUsed="0" w:qFormat="1"/>
-    <w:lsdException w:name="Quote" w:semiHidden="0" w:uiPriority="29" w:unhideWhenUsed="0" w:qFormat="1"/>
-    <w:lsdException w:name="Intense Quote" w:semiHidden="0" w:uiPriority="30" w:unhideWhenUsed="0" w:qFormat="1"/>
-    <w:lsdException w:name="Medium List 2 Accent 1" w:semiHidden="0" w:uiPriority="66" w:unhideWhenUsed="0"/>
-    <w:lsdException w:name="Medium Grid 1 Accent 1" w:semiHidden="0" w:uiPriority="67" w:unhideWhenUsed="0"/>
-    <w:lsdException w:name="Medium Grid 2 Accent 1" w:semiHidden="0" w:uiPriority="68" w:unhideWhenUsed="0"/>
-    <w:lsdException w:name="Medium Grid 3 Accent 1" w:semiHidden="0" w:uiPriority="69" w:unhideWhenUsed="0"/>
-    <w:lsdException w:name="Dark List Accent 1" w:semiHidden="0" w:uiPriority="70" w:unhideWhenUsed="0"/>
-    <w:lsdException w:name="Colorful Shading Accent 1" w:semiHidden="0" w:uiPriority="71" w:unhideWhenUsed="0"/>
-    <w:lsdException w:name="Colorful List Accent 1" w:semiHidden="0" w:uiPriority="72" w:unhideWhenUsed="0"/>
-    <w:lsdException w:name="Colorful Grid Accent 1" w:semiHidden="0" w:uiPriority="73" w:unhideWhenUsed="0"/>
-    <w:lsdException w:name="Light Shading Accent 2" w:semiHidden="0" w:uiPriority="60" w:unhideWhenUsed="0"/>
-    <w:lsdException w:name="Light List Accent 2" w:semiHidden="0" w:uiPriority="61" w:unhideWhenUsed="0"/>
-    <w:lsdException w:name="Light Grid Accent 2" w:semiHidden="0" w:uiPriority="62" w:unhideWhenUsed="0"/>
-    <w:lsdException w:name="Medium Shading 1 Accent 2" w:semiHidden="0" w:uiPriority="63" w:unhideWhenUsed="0"/>
-    <w:lsdException w:name="Medium Shading 2 Accent 2" w:semiHidden="0" w:uiPriority="64" w:unhideWhenUsed="0"/>
-    <w:lsdException w:name="Medium List 1 Accent 2" w:semiHidden="0" w:uiPriority="65" w:unhideWhenUsed="0"/>
-    <w:lsdException w:name="Medium List 2 Accent 2" w:semiHidden="0" w:uiPriority="66" w:unhideWhenUsed="0"/>
-    <w:lsdException w:name="Medium Grid 1 Accent 2" w:semiHidden="0" w:uiPriority="67" w:unhideWhenUsed="0"/>
-    <w:lsdException w:name="Medium Grid 2 Accent 2" w:semiHidden="0" w:uiPriority="68" w:unhideWhenUsed="0"/>
-    <w:lsdException w:name="Medium Grid 3 Accent 2" w:semiHidden="0" w:uiPriority="69" w:unhideWhenUsed="0"/>
-    <w:lsdException w:name="Dark List Accent 2" w:semiHidden="0" w:uiPriority="70" w:unhideWhenUsed="0"/>
-    <w:lsdException w:name="Colorful Shading Accent 2" w:semiHidden="0" w:uiPriority="71" w:unhideWhenUsed="0"/>
-    <w:lsdException w:name="Colorful List Accent 2" w:semiHidden="0" w:uiPriority="72" w:unhideWhenUsed="0"/>
-    <w:lsdException w:name="Colorful Grid Accent 2" w:semiHidden="0" w:uiPriority="73" w:unhideWhenUsed="0"/>
-    <w:lsdException w:name="Light Shading Accent 3" w:semiHidden="0" w:uiPriority="60" w:unhideWhenUsed="0"/>
-    <w:lsdException w:name="Light List Accent 3" w:semiHidden="0" w:uiPriority="61" w:unhideWhenUsed="0"/>
-    <w:lsdException w:name="Light Grid Accent 3" w:semiHidden="0" w:uiPriority="62" w:unhideWhenUsed="0"/>
-    <w:lsdException w:name="Medium Shading 1 Accent 3" w:semiHidden="0" w:uiPriority="63" w:unhideWhenUsed="0"/>
-    <w:lsdException w:name="Medium Shading 2 Accent 3" w:semiHidden="0" w:uiPriority="64" w:unhideWhenUsed="0"/>
-    <w:lsdException w:name="Medium List 1 Accent 3" w:semiHidden="0" w:uiPriority="65" w:unhideWhenUsed="0"/>
-    <w:lsdException w:name="Medium List 2 Accent 3" w:semiHidden="0" w:uiPriority="66" w:unhideWhenUsed="0"/>
-    <w:lsdException w:name="Medium Grid 1 Accent 3" w:semiHidden="0" w:uiPriority="67" w:unhideWhenUsed="0"/>
-    <w:lsdException w:name="Medium Grid 2 Accent 3" w:semiHidden="0" w:uiPriority="68" w:unhideWhenUsed="0"/>
-    <w:lsdException w:name="Medium Grid 3 Accent 3" w:semiHidden="0" w:uiPriority="69" w:unhideWhenUsed="0"/>
-    <w:lsdException w:name="Dark List Accent 3" w:semiHidden="0" w:uiPriority="70" w:unhideWhenUsed="0"/>
-    <w:lsdException w:name="Colorful Shading Accent 3" w:semiHidden="0" w:uiPriority="71" w:unhideWhenUsed="0"/>
-    <w:lsdException w:name="Colorful List Accent 3" w:semiHidden="0" w:uiPriority="72" w:unhideWhenUsed="0"/>
-    <w:lsdException w:name="Colorful Grid Accent 3" w:semiHidden="0" w:uiPriority="73" w:unhideWhenUsed="0"/>
-    <w:lsdException w:name="Light Shading Accent 4" w:semiHidden="0" w:uiPriority="60" w:unhideWhenUsed="0"/>
-    <w:lsdException w:name="Light List Accent 4" w:semiHidden="0" w:uiPriority="61" w:unhideWhenUsed="0"/>
-    <w:lsdException w:name="Light Grid Accent 4" w:semiHidden="0" w:uiPriority="62" w:unhideWhenUsed="0"/>
-    <w:lsdException w:name="Medium Shading 1 Accent 4" w:semiHidden="0" w:uiPriority="63" w:unhideWhenUsed="0"/>
-    <w:lsdException w:name="Medium Shading 2 Accent 4" w:semiHidden="0" w:uiPriority="64" w:unhideWhenUsed="0"/>
-    <w:lsdException w:name="Medium List 1 Accent 4" w:semiHidden="0" w:uiPriority="65" w:unhideWhenUsed="0"/>
-    <w:lsdException w:name="Medium List 2 Accent 4" w:semiHidden="0" w:uiPriority="66" w:unhideWhenUsed="0"/>
-    <w:lsdException w:name="Medium Grid 1 Accent 4" w:semiHidden="0" w:uiPriority="67" w:unhideWhenUsed="0"/>
-    <w:lsdException w:name="Medium Grid 2 Accent 4" w:semiHidden="0" w:uiPriority="68" w:unhideWhenUsed="0"/>
-    <w:lsdException w:name="Medium Grid 3 Accent 4" w:semiHidden="0" w:uiPriority="69" w:unhideWhenUsed="0"/>
-    <w:lsdException w:name="Dark List Accent 4" w:semiHidden="0" w:uiPriority="70" w:unhideWhenUsed="0"/>
-    <w:lsdException w:name="Colorful Shading Accent 4" w:semiHidden="0" w:uiPriority="71" w:unhideWhenUsed="0"/>
-    <w:lsdException w:name="Colorful List Accent 4" w:semiHidden="0" w:uiPriority="72" w:unhideWhenUsed="0"/>
-    <w:lsdException w:name="Colorful Grid Accent 4" w:semiHidden="0" w:uiPriority="73" w:unhideWhenUsed="0"/>
-    <w:lsdException w:name="Light Shading Accent 5" w:semiHidden="0" w:uiPriority="60" w:unhideWhenUsed="0"/>
-    <w:lsdException w:name="Light List Accent 5" w:semiHidden="0" w:uiPriority="61" w:unhideWhenUsed="0"/>
-    <w:lsdException w:name="Light Grid Accent 5" w:semiHidden="0" w:uiPriority="62" w:unhideWhenUsed="0"/>
-    <w:lsdException w:name="Medium Shading 1 Accent 5" w:semiHidden="0" w:uiPriority="63" w:unhideWhenUsed="0"/>
-    <w:lsdException w:name="Medium Shading 2 Accent 5" w:semiHidden="0" w:uiPriority="64" w:unhideWhenUsed="0"/>
-    <w:lsdException w:name="Medium List 1 Accent 5" w:semiHidden="0" w:uiPriority="65" w:unhideWhenUsed="0"/>
-    <w:lsdException w:name="Medium List 2 Accent 5" w:semiHidden="0" w:uiPriority="66" w:unhideWhenUsed="0"/>
-    <w:lsdException w:name="Medium Grid 1 Accent 5" w:semiHidden="0" w:uiPriority="67" w:unhideWhenUsed="0"/>
-    <w:lsdException w:name="Medium Grid 2 Accent 5" w:semiHidden="0" w:uiPriority="68" w:unhideWhenUsed="0"/>
-    <w:lsdException w:name="Medium Grid 3 Accent 5" w:semiHidden="0" w:uiPriority="69" w:unhideWhenUsed="0"/>
-    <w:lsdException w:name="Dark List Accent 5" w:semiHidden="0" w:uiPriority="70" w:unhideWhenUsed="0"/>
-    <w:lsdException w:name="Colorful Shading Accent 5" w:semiHidden="0" w:uiPriority="71" w:unhideWhenUsed="0"/>
-    <w:lsdException w:name="Colorful List Accent 5" w:semiHidden="0" w:uiPriority="72" w:unhideWhenUsed="0"/>
-    <w:lsdException w:name="Colorful Grid Accent 5" w:semiHidden="0" w:uiPriority="73" w:unhideWhenUsed="0"/>
-    <w:lsdException w:name="Light Shading Accent 6" w:semiHidden="0" w:uiPriority="60" w:unhideWhenUsed="0"/>
-    <w:lsdException w:name="Light List Accent 6" w:semiHidden="0" w:uiPriority="61" w:unhideWhenUsed="0"/>
-    <w:lsdException w:name="Light Grid Accent 6" w:semiHidden="0" w:uiPriority="62" w:unhideWhenUsed="0"/>
-    <w:lsdException w:name="Medium Shading 1 Accent 6" w:semiHidden="0" w:uiPriority="63" w:unhideWhenUsed="0"/>
-    <w:lsdException w:name="Medium Shading 2 Accent 6" w:semiHidden="0" w:uiPriority="64" w:unhideWhenUsed="0"/>
-    <w:lsdException w:name="Medium List 1 Accent 6" w:semiHidden="0" w:uiPriority="65" w:unhideWhenUsed="0"/>
-    <w:lsdException w:name="Medium List 2 Accent 6" w:semiHidden="0" w:uiPriority="66" w:unhideWhenUsed="0"/>
-    <w:lsdException w:name="Medium Grid 1 Accent 6" w:semiHidden="0" w:uiPriority="67" w:unhideWhenUsed="0"/>
-    <w:lsdException w:name="Medium Grid 2 Accent 6" w:semiHidden="0" w:uiPriority="68" w:unhideWhenUsed="0"/>
-    <w:lsdException w:name="Medium Grid 3 Accent 6" w:semiHidden="0" w:uiPriority="69" w:unhideWhenUsed="0"/>
-    <w:lsdException w:name="Dark List Accent 6" w:semiHidden="0" w:uiPriority="70" w:unhideWhenUsed="0"/>
-    <w:lsdException w:name="Colorful Shading Accent 6" w:semiHidden="0" w:uiPriority="71" w:unhideWhenUsed="0"/>
-    <w:lsdException w:name="Colorful List Accent 6" w:semiHidden="0" w:uiPriority="72" w:unhideWhenUsed="0"/>
-    <w:lsdException w:name="Colorful Grid Accent 6" w:semiHidden="0" w:uiPriority="73" w:unhideWhenUsed="0"/>
-    <w:lsdException w:name="Subtle Emphasis" w:semiHidden="0" w:uiPriority="19" w:unhideWhenUsed="0" w:qFormat="1"/>
-    <w:lsdException w:name="Intense Emphasis" w:semiHidden="0" w:uiPriority="21" w:unhideWhenUsed="0" w:qFormat="1"/>
-    <w:lsdException w:name="Subtle Reference" w:semiHidden="0" w:uiPriority="31" w:unhideWhenUsed="0" w:qFormat="1"/>
-    <w:lsdException w:name="Intense Reference" w:semiHidden="0" w:uiPriority="32" w:unhideWhenUsed="0" w:qFormat="1"/>
-    <w:lsdException w:name="Book Title" w:semiHidden="0" w:uiPriority="33" w:unhideWhenUsed="0" w:qFormat="1"/>
-    <w:lsdException w:name="Bibliography" w:uiPriority="37"/>
-    <w:lsdException w:name="TOC Heading" w:uiPriority="39" w:qFormat="1"/>
-  </w:latentStyles>
-  <w:style w:type="paragraph" w:default="1" w:styleId="Normal">
-    <w:name w:val="Normal"/>
-    <w:qFormat/>
-  </w:style>
-  <w:style w:type="character" w:default="1" w:styleId="DefaultParagraphFont">
-    <w:name w:val="Default Paragraph Font"/>
-    <w:uiPriority w:val="1"/>
-    <w:semiHidden/>
-    <w:unhideWhenUsed/>
-  </w:style>
-  <w:style w:type="table" w:default="1" w:styleId="TableNormal">
-    <w:name w:val="Normal Table"/>
-    <w:uiPriority w:val="99"/>
-    <w:semiHidden/>
-    <w:unhideWhenUsed/>
-    <w:tblPr>
-      <w:tblInd w:w="0" w:type="dxa"/>
-      <w:tblCellMar>
-        <w:top w:w="0" w:type="dxa"/>
-        <w:left w:w="108" w:type="dxa"/>
-        <w:bottom w:w="0" w:type="dxa"/>
-        <w:right w:w="108" w:type="dxa"/>
-      </w:tblCellMar>
-    </w:tblPr>
-  </w:style>
-  <w:style w:type="numbering" w:default="1" w:styleId="NoList">
-    <w:name w:val="No List"/>
-    <w:uiPriority w:val="99"/>
-    <w:semiHidden/>
-    <w:unhideWhenUsed/>
-  </w:style>
-  <w:style w:type="paragraph" w:styleId="ListParagraph">
-    <w:name w:val="List Paragraph"/>
-    <w:basedOn w:val="Normal"/>
-    <w:uiPriority w:val="34"/>
-    <w:qFormat/>
-    <w:rsid w:val="00F1527D"/>
-    <w:pPr>
-      <w:ind w:left="720"/>
-      <w:contextualSpacing/>
-    </w:pPr>
-  </w:style>
-  <w:style w:type="paragraph" w:styleId="BalloonText">
-    <w:name w:val="Balloon Text"/>
-    <w:basedOn w:val="Normal"/>
-    <w:link w:val="BalloonTextChar"/>
-    <w:uiPriority w:val="99"/>
-    <w:semiHidden/>
-    <w:unhideWhenUsed/>
-    <w:rsid w:val="006173D5"/>
-    <w:pPr>
-      <w:spacing w:after="0" w:line="240" w:lineRule="auto"/>
-    </w:pPr>
-    <w:rPr>
-      <w:rFonts w:ascii="Tahoma" w:hAnsi="Tahoma" w:cs="Tahoma"/>
-      <w:sz w:val="16"/>
-      <w:szCs w:val="16"/>
-    </w:rPr>
-  </w:style>
-  <w:style w:type="character" w:customStyle="1" w:styleId="BalloonTextChar">
-    <w:name w:val="Balloon Text Char"/>
-    <w:basedOn w:val="DefaultParagraphFont"/>
-    <w:link w:val="BalloonText"/>
-    <w:uiPriority w:val="99"/>
-    <w:semiHidden/>
-    <w:rsid w:val="006173D5"/>
-    <w:rPr>
-      <w:rFonts w:ascii="Tahoma" w:hAnsi="Tahoma" w:cs="Tahoma"/>
-      <w:sz w:val="16"/>
-      <w:szCs w:val="16"/>
-    </w:rPr>
-  </w:style>
-</w:styles>
-</file>
-
-<file path=word/stylesWithEffects.xml><?xml version="1.0" encoding="utf-8"?>
-<w:styles xmlns:wpc="http://schemas.microsoft.com/office/word/2010/wordprocessingCanvas" xmlns:mc="http://schemas.openxmlformats.org/markup-compatibility/2006" xmlns:o="urn:schemas-microsoft-com:office:office" xmlns:r="http://schemas.openxmlformats.org/officeDocument/2006/relationships" xmlns:m="http://schemas.openxmlformats.org/officeDocument/2006/math" xmlns:v="urn:schemas-microsoft-com:vml" xmlns:wp14="http://schemas.microsoft.com/office/word/2010/wordprocessingDrawing" xmlns:wp="http://schemas.openxmlformats.org/drawingml/2006/wordprocessingDrawing" xmlns:w10="urn:schemas-microsoft-com:office:word" xmlns:w="http://schemas.openxmlformats.org/wordprocessingml/2006/main" xmlns:w14="http://schemas.microsoft.com/office/word/2010/wordml" xmlns:wpg="http://schemas.microsoft.com/office/word/2010/wordprocessingGroup" xmlns:wpi="http://schemas.microsoft.com/office/word/2010/wordprocessingInk" xmlns:wne="http://schemas.microsoft.com/office/word/2006/wordml" xmlns:wps="http://schemas.microsoft.com/office/word/2010/wordprocessingShape" mc:Ignorable="w14 wp14">
-  <w:docDefaults>
-    <w:rPrDefault>
-      <w:rPr>
-        <w:rFonts w:asciiTheme="minorHAnsi" w:eastAsiaTheme="minorHAnsi" w:hAnsiTheme="minorHAnsi" w:cstheme="minorBidi"/>
-        <w:sz w:val="22"/>
-        <w:szCs w:val="22"/>
-        <w:lang w:val="en-US" w:eastAsia="en-US" w:bidi="ar-SA"/>
-      </w:rPr>
-    </w:rPrDefault>
-    <w:pPrDefault>
-      <w:pPr>
-        <w:spacing w:after="200" w:line="276" w:lineRule="auto"/>
-      </w:pPr>
-    </w:pPrDefault>
-  </w:docDefaults>
-  <w:latentStyles w:defLockedState="0" w:defUIPriority="99" w:defSemiHidden="1" w:defUnhideWhenUsed="1" w:defQFormat="0" w:count="267">
-    <w:lsdException w:name="Normal" w:semiHidden="0" w:uiPriority="0" w:unhideWhenUsed="0" w:qFormat="1"/>
-    <w:lsdException w:name="heading 1" w:semiHidden="0" w:uiPriority="9" w:unhideWhenUsed="0" w:qFormat="1"/>
-    <w:lsdException w:name="heading 2" w:uiPriority="9" w:qFormat="1"/>
-    <w:lsdException w:name="heading 3" w:uiPriority="9" w:qFormat="1"/>
-    <w:lsdException w:name="heading 4" w:uiPriority="9" w:qFormat="1"/>
-    <w:lsdException w:name="heading 5" w:uiPriority="9" w:qFormat="1"/>
-    <w:lsdException w:name="heading 6" w:uiPriority="9" w:qFormat="1"/>
-    <w:lsdException w:name="heading 7" w:uiPriority="9" w:qFormat="1"/>
-    <w:lsdException w:name="heading 8" w:uiPriority="9" w:qFormat="1"/>
-    <w:lsdException w:name="heading 9" w:uiPriority="9" w:qFormat="1"/>
-    <w:lsdException w:name="toc 1" w:uiPriority="39"/>
-    <w:lsdException w:name="toc 2" w:uiPriority="39"/>
-    <w:lsdException w:name="toc 3" w:uiPriority="39"/>
-    <w:lsdException w:name="toc 4" w:uiPriority="39"/>
-    <w:lsdException w:name="toc 5" w:uiPriority="39"/>
-    <w:lsdException w:name="toc 6" w:uiPriority="39"/>
-    <w:lsdException w:name="toc 7" w:uiPriority="39"/>
-    <w:lsdException w:name="toc 8" w:uiPriority="39"/>
-    <w:lsdException w:name="toc 9" w:uiPriority="39"/>
-    <w:lsdException w:name="caption" w:uiPriority="35" w:qFormat="1"/>
-    <w:lsdException w:name="Title" w:semiHidden="0" w:uiPriority="10" w:unhideWhenUsed="0" w:qFormat="1"/>
-    <w:lsdException w:name="Default Paragraph Font" w:uiPriority="1"/>
-    <w:lsdException w:name="Subtitle" w:semiHidden="0" w:uiPriority="11" w:unhideWhenUsed="0" w:qFormat="1"/>
-    <w:lsdException w:name="Strong" w:semiHidden="0" w:uiPriority="22" w:unhideWhenUsed="0" w:qFormat="1"/>
-    <w:lsdException w:name="Emphasis" w:semiHidden="0" w:uiPriority="20" w:unhideWhenUsed="0" w:qFormat="1"/>
-    <w:lsdException w:name="Table Grid" w:semiHidden="0" w:uiPriority="59" w:unhideWhenUsed="0"/>
-    <w:lsdException w:name="Placeholder Text" w:unhideWhenUsed="0"/>
-    <w:lsdException w:name="No Spacing" w:semiHidden="0" w:uiPriority="1" w:unhideWhenUsed="0" w:qFormat="1"/>
-    <w:lsdException w:name="Light Shading" w:semiHidden="0" w:uiPriority="60" w:unhideWhenUsed="0"/>
-    <w:lsdException w:name="Light List" w:semiHidden="0" w:uiPriority="61" w:unhideWhenUsed="0"/>
-    <w:lsdException w:name="Light Grid" w:semiHidden="0" w:uiPriority="62" w:unhideWhenUsed="0"/>
-    <w:lsdException w:name="Medium Shading 1" w:semiHidden="0" w:uiPriority="63" w:unhideWhenUsed="0"/>
-    <w:lsdException w:name="Medium Shading 2" w:semiHidden="0" w:uiPriority="64" w:unhideWhenUsed="0"/>
-    <w:lsdException w:name="Medium List 1" w:semiHidden="0" w:uiPriority="65" w:unhideWhenUsed="0"/>
-    <w:lsdException w:name="Medium List 2" w:semiHidden="0" w:uiPriority="66" w:unhideWhenUsed="0"/>
-    <w:lsdException w:name="Medium Grid 1" w:semiHidden="0" w:uiPriority="67" w:unhideWhenUsed="0"/>
-    <w:lsdException w:name="Medium Grid 2" w:semiHidden="0" w:uiPriority="68" w:unhideWhenUsed="0"/>
-    <w:lsdException w:name="Medium Grid 3" w:semiHidden="0" w:uiPriority="69" w:unhideWhenUsed="0"/>
-    <w:lsdException w:name="Dark List" w:semiHidden="0" w:uiPriority="70" w:unhideWhenUsed="0"/>
-    <w:lsdException w:name="Colorful Shading" w:semiHidden="0" w:uiPriority="71" w:unhideWhenUsed="0"/>
-    <w:lsdException w:name="Colorful List" w:semiHidden="0" w:uiPriority="72" w:unhideWhenUsed="0"/>
-    <w:lsdException w:name="Colorful Grid" w:semiHidden="0" w:uiPriority="73" w:unhideWhenUsed="0"/>
-    <w:lsdException w:name="Light Shading Accent 1" w:semiHidden="0" w:uiPriority="60" w:unhideWhenUsed="0"/>
-    <w:lsdException w:name="Light List Accent 1" w:semiHidden="0" w:uiPriority="61" w:unhideWhenUsed="0"/>
-    <w:lsdException w:name="Light Grid Accent 1" w:semiHidden="0" w:uiPriority="62" w:unhideWhenUsed="0"/>
-    <w:lsdException w:name="Medium Shading 1 Accent 1" w:semiHidden="0" w:uiPriority="63" w:unhideWhenUsed="0"/>
-    <w:lsdException w:name="Medium Shading 2 Accent 1" w:semiHidden="0" w:uiPriority="64" w:unhideWhenUsed="0"/>
-    <w:lsdException w:name="Medium List 1 Accent 1" w:semiHidden="0" w:uiPriority="65" w:unhideWhenUsed="0"/>
-    <w:lsdException w:name="Revision" w:unhideWhenUsed="0"/>
-    <w:lsdException w:name="List Paragraph" w:semiHidden="0" w:uiPriority="34" w:unhideWhenUsed="0" w:qFormat="1"/>
-    <w:lsdException w:name="Quote" w:semiHidden="0" w:uiPriority="29" w:unhideWhenUsed="0" w:qFormat="1"/>
-    <w:lsdException w:name="Intense Quote" w:semiHidden="0" w:uiPriority="30" w:unhideWhenUsed="0" w:qFormat="1"/>
-    <w:lsdException w:name="Medium List 2 Accent 1" w:semiHidden="0" w:uiPriority="66" w:unhideWhenUsed="0"/>
-    <w:lsdException w:name="Medium Grid 1 Accent 1" w:semiHidden="0" w:uiPriority="67" w:unhideWhenUsed="0"/>
-    <w:lsdException w:name="Medium Grid 2 Accent 1" w:semiHidden="0" w:uiPriority="68" w:unhideWhenUsed="0"/>
-    <w:lsdException w:name="Medium Grid 3 Accent 1" w:semiHidden="0" w:uiPriority="69" w:unhideWhenUsed="0"/>
-    <w:lsdException w:name="Dark List Accent 1" w:semiHidden="0" w:uiPriority="70" w:unhideWhenUsed="0"/>
-    <w:lsdException w:name="Colorful Shading Accent 1" w:semiHidden="0" w:uiPriority="71" w:unhideWhenUsed="0"/>
-    <w:lsdException w:name="Colorful List Accent 1" w:semiHidden="0" w:uiPriority="72" w:unhideWhenUsed="0"/>
-    <w:lsdException w:name="Colorful Grid Accent 1" w:semiHidden="0" w:uiPriority="73" w:unhideWhenUsed="0"/>
-    <w:lsdException w:name="Light Shading Accent 2" w:semiHidden="0" w:uiPriority="60" w:unhideWhenUsed="0"/>
-    <w:lsdException w:name="Light List Accent 2" w:semiHidden="0" w:uiPriority="61" w:unhideWhenUsed="0"/>
-    <w:lsdException w:name="Light Grid Accent 2" w:semiHidden="0" w:uiPriority="62" w:unhideWhenUsed="0"/>
-    <w:lsdException w:name="Medium Shading 1 Accent 2" w:semiHidden="0" w:uiPriority="63" w:unhideWhenUsed="0"/>
-    <w:lsdException w:name="Medium Shading 2 Accent 2" w:semiHidden="0" w:uiPriority="64" w:unhideWhenUsed="0"/>
-    <w:lsdException w:name="Medium List 1 Accent 2" w:semiHidden="0" w:uiPriority="65" w:unhideWhenUsed="0"/>
-    <w:lsdException w:name="Medium List 2 Accent 2" w:semiHidden="0" w:uiPriority="66" w:unhideWhenUsed="0"/>
-    <w:lsdException w:name="Medium Grid 1 Accent 2" w:semiHidden="0" w:uiPriority="67" w:unhideWhenUsed="0"/>
-    <w:lsdException w:name="Medium Grid 2 Accent 2" w:semiHidden="0" w:uiPriority="68" w:unhideWhenUsed="0"/>
-    <w:lsdException w:name="Medium Grid 3 Accent 2" w:semiHidden="0" w:uiPriority="69" w:unhideWhenUsed="0"/>
-    <w:lsdException w:name="Dark List Accent 2" w:semiHidden="0" w:uiPriority="70" w:unhideWhenUsed="0"/>
-    <w:lsdException w:name="Colorful Shading Accent 2" w:semiHidden="0" w:uiPriority="71" w:unhideWhenUsed="0"/>
-    <w:lsdException w:name="Colorful List Accent 2" w:semiHidden="0" w:uiPriority="72" w:unhideWhenUsed="0"/>
-    <w:lsdException w:name="Colorful Grid Accent 2" w:semiHidden="0" w:uiPriority="73" w:unhideWhenUsed="0"/>
-    <w:lsdException w:name="Light Shading Accent 3" w:semiHidden="0" w:uiPriority="60" w:unhideWhenUsed="0"/>
-    <w:lsdException w:name="Light List Accent 3" w:semiHidden="0" w:uiPriority="61" w:unhideWhenUsed="0"/>
-    <w:lsdException w:name="Light Grid Accent 3" w:semiHidden="0" w:uiPriority="62" w:unhideWhenUsed="0"/>
-    <w:lsdException w:name="Medium Shading 1 Accent 3" w:semiHidden="0" w:uiPriority="63" w:unhideWhenUsed="0"/>
-    <w:lsdException w:name="Medium Shading 2 Accent 3" w:semiHidden="0" w:uiPriority="64" w:unhideWhenUsed="0"/>
-    <w:lsdException w:name="Medium List 1 Accent 3" w:semiHidden="0" w:uiPriority="65" w:unhideWhenUsed="0"/>
-    <w:lsdException w:name="Medium List 2 Accent 3" w:semiHidden="0" w:uiPriority="66" w:unhideWhenUsed="0"/>
-    <w:lsdException w:name="Medium Grid 1 Accent 3" w:semiHidden="0" w:uiPriority="67" w:unhideWhenUsed="0"/>
-    <w:lsdException w:name="Medium Grid 2 Accent 3" w:semiHidden="0" w:uiPriority="68" w:unhideWhenUsed="0"/>
-    <w:lsdException w:name="Medium Grid 3 Accent 3" w:semiHidden="0" w:uiPriority="69" w:unhideWhenUsed="0"/>
-    <w:lsdException w:name="Dark List Accent 3" w:semiHidden="0" w:uiPriority="70" w:unhideWhenUsed="0"/>
-    <w:lsdException w:name="Colorful Shading Accent 3" w:semiHidden="0" w:uiPriority="71" w:unhideWhenUsed="0"/>
-    <w:lsdException w:name="Colorful List Accent 3" w:semiHidden="0" w:uiPriority="72" w:unhideWhenUsed="0"/>
-    <w:lsdException w:name="Colorful Grid Accent 3" w:semiHidden="0" w:uiPriority="73" w:unhideWhenUsed="0"/>
-    <w:lsdException w:name="Light Shading Accent 4" w:semiHidden="0" w:uiPriority="60" w:unhideWhenUsed="0"/>
-    <w:lsdException w:name="Light List Accent 4" w:semiHidden="0" w:uiPriority="61" w:unhideWhenUsed="0"/>
-    <w:lsdException w:name="Light Grid Accent 4" w:semiHidden="0" w:uiPriority="62" w:unhideWhenUsed="0"/>
-    <w:lsdException w:name="Medium Shading 1 Accent 4" w:semiHidden="0" w:uiPriority="63" w:unhideWhenUsed="0"/>
-    <w:lsdException w:name="Medium Shading 2 Accent 4" w:semiHidden="0" w:uiPriority="64" w:unhideWhenUsed="0"/>
-    <w:lsdException w:name="Medium List 1 Accent 4" w:semiHidden="0" w:uiPriority="65" w:unhideWhenUsed="0"/>
-    <w:lsdException w:name="Medium List 2 Accent 4" w:semiHidden="0" w:uiPriority="66" w:unhideWhenUsed="0"/>
-    <w:lsdException w:name="Medium Grid 1 Accent 4" w:semiHidden="0" w:uiPriority="67" w:unhideWhenUsed="0"/>
-    <w:lsdException w:name="Medium Grid 2 Accent 4" w:semiHidden="0" w:uiPriority="68" w:unhideWhenUsed="0"/>
-    <w:lsdException w:name="Medium Grid 3 Accent 4" w:semiHidden="0" w:uiPriority="69" w:unhideWhenUsed="0"/>
-    <w:lsdException w:name="Dark List Accent 4" w:semiHidden="0" w:uiPriority="70" w:unhideWhenUsed="0"/>
-    <w:lsdException w:name="Colorful Shading Accent 4" w:semiHidden="0" w:uiPriority="71" w:unhideWhenUsed="0"/>
-    <w:lsdException w:name="Colorful List Accent 4" w:semiHidden="0" w:uiPriority="72" w:unhideWhenUsed="0"/>
-    <w:lsdException w:name="Colorful Grid Accent 4" w:semiHidden="0" w:uiPriority="73" w:unhideWhenUsed="0"/>
-    <w:lsdException w:name="Light Shading Accent 5" w:semiHidden="0" w:uiPriority="60" w:unhideWhenUsed="0"/>
-    <w:lsdException w:name="Light List Accent 5" w:semiHidden="0" w:uiPriority="61" w:unhideWhenUsed="0"/>
-    <w:lsdException w:name="Light Grid Accent 5" w:semiHidden="0" w:uiPriority="62" w:unhideWhenUsed="0"/>
-    <w:lsdException w:name="Medium Shading 1 Accent 5" w:semiHidden="0" w:uiPriority="63" w:unhideWhenUsed="0"/>
-    <w:lsdException w:name="Medium Shading 2 Accent 5" w:semiHidden="0" w:uiPriority="64" w:unhideWhenUsed="0"/>
-    <w:lsdException w:name="Medium List 1 Accent 5" w:semiHidden="0" w:uiPriority="65" w:unhideWhenUsed="0"/>
-    <w:lsdException w:name="Medium List 2 Accent 5" w:semiHidden="0" w:uiPriority="66" w:unhideWhenUsed="0"/>
-    <w:lsdException w:name="Medium Grid 1 Accent 5" w:semiHidden="0" w:uiPriority="67" w:unhideWhenUsed="0"/>
-    <w:lsdException w:name="Medium Grid 2 Accent 5" w:semiHidden="0" w:uiPriority="68" w:unhideWhenUsed="0"/>
-    <w:lsdException w:name="Medium Grid 3 Accent 5" w:semiHidden="0" w:uiPriority="69" w:unhideWhenUsed="0"/>
-    <w:lsdException w:name="Dark List Accent 5" w:semiHidden="0" w:uiPriority="70" w:unhideWhenUsed="0"/>
-    <w:lsdException w:name="Colorful Shading Accent 5" w:semiHidden="0" w:uiPriority="71" w:unhideWhenUsed="0"/>
-    <w:lsdException w:name="Colorful List Accent 5" w:semiHidden="0" w:uiPriority="72" w:unhideWhenUsed="0"/>
-    <w:lsdException w:name="Colorful Grid Accent 5" w:semiHidden="0" w:uiPriority="73" w:unhideWhenUsed="0"/>
-    <w:lsdException w:name="Light Shading Accent 6" w:semiHidden="0" w:uiPriority="60" w:unhideWhenUsed="0"/>
-    <w:lsdException w:name="Light List Accent 6" w:semiHidden="0" w:uiPriority="61" w:unhideWhenUsed="0"/>
-    <w:lsdException w:name="Light Grid Accent 6" w:semiHidden="0" w:uiPriority="62" w:unhideWhenUsed="0"/>
-    <w:lsdException w:name="Medium Shading 1 Accent 6" w:semiHidden="0" w:uiPriority="63" w:unhideWhenUsed="0"/>
-    <w:lsdException w:name="Medium Shading 2 Accent 6" w:semiHidden="0" w:uiPriority="64" w:unhideWhenUsed="0"/>
-    <w:lsdException w:name="Medium List 1 Accent 6" w:semiHidden="0" w:uiPriority="65" w:unhideWhenUsed="0"/>
-    <w:lsdException w:name="Medium List 2 Accent 6" w:semiHidden="0" w:uiPriority="66" w:unhideWhenUsed="0"/>
-    <w:lsdException w:name="Medium Grid 1 Accent 6" w:semiHidden="0" w:uiPriority="67" w:unhideWhenUsed="0"/>
-    <w:lsdException w:name="Medium Grid 2 Accent 6" w:semiHidden="0" w:uiPriority="68" w:unhideWhenUsed="0"/>
-    <w:lsdException w:name="Medium Grid 3 Accent 6" w:semiHidden="0" w:uiPriority="69" w:unhideWhenUsed="0"/>
-    <w:lsdException w:name="Dark List Accent 6" w:semiHidden="0" w:uiPriority="70" w:unhideWhenUsed="0"/>
-    <w:lsdException w:name="Colorful Shading Accent 6" w:semiHidden="0" w:uiPriority="71" w:unhideWhenUsed="0"/>
-    <w:lsdException w:name="Colorful List Accent 6" w:semiHidden="0" w:uiPriority="72" w:unhideWhenUsed="0"/>
-    <w:lsdException w:name="Colorful Grid Accent 6" w:semiHidden="0" w:uiPriority="73" w:unhideWhenUsed="0"/>
-    <w:lsdException w:name="Subtle Emphasis" w:semiHidden="0" w:uiPriority="19" w:unhideWhenUsed="0" w:qFormat="1"/>
-    <w:lsdException w:name="Intense Emphasis" w:semiHidden="0" w:uiPriority="21" w:unhideWhenUsed="0" w:qFormat="1"/>
-    <w:lsdException w:name="Subtle Reference" w:semiHidden="0" w:uiPriority="31" w:unhideWhenUsed="0" w:qFormat="1"/>
-    <w:lsdException w:name="Intense Reference" w:semiHidden="0" w:uiPriority="32" w:unhideWhenUsed="0" w:qFormat="1"/>
-    <w:lsdException w:name="Book Title" w:semiHidden="0" w:uiPriority="33" w:unhideWhenUsed="0" w:qFormat="1"/>
-    <w:lsdException w:name="Bibliography" w:uiPriority="37"/>
-    <w:lsdException w:name="TOC Heading" w:uiPriority="39" w:qFormat="1"/>
+  <w:latentStyles w:defLockedState="0" w:defUIPriority="99" w:defSemiHidden="0" w:defUnhideWhenUsed="0" w:defQFormat="0" w:count="371">
+    <w:lsdException w:name="Normal" w:uiPriority="0" w:qFormat="1"/>
+    <w:lsdException w:name="heading 1" w:uiPriority="9" w:qFormat="1"/>
+    <w:lsdException w:name="heading 2" w:semiHidden="1" w:uiPriority="9" w:unhideWhenUsed="1" w:qFormat="1"/>
+    <w:lsdException w:name="heading 3" w:semiHidden="1" w:uiPriority="9" w:unhideWhenUsed="1" w:qFormat="1"/>
+    <w:lsdException w:name="heading 4" w:semiHidden="1" w:uiPriority="9" w:unhideWhenUsed="1" w:qFormat="1"/>
+    <w:lsdException w:name="heading 5" w:semiHidden="1" w:uiPriority="9" w:unhideWhenUsed="1" w:qFormat="1"/>
+    <w:lsdException w:name="heading 6" w:semiHidden="1" w:uiPriority="9" w:unhideWhenUsed="1" w:qFormat="1"/>
+    <w:lsdException w:name="heading 7" w:semiHidden="1" w:uiPriority="9" w:unhideWhenUsed="1" w:qFormat="1"/>
+    <w:lsdException w:name="heading 8" w:semiHidden="1" w:uiPriority="9" w:unhideWhenUsed="1" w:qFormat="1"/>
+    <w:lsdException w:name="heading 9" w:semiHidden="1" w:uiPriority="9" w:unhideWhenUsed="1" w:qFormat="1"/>
+    <w:lsdException w:name="index 1" w:semiHidden="1" w:unhideWhenUsed="1"/>
+    <w:lsdException w:name="index 2" w:semiHidden="1" w:unhideWhenUsed="1"/>
+    <w:lsdException w:name="index 3" w:semiHidden="1" w:unhideWhenUsed="1"/>
+    <w:lsdException w:name="index 4" w:semiHidden="1" w:unhideWhenUsed="1"/>
+    <w:lsdException w:name="index 5" w:semiHidden="1" w:unhideWhenUsed="1"/>
+    <w:lsdException w:name="index 6" w:semiHidden="1" w:unhideWhenUsed="1"/>
+    <w:lsdException w:name="index 7" w:semiHidden="1" w:unhideWhenUsed="1"/>
+    <w:lsdException w:name="index 8" w:semiHidden="1" w:unhideWhenUsed="1"/>
+    <w:lsdException w:name="index 9" w:semiHidden="1" w:unhideWhenUsed="1"/>
+    <w:lsdException w:name="toc 1" w:semiHidden="1" w:uiPriority="39" w:unhideWhenUsed="1"/>
+    <w:lsdException w:name="toc 2" w:semiHidden="1" w:uiPriority="39" w:unhideWhenUsed="1"/>
+    <w:lsdException w:name="toc 3" w:semiHidden="1" w:uiPriority="39" w:unhideWhenUsed="1"/>
+    <w:lsdException w:name="toc 4" w:semiHidden="1" w:uiPriority="39" w:unhideWhenUsed="1"/>
+    <w:lsdException w:name="toc 5" w:semiHidden="1" w:uiPriority="39" w:unhideWhenUsed="1"/>
+    <w:lsdException w:name="toc 6" w:semiHidden="1" w:uiPriority="39" w:unhideWhenUsed="1"/>
+    <w:lsdException w:name="toc 7" w:semiHidden="1" w:uiPriority="39" w:unhideWhenUsed="1"/>
+    <w:lsdException w:name="toc 8" w:semiHidden="1" w:uiPriority="39" w:unhideWhenUsed="1"/>
+    <w:lsdException w:name="toc 9" w:semiHidden="1" w:uiPriority="39" w:unhideWhenUsed="1"/>
+    <w:lsdException w:name="Normal Indent" w:semiHidden="1" w:unhideWhenUsed="1"/>
+    <w:lsdException w:name="footnote text" w:semiHidden="1" w:unhideWhenUsed="1"/>
+    <w:lsdException w:name="annotation text" w:semiHidden="1" w:unhideWhenUsed="1"/>
+    <w:lsdException w:name="header" w:semiHidden="1" w:unhideWhenUsed="1"/>
+    <w:lsdException w:name="footer" w:semiHidden="1" w:unhideWhenUsed="1"/>
+    <w:lsdException w:name="index heading" w:semiHidden="1" w:unhideWhenUsed="1"/>
+    <w:lsdException w:name="caption" w:semiHidden="1" w:uiPriority="35" w:unhideWhenUsed="1" w:qFormat="1"/>
+    <w:lsdException w:name="table of figures" w:semiHidden="1" w:unhideWhenUsed="1"/>
+    <w:lsdException w:name="envelope address" w:semiHidden="1" w:unhideWhenUsed="1"/>
+    <w:lsdException w:name="envelope return" w:semiHidden="1" w:unhideWhenUsed="1"/>
+    <w:lsdException w:name="footnote reference" w:semiHidden="1" w:unhideWhenUsed="1"/>
+    <w:lsdException w:name="annotation reference" w:semiHidden="1" w:unhideWhenUsed="1"/>
+    <w:lsdException w:name="line number" w:semiHidden="1" w:unhideWhenUsed="1"/>
+    <w:lsdException w:name="page number" w:semiHidden="1" w:unhideWhenUsed="1"/>
+    <w:lsdException w:name="endnote reference" w:semiHidden="1" w:unhideWhenUsed="1"/>
+    <w:lsdException w:name="endnote text" w:semiHidden="1" w:unhideWhenUsed="1"/>
+    <w:lsdException w:name="table of authorities" w:semiHidden="1" w:unhideWhenUsed="1"/>
+    <w:lsdException w:name="macro" w:semiHidden="1" w:unhideWhenUsed="1"/>
+    <w:lsdException w:name="toa heading" w:semiHidden="1" w:unhideWhenUsed="1"/>
+    <w:lsdException w:name="List" w:semiHidden="1" w:unhideWhenUsed="1"/>
+    <w:lsdException w:name="List Bullet" w:semiHidden="1" w:unhideWhenUsed="1"/>
+    <w:lsdException w:name="List Number" w:semiHidden="1" w:unhideWhenUsed="1"/>
+    <w:lsdException w:name="List 2" w:semiHidden="1" w:unhideWhenUsed="1"/>
+    <w:lsdException w:name="List 3" w:semiHidden="1" w:unhideWhenUsed="1"/>
+    <w:lsdException w:name="List 4" w:semiHidden="1" w:unhideWhenUsed="1"/>
+    <w:lsdException w:name="List 5" w:semiHidden="1" w:unhideWhenUsed="1"/>
+    <w:lsdException w:name="List Bullet 2" w:semiHidden="1" w:unhideWhenUsed="1"/>
+    <w:lsdException w:name="List Bullet 3" w:semiHidden="1" w:unhideWhenUsed="1"/>
+    <w:lsdException w:name="List Bullet 4" w:semiHidden="1" w:unhideWhenUsed="1"/>
+    <w:lsdException w:name="List Bullet 5" w:semiHidden="1" w:unhideWhenUsed="1"/>
+    <w:lsdException w:name="List Number 2" w:semiHidden="1" w:unhideWhenUsed="1"/>
+    <w:lsdException w:name="List Number 3" w:semiHidden="1" w:unhideWhenUsed="1"/>
+    <w:lsdException w:name="List Number 4" w:semiHidden="1" w:unhideWhenUsed="1"/>
+    <w:lsdException w:name="List Number 5" w:semiHidden="1" w:unhideWhenUsed="1"/>
+    <w:lsdException w:name="Title" w:uiPriority="10" w:qFormat="1"/>
+    <w:lsdException w:name="Closing" w:semiHidden="1" w:unhideWhenUsed="1"/>
+    <w:lsdException w:name="Signature" w:semiHidden="1" w:unhideWhenUsed="1"/>
+    <w:lsdException w:name="Default Paragraph Font" w:semiHidden="1" w:uiPriority="1" w:unhideWhenUsed="1"/>
+    <w:lsdException w:name="Body Text" w:semiHidden="1" w:unhideWhenUsed="1"/>
+    <w:lsdException w:name="Body Text Indent" w:semiHidden="1" w:unhideWhenUsed="1"/>
+    <w:lsdException w:name="List Continue" w:semiHidden="1" w:unhideWhenUsed="1"/>
+    <w:lsdException w:name="List Continue 2" w:semiHidden="1" w:unhideWhenUsed="1"/>
+    <w:lsdException w:name="List Continue 3" w:semiHidden="1" w:unhideWhenUsed="1"/>
+    <w:lsdException w:name="List Continue 4" w:semiHidden="1" w:unhideWhenUsed="1"/>
+    <w:lsdException w:name="List Continue 5" w:semiHidden="1" w:unhideWhenUsed="1"/>
+    <w:lsdException w:name="Message Header" w:semiHidden="1" w:unhideWhenUsed="1"/>
+    <w:lsdException w:name="Subtitle" w:uiPriority="11" w:qFormat="1"/>
+    <w:lsdException w:name="Salutation" w:semiHidden="1" w:unhideWhenUsed="1"/>
+    <w:lsdException w:name="Date" w:semiHidden="1" w:unhideWhenUsed="1"/>
+    <w:lsdException w:name="Body Text First Indent" w:semiHidden="1" w:unhideWhenUsed="1"/>
+    <w:lsdException w:name="Body Text First Indent 2" w:semiHidden="1" w:unhideWhenUsed="1"/>
+    <w:lsdException w:name="Note Heading" w:semiHidden="1" w:unhideWhenUsed="1"/>
+    <w:lsdException w:name="Body Text 2" w:semiHidden="1" w:unhideWhenUsed="1"/>
+    <w:lsdException w:name="Body Text 3" w:semiHidden="1" w:unhideWhenUsed="1"/>
+    <w:lsdException w:name="Body Text Indent 2" w:semiHidden="1" w:unhideWhenUsed="1"/>
+    <w:lsdException w:name="Body Text Indent 3" w:semiHidden="1" w:unhideWhenUsed="1"/>
+    <w:lsdException w:name="Block Text" w:semiHidden="1" w:unhideWhenUsed="1"/>
+    <w:lsdException w:name="Hyperlink" w:semiHidden="1" w:unhideWhenUsed="1"/>
+    <w:lsdException w:name="FollowedHyperlink" w:semiHidden="1" w:unhideWhenUsed="1"/>
+    <w:lsdException w:name="Strong" w:uiPriority="22" w:qFormat="1"/>
+    <w:lsdException w:name="Emphasis" w:uiPriority="20" w:qFormat="1"/>
+    <w:lsdException w:name="Document Map" w:semiHidden="1" w:unhideWhenUsed="1"/>
+    <w:lsdException w:name="Plain Text" w:semiHidden="1" w:unhideWhenUsed="1"/>
+    <w:lsdException w:name="E-mail Signature" w:semiHidden="1" w:unhideWhenUsed="1"/>
+    <w:lsdException w:name="HTML Top of Form" w:semiHidden="1" w:unhideWhenUsed="1"/>
+    <w:lsdException w:name="HTML Bottom of Form" w:semiHidden="1" w:unhideWhenUsed="1"/>
+    <w:lsdException w:name="Normal (Web)" w:semiHidden="1" w:unhideWhenUsed="1"/>
+    <w:lsdException w:name="HTML Acronym" w:semiHidden="1" w:unhideWhenUsed="1"/>
+    <w:lsdException w:name="HTML Address" w:semiHidden="1" w:unhideWhenUsed="1"/>
+    <w:lsdException w:name="HTML Cite" w:semiHidden="1" w:unhideWhenUsed="1"/>
+    <w:lsdException w:name="HTML Code" w:semiHidden="1" w:unhideWhenUsed="1"/>
+    <w:lsdException w:name="HTML Definition" w:semiHidden="1" w:unhideWhenUsed="1"/>
+    <w:lsdException w:name="HTML Keyboard" w:semiHidden="1" w:unhideWhenUsed="1"/>
+    <w:lsdException w:name="HTML Preformatted" w:semiHidden="1" w:unhideWhenUsed="1"/>
+    <w:lsdException w:name="HTML Sample" w:semiHidden="1" w:unhideWhenUsed="1"/>
+    <w:lsdException w:name="HTML Typewriter" w:semiHidden="1" w:unhideWhenUsed="1"/>
+    <w:lsdException w:name="HTML Variable" w:semiHidden="1" w:unhideWhenUsed="1"/>
+    <w:lsdException w:name="Normal Table" w:semiHidden="1" w:unhideWhenUsed="1"/>
+    <w:lsdException w:name="annotation subject" w:semiHidden="1" w:unhideWhenUsed="1"/>
+    <w:lsdException w:name="No List" w:semiHidden="1" w:unhideWhenUsed="1"/>
+    <w:lsdException w:name="Outline List 1" w:semiHidden="1" w:unhideWhenUsed="1"/>
+    <w:lsdException w:name="Outline List 2" w:semiHidden="1" w:unhideWhenUsed="1"/>
+    <w:lsdException w:name="Outline List 3" w:semiHidden="1" w:unhideWhenUsed="1"/>
+    <w:lsdException w:name="Table Simple 1" w:semiHidden="1" w:unhideWhenUsed="1"/>
+    <w:lsdException w:name="Table Simple 2" w:semiHidden="1" w:unhideWhenUsed="1"/>
+    <w:lsdException w:name="Table Simple 3" w:semiHidden="1" w:unhideWhenUsed="1"/>
+    <w:lsdException w:name="Table Classic 1" w:semiHidden="1" w:unhideWhenUsed="1"/>
+    <w:lsdException w:name="Table Classic 2" w:semiHidden="1" w:unhideWhenUsed="1"/>
+    <w:lsdException w:name="Table Classic 3" w:semiHidden="1" w:unhideWhenUsed="1"/>
+    <w:lsdException w:name="Table Classic 4" w:semiHidden="1" w:unhideWhenUsed="1"/>
+    <w:lsdException w:name="Table Colorful 1" w:semiHidden="1" w:unhideWhenUsed="1"/>
+    <w:lsdException w:name="Table Colorful 2" w:semiHidden="1" w:unhideWhenUsed="1"/>
+    <w:lsdException w:name="Table Colorful 3" w:semiHidden="1" w:unhideWhenUsed="1"/>
+    <w:lsdException w:name="Table Columns 1" w:semiHidden="1" w:unhideWhenUsed="1"/>
+    <w:lsdException w:name="Table Columns 2" w:semiHidden="1" w:unhideWhenUsed="1"/>
+    <w:lsdException w:name="Table Columns 3" w:semiHidden="1" w:unhideWhenUsed="1"/>
+    <w:lsdException w:name="Table Columns 4" w:semiHidden="1" w:unhideWhenUsed="1"/>
+    <w:lsdException w:name="Table Columns 5" w:semiHidden="1" w:unhideWhenUsed="1"/>
+    <w:lsdException w:name="Table Grid 1" w:semiHidden="1" w:unhideWhenUsed="1"/>
+    <w:lsdException w:name="Table Grid 2" w:semiHidden="1" w:unhideWhenUsed="1"/>
+    <w:lsdException w:name="Table Grid 3" w:semiHidden="1" w:unhideWhenUsed="1"/>
+    <w:lsdException w:name="Table Grid 4" w:semiHidden="1" w:unhideWhenUsed="1"/>
+    <w:lsdException w:name="Table Grid 5" w:semiHidden="1" w:unhideWhenUsed="1"/>
+    <w:lsdException w:name="Table Grid 6" w:semiHidden="1" w:unhideWhenUsed="1"/>
+    <w:lsdException w:name="Table Grid 7" w:semiHidden="1" w:unhideWhenUsed="1"/>
+    <w:lsdException w:name="Table Grid 8" w:semiHidden="1" w:unhideWhenUsed="1"/>
+    <w:lsdException w:name="Table List 1" w:semiHidden="1" w:unhideWhenUsed="1"/>
+    <w:lsdException w:name="Table List 2" w:semiHidden="1" w:unhideWhenUsed="1"/>
+    <w:lsdException w:name="Table List 3" w:semiHidden="1" w:unhideWhenUsed="1"/>
+    <w:lsdException w:name="Table List 4" w:semiHidden="1" w:unhideWhenUsed="1"/>
+    <w:lsdException w:name="Table List 5" w:semiHidden="1" w:unhideWhenUsed="1"/>
+    <w:lsdException w:name="Table List 6" w:semiHidden="1" w:unhideWhenUsed="1"/>
+    <w:lsdException w:name="Table List 7" w:semiHidden="1" w:unhideWhenUsed="1"/>
+    <w:lsdException w:name="Table List 8" w:semiHidden="1" w:unhideWhenUsed="1"/>
+    <w:lsdException w:name="Table 3D effects 1" w:semiHidden="1" w:unhideWhenUsed="1"/>
+    <w:lsdException w:name="Table 3D effects 2" w:semiHidden="1" w:unhideWhenUsed="1"/>
+    <w:lsdException w:name="Table 3D effects 3" w:semiHidden="1" w:unhideWhenUsed="1"/>
+    <w:lsdException w:name="Table Contemporary" w:semiHidden="1" w:unhideWhenUsed="1"/>
+    <w:lsdException w:name="Table Elegant" w:semiHidden="1" w:unhideWhenUsed="1"/>
+    <w:lsdException w:name="Table Professional" w:semiHidden="1" w:unhideWhenUsed="1"/>
+    <w:lsdException w:name="Table Subtle 1" w:semiHidden="1" w:unhideWhenUsed="1"/>
+    <w:lsdException w:name="Table Subtle 2" w:semiHidden="1" w:unhideWhenUsed="1"/>
+    <w:lsdException w:name="Table Web 1" w:semiHidden="1" w:unhideWhenUsed="1"/>
+    <w:lsdException w:name="Table Web 2" w:semiHidden="1" w:unhideWhenUsed="1"/>
+    <w:lsdException w:name="Table Web 3" w:semiHidden="1" w:unhideWhenUsed="1"/>
+    <w:lsdException w:name="Balloon Text" w:semiHidden="1" w:unhideWhenUsed="1"/>
+    <w:lsdException w:name="Table Grid" w:uiPriority="59"/>
+    <w:lsdException w:name="Table Theme" w:semiHidden="1" w:unhideWhenUsed="1"/>
+    <w:lsdException w:name="Placeholder Text" w:semiHidden="1"/>
+    <w:lsdException w:name="No Spacing" w:uiPriority="1" w:qFormat="1"/>
+    <w:lsdException w:name="Light Shading" w:uiPriority="60"/>
+    <w:lsdException w:name="Light List" w:uiPriority="61"/>
+    <w:lsdException w:name="Light Grid" w:uiPriority="62"/>
+    <w:lsdException w:name="Medium Shading 1" w:uiPriority="63"/>
+    <w:lsdException w:name="Medium Shading 2" w:uiPriority="64"/>
+    <w:lsdException w:name="Medium List 1" w:uiPriority="65"/>
+    <w:lsdException w:name="Medium List 2" w:uiPriority="66"/>
+    <w:lsdException w:name="Medium Grid 1" w:uiPriority="67"/>
+    <w:lsdException w:name="Medium Grid 2" w:uiPriority="68"/>
+    <w:lsdException w:name="Medium Grid 3" w:uiPriority="69"/>
+    <w:lsdException w:name="Dark List" w:uiPriority="70"/>
+    <w:lsdException w:name="Colorful Shading" w:uiPriority="71"/>
+    <w:lsdException w:name="Colorful List" w:uiPriority="72"/>
+    <w:lsdException w:name="Colorful Grid" w:uiPriority="73"/>
+    <w:lsdException w:name="Light Shading Accent 1" w:uiPriority="60"/>
+    <w:lsdException w:name="Light List Accent 1" w:uiPriority="61"/>
+    <w:lsdException w:name="Light Grid Accent 1" w:uiPriority="62"/>
+    <w:lsdException w:name="Medium Shading 1 Accent 1" w:uiPriority="63"/>
+    <w:lsdException w:name="Medium Shading 2 Accent 1" w:uiPriority="64"/>
+    <w:lsdException w:name="Medium List 1 Accent 1" w:uiPriority="65"/>
+    <w:lsdException w:name="Revision" w:semiHidden="1"/>
+    <w:lsdException w:name="List Paragraph" w:uiPriority="34" w:qFormat="1"/>
+    <w:lsdException w:name="Quote" w:uiPriority="29" w:qFormat="1"/>
+    <w:lsdException w:name="Intense Quote" w:uiPriority="30" w:qFormat="1"/>
+    <w:lsdException w:name="Medium List 2 Accent 1" w:uiPriority="66"/>
+    <w:lsdException w:name="Medium Grid 1 Accent 1" w:uiPriority="67"/>
+    <w:lsdException w:name="Medium Grid 2 Accent 1" w:uiPriority="68"/>
+    <w:lsdException w:name="Medium Grid 3 Accent 1" w:uiPriority="69"/>
+    <w:lsdException w:name="Dark List Accent 1" w:uiPriority="70"/>
+    <w:lsdException w:name="Colorful Shading Accent 1" w:uiPriority="71"/>
+    <w:lsdException w:name="Colorful List Accent 1" w:uiPriority="72"/>
+    <w:lsdException w:name="Colorful Grid Accent 1" w:uiPriority="73"/>
+    <w:lsdException w:name="Light Shading Accent 2" w:uiPriority="60"/>
+    <w:lsdException w:name="Light List Accent 2" w:uiPriority="61"/>
+    <w:lsdException w:name="Light Grid Accent 2" w:uiPriority="62"/>
+    <w:lsdException w:name="Medium Shading 1 Accent 2" w:uiPriority="63"/>
+    <w:lsdException w:name="Medium Shading 2 Accent 2" w:uiPriority="64"/>
+    <w:lsdException w:name="Medium List 1 Accent 2" w:uiPriority="65"/>
+    <w:lsdException w:name="Medium List 2 Accent 2" w:uiPriority="66"/>
+    <w:lsdException w:name="Medium Grid 1 Accent 2" w:uiPriority="67"/>
+    <w:lsdException w:name="Medium Grid 2 Accent 2" w:uiPriority="68"/>
+    <w:lsdException w:name="Medium Grid 3 Accent 2" w:uiPriority="69"/>
+    <w:lsdException w:name="Dark List Accent 2" w:uiPriority="70"/>
+    <w:lsdException w:name="Colorful Shading Accent 2" w:uiPriority="71"/>
+    <w:lsdException w:name="Colorful List Accent 2" w:uiPriority="72"/>
+    <w:lsdException w:name="Colorful Grid Accent 2" w:uiPriority="73"/>
+    <w:lsdException w:name="Light Shading Accent 3" w:uiPriority="60"/>
+    <w:lsdException w:name="Light List Accent 3" w:uiPriority="61"/>
+    <w:lsdException w:name="Light Grid Accent 3" w:uiPriority="62"/>
+    <w:lsdException w:name="Medium Shading 1 Accent 3" w:uiPriority="63"/>
+    <w:lsdException w:name="Medium Shading 2 Accent 3" w:uiPriority="64"/>
+    <w:lsdException w:name="Medium List 1 Accent 3" w:uiPriority="65"/>
+    <w:lsdException w:name="Medium List 2 Accent 3" w:uiPriority="66"/>
+    <w:lsdException w:name="Medium Grid 1 Accent 3" w:uiPriority="67"/>
+    <w:lsdException w:name="Medium Grid 2 Accent 3" w:uiPriority="68"/>
+    <w:lsdException w:name="Medium Grid 3 Accent 3" w:uiPriority="69"/>
+    <w:lsdException w:name="Dark List Accent 3" w:uiPriority="70"/>
+    <w:lsdException w:name="Colorful Shading Accent 3" w:uiPriority="71"/>
+    <w:lsdException w:name="Colorful List Accent 3" w:uiPriority="72"/>
+    <w:lsdException w:name="Colorful Grid Accent 3" w:uiPriority="73"/>
+    <w:lsdException w:name="Light Shading Accent 4" w:uiPriority="60"/>
+    <w:lsdException w:name="Light List Accent 4" w:uiPriority="61"/>
+    <w:lsdException w:name="Light Grid Accent 4" w:uiPriority="62"/>
+    <w:lsdException w:name="Medium Shading 1 Accent 4" w:uiPriority="63"/>
+    <w:lsdException w:name="Medium Shading 2 Accent 4" w:uiPriority="64"/>
+    <w:lsdException w:name="Medium List 1 Accent 4" w:uiPriority="65"/>
+    <w:lsdException w:name="Medium List 2 Accent 4" w:uiPriority="66"/>
+    <w:lsdException w:name="Medium Grid 1 Accent 4" w:uiPriority="67"/>
+    <w:lsdException w:name="Medium Grid 2 Accent 4" w:uiPriority="68"/>
+    <w:lsdException w:name="Medium Grid 3 Accent 4" w:uiPriority="69"/>
+    <w:lsdException w:name="Dark List Accent 4" w:uiPriority="70"/>
+    <w:lsdException w:name="Colorful Shading Accent 4" w:uiPriority="71"/>
+    <w:lsdException w:name="Colorful List Accent 4" w:uiPriority="72"/>
+    <w:lsdException w:name="Colorful Grid Accent 4" w:uiPriority="73"/>
+    <w:lsdException w:name="Light Shading Accent 5" w:uiPriority="60"/>
+    <w:lsdException w:name="Light List Accent 5" w:uiPriority="61"/>
+    <w:lsdException w:name="Light Grid Accent 5" w:uiPriority="62"/>
+    <w:lsdException w:name="Medium Shading 1 Accent 5" w:uiPriority="63"/>
+    <w:lsdException w:name="Medium Shading 2 Accent 5" w:uiPriority="64"/>
+    <w:lsdException w:name="Medium List 1 Accent 5" w:uiPriority="65"/>
+    <w:lsdException w:name="Medium List 2 Accent 5" w:uiPriority="66"/>
+    <w:lsdException w:name="Medium Grid 1 Accent 5" w:uiPriority="67"/>
+    <w:lsdException w:name="Medium Grid 2 Accent 5" w:uiPriority="68"/>
+    <w:lsdException w:name="Medium Grid 3 Accent 5" w:uiPriority="69"/>
+    <w:lsdException w:name="Dark List Accent 5" w:uiPriority="70"/>
+    <w:lsdException w:name="Colorful Shading Accent 5" w:uiPriority="71"/>
+    <w:lsdException w:name="Colorful List Accent 5" w:uiPriority="72"/>
+    <w:lsdException w:name="Colorful Grid Accent 5" w:uiPriority="73"/>
+    <w:lsdException w:name="Light Shading Accent 6" w:uiPriority="60"/>
+    <w:lsdException w:name="Light List Accent 6" w:uiPriority="61"/>
+    <w:lsdException w:name="Light Grid Accent 6" w:uiPriority="62"/>
+    <w:lsdException w:name="Medium Shading 1 Accent 6" w:uiPriority="63"/>
+    <w:lsdException w:name="Medium Shading 2 Accent 6" w:uiPriority="64"/>
+    <w:lsdException w:name="Medium List 1 Accent 6" w:uiPriority="65"/>
+    <w:lsdException w:name="Medium List 2 Accent 6" w:uiPriority="66"/>
+    <w:lsdException w:name="Medium Grid 1 Accent 6" w:uiPriority="67"/>
+    <w:lsdException w:name="Medium Grid 2 Accent 6" w:uiPriority="68"/>
+    <w:lsdException w:name="Medium Grid 3 Accent 6" w:uiPriority="69"/>
+    <w:lsdException w:name="Dark List Accent 6" w:uiPriority="70"/>
+    <w:lsdException w:name="Colorful Shading Accent 6" w:uiPriority="71"/>
+    <w:lsdException w:name="Colorful List Accent 6" w:uiPriority="72"/>
+    <w:lsdException w:name="Colorful Grid Accent 6" w:uiPriority="73"/>
+    <w:lsdException w:name="Subtle Emphasis" w:uiPriority="19" w:qFormat="1"/>
+    <w:lsdException w:name="Intense Emphasis" w:uiPriority="21" w:qFormat="1"/>
+    <w:lsdException w:name="Subtle Reference" w:uiPriority="31" w:qFormat="1"/>
+    <w:lsdException w:name="Intense Reference" w:uiPriority="32" w:qFormat="1"/>
+    <w:lsdException w:name="Book Title" w:uiPriority="33" w:qFormat="1"/>
+    <w:lsdException w:name="Bibliography" w:semiHidden="1" w:uiPriority="37" w:unhideWhenUsed="1"/>
+    <w:lsdException w:name="TOC Heading" w:semiHidden="1" w:uiPriority="39" w:unhideWhenUsed="1" w:qFormat="1"/>
+    <w:lsdException w:name="Plain Table 1" w:uiPriority="41"/>
+    <w:lsdException w:name="Plain Table 2" w:uiPriority="42"/>
+    <w:lsdException w:name="Plain Table 3" w:uiPriority="43"/>
+    <w:lsdException w:name="Plain Table 4" w:uiPriority="44"/>
+    <w:lsdException w:name="Plain Table 5" w:uiPriority="45"/>
+    <w:lsdException w:name="Grid Table Light" w:uiPriority="40"/>
+    <w:lsdException w:name="Grid Table 1 Light" w:uiPriority="46"/>
+    <w:lsdException w:name="Grid Table 2" w:uiPriority="47"/>
+    <w:lsdException w:name="Grid Table 3" w:uiPriority="48"/>
+    <w:lsdException w:name="Grid Table 4" w:uiPriority="49"/>
+    <w:lsdException w:name="Grid Table 5 Dark" w:uiPriority="50"/>
+    <w:lsdException w:name="Grid Table 6 Colorful" w:uiPriority="51"/>
+    <w:lsdException w:name="Grid Table 7 Colorful" w:uiPriority="52"/>
+    <w:lsdException w:name="Grid Table 1 Light Accent 1" w:uiPriority="46"/>
+    <w:lsdException w:name="Grid Table 2 Accent 1" w:uiPriority="47"/>
+    <w:lsdException w:name="Grid Table 3 Accent 1" w:uiPriority="48"/>
+    <w:lsdException w:name="Grid Table 4 Accent 1" w:uiPriority="49"/>
+    <w:lsdException w:name="Grid Table 5 Dark Accent 1" w:uiPriority="50"/>
+    <w:lsdException w:name="Grid Table 6 Colorful Accent 1" w:uiPriority="51"/>
+    <w:lsdException w:name="Grid Table 7 Colorful Accent 1" w:uiPriority="52"/>
+    <w:lsdException w:name="Grid Table 1 Light Accent 2" w:uiPriority="46"/>
+    <w:lsdException w:name="Grid Table 2 Accent 2" w:uiPriority="47"/>
+    <w:lsdException w:name="Grid Table 3 Accent 2" w:uiPriority="48"/>
+    <w:lsdException w:name="Grid Table 4 Accent 2" w:uiPriority="49"/>
+    <w:lsdException w:name="Grid Table 5 Dark Accent 2" w:uiPriority="50"/>
+    <w:lsdException w:name="Grid Table 6 Colorful Accent 2" w:uiPriority="51"/>
+    <w:lsdException w:name="Grid Table 7 Colorful Accent 2" w:uiPriority="52"/>
+    <w:lsdException w:name="Grid Table 1 Light Accent 3" w:uiPriority="46"/>
+    <w:lsdException w:name="Grid Table 2 Accent 3" w:uiPriority="47"/>
+    <w:lsdException w:name="Grid Table 3 Accent 3" w:uiPriority="48"/>
+    <w:lsdException w:name="Grid Table 4 Accent 3" w:uiPriority="49"/>
+    <w:lsdException w:name="Grid Table 5 Dark Accent 3" w:uiPriority="50"/>
+    <w:lsdException w:name="Grid Table 6 Colorful Accent 3" w:uiPriority="51"/>
+    <w:lsdException w:name="Grid Table 7 Colorful Accent 3" w:uiPriority="52"/>
+    <w:lsdException w:name="Grid Table 1 Light Accent 4" w:uiPriority="46"/>
+    <w:lsdException w:name="Grid Table 2 Accent 4" w:uiPriority="47"/>
+    <w:lsdException w:name="Grid Table 3 Accent 4" w:uiPriority="48"/>
+    <w:lsdException w:name="Grid Table 4 Accent 4" w:uiPriority="49"/>
+    <w:lsdException w:name="Grid Table 5 Dark Accent 4" w:uiPriority="50"/>
+    <w:lsdException w:name="Grid Table 6 Colorful Accent 4" w:uiPriority="51"/>
+    <w:lsdException w:name="Grid Table 7 Colorful Accent 4" w:uiPriority="52"/>
+    <w:lsdException w:name="Grid Table 1 Light Accent 5" w:uiPriority="46"/>
+    <w:lsdException w:name="Grid Table 2 Accent 5" w:uiPriority="47"/>
+    <w:lsdException w:name="Grid Table 3 Accent 5" w:uiPriority="48"/>
+    <w:lsdException w:name="Grid Table 4 Accent 5" w:uiPriority="49"/>
+    <w:lsdException w:name="Grid Table 5 Dark Accent 5" w:uiPriority="50"/>
+    <w:lsdException w:name="Grid Table 6 Colorful Accent 5" w:uiPriority="51"/>
+    <w:lsdException w:name="Grid Table 7 Colorful Accent 5" w:uiPriority="52"/>
+    <w:lsdException w:name="Grid Table 1 Light Accent 6" w:uiPriority="46"/>
+    <w:lsdException w:name="Grid Table 2 Accent 6" w:uiPriority="47"/>
+    <w:lsdException w:name="Grid Table 3 Accent 6" w:uiPriority="48"/>
+    <w:lsdException w:name="Grid Table 4 Accent 6" w:uiPriority="49"/>
+    <w:lsdException w:name="Grid Table 5 Dark Accent 6" w:uiPriority="50"/>
+    <w:lsdException w:name="Grid Table 6 Colorful Accent 6" w:uiPriority="51"/>
+    <w:lsdException w:name="Grid Table 7 Colorful Accent 6" w:uiPriority="52"/>
+    <w:lsdException w:name="List Table 1 Light" w:uiPriority="46"/>
+    <w:lsdException w:name="List Table 2" w:uiPriority="47"/>
+    <w:lsdException w:name="List Table 3" w:uiPriority="48"/>
+    <w:lsdException w:name="List Table 4" w:uiPriority="49"/>
+    <w:lsdException w:name="List Table 5 Dark" w:uiPriority="50"/>
+    <w:lsdException w:name="List Table 6 Colorful" w:uiPriority="51"/>
+    <w:lsdException w:name="List Table 7 Colorful" w:uiPriority="52"/>
+    <w:lsdException w:name="List Table 1 Light Accent 1" w:uiPriority="46"/>
+    <w:lsdException w:name="List Table 2 Accent 1" w:uiPriority="47"/>
+    <w:lsdException w:name="List Table 3 Accent 1" w:uiPriority="48"/>
+    <w:lsdException w:name="List Table 4 Accent 1" w:uiPriority="49"/>
+    <w:lsdException w:name="List Table 5 Dark Accent 1" w:uiPriority="50"/>
+    <w:lsdException w:name="List Table 6 Colorful Accent 1" w:uiPriority="51"/>
+    <w:lsdException w:name="List Table 7 Colorful Accent 1" w:uiPriority="52"/>
+    <w:lsdException w:name="List Table 1 Light Accent 2" w:uiPriority="46"/>
+    <w:lsdException w:name="List Table 2 Accent 2" w:uiPriority="47"/>
+    <w:lsdException w:name="List Table 3 Accent 2" w:uiPriority="48"/>
+    <w:lsdException w:name="List Table 4 Accent 2" w:uiPriority="49"/>
+    <w:lsdException w:name="List Table 5 Dark Accent 2" w:uiPriority="50"/>
+    <w:lsdException w:name="List Table 6 Colorful Accent 2" w:uiPriority="51"/>
+    <w:lsdException w:name="List Table 7 Colorful Accent 2" w:uiPriority="52"/>
+    <w:lsdException w:name="List Table 1 Light Accent 3" w:uiPriority="46"/>
+    <w:lsdException w:name="List Table 2 Accent 3" w:uiPriority="47"/>
+    <w:lsdException w:name="List Table 3 Accent 3" w:uiPriority="48"/>
+    <w:lsdException w:name="List Table 4 Accent 3" w:uiPriority="49"/>
+    <w:lsdException w:name="List Table 5 Dark Accent 3" w:uiPriority="50"/>
+    <w:lsdException w:name="List Table 6 Colorful Accent 3" w:uiPriority="51"/>
+    <w:lsdException w:name="List Table 7 Colorful Accent 3" w:uiPriority="52"/>
+    <w:lsdException w:name="List Table 1 Light Accent 4" w:uiPriority="46"/>
+    <w:lsdException w:name="List Table 2 Accent 4" w:uiPriority="47"/>
+    <w:lsdException w:name="List Table 3 Accent 4" w:uiPriority="48"/>
+    <w:lsdException w:name="List Table 4 Accent 4" w:uiPriority="49"/>
+    <w:lsdException w:name="List Table 5 Dark Accent 4" w:uiPriority="50"/>
+    <w:lsdException w:name="List Table 6 Colorful Accent 4" w:uiPriority="51"/>
+    <w:lsdException w:name="List Table 7 Colorful Accent 4" w:uiPriority="52"/>
+    <w:lsdException w:name="List Table 1 Light Accent 5" w:uiPriority="46"/>
+    <w:lsdException w:name="List Table 2 Accent 5" w:uiPriority="47"/>
+    <w:lsdException w:name="List Table 3 Accent 5" w:uiPriority="48"/>
+    <w:lsdException w:name="List Table 4 Accent 5" w:uiPriority="49"/>
+    <w:lsdException w:name="List Table 5 Dark Accent 5" w:uiPriority="50"/>
+    <w:lsdException w:name="List Table 6 Colorful Accent 5" w:uiPriority="51"/>
+    <w:lsdException w:name="List Table 7 Colorful Accent 5" w:uiPriority="52"/>
+    <w:lsdException w:name="List Table 1 Light Accent 6" w:uiPriority="46"/>
+    <w:lsdException w:name="List Table 2 Accent 6" w:uiPriority="47"/>
+    <w:lsdException w:name="List Table 3 Accent 6" w:uiPriority="48"/>
+    <w:lsdException w:name="List Table 4 Accent 6" w:uiPriority="49"/>
+    <w:lsdException w:name="List Table 5 Dark Accent 6" w:uiPriority="50"/>
+    <w:lsdException w:name="List Table 6 Colorful Accent 6" w:uiPriority="51"/>
+    <w:lsdException w:name="List Table 7 Colorful Accent 6" w:uiPriority="52"/>
   </w:latentStyles>
   <w:style w:type="paragraph" w:default="1" w:styleId="Normal">
     <w:name w:val="Normal"/>

</xml_diff>

<commit_message>
Update help for DATABASE module including Package Zapper
</commit_message>
<xml_diff>
--- a/Help/DATABASE_Help.docx
+++ b/Help/DATABASE_Help.docx
@@ -453,10 +453,66 @@
         <w:rPr>
           <w:b/>
         </w:rPr>
-        <w:t>&lt;Delete Plot Data&gt;</w:t>
-      </w:r>
-      <w:r>
-        <w:t xml:space="preserve"> button is best used to refine the plot set in a </w:t>
+        <w:t>&lt;Delete Conditions&gt;</w:t>
+      </w:r>
+      <w:r>
+        <w:t xml:space="preserve"> button opens a </w:t>
+      </w:r>
+      <w:r>
+        <w:rPr>
+          <w:b/>
+        </w:rPr>
+        <w:t>Delete Conditions</w:t>
+      </w:r>
+      <w:r>
+        <w:t xml:space="preserve"> </w:t>
+      </w:r>
+      <w:r>
+        <w:t xml:space="preserve">user dialog for specifying the name of the file containing the list of COND.CN values (control number [CN]) of the records in the COND table for which data removal is desired. </w:t>
+      </w:r>
+    </w:p>
+    <w:p>
+      <w:r>
+        <w:t xml:space="preserve">The </w:t>
+      </w:r>
+      <w:r>
+        <w:rPr>
+          <w:b/>
+        </w:rPr>
+        <w:t xml:space="preserve">&lt;Delete </w:t>
+      </w:r>
+      <w:r>
+        <w:rPr>
+          <w:b/>
+        </w:rPr>
+        <w:t>Packages</w:t>
+      </w:r>
+      <w:r>
+        <w:rPr>
+          <w:b/>
+        </w:rPr>
+        <w:t>&gt;</w:t>
+      </w:r>
+      <w:r>
+        <w:t xml:space="preserve"> button opens a </w:t>
+      </w:r>
+      <w:r>
+        <w:rPr>
+          <w:b/>
+        </w:rPr>
+        <w:t xml:space="preserve">Delete </w:t>
+      </w:r>
+      <w:r>
+        <w:rPr>
+          <w:b/>
+        </w:rPr>
+        <w:t>Packages</w:t>
+      </w:r>
+      <w:r>
+        <w:t xml:space="preserve"> </w:t>
+      </w:r>
+      <w:r>
+        <w:t xml:space="preserve">user dialog for specifying the name of the file containing the list of package labels (these look like 3 digit numbers but are actually text, so it is important to include leading zeros, as in 001, not just 1 for package 1) of the packages for which data removal is desired. All rows in all tables that contain a package identifier matching one of the lines in the package label list provided to </w:t>
       </w:r>
       <w:proofErr w:type="spellStart"/>
       <w:r>
@@ -464,101 +520,7 @@
       </w:r>
       <w:proofErr w:type="spellEnd"/>
       <w:r>
-        <w:t xml:space="preserve"> project BEFORE generating an FVS input file, because it only acts on data in the </w:t>
-      </w:r>
-      <w:proofErr w:type="spellStart"/>
-      <w:r>
-        <w:rPr>
-          <w:i/>
-        </w:rPr>
-        <w:t>project</w:t>
-      </w:r>
-      <w:r>
-        <w:rPr>
-          <w:i/>
-        </w:rPr>
-        <w:t>name</w:t>
-      </w:r>
-      <w:proofErr w:type="spellEnd"/>
-      <w:r>
-        <w:t>\</w:t>
-      </w:r>
-      <w:proofErr w:type="spellStart"/>
-      <w:r>
-        <w:t>db</w:t>
-      </w:r>
-      <w:proofErr w:type="spellEnd"/>
-      <w:r>
-        <w:t xml:space="preserve">\master.mdb that had been loaded from FIADB. It will not delete data further along in the </w:t>
-      </w:r>
-      <w:proofErr w:type="spellStart"/>
-      <w:r>
-        <w:t>BioSum</w:t>
-      </w:r>
-      <w:proofErr w:type="spellEnd"/>
-      <w:r>
-        <w:t xml:space="preserve"> workflow, such as FVS inputs, and outputs from FVS, Processor and Optimizer, but by deleting PLOT, COND and TREE records associated with the set of plots chosen for deletion, it may lead to corruption at some point, since previously generated results can no longer be linked back to the plot and condition from whence they came. By using the drop-down menu embedded within the </w:t>
-      </w:r>
-      <w:r>
-        <w:rPr>
-          <w:b/>
-        </w:rPr>
-        <w:t>&lt;Delete Plot Data&gt;</w:t>
-      </w:r>
-      <w:r>
-        <w:t xml:space="preserve"> button, it is possible to either 1) delete all plots in the project, or 2) make an interactive selection of records from the PLOT table of those plots targeted for deletion, for example, using filters and sorting in the </w:t>
-      </w:r>
-      <w:proofErr w:type="spellStart"/>
-      <w:r>
-        <w:t>BioSum</w:t>
-      </w:r>
-      <w:proofErr w:type="spellEnd"/>
-      <w:r>
-        <w:t xml:space="preserve"> data grid that displays when selecting this option, then selecting the PLOT records to be deleted and pressing </w:t>
-      </w:r>
-      <w:r>
-        <w:rPr>
-          <w:b/>
-        </w:rPr>
-        <w:t>&lt;Delete&gt;</w:t>
-      </w:r>
-      <w:r>
-        <w:t xml:space="preserve">. All plots in the selected set, along with related conditions, trees, site trees, etc. will be deleted. This function is a good choice if it is realized, immediately after loading plots into a project (and before generating FVS files), that some of the plots should not have been included after all. It is </w:t>
-      </w:r>
-      <w:r>
-        <w:rPr>
-          <w:u w:val="single"/>
-        </w:rPr>
-        <w:t>not</w:t>
-      </w:r>
-      <w:r>
-        <w:t xml:space="preserve"> a good way to delete, for example, reserved lands, because those are designated at the condition, not the plot, level.</w:t>
-      </w:r>
-    </w:p>
-    <w:p>
-      <w:r>
-        <w:t xml:space="preserve">The </w:t>
-      </w:r>
-      <w:r>
-        <w:rPr>
-          <w:b/>
-        </w:rPr>
-        <w:t>&lt;Delete Conditions&gt;</w:t>
-      </w:r>
-      <w:r>
-        <w:t xml:space="preserve"> button opens a </w:t>
-      </w:r>
-      <w:r>
-        <w:rPr>
-          <w:b/>
-        </w:rPr>
-        <w:t>Delete Conditions</w:t>
-      </w:r>
-      <w:r>
-        <w:t xml:space="preserve"> </w:t>
-      </w:r>
-      <w:r>
-        <w:t xml:space="preserve">user dialog for specifying the name of the file containing the list of COND.CN values (control number [CN]) of the records in the COND table for which data removal is desired. </w:t>
+        <w:t xml:space="preserve"> will be deleted.</w:t>
       </w:r>
       <w:r>
         <w:rPr>
@@ -1467,139 +1429,1026 @@
           <w:u w:val="single"/>
         </w:rPr>
       </w:pPr>
+      <w:r>
+        <w:rPr>
+          <w:b/>
+          <w:u w:val="single"/>
+        </w:rPr>
+        <w:lastRenderedPageBreak/>
+        <w:t>Add Plot Data Input (select FIADB inventory evaluation)</w:t>
+      </w:r>
+    </w:p>
+    <w:p>
+      <w:r>
+        <w:t>BioSum will load the “</w:t>
+      </w:r>
+      <w:proofErr w:type="spellStart"/>
+      <w:r>
+        <w:rPr>
+          <w:b/>
+        </w:rPr>
+        <w:t>Eval</w:t>
+      </w:r>
+      <w:proofErr w:type="spellEnd"/>
+      <w:r>
+        <w:rPr>
+          <w:b/>
+        </w:rPr>
+        <w:t xml:space="preserve"> IDs</w:t>
+      </w:r>
+      <w:r>
+        <w:t xml:space="preserve">” (sets of FIA plot identifiers used in the stratification process that ultimately accounts for how many acres of forested landscape each plot and condition represents) from the “POP” tables (e.g., </w:t>
+      </w:r>
+      <w:r>
+        <w:rPr>
+          <w:i/>
+        </w:rPr>
+        <w:t>POP_EVAL</w:t>
+      </w:r>
+      <w:r>
+        <w:t xml:space="preserve">) in the MS Access input file to allow selection of the state level plot set to be analyzed. The contents of </w:t>
+      </w:r>
+      <w:r>
+        <w:rPr>
+          <w:i/>
+        </w:rPr>
+        <w:t>POP_EVAL</w:t>
+      </w:r>
+      <w:r>
+        <w:t xml:space="preserve"> tables in FIADB state databases will likely change over time as new </w:t>
+      </w:r>
+      <w:proofErr w:type="spellStart"/>
+      <w:r>
+        <w:t>Eval</w:t>
+      </w:r>
+      <w:proofErr w:type="spellEnd"/>
+      <w:r>
+        <w:t xml:space="preserve"> ID’s are added and existing one retired. For BioSum, look for an </w:t>
+      </w:r>
+      <w:proofErr w:type="spellStart"/>
+      <w:r>
+        <w:rPr>
+          <w:b/>
+        </w:rPr>
+        <w:t>Eval</w:t>
+      </w:r>
+      <w:proofErr w:type="spellEnd"/>
+      <w:r>
+        <w:rPr>
+          <w:b/>
+        </w:rPr>
+        <w:t xml:space="preserve"> Description</w:t>
+      </w:r>
+      <w:r>
+        <w:t xml:space="preserve"> that references the time period of interest (currently, either the most recent 10 years of available data, or the first ten years of data collected under the annual inventory protocols) and contains the term “</w:t>
+      </w:r>
+      <w:r>
+        <w:rPr>
+          <w:b/>
+        </w:rPr>
+        <w:t>Sampled Plots</w:t>
+      </w:r>
+      <w:r>
+        <w:t>” or “</w:t>
+      </w:r>
+      <w:r>
+        <w:rPr>
+          <w:b/>
+        </w:rPr>
+        <w:t>Current Area, Current Volume</w:t>
+      </w:r>
+      <w:r>
+        <w:t xml:space="preserve">”. When in doubt, contact an FIA analyst in your region for advice. </w:t>
+      </w:r>
+    </w:p>
+    <w:p>
+      <w:r>
+        <w:t>Select the evaluation set of interest and</w:t>
+      </w:r>
+      <w:r>
+        <w:t xml:space="preserve"> c</w:t>
+      </w:r>
+      <w:r>
+        <w:t xml:space="preserve">lick </w:t>
+      </w:r>
+      <w:r>
+        <w:rPr>
+          <w:b/>
+          <w:bCs/>
+        </w:rPr>
+        <w:t>&lt;Next&gt;</w:t>
+      </w:r>
+      <w:r>
+        <w:t>.</w:t>
+      </w:r>
+    </w:p>
+    <w:p>
+      <w:r>
+        <w:rPr>
+          <w:b/>
+        </w:rPr>
+        <w:t>Note</w:t>
+      </w:r>
+      <w:r>
+        <w:t>:</w:t>
+      </w:r>
+      <w:r>
+        <w:t xml:space="preserve"> l</w:t>
+      </w:r>
+      <w:r>
+        <w:t>oading of population tables and inventory data may continue for several minutes</w:t>
+      </w:r>
+      <w:r>
+        <w:t xml:space="preserve"> so please be patient.</w:t>
+      </w:r>
+    </w:p>
+    <w:p/>
+    <w:p>
+      <w:pPr>
+        <w:rPr>
+          <w:b/>
+          <w:u w:val="single"/>
+        </w:rPr>
+      </w:pPr>
+    </w:p>
+    <w:p>
+      <w:pPr>
+        <w:rPr>
+          <w:b/>
+          <w:u w:val="single"/>
+        </w:rPr>
+      </w:pPr>
+    </w:p>
+    <w:p>
+      <w:pPr>
+        <w:rPr>
+          <w:b/>
+          <w:u w:val="single"/>
+        </w:rPr>
+      </w:pPr>
+    </w:p>
+    <w:p>
+      <w:pPr>
+        <w:rPr>
+          <w:b/>
+          <w:u w:val="single"/>
+        </w:rPr>
+      </w:pPr>
+    </w:p>
+    <w:p>
+      <w:pPr>
+        <w:rPr>
+          <w:b/>
+          <w:u w:val="single"/>
+        </w:rPr>
+      </w:pPr>
+    </w:p>
+    <w:p>
+      <w:pPr>
+        <w:rPr>
+          <w:b/>
+          <w:u w:val="single"/>
+        </w:rPr>
+      </w:pPr>
+    </w:p>
+    <w:p>
+      <w:pPr>
+        <w:rPr>
+          <w:b/>
+          <w:u w:val="single"/>
+        </w:rPr>
+      </w:pPr>
+    </w:p>
+    <w:p>
+      <w:pPr>
+        <w:rPr>
+          <w:b/>
+          <w:u w:val="single"/>
+        </w:rPr>
+      </w:pPr>
+    </w:p>
+    <w:p>
+      <w:pPr>
+        <w:rPr>
+          <w:b/>
+          <w:u w:val="single"/>
+        </w:rPr>
+      </w:pPr>
+    </w:p>
+    <w:p>
+      <w:pPr>
+        <w:rPr>
+          <w:b/>
+          <w:u w:val="single"/>
+        </w:rPr>
+      </w:pPr>
+    </w:p>
+    <w:p>
+      <w:pPr>
+        <w:rPr>
+          <w:b/>
+          <w:u w:val="single"/>
+        </w:rPr>
+      </w:pPr>
+    </w:p>
+    <w:p>
+      <w:pPr>
+        <w:rPr>
+          <w:b/>
+          <w:u w:val="single"/>
+        </w:rPr>
+      </w:pPr>
+    </w:p>
+    <w:p>
+      <w:pPr>
+        <w:rPr>
+          <w:b/>
+          <w:u w:val="single"/>
+        </w:rPr>
+      </w:pPr>
+    </w:p>
+    <w:p>
+      <w:pPr>
+        <w:rPr>
+          <w:b/>
+          <w:u w:val="single"/>
+        </w:rPr>
+      </w:pPr>
+    </w:p>
+    <w:p>
+      <w:pPr>
+        <w:rPr>
+          <w:b/>
+          <w:u w:val="single"/>
+        </w:rPr>
+      </w:pPr>
+    </w:p>
+    <w:p>
+      <w:pPr>
+        <w:rPr>
+          <w:b/>
+          <w:u w:val="single"/>
+        </w:rPr>
+      </w:pPr>
+      <w:r>
+        <w:rPr>
+          <w:b/>
+          <w:u w:val="single"/>
+        </w:rPr>
+        <w:lastRenderedPageBreak/>
+        <w:t>Plot Data Input (filter by state and county)</w:t>
+      </w:r>
+    </w:p>
+    <w:p>
+      <w:r>
+        <w:t>S</w:t>
+      </w:r>
+      <w:r>
+        <w:t xml:space="preserve">elect desired counties (counties in only one state can be displayed for any given load operation). </w:t>
+      </w:r>
+      <w:r>
+        <w:t xml:space="preserve">To select all counties in the evaluation set of interest, click </w:t>
+      </w:r>
+      <w:r>
+        <w:rPr>
+          <w:b/>
+        </w:rPr>
+        <w:t>&lt;Select All&gt;</w:t>
+      </w:r>
+      <w:r>
+        <w:t xml:space="preserve">. To clear any selection made, click </w:t>
+      </w:r>
+      <w:r>
+        <w:rPr>
+          <w:b/>
+        </w:rPr>
+        <w:t>&lt;Clear All&gt;</w:t>
+      </w:r>
+      <w:r>
+        <w:t xml:space="preserve">. </w:t>
+      </w:r>
+      <w:r>
+        <w:t xml:space="preserve">Click </w:t>
+      </w:r>
+      <w:r>
+        <w:rPr>
+          <w:b/>
+          <w:bCs/>
+        </w:rPr>
+        <w:t>&lt;Append&gt;</w:t>
+      </w:r>
+      <w:r>
+        <w:t xml:space="preserve"> to add all plots within the selected counties.  Alternatively, select specific plots within the chosen state(s) and counties, by clicking the </w:t>
+      </w:r>
+      <w:r>
+        <w:rPr>
+          <w:b/>
+          <w:bCs/>
+        </w:rPr>
+        <w:t>&lt;Next&gt;</w:t>
+      </w:r>
+      <w:r>
+        <w:t xml:space="preserve"> button to display the </w:t>
+      </w:r>
+      <w:r>
+        <w:rPr>
+          <w:b/>
+          <w:bCs/>
+        </w:rPr>
+        <w:t xml:space="preserve">Filter by Plot </w:t>
+      </w:r>
+      <w:r>
+        <w:t>form.</w:t>
+      </w:r>
+    </w:p>
+    <w:p/>
+    <w:p>
+      <w:pPr>
+        <w:rPr>
+          <w:b/>
+          <w:u w:val="single"/>
+        </w:rPr>
+      </w:pPr>
+    </w:p>
+    <w:p>
+      <w:pPr>
+        <w:rPr>
+          <w:b/>
+          <w:u w:val="single"/>
+        </w:rPr>
+      </w:pPr>
+    </w:p>
+    <w:p>
+      <w:pPr>
+        <w:rPr>
+          <w:b/>
+          <w:u w:val="single"/>
+        </w:rPr>
+      </w:pPr>
+    </w:p>
+    <w:p>
+      <w:pPr>
+        <w:rPr>
+          <w:b/>
+          <w:u w:val="single"/>
+        </w:rPr>
+      </w:pPr>
+    </w:p>
+    <w:p>
+      <w:pPr>
+        <w:rPr>
+          <w:b/>
+          <w:u w:val="single"/>
+        </w:rPr>
+      </w:pPr>
+    </w:p>
+    <w:p>
+      <w:pPr>
+        <w:rPr>
+          <w:b/>
+          <w:u w:val="single"/>
+        </w:rPr>
+      </w:pPr>
+    </w:p>
+    <w:p>
+      <w:pPr>
+        <w:rPr>
+          <w:b/>
+          <w:u w:val="single"/>
+        </w:rPr>
+      </w:pPr>
+    </w:p>
+    <w:p>
+      <w:pPr>
+        <w:rPr>
+          <w:b/>
+          <w:u w:val="single"/>
+        </w:rPr>
+      </w:pPr>
+    </w:p>
+    <w:p>
+      <w:pPr>
+        <w:rPr>
+          <w:b/>
+          <w:u w:val="single"/>
+        </w:rPr>
+      </w:pPr>
+    </w:p>
+    <w:p>
+      <w:pPr>
+        <w:rPr>
+          <w:b/>
+          <w:u w:val="single"/>
+        </w:rPr>
+      </w:pPr>
+    </w:p>
+    <w:p>
+      <w:pPr>
+        <w:rPr>
+          <w:b/>
+          <w:u w:val="single"/>
+        </w:rPr>
+      </w:pPr>
+    </w:p>
+    <w:p>
+      <w:pPr>
+        <w:rPr>
+          <w:b/>
+          <w:u w:val="single"/>
+        </w:rPr>
+      </w:pPr>
+    </w:p>
+    <w:p>
+      <w:pPr>
+        <w:rPr>
+          <w:b/>
+          <w:u w:val="single"/>
+        </w:rPr>
+      </w:pPr>
+    </w:p>
+    <w:p>
+      <w:pPr>
+        <w:rPr>
+          <w:b/>
+          <w:u w:val="single"/>
+        </w:rPr>
+      </w:pPr>
+    </w:p>
+    <w:p>
+      <w:pPr>
+        <w:rPr>
+          <w:b/>
+          <w:u w:val="single"/>
+        </w:rPr>
+      </w:pPr>
+    </w:p>
+    <w:p>
+      <w:pPr>
+        <w:rPr>
+          <w:b/>
+          <w:u w:val="single"/>
+        </w:rPr>
+      </w:pPr>
+    </w:p>
+    <w:p>
+      <w:pPr>
+        <w:rPr>
+          <w:b/>
+          <w:u w:val="single"/>
+        </w:rPr>
+      </w:pPr>
+    </w:p>
+    <w:p>
+      <w:pPr>
+        <w:rPr>
+          <w:b/>
+          <w:u w:val="single"/>
+        </w:rPr>
+      </w:pPr>
+    </w:p>
+    <w:p>
+      <w:pPr>
+        <w:rPr>
+          <w:b/>
+          <w:u w:val="single"/>
+        </w:rPr>
+      </w:pPr>
+    </w:p>
+    <w:p>
+      <w:pPr>
+        <w:rPr>
+          <w:b/>
+          <w:u w:val="single"/>
+        </w:rPr>
+      </w:pPr>
+    </w:p>
+    <w:p>
+      <w:pPr>
+        <w:rPr>
+          <w:b/>
+          <w:u w:val="single"/>
+        </w:rPr>
+      </w:pPr>
+      <w:r>
+        <w:rPr>
+          <w:b/>
+          <w:u w:val="single"/>
+        </w:rPr>
+        <w:lastRenderedPageBreak/>
+        <w:t>Plot Data Input (filter by plot)</w:t>
+      </w:r>
+    </w:p>
+    <w:p>
+      <w:r>
+        <w:t>S</w:t>
+      </w:r>
+      <w:r>
+        <w:t>elect the desired plots</w:t>
+      </w:r>
+      <w:r>
+        <w:t xml:space="preserve"> found in the county(s) selected in the previous step</w:t>
+      </w:r>
+      <w:r>
+        <w:t xml:space="preserve">, then click </w:t>
+      </w:r>
+      <w:r>
+        <w:rPr>
+          <w:b/>
+          <w:bCs/>
+        </w:rPr>
+        <w:t>&lt;Append&gt;</w:t>
+      </w:r>
+      <w:r>
+        <w:rPr>
+          <w:bCs/>
+        </w:rPr>
+        <w:t>. To select all possible plots in the selected county(s)</w:t>
+      </w:r>
+      <w:r>
+        <w:t xml:space="preserve">, click </w:t>
+      </w:r>
+      <w:r>
+        <w:rPr>
+          <w:b/>
+        </w:rPr>
+        <w:t>&lt;Select All&gt;</w:t>
+      </w:r>
+      <w:r>
+        <w:t xml:space="preserve">. To clear any selection made, click </w:t>
+      </w:r>
+      <w:r>
+        <w:rPr>
+          <w:b/>
+        </w:rPr>
+        <w:t>&lt;Clear All&gt;</w:t>
+      </w:r>
+      <w:r>
+        <w:t>.</w:t>
+      </w:r>
+    </w:p>
+    <w:p/>
+    <w:p>
+      <w:pPr>
+        <w:rPr>
+          <w:b/>
+          <w:u w:val="single"/>
+        </w:rPr>
+      </w:pPr>
+    </w:p>
+    <w:p>
+      <w:pPr>
+        <w:rPr>
+          <w:b/>
+          <w:u w:val="single"/>
+        </w:rPr>
+      </w:pPr>
+    </w:p>
+    <w:p>
+      <w:pPr>
+        <w:rPr>
+          <w:b/>
+          <w:u w:val="single"/>
+        </w:rPr>
+      </w:pPr>
+    </w:p>
+    <w:p>
+      <w:pPr>
+        <w:rPr>
+          <w:b/>
+          <w:u w:val="single"/>
+        </w:rPr>
+      </w:pPr>
+    </w:p>
+    <w:p>
+      <w:pPr>
+        <w:rPr>
+          <w:b/>
+          <w:u w:val="single"/>
+        </w:rPr>
+      </w:pPr>
+    </w:p>
+    <w:p>
+      <w:pPr>
+        <w:rPr>
+          <w:b/>
+          <w:u w:val="single"/>
+        </w:rPr>
+      </w:pPr>
+    </w:p>
+    <w:p>
+      <w:pPr>
+        <w:rPr>
+          <w:b/>
+          <w:u w:val="single"/>
+        </w:rPr>
+      </w:pPr>
+    </w:p>
+    <w:p>
+      <w:pPr>
+        <w:rPr>
+          <w:b/>
+          <w:u w:val="single"/>
+        </w:rPr>
+      </w:pPr>
+    </w:p>
+    <w:p>
+      <w:pPr>
+        <w:rPr>
+          <w:b/>
+          <w:u w:val="single"/>
+        </w:rPr>
+      </w:pPr>
+    </w:p>
+    <w:p>
+      <w:pPr>
+        <w:rPr>
+          <w:b/>
+          <w:u w:val="single"/>
+        </w:rPr>
+      </w:pPr>
+    </w:p>
+    <w:p>
+      <w:pPr>
+        <w:rPr>
+          <w:b/>
+          <w:u w:val="single"/>
+        </w:rPr>
+      </w:pPr>
+    </w:p>
+    <w:p>
+      <w:pPr>
+        <w:rPr>
+          <w:b/>
+          <w:u w:val="single"/>
+        </w:rPr>
+      </w:pPr>
+    </w:p>
+    <w:p>
+      <w:pPr>
+        <w:rPr>
+          <w:b/>
+          <w:u w:val="single"/>
+        </w:rPr>
+      </w:pPr>
+    </w:p>
+    <w:p>
+      <w:pPr>
+        <w:rPr>
+          <w:b/>
+          <w:u w:val="single"/>
+        </w:rPr>
+      </w:pPr>
+    </w:p>
+    <w:p>
+      <w:pPr>
+        <w:rPr>
+          <w:b/>
+          <w:u w:val="single"/>
+        </w:rPr>
+      </w:pPr>
+    </w:p>
+    <w:p>
+      <w:pPr>
+        <w:rPr>
+          <w:b/>
+          <w:u w:val="single"/>
+        </w:rPr>
+      </w:pPr>
+    </w:p>
+    <w:p>
+      <w:pPr>
+        <w:rPr>
+          <w:b/>
+          <w:u w:val="single"/>
+        </w:rPr>
+      </w:pPr>
+    </w:p>
+    <w:p>
+      <w:pPr>
+        <w:rPr>
+          <w:b/>
+          <w:u w:val="single"/>
+        </w:rPr>
+      </w:pPr>
+    </w:p>
+    <w:p>
+      <w:pPr>
+        <w:rPr>
+          <w:b/>
+          <w:u w:val="single"/>
+        </w:rPr>
+      </w:pPr>
+    </w:p>
+    <w:p>
+      <w:pPr>
+        <w:rPr>
+          <w:b/>
+          <w:u w:val="single"/>
+        </w:rPr>
+      </w:pPr>
+    </w:p>
+    <w:p>
+      <w:pPr>
+        <w:rPr>
+          <w:b/>
+          <w:u w:val="single"/>
+        </w:rPr>
+      </w:pPr>
+    </w:p>
+    <w:p>
+      <w:pPr>
+        <w:rPr>
+          <w:b/>
+          <w:u w:val="single"/>
+        </w:rPr>
+      </w:pPr>
+      <w:r>
+        <w:rPr>
+          <w:b/>
+          <w:u w:val="single"/>
+        </w:rPr>
+        <w:lastRenderedPageBreak/>
+        <w:t>Delete Conditions</w:t>
+      </w:r>
+    </w:p>
+    <w:p>
+      <w:r>
+        <w:t>The text file listing the COND.CN values to be deleted is typically generated via queries in project\</w:t>
+      </w:r>
+      <w:proofErr w:type="spellStart"/>
+      <w:r>
+        <w:t>db</w:t>
+      </w:r>
+      <w:proofErr w:type="spellEnd"/>
+      <w:r>
+        <w:t xml:space="preserve">\master.mdb and may include, for example, conditions with COND.RESERVCD=1, if removing wilderness areas and parks from potential management were the objective, or with COND.FORTYPCD&lt;&gt;371 if only conditions with a mixed conifer forest type were intended to be included in the </w:t>
+      </w:r>
+      <w:proofErr w:type="spellStart"/>
+      <w:r>
+        <w:t>BioSum</w:t>
+      </w:r>
+      <w:proofErr w:type="spellEnd"/>
+      <w:r>
+        <w:t xml:space="preserve"> analysis. </w:t>
+      </w:r>
+    </w:p>
+    <w:p>
+      <w:r>
+        <w:t xml:space="preserve">Three checkboxes offer access to options for creating a log file listing the </w:t>
+      </w:r>
+      <w:proofErr w:type="spellStart"/>
+      <w:r>
+        <w:t>BioSum</w:t>
+      </w:r>
+      <w:proofErr w:type="spellEnd"/>
+      <w:r>
+        <w:t xml:space="preserve"> project tables searched for data associated with the specified condition records and the number of records deleted from each, compacting each project database after deletions are accomplished, to conserve disk space, and for conducting an inspection and reporting of record counts associated with the targeted conditions, rather than performing the deletions. </w:t>
+      </w:r>
+    </w:p>
+    <w:p>
+      <w:r>
+        <w:t xml:space="preserve">Caution should be exercised when enabling the “compact databases” option because limitations of MS Access result in this step failing intermittently, such that some of the project databases do not successfully compact. </w:t>
+      </w:r>
+    </w:p>
+    <w:p>
+      <w:pPr>
+        <w:rPr>
+          <w:b/>
+          <w:u w:val="single"/>
+        </w:rPr>
+      </w:pPr>
       <w:bookmarkStart w:id="0" w:name="_GoBack"/>
       <w:bookmarkEnd w:id="0"/>
       <w:r>
+        <w:t xml:space="preserve">To proceed (irrevocably) with the deletion, select </w:t>
+      </w:r>
+      <w:r>
+        <w:rPr>
+          <w:b/>
+        </w:rPr>
+        <w:t>&lt;Delete&gt;</w:t>
+      </w:r>
+      <w:r>
+        <w:t xml:space="preserve">. This function will delete ALL records associated with the submitted condition list, throughout the </w:t>
+      </w:r>
+      <w:proofErr w:type="spellStart"/>
+      <w:r>
+        <w:t>BioSum</w:t>
+      </w:r>
+      <w:proofErr w:type="spellEnd"/>
+      <w:r>
+        <w:t xml:space="preserve"> project directory structure, i.e., in ALL tables in ALL databases in ALL folders within </w:t>
+      </w:r>
+      <w:proofErr w:type="spellStart"/>
+      <w:r>
+        <w:rPr>
+          <w:i/>
+        </w:rPr>
+        <w:t>projectname</w:t>
+      </w:r>
+      <w:proofErr w:type="spellEnd"/>
+      <w:r>
+        <w:t xml:space="preserve">, regardless of table or database name or whether or not the database and table contain data used in the project—thus, even “backup” versions of databases or tables that a user has located within the </w:t>
+      </w:r>
+      <w:proofErr w:type="spellStart"/>
+      <w:r>
+        <w:rPr>
+          <w:i/>
+        </w:rPr>
+        <w:t>projectname</w:t>
+      </w:r>
+      <w:proofErr w:type="spellEnd"/>
+      <w:r>
+        <w:t xml:space="preserve"> directory structure </w:t>
+      </w:r>
+      <w:r>
+        <w:rPr>
+          <w:u w:val="single"/>
+        </w:rPr>
+        <w:t>will have these conditions deleted</w:t>
+      </w:r>
+      <w:r>
+        <w:t xml:space="preserve"> by the end of the condition deletion operation.</w:t>
+      </w:r>
+      <w:r>
+        <w:rPr>
+          <w:b/>
+          <w:u w:val="single"/>
+        </w:rPr>
+        <w:br w:type="page"/>
+      </w:r>
+    </w:p>
+    <w:p>
+      <w:pPr>
+        <w:rPr>
+          <w:b/>
+          <w:u w:val="single"/>
+        </w:rPr>
+      </w:pPr>
+      <w:r>
         <w:rPr>
           <w:b/>
           <w:u w:val="single"/>
         </w:rPr>
         <w:lastRenderedPageBreak/>
-        <w:t>Add Plot Data Input (select FIADB inventory evaluation)</w:t>
-      </w:r>
-    </w:p>
-    <w:p>
-      <w:r>
-        <w:t>BioSum will load the “</w:t>
+        <w:t>Delete Packages</w:t>
+      </w:r>
+    </w:p>
+    <w:p>
+      <w:pPr>
+        <w:pStyle w:val="Regulartext"/>
+        <w:rPr>
+          <w:rFonts w:asciiTheme="minorHAnsi" w:hAnsiTheme="minorHAnsi" w:cstheme="minorHAnsi"/>
+          <w:sz w:val="22"/>
+          <w:szCs w:val="22"/>
+        </w:rPr>
+      </w:pPr>
+      <w:r>
+        <w:rPr>
+          <w:rFonts w:asciiTheme="minorHAnsi" w:hAnsiTheme="minorHAnsi" w:cstheme="minorHAnsi"/>
+          <w:sz w:val="22"/>
+          <w:szCs w:val="22"/>
+        </w:rPr>
+        <w:t xml:space="preserve">As with the condition zapper, three checkboxes offer access to options for 1) creating a log file listing the </w:t>
       </w:r>
       <w:proofErr w:type="spellStart"/>
       <w:r>
         <w:rPr>
-          <w:b/>
-        </w:rPr>
-        <w:t>Eval</w:t>
+          <w:rFonts w:asciiTheme="minorHAnsi" w:hAnsiTheme="minorHAnsi" w:cstheme="minorHAnsi"/>
+          <w:sz w:val="22"/>
+          <w:szCs w:val="22"/>
+        </w:rPr>
+        <w:t>BioSum</w:t>
       </w:r>
       <w:proofErr w:type="spellEnd"/>
       <w:r>
         <w:rPr>
-          <w:b/>
-        </w:rPr>
-        <w:t xml:space="preserve"> IDs</w:t>
-      </w:r>
-      <w:r>
-        <w:t xml:space="preserve">” (sets of FIA plot identifiers used in the stratification process that ultimately accounts for how many acres of forested landscape each plot and condition represents) from the “POP” tables (e.g., </w:t>
-      </w:r>
-      <w:r>
-        <w:rPr>
+          <w:rFonts w:asciiTheme="minorHAnsi" w:hAnsiTheme="minorHAnsi" w:cstheme="minorHAnsi"/>
+          <w:sz w:val="22"/>
+          <w:szCs w:val="22"/>
+        </w:rPr>
+        <w:t xml:space="preserve"> project tables searched for data associated with the records associated with the specified packages and the number of records deleted from each, 2) compacting each project database after deletions are accomplished to conserve disk space, and 3) for conducting an inspection and reporting of record counts associated with the targeted packages, without actually performing the deletions. </w:t>
+      </w:r>
+    </w:p>
+    <w:p>
+      <w:pPr>
+        <w:pStyle w:val="Regulartext"/>
+        <w:rPr>
+          <w:rFonts w:asciiTheme="minorHAnsi" w:hAnsiTheme="minorHAnsi" w:cstheme="minorHAnsi"/>
+          <w:sz w:val="22"/>
+          <w:szCs w:val="22"/>
+        </w:rPr>
+      </w:pPr>
+      <w:r>
+        <w:rPr>
+          <w:rFonts w:asciiTheme="minorHAnsi" w:hAnsiTheme="minorHAnsi" w:cstheme="minorHAnsi"/>
+          <w:sz w:val="22"/>
+          <w:szCs w:val="22"/>
+        </w:rPr>
+        <w:t xml:space="preserve">Caution should be exercised when enabling the “compact databases” option because limitations of MS Access result in this step failing intermittently, such that some of the project databases do not successfully compact. </w:t>
+      </w:r>
+    </w:p>
+    <w:p>
+      <w:pPr>
+        <w:pStyle w:val="Regulartext"/>
+      </w:pPr>
+      <w:r>
+        <w:rPr>
+          <w:rFonts w:asciiTheme="minorHAnsi" w:hAnsiTheme="minorHAnsi" w:cstheme="minorHAnsi"/>
+          <w:sz w:val="22"/>
+          <w:szCs w:val="22"/>
+        </w:rPr>
+        <w:t xml:space="preserve">To proceed (irrevocably) with the deletion, select </w:t>
+      </w:r>
+      <w:r>
+        <w:rPr>
+          <w:rFonts w:asciiTheme="minorHAnsi" w:hAnsiTheme="minorHAnsi" w:cstheme="minorHAnsi"/>
+          <w:b/>
+          <w:sz w:val="22"/>
+          <w:szCs w:val="22"/>
+        </w:rPr>
+        <w:t>&lt;Delete&gt;</w:t>
+      </w:r>
+      <w:r>
+        <w:rPr>
+          <w:rFonts w:asciiTheme="minorHAnsi" w:hAnsiTheme="minorHAnsi" w:cstheme="minorHAnsi"/>
+          <w:sz w:val="22"/>
+          <w:szCs w:val="22"/>
+        </w:rPr>
+        <w:t xml:space="preserve">. This function will delete ALL records associated with the submitted package list, throughout the </w:t>
+      </w:r>
+      <w:proofErr w:type="spellStart"/>
+      <w:r>
+        <w:rPr>
+          <w:rFonts w:asciiTheme="minorHAnsi" w:hAnsiTheme="minorHAnsi" w:cstheme="minorHAnsi"/>
+          <w:sz w:val="22"/>
+          <w:szCs w:val="22"/>
+        </w:rPr>
+        <w:t>BioSum</w:t>
+      </w:r>
+      <w:proofErr w:type="spellEnd"/>
+      <w:r>
+        <w:rPr>
+          <w:rFonts w:asciiTheme="minorHAnsi" w:hAnsiTheme="minorHAnsi" w:cstheme="minorHAnsi"/>
+          <w:sz w:val="22"/>
+          <w:szCs w:val="22"/>
+        </w:rPr>
+        <w:t xml:space="preserve"> project directory structure, i.e., in ALL tables in ALL databases in ALL folders within </w:t>
+      </w:r>
+      <w:proofErr w:type="spellStart"/>
+      <w:r>
+        <w:rPr>
+          <w:rFonts w:asciiTheme="minorHAnsi" w:hAnsiTheme="minorHAnsi" w:cstheme="minorHAnsi"/>
           <w:i/>
-        </w:rPr>
-        <w:t>POP_EVAL</w:t>
-      </w:r>
-      <w:r>
-        <w:t xml:space="preserve">) in the MS Access input file to allow selection of the state level plot set to be analyzed. The contents of </w:t>
-      </w:r>
-      <w:r>
-        <w:rPr>
+          <w:sz w:val="22"/>
+          <w:szCs w:val="22"/>
+        </w:rPr>
+        <w:t>projectname</w:t>
+      </w:r>
+      <w:proofErr w:type="spellEnd"/>
+      <w:r>
+        <w:rPr>
+          <w:rFonts w:asciiTheme="minorHAnsi" w:hAnsiTheme="minorHAnsi" w:cstheme="minorHAnsi"/>
+          <w:sz w:val="22"/>
+          <w:szCs w:val="22"/>
+        </w:rPr>
+        <w:t xml:space="preserve">, regardless of table or database name or whether or not the database and table contain data used in the project—thus, even “backup” versions of databases or tables that a user has located within the </w:t>
+      </w:r>
+      <w:proofErr w:type="spellStart"/>
+      <w:r>
+        <w:rPr>
+          <w:rFonts w:asciiTheme="minorHAnsi" w:hAnsiTheme="minorHAnsi" w:cstheme="minorHAnsi"/>
           <w:i/>
-        </w:rPr>
-        <w:t>POP_EVAL</w:t>
-      </w:r>
-      <w:r>
-        <w:t xml:space="preserve"> tables in FIADB state databases will likely change over time as new </w:t>
-      </w:r>
-      <w:proofErr w:type="spellStart"/>
-      <w:r>
-        <w:t>Eval</w:t>
+          <w:sz w:val="22"/>
+          <w:szCs w:val="22"/>
+        </w:rPr>
+        <w:t>projectname</w:t>
       </w:r>
       <w:proofErr w:type="spellEnd"/>
       <w:r>
-        <w:t xml:space="preserve"> ID’s are added and existing one retired. For BioSum, look for an </w:t>
-      </w:r>
-      <w:proofErr w:type="spellStart"/>
-      <w:r>
-        <w:rPr>
-          <w:b/>
-        </w:rPr>
-        <w:t>Eval</w:t>
-      </w:r>
-      <w:proofErr w:type="spellEnd"/>
-      <w:r>
-        <w:rPr>
-          <w:b/>
-        </w:rPr>
-        <w:t xml:space="preserve"> Description</w:t>
-      </w:r>
-      <w:r>
-        <w:t xml:space="preserve"> that references the time period of interest (currently, either the most recent 10 years of available data, or the first ten years of data collected under the annual inventory protocols) and contains the term “</w:t>
-      </w:r>
-      <w:r>
-        <w:rPr>
-          <w:b/>
-        </w:rPr>
-        <w:t>Sampled Plots</w:t>
-      </w:r>
-      <w:r>
-        <w:t>” or “</w:t>
-      </w:r>
-      <w:r>
-        <w:rPr>
-          <w:b/>
-        </w:rPr>
-        <w:t>Current Area, Current Volume</w:t>
-      </w:r>
-      <w:r>
-        <w:t xml:space="preserve">”. When in doubt, contact an FIA analyst in your region for advice. </w:t>
-      </w:r>
-    </w:p>
-    <w:p>
-      <w:r>
-        <w:t>Select the evaluation set of interest and</w:t>
-      </w:r>
-      <w:r>
-        <w:t xml:space="preserve"> c</w:t>
-      </w:r>
-      <w:r>
-        <w:t xml:space="preserve">lick </w:t>
-      </w:r>
-      <w:r>
-        <w:rPr>
-          <w:b/>
-          <w:bCs/>
-        </w:rPr>
-        <w:t>&lt;Next&gt;</w:t>
-      </w:r>
-      <w:r>
-        <w:t>.</w:t>
-      </w:r>
-    </w:p>
-    <w:p>
-      <w:r>
-        <w:rPr>
-          <w:b/>
-        </w:rPr>
-        <w:t>Note</w:t>
-      </w:r>
-      <w:r>
-        <w:t>:</w:t>
-      </w:r>
-      <w:r>
-        <w:t xml:space="preserve"> l</w:t>
-      </w:r>
-      <w:r>
-        <w:t>oading of population tables and inventory data may continue for several minutes</w:t>
-      </w:r>
-      <w:r>
-        <w:t xml:space="preserve"> so please be patient.</w:t>
+        <w:rPr>
+          <w:rFonts w:asciiTheme="minorHAnsi" w:hAnsiTheme="minorHAnsi" w:cstheme="minorHAnsi"/>
+          <w:sz w:val="22"/>
+          <w:szCs w:val="22"/>
+        </w:rPr>
+        <w:t xml:space="preserve"> directory structure </w:t>
+      </w:r>
+      <w:r>
+        <w:rPr>
+          <w:rFonts w:asciiTheme="minorHAnsi" w:hAnsiTheme="minorHAnsi" w:cstheme="minorHAnsi"/>
+          <w:sz w:val="22"/>
+          <w:szCs w:val="22"/>
+          <w:u w:val="single"/>
+        </w:rPr>
+        <w:t>will have records associated with these packages deleted</w:t>
+      </w:r>
+      <w:r>
+        <w:rPr>
+          <w:rFonts w:asciiTheme="minorHAnsi" w:hAnsiTheme="minorHAnsi" w:cstheme="minorHAnsi"/>
+          <w:sz w:val="22"/>
+          <w:szCs w:val="22"/>
+        </w:rPr>
+        <w:t xml:space="preserve"> by the end of the package deletion operation.</w:t>
       </w:r>
     </w:p>
     <w:p/>
@@ -1610,689 +2459,6 @@
           <w:u w:val="single"/>
         </w:rPr>
       </w:pPr>
-    </w:p>
-    <w:p>
-      <w:pPr>
-        <w:rPr>
-          <w:b/>
-          <w:u w:val="single"/>
-        </w:rPr>
-      </w:pPr>
-    </w:p>
-    <w:p>
-      <w:pPr>
-        <w:rPr>
-          <w:b/>
-          <w:u w:val="single"/>
-        </w:rPr>
-      </w:pPr>
-    </w:p>
-    <w:p>
-      <w:pPr>
-        <w:rPr>
-          <w:b/>
-          <w:u w:val="single"/>
-        </w:rPr>
-      </w:pPr>
-    </w:p>
-    <w:p>
-      <w:pPr>
-        <w:rPr>
-          <w:b/>
-          <w:u w:val="single"/>
-        </w:rPr>
-      </w:pPr>
-    </w:p>
-    <w:p>
-      <w:pPr>
-        <w:rPr>
-          <w:b/>
-          <w:u w:val="single"/>
-        </w:rPr>
-      </w:pPr>
-    </w:p>
-    <w:p>
-      <w:pPr>
-        <w:rPr>
-          <w:b/>
-          <w:u w:val="single"/>
-        </w:rPr>
-      </w:pPr>
-    </w:p>
-    <w:p>
-      <w:pPr>
-        <w:rPr>
-          <w:b/>
-          <w:u w:val="single"/>
-        </w:rPr>
-      </w:pPr>
-    </w:p>
-    <w:p>
-      <w:pPr>
-        <w:rPr>
-          <w:b/>
-          <w:u w:val="single"/>
-        </w:rPr>
-      </w:pPr>
-    </w:p>
-    <w:p>
-      <w:pPr>
-        <w:rPr>
-          <w:b/>
-          <w:u w:val="single"/>
-        </w:rPr>
-      </w:pPr>
-    </w:p>
-    <w:p>
-      <w:pPr>
-        <w:rPr>
-          <w:b/>
-          <w:u w:val="single"/>
-        </w:rPr>
-      </w:pPr>
-    </w:p>
-    <w:p>
-      <w:pPr>
-        <w:rPr>
-          <w:b/>
-          <w:u w:val="single"/>
-        </w:rPr>
-      </w:pPr>
-    </w:p>
-    <w:p>
-      <w:pPr>
-        <w:rPr>
-          <w:b/>
-          <w:u w:val="single"/>
-        </w:rPr>
-      </w:pPr>
-    </w:p>
-    <w:p>
-      <w:pPr>
-        <w:rPr>
-          <w:b/>
-          <w:u w:val="single"/>
-        </w:rPr>
-      </w:pPr>
-    </w:p>
-    <w:p>
-      <w:pPr>
-        <w:rPr>
-          <w:b/>
-          <w:u w:val="single"/>
-        </w:rPr>
-      </w:pPr>
-    </w:p>
-    <w:p>
-      <w:pPr>
-        <w:rPr>
-          <w:b/>
-          <w:u w:val="single"/>
-        </w:rPr>
-      </w:pPr>
-      <w:r>
-        <w:rPr>
-          <w:b/>
-          <w:u w:val="single"/>
-        </w:rPr>
-        <w:lastRenderedPageBreak/>
-        <w:t>Plot Data Input (filter by state and county)</w:t>
-      </w:r>
-    </w:p>
-    <w:p>
-      <w:r>
-        <w:t>S</w:t>
-      </w:r>
-      <w:r>
-        <w:t xml:space="preserve">elect desired counties (counties in only one state can be displayed for any given load operation). </w:t>
-      </w:r>
-      <w:r>
-        <w:t xml:space="preserve">To select all counties in the evaluation set of interest, click </w:t>
-      </w:r>
-      <w:r>
-        <w:rPr>
-          <w:b/>
-        </w:rPr>
-        <w:t>&lt;Select All&gt;</w:t>
-      </w:r>
-      <w:r>
-        <w:t xml:space="preserve">. To clear any selection made, click </w:t>
-      </w:r>
-      <w:r>
-        <w:rPr>
-          <w:b/>
-        </w:rPr>
-        <w:t>&lt;Clear All&gt;</w:t>
-      </w:r>
-      <w:r>
-        <w:t xml:space="preserve">. </w:t>
-      </w:r>
-      <w:r>
-        <w:t xml:space="preserve">Click </w:t>
-      </w:r>
-      <w:r>
-        <w:rPr>
-          <w:b/>
-          <w:bCs/>
-        </w:rPr>
-        <w:t>&lt;Append&gt;</w:t>
-      </w:r>
-      <w:r>
-        <w:t xml:space="preserve"> to add all plots within the selected counties.  Alternatively, select specific plots within the chosen state(s) and counties, by clicking the </w:t>
-      </w:r>
-      <w:r>
-        <w:rPr>
-          <w:b/>
-          <w:bCs/>
-        </w:rPr>
-        <w:t>&lt;Next&gt;</w:t>
-      </w:r>
-      <w:r>
-        <w:t xml:space="preserve"> button to display the </w:t>
-      </w:r>
-      <w:r>
-        <w:rPr>
-          <w:b/>
-          <w:bCs/>
-        </w:rPr>
-        <w:t xml:space="preserve">Filter by Plot </w:t>
-      </w:r>
-      <w:r>
-        <w:t>form.</w:t>
-      </w:r>
-    </w:p>
-    <w:p/>
-    <w:p>
-      <w:pPr>
-        <w:rPr>
-          <w:b/>
-          <w:u w:val="single"/>
-        </w:rPr>
-      </w:pPr>
-    </w:p>
-    <w:p>
-      <w:pPr>
-        <w:rPr>
-          <w:b/>
-          <w:u w:val="single"/>
-        </w:rPr>
-      </w:pPr>
-    </w:p>
-    <w:p>
-      <w:pPr>
-        <w:rPr>
-          <w:b/>
-          <w:u w:val="single"/>
-        </w:rPr>
-      </w:pPr>
-    </w:p>
-    <w:p>
-      <w:pPr>
-        <w:rPr>
-          <w:b/>
-          <w:u w:val="single"/>
-        </w:rPr>
-      </w:pPr>
-    </w:p>
-    <w:p>
-      <w:pPr>
-        <w:rPr>
-          <w:b/>
-          <w:u w:val="single"/>
-        </w:rPr>
-      </w:pPr>
-    </w:p>
-    <w:p>
-      <w:pPr>
-        <w:rPr>
-          <w:b/>
-          <w:u w:val="single"/>
-        </w:rPr>
-      </w:pPr>
-    </w:p>
-    <w:p>
-      <w:pPr>
-        <w:rPr>
-          <w:b/>
-          <w:u w:val="single"/>
-        </w:rPr>
-      </w:pPr>
-    </w:p>
-    <w:p>
-      <w:pPr>
-        <w:rPr>
-          <w:b/>
-          <w:u w:val="single"/>
-        </w:rPr>
-      </w:pPr>
-    </w:p>
-    <w:p>
-      <w:pPr>
-        <w:rPr>
-          <w:b/>
-          <w:u w:val="single"/>
-        </w:rPr>
-      </w:pPr>
-    </w:p>
-    <w:p>
-      <w:pPr>
-        <w:rPr>
-          <w:b/>
-          <w:u w:val="single"/>
-        </w:rPr>
-      </w:pPr>
-    </w:p>
-    <w:p>
-      <w:pPr>
-        <w:rPr>
-          <w:b/>
-          <w:u w:val="single"/>
-        </w:rPr>
-      </w:pPr>
-    </w:p>
-    <w:p>
-      <w:pPr>
-        <w:rPr>
-          <w:b/>
-          <w:u w:val="single"/>
-        </w:rPr>
-      </w:pPr>
-    </w:p>
-    <w:p>
-      <w:pPr>
-        <w:rPr>
-          <w:b/>
-          <w:u w:val="single"/>
-        </w:rPr>
-      </w:pPr>
-    </w:p>
-    <w:p>
-      <w:pPr>
-        <w:rPr>
-          <w:b/>
-          <w:u w:val="single"/>
-        </w:rPr>
-      </w:pPr>
-    </w:p>
-    <w:p>
-      <w:pPr>
-        <w:rPr>
-          <w:b/>
-          <w:u w:val="single"/>
-        </w:rPr>
-      </w:pPr>
-    </w:p>
-    <w:p>
-      <w:pPr>
-        <w:rPr>
-          <w:b/>
-          <w:u w:val="single"/>
-        </w:rPr>
-      </w:pPr>
-    </w:p>
-    <w:p>
-      <w:pPr>
-        <w:rPr>
-          <w:b/>
-          <w:u w:val="single"/>
-        </w:rPr>
-      </w:pPr>
-    </w:p>
-    <w:p>
-      <w:pPr>
-        <w:rPr>
-          <w:b/>
-          <w:u w:val="single"/>
-        </w:rPr>
-      </w:pPr>
-    </w:p>
-    <w:p>
-      <w:pPr>
-        <w:rPr>
-          <w:b/>
-          <w:u w:val="single"/>
-        </w:rPr>
-      </w:pPr>
-    </w:p>
-    <w:p>
-      <w:pPr>
-        <w:rPr>
-          <w:b/>
-          <w:u w:val="single"/>
-        </w:rPr>
-      </w:pPr>
-    </w:p>
-    <w:p>
-      <w:pPr>
-        <w:rPr>
-          <w:b/>
-          <w:u w:val="single"/>
-        </w:rPr>
-      </w:pPr>
-      <w:r>
-        <w:rPr>
-          <w:b/>
-          <w:u w:val="single"/>
-        </w:rPr>
-        <w:lastRenderedPageBreak/>
-        <w:t>Plot Data Input (filter by plot)</w:t>
-      </w:r>
-    </w:p>
-    <w:p>
-      <w:r>
-        <w:t>S</w:t>
-      </w:r>
-      <w:r>
-        <w:t>elect the desired plots</w:t>
-      </w:r>
-      <w:r>
-        <w:t xml:space="preserve"> found in the county(s) selected in the previous step</w:t>
-      </w:r>
-      <w:r>
-        <w:t xml:space="preserve">, then click </w:t>
-      </w:r>
-      <w:r>
-        <w:rPr>
-          <w:b/>
-          <w:bCs/>
-        </w:rPr>
-        <w:t>&lt;Append&gt;</w:t>
-      </w:r>
-      <w:r>
-        <w:rPr>
-          <w:bCs/>
-        </w:rPr>
-        <w:t>. To select all possible plots in the selected county(s)</w:t>
-      </w:r>
-      <w:r>
-        <w:t xml:space="preserve">, click </w:t>
-      </w:r>
-      <w:r>
-        <w:rPr>
-          <w:b/>
-        </w:rPr>
-        <w:t>&lt;Select All&gt;</w:t>
-      </w:r>
-      <w:r>
-        <w:t xml:space="preserve">. To clear any selection made, click </w:t>
-      </w:r>
-      <w:r>
-        <w:rPr>
-          <w:b/>
-        </w:rPr>
-        <w:t>&lt;Clear All&gt;</w:t>
-      </w:r>
-      <w:r>
-        <w:t>.</w:t>
-      </w:r>
-    </w:p>
-    <w:p/>
-    <w:p>
-      <w:pPr>
-        <w:rPr>
-          <w:b/>
-          <w:u w:val="single"/>
-        </w:rPr>
-      </w:pPr>
-    </w:p>
-    <w:p>
-      <w:pPr>
-        <w:rPr>
-          <w:b/>
-          <w:u w:val="single"/>
-        </w:rPr>
-      </w:pPr>
-    </w:p>
-    <w:p>
-      <w:pPr>
-        <w:rPr>
-          <w:b/>
-          <w:u w:val="single"/>
-        </w:rPr>
-      </w:pPr>
-    </w:p>
-    <w:p>
-      <w:pPr>
-        <w:rPr>
-          <w:b/>
-          <w:u w:val="single"/>
-        </w:rPr>
-      </w:pPr>
-    </w:p>
-    <w:p>
-      <w:pPr>
-        <w:rPr>
-          <w:b/>
-          <w:u w:val="single"/>
-        </w:rPr>
-      </w:pPr>
-    </w:p>
-    <w:p>
-      <w:pPr>
-        <w:rPr>
-          <w:b/>
-          <w:u w:val="single"/>
-        </w:rPr>
-      </w:pPr>
-    </w:p>
-    <w:p>
-      <w:pPr>
-        <w:rPr>
-          <w:b/>
-          <w:u w:val="single"/>
-        </w:rPr>
-      </w:pPr>
-    </w:p>
-    <w:p>
-      <w:pPr>
-        <w:rPr>
-          <w:b/>
-          <w:u w:val="single"/>
-        </w:rPr>
-      </w:pPr>
-    </w:p>
-    <w:p>
-      <w:pPr>
-        <w:rPr>
-          <w:b/>
-          <w:u w:val="single"/>
-        </w:rPr>
-      </w:pPr>
-    </w:p>
-    <w:p>
-      <w:pPr>
-        <w:rPr>
-          <w:b/>
-          <w:u w:val="single"/>
-        </w:rPr>
-      </w:pPr>
-    </w:p>
-    <w:p>
-      <w:pPr>
-        <w:rPr>
-          <w:b/>
-          <w:u w:val="single"/>
-        </w:rPr>
-      </w:pPr>
-    </w:p>
-    <w:p>
-      <w:pPr>
-        <w:rPr>
-          <w:b/>
-          <w:u w:val="single"/>
-        </w:rPr>
-      </w:pPr>
-    </w:p>
-    <w:p>
-      <w:pPr>
-        <w:rPr>
-          <w:b/>
-          <w:u w:val="single"/>
-        </w:rPr>
-      </w:pPr>
-    </w:p>
-    <w:p>
-      <w:pPr>
-        <w:rPr>
-          <w:b/>
-          <w:u w:val="single"/>
-        </w:rPr>
-      </w:pPr>
-    </w:p>
-    <w:p>
-      <w:pPr>
-        <w:rPr>
-          <w:b/>
-          <w:u w:val="single"/>
-        </w:rPr>
-      </w:pPr>
-    </w:p>
-    <w:p>
-      <w:pPr>
-        <w:rPr>
-          <w:b/>
-          <w:u w:val="single"/>
-        </w:rPr>
-      </w:pPr>
-    </w:p>
-    <w:p>
-      <w:pPr>
-        <w:rPr>
-          <w:b/>
-          <w:u w:val="single"/>
-        </w:rPr>
-      </w:pPr>
-    </w:p>
-    <w:p>
-      <w:pPr>
-        <w:rPr>
-          <w:b/>
-          <w:u w:val="single"/>
-        </w:rPr>
-      </w:pPr>
-    </w:p>
-    <w:p>
-      <w:pPr>
-        <w:rPr>
-          <w:b/>
-          <w:u w:val="single"/>
-        </w:rPr>
-      </w:pPr>
-    </w:p>
-    <w:p>
-      <w:pPr>
-        <w:rPr>
-          <w:b/>
-          <w:u w:val="single"/>
-        </w:rPr>
-      </w:pPr>
-    </w:p>
-    <w:p>
-      <w:pPr>
-        <w:rPr>
-          <w:b/>
-          <w:u w:val="single"/>
-        </w:rPr>
-      </w:pPr>
-    </w:p>
-    <w:p>
-      <w:pPr>
-        <w:rPr>
-          <w:b/>
-          <w:u w:val="single"/>
-        </w:rPr>
-      </w:pPr>
-      <w:r>
-        <w:rPr>
-          <w:b/>
-          <w:u w:val="single"/>
-        </w:rPr>
-        <w:lastRenderedPageBreak/>
-        <w:t>Delete Conditions</w:t>
-      </w:r>
-    </w:p>
-    <w:p>
-      <w:pPr>
-        <w:rPr>
-          <w:b/>
-          <w:u w:val="single"/>
-        </w:rPr>
-      </w:pPr>
-      <w:r>
-        <w:t>The text file listing the COND.CN values to be deleted is typically generated via queries in project\</w:t>
-      </w:r>
-      <w:proofErr w:type="spellStart"/>
-      <w:r>
-        <w:t>db</w:t>
-      </w:r>
-      <w:proofErr w:type="spellEnd"/>
-      <w:r>
-        <w:t xml:space="preserve">\master.mdb and may include, for example, conditions with COND.RESERVCD=1, if removing wilderness areas and parks from potential management were the objective, or with COND.FORTYPCD&lt;&gt;371 if only conditions with a mixed conifer forest type were intended to be included in the </w:t>
-      </w:r>
-      <w:proofErr w:type="spellStart"/>
-      <w:r>
-        <w:t>BioSum</w:t>
-      </w:r>
-      <w:proofErr w:type="spellEnd"/>
-      <w:r>
-        <w:t xml:space="preserve"> analysis. Three checkboxes offer access to options for creating a log file listing the </w:t>
-      </w:r>
-      <w:proofErr w:type="spellStart"/>
-      <w:r>
-        <w:t>BioSum</w:t>
-      </w:r>
-      <w:proofErr w:type="spellEnd"/>
-      <w:r>
-        <w:t xml:space="preserve"> project tables searched for data associated with the specified condition records and the number of records deleted from each, compacting each project database after deletions are accomplished, to conserve disk space, and for conducting an inspection and reporting of record counts associated with the targeted conditions, rather than performing the deletions. Caution should be exercised when enabling the “compact databases” option because limitations of MS Access result in this step failing intermittently, such that some of the project databases do not successfully compact. To proceed (irrevocably) with the deletion, select </w:t>
-      </w:r>
-      <w:r>
-        <w:rPr>
-          <w:b/>
-        </w:rPr>
-        <w:t>&lt;Delete&gt;</w:t>
-      </w:r>
-      <w:r>
-        <w:t xml:space="preserve">. This function will delete ALL records associated with the submitted condition list, throughout the </w:t>
-      </w:r>
-      <w:proofErr w:type="spellStart"/>
-      <w:r>
-        <w:t>BioSum</w:t>
-      </w:r>
-      <w:proofErr w:type="spellEnd"/>
-      <w:r>
-        <w:t xml:space="preserve"> project directory structure, i.e., in ALL tables in ALL databases in ALL folders within </w:t>
-      </w:r>
-      <w:proofErr w:type="spellStart"/>
-      <w:r>
-        <w:rPr>
-          <w:i/>
-        </w:rPr>
-        <w:t>projectname</w:t>
-      </w:r>
-      <w:proofErr w:type="spellEnd"/>
-      <w:r>
-        <w:t xml:space="preserve">, regardless of table or database name or whether or not the database and table contain data used in the project—thus, even “backup” versions of databases or tables that a user has located within the </w:t>
-      </w:r>
-      <w:proofErr w:type="spellStart"/>
-      <w:r>
-        <w:rPr>
-          <w:i/>
-        </w:rPr>
-        <w:t>projectname</w:t>
-      </w:r>
-      <w:proofErr w:type="spellEnd"/>
-      <w:r>
-        <w:t xml:space="preserve"> directory structure </w:t>
-      </w:r>
-      <w:r>
-        <w:rPr>
-          <w:u w:val="single"/>
-        </w:rPr>
-        <w:t>will have these conditions deleted</w:t>
-      </w:r>
-      <w:r>
-        <w:t xml:space="preserve"> by the end of the condition deletion operation.</w:t>
-      </w:r>
       <w:r>
         <w:rPr>
           <w:b/>
@@ -3873,6 +4039,34 @@
       <w:szCs w:val="16"/>
     </w:rPr>
   </w:style>
+  <w:style w:type="paragraph" w:customStyle="1" w:styleId="Regulartext">
+    <w:name w:val="Regular text"/>
+    <w:basedOn w:val="Normal"/>
+    <w:link w:val="RegulartextChar"/>
+    <w:qFormat/>
+    <w:rsid w:val="00085B34"/>
+    <w:pPr>
+      <w:spacing w:before="120" w:after="120" w:line="240" w:lineRule="auto"/>
+    </w:pPr>
+    <w:rPr>
+      <w:rFonts w:ascii="Palatino Linotype" w:eastAsia="Times New Roman" w:hAnsi="Palatino Linotype" w:cs="Times New Roman"/>
+      <w:color w:val="000000"/>
+      <w:sz w:val="24"/>
+      <w:szCs w:val="24"/>
+    </w:rPr>
+  </w:style>
+  <w:style w:type="character" w:customStyle="1" w:styleId="RegulartextChar">
+    <w:name w:val="Regular text Char"/>
+    <w:basedOn w:val="DefaultParagraphFont"/>
+    <w:link w:val="Regulartext"/>
+    <w:rsid w:val="00085B34"/>
+    <w:rPr>
+      <w:rFonts w:ascii="Palatino Linotype" w:eastAsia="Times New Roman" w:hAnsi="Palatino Linotype" w:cs="Times New Roman"/>
+      <w:color w:val="000000"/>
+      <w:sz w:val="24"/>
+      <w:szCs w:val="24"/>
+    </w:rPr>
+  </w:style>
 </w:styles>
 </file>
 

</xml_diff>

<commit_message>
issue #22: Update help for FVSIn to reflect new FIA2FVS SQLite option; Update help for plot loading evalid section per Jeremy
</commit_message>
<xml_diff>
--- a/Help/DATABASE_Help.docx
+++ b/Help/DATABASE_Help.docx
@@ -1,6 +1,6 @@
 
 <file path=word/document.xml><?xml version="1.0" encoding="utf-8"?>
-<w:document xmlns:wpc="http://schemas.microsoft.com/office/word/2010/wordprocessingCanvas" xmlns:cx="http://schemas.microsoft.com/office/drawing/2014/chartex" xmlns:cx1="http://schemas.microsoft.com/office/drawing/2015/9/8/chartex" xmlns:mc="http://schemas.openxmlformats.org/markup-compatibility/2006" xmlns:o="urn:schemas-microsoft-com:office:office" xmlns:r="http://schemas.openxmlformats.org/officeDocument/2006/relationships" xmlns:m="http://schemas.openxmlformats.org/officeDocument/2006/math" xmlns:v="urn:schemas-microsoft-com:vml" xmlns:wp14="http://schemas.microsoft.com/office/word/2010/wordprocessingDrawing" xmlns:wp="http://schemas.openxmlformats.org/drawingml/2006/wordprocessingDrawing" xmlns:w10="urn:schemas-microsoft-com:office:word" xmlns:w="http://schemas.openxmlformats.org/wordprocessingml/2006/main" xmlns:w14="http://schemas.microsoft.com/office/word/2010/wordml" xmlns:w15="http://schemas.microsoft.com/office/word/2012/wordml" xmlns:w16se="http://schemas.microsoft.com/office/word/2015/wordml/symex" xmlns:wpg="http://schemas.microsoft.com/office/word/2010/wordprocessingGroup" xmlns:wpi="http://schemas.microsoft.com/office/word/2010/wordprocessingInk" xmlns:wne="http://schemas.microsoft.com/office/word/2006/wordml" xmlns:wps="http://schemas.microsoft.com/office/word/2010/wordprocessingShape" mc:Ignorable="w14 w15 w16se wp14">
+<w:document xmlns:wpc="http://schemas.microsoft.com/office/word/2010/wordprocessingCanvas" xmlns:cx="http://schemas.microsoft.com/office/drawing/2014/chartex" xmlns:cx1="http://schemas.microsoft.com/office/drawing/2015/9/8/chartex" xmlns:cx2="http://schemas.microsoft.com/office/drawing/2015/10/21/chartex" xmlns:cx3="http://schemas.microsoft.com/office/drawing/2016/5/9/chartex" xmlns:cx4="http://schemas.microsoft.com/office/drawing/2016/5/10/chartex" xmlns:cx5="http://schemas.microsoft.com/office/drawing/2016/5/11/chartex" xmlns:cx6="http://schemas.microsoft.com/office/drawing/2016/5/12/chartex" xmlns:cx7="http://schemas.microsoft.com/office/drawing/2016/5/13/chartex" xmlns:cx8="http://schemas.microsoft.com/office/drawing/2016/5/14/chartex" xmlns:mc="http://schemas.openxmlformats.org/markup-compatibility/2006" xmlns:aink="http://schemas.microsoft.com/office/drawing/2016/ink" xmlns:am3d="http://schemas.microsoft.com/office/drawing/2017/model3d" xmlns:o="urn:schemas-microsoft-com:office:office" xmlns:r="http://schemas.openxmlformats.org/officeDocument/2006/relationships" xmlns:m="http://schemas.openxmlformats.org/officeDocument/2006/math" xmlns:v="urn:schemas-microsoft-com:vml" xmlns:wp14="http://schemas.microsoft.com/office/word/2010/wordprocessingDrawing" xmlns:wp="http://schemas.openxmlformats.org/drawingml/2006/wordprocessingDrawing" xmlns:w10="urn:schemas-microsoft-com:office:word" xmlns:w="http://schemas.openxmlformats.org/wordprocessingml/2006/main" xmlns:w14="http://schemas.microsoft.com/office/word/2010/wordml" xmlns:w15="http://schemas.microsoft.com/office/word/2012/wordml" xmlns:w16cid="http://schemas.microsoft.com/office/word/2016/wordml/cid" xmlns:w16se="http://schemas.microsoft.com/office/word/2015/wordml/symex" xmlns:wpg="http://schemas.microsoft.com/office/word/2010/wordprocessingGroup" xmlns:wpi="http://schemas.microsoft.com/office/word/2010/wordprocessingInk" xmlns:wne="http://schemas.microsoft.com/office/word/2006/wordml" xmlns:wps="http://schemas.microsoft.com/office/word/2010/wordprocessingShape" mc:Ignorable="w14 w15 w16se w16cid wp14">
   <w:body>
     <w:p>
       <w:pPr>
@@ -399,23 +399,7 @@
     </w:p>
     <w:p>
       <w:r>
-        <w:t xml:space="preserve">These tools generate, or modify the selection of, a set of FIA plots for analysis. Plots, and the condition and tree records linked to them, can be added (appended) to the </w:t>
-      </w:r>
-      <w:proofErr w:type="spellStart"/>
-      <w:r>
-        <w:t>BioSum</w:t>
-      </w:r>
-      <w:proofErr w:type="spellEnd"/>
-      <w:r>
-        <w:t xml:space="preserve"> project via the Add Plots button. All plots for a state can be added (or multiple states, appended one at a time); individual plots or sets of plots within selected counties can be loaded; or a custom-built set of plots, compiled outside of </w:t>
-      </w:r>
-      <w:proofErr w:type="spellStart"/>
-      <w:r>
-        <w:t>BioSum</w:t>
-      </w:r>
-      <w:proofErr w:type="spellEnd"/>
-      <w:r>
-        <w:t xml:space="preserve">, can be loaded by referencing a text file containing the customized list of plot identifiers. Instructions for all </w:t>
+        <w:t xml:space="preserve">These tools generate, or modify the selection of, a set of FIA plots for analysis. Plots, and the condition and tree records linked to them, can be added (appended) to the BioSum project via the Add Plots button. All plots for a state can be added (or multiple states, appended one at a time); individual plots or sets of plots within selected counties can be loaded; or a custom-built set of plots, compiled outside of BioSum, can be loaded by referencing a text file containing the customized list of plot identifiers. Instructions for all </w:t>
       </w:r>
       <w:r>
         <w:rPr>
@@ -512,15 +496,7 @@
         <w:t xml:space="preserve"> </w:t>
       </w:r>
       <w:r>
-        <w:t xml:space="preserve">user dialog for specifying the name of the file containing the list of package labels (these look like 3 digit numbers but are actually text, so it is important to include leading zeros, as in 001, not just 1 for package 1) of the packages for which data removal is desired. All rows in all tables that contain a package identifier matching one of the lines in the package label list provided to </w:t>
-      </w:r>
-      <w:proofErr w:type="spellStart"/>
-      <w:r>
-        <w:t>BioSum</w:t>
-      </w:r>
-      <w:proofErr w:type="spellEnd"/>
-      <w:r>
-        <w:t xml:space="preserve"> will be deleted.</w:t>
+        <w:t>user dialog for specifying the name of the file containing the list of package labels (these look like 3 digit numbers but are actually text, so it is important to include leading zeros, as in 001, not just 1 for package 1) of the packages for which data removal is desired. All rows in all tables that contain a package identifier matching one of the lines in the package label list provided to BioSum will be deleted.</w:t>
       </w:r>
       <w:r>
         <w:rPr>
@@ -1144,15 +1120,7 @@
         <w:t xml:space="preserve"> </w:t>
       </w:r>
       <w:r>
-        <w:t xml:space="preserve">into </w:t>
-      </w:r>
-      <w:proofErr w:type="spellStart"/>
-      <w:r>
-        <w:t>BioSum</w:t>
-      </w:r>
-      <w:proofErr w:type="spellEnd"/>
-      <w:r>
-        <w:t xml:space="preserve"> </w:t>
+        <w:t xml:space="preserve">into BioSum </w:t>
       </w:r>
       <w:r>
         <w:t xml:space="preserve">will </w:t>
@@ -1290,23 +1258,7 @@
       </w:r>
       <w:proofErr w:type="spellEnd"/>
       <w:r>
-        <w:t xml:space="preserve">\master_aux.accdb into the GRM_STAND and GRM_TREE tables. The motivation for including this data in a </w:t>
-      </w:r>
-      <w:proofErr w:type="spellStart"/>
-      <w:r>
-        <w:t>BioSum</w:t>
-      </w:r>
-      <w:proofErr w:type="spellEnd"/>
-      <w:r>
-        <w:t xml:space="preserve"> project is that the data can optionally be passed to the FVS input files generated by </w:t>
-      </w:r>
-      <w:proofErr w:type="spellStart"/>
-      <w:r>
-        <w:t>BioSum</w:t>
-      </w:r>
-      <w:proofErr w:type="spellEnd"/>
-      <w:r>
-        <w:t xml:space="preserve">, for use in calibrating diameter growth in FVS projections, if the box on the </w:t>
+        <w:t xml:space="preserve">\master_aux.accdb into the GRM_STAND and GRM_TREE tables. The motivation for including this data in a BioSum project is that the data can optionally be passed to the FVS input files generated by BioSum, for use in calibrating diameter growth in FVS projections, if the box on the </w:t>
       </w:r>
       <w:r>
         <w:rPr>
@@ -1329,15 +1281,7 @@
     </w:p>
     <w:p>
       <w:r>
-        <w:t>Note that this data can be loaded for any plot that contains GRM (</w:t>
-      </w:r>
-      <w:proofErr w:type="spellStart"/>
-      <w:r>
-        <w:t>remeasurement</w:t>
-      </w:r>
-      <w:proofErr w:type="spellEnd"/>
-      <w:r>
-        <w:t>) data, regardless of the EVALID selected. For example, it is not necessary (nor likely desirable) to choose an EVALID labeled “</w:t>
+        <w:t>Note that this data can be loaded for any plot that contains GRM (remeasurement) data, regardless of the EVALID selected. For example, it is not necessary (nor likely desirable) to choose an EVALID labeled “</w:t>
       </w:r>
       <w:r>
         <w:rPr>
@@ -1355,39 +1299,7 @@
         <w:t>CURRENT AREA, CURRENT VOLUME</w:t>
       </w:r>
       <w:r>
-        <w:t xml:space="preserve">”. If choosing the latter EVALID, GRM data will be loaded into the </w:t>
-      </w:r>
-      <w:proofErr w:type="spellStart"/>
-      <w:r>
-        <w:t>BioSum</w:t>
-      </w:r>
-      <w:proofErr w:type="spellEnd"/>
-      <w:r>
-        <w:t xml:space="preserve"> project for all plots within that EVALID that have </w:t>
-      </w:r>
-      <w:proofErr w:type="spellStart"/>
-      <w:r>
-        <w:t>remeasurement</w:t>
-      </w:r>
-      <w:proofErr w:type="spellEnd"/>
-      <w:r>
-        <w:t xml:space="preserve"> data; no GRM data will be loaded for stands derived from conditions lacking </w:t>
-      </w:r>
-      <w:proofErr w:type="spellStart"/>
-      <w:r>
-        <w:t>remeasurement</w:t>
-      </w:r>
-      <w:proofErr w:type="spellEnd"/>
-      <w:r>
-        <w:t xml:space="preserve"> data, but those stands are still useful and used in </w:t>
-      </w:r>
-      <w:proofErr w:type="spellStart"/>
-      <w:r>
-        <w:t>BioSum</w:t>
-      </w:r>
-      <w:proofErr w:type="spellEnd"/>
-      <w:r>
-        <w:t xml:space="preserve"> simulation.</w:t>
+        <w:t>”. If choosing the latter EVALID, GRM data will be loaded into the BioSum project for all plots within that EVALID that have remeasurement data; no GRM data will be loaded for stands derived from conditions lacking remeasurement data, but those stands are still useful and used in BioSum simulation.</w:t>
       </w:r>
     </w:p>
     <w:p/>
@@ -1440,786 +1352,722 @@
     </w:p>
     <w:p>
       <w:r>
-        <w:t>BioSum will load the “</w:t>
-      </w:r>
-      <w:proofErr w:type="spellStart"/>
-      <w:r>
-        <w:rPr>
-          <w:b/>
-        </w:rPr>
-        <w:t>Eval</w:t>
-      </w:r>
-      <w:proofErr w:type="spellEnd"/>
-      <w:r>
-        <w:rPr>
-          <w:b/>
-        </w:rPr>
-        <w:t xml:space="preserve"> IDs</w:t>
-      </w:r>
-      <w:r>
-        <w:t xml:space="preserve">” (sets of FIA plot identifiers used in the stratification process that ultimately accounts for how many acres of forested landscape each plot and condition represents) from the “POP” tables (e.g., </w:t>
-      </w:r>
-      <w:r>
-        <w:rPr>
-          <w:i/>
-        </w:rPr>
-        <w:t>POP_EVAL</w:t>
-      </w:r>
-      <w:r>
-        <w:t xml:space="preserve">) in the MS Access input file to allow selection of the state level plot set to be analyzed. The contents of </w:t>
-      </w:r>
-      <w:r>
-        <w:rPr>
-          <w:i/>
-        </w:rPr>
-        <w:t>POP_EVAL</w:t>
-      </w:r>
-      <w:r>
-        <w:t xml:space="preserve"> tables in FIADB state databases will likely change over time as new </w:t>
-      </w:r>
-      <w:proofErr w:type="spellStart"/>
-      <w:r>
-        <w:t>Eval</w:t>
-      </w:r>
-      <w:proofErr w:type="spellEnd"/>
-      <w:r>
-        <w:t xml:space="preserve"> ID’s are added and existing one retired. For BioSum, look for an </w:t>
-      </w:r>
-      <w:proofErr w:type="spellStart"/>
-      <w:r>
-        <w:rPr>
-          <w:b/>
-        </w:rPr>
-        <w:t>Eval</w:t>
-      </w:r>
-      <w:proofErr w:type="spellEnd"/>
-      <w:r>
-        <w:rPr>
-          <w:b/>
-        </w:rPr>
-        <w:t xml:space="preserve"> Description</w:t>
-      </w:r>
-      <w:r>
-        <w:t xml:space="preserve"> that references the time period of interest (currently, either the most recent 10 years of available data, or the first ten years of data collected under the annual inventory protocols) and contains the term “</w:t>
-      </w:r>
-      <w:r>
-        <w:rPr>
-          <w:b/>
-        </w:rPr>
-        <w:t>Sampled Plots</w:t>
-      </w:r>
-      <w:r>
-        <w:t>” or “</w:t>
-      </w:r>
-      <w:r>
-        <w:rPr>
-          <w:b/>
-        </w:rPr>
-        <w:t>Current Area, Current Volume</w:t>
-      </w:r>
-      <w:r>
-        <w:t xml:space="preserve">”. When in doubt, contact an FIA analyst in your region for advice. </w:t>
-      </w:r>
-    </w:p>
-    <w:p>
-      <w:r>
-        <w:t>Select the evaluation set of interest and</w:t>
-      </w:r>
-      <w:r>
-        <w:t xml:space="preserve"> c</w:t>
-      </w:r>
-      <w:r>
-        <w:t xml:space="preserve">lick </w:t>
-      </w:r>
-      <w:r>
-        <w:rPr>
-          <w:b/>
-          <w:bCs/>
-        </w:rPr>
-        <w:t>&lt;Next&gt;</w:t>
-      </w:r>
-      <w:r>
-        <w:t>.</w:t>
-      </w:r>
-    </w:p>
-    <w:p>
-      <w:r>
-        <w:rPr>
-          <w:b/>
-        </w:rPr>
-        <w:t>Note</w:t>
-      </w:r>
-      <w:r>
-        <w:t>:</w:t>
-      </w:r>
-      <w:r>
-        <w:t xml:space="preserve"> l</w:t>
-      </w:r>
-      <w:r>
-        <w:t>oading of population tables and inventory data may continue for several minutes</w:t>
-      </w:r>
-      <w:r>
-        <w:t xml:space="preserve"> so please be patient.</w:t>
-      </w:r>
-    </w:p>
-    <w:p/>
-    <w:p>
-      <w:pPr>
-        <w:rPr>
-          <w:b/>
-          <w:u w:val="single"/>
-        </w:rPr>
-      </w:pPr>
-    </w:p>
-    <w:p>
-      <w:pPr>
-        <w:rPr>
-          <w:b/>
-          <w:u w:val="single"/>
-        </w:rPr>
-      </w:pPr>
-    </w:p>
-    <w:p>
-      <w:pPr>
-        <w:rPr>
-          <w:b/>
-          <w:u w:val="single"/>
-        </w:rPr>
-      </w:pPr>
-    </w:p>
-    <w:p>
-      <w:pPr>
-        <w:rPr>
-          <w:b/>
-          <w:u w:val="single"/>
-        </w:rPr>
-      </w:pPr>
-    </w:p>
-    <w:p>
-      <w:pPr>
-        <w:rPr>
-          <w:b/>
-          <w:u w:val="single"/>
-        </w:rPr>
-      </w:pPr>
-    </w:p>
-    <w:p>
-      <w:pPr>
-        <w:rPr>
-          <w:b/>
-          <w:u w:val="single"/>
-        </w:rPr>
-      </w:pPr>
-    </w:p>
-    <w:p>
-      <w:pPr>
-        <w:rPr>
-          <w:b/>
-          <w:u w:val="single"/>
-        </w:rPr>
-      </w:pPr>
-    </w:p>
-    <w:p>
-      <w:pPr>
-        <w:rPr>
-          <w:b/>
-          <w:u w:val="single"/>
-        </w:rPr>
-      </w:pPr>
-    </w:p>
-    <w:p>
-      <w:pPr>
-        <w:rPr>
-          <w:b/>
-          <w:u w:val="single"/>
-        </w:rPr>
-      </w:pPr>
-    </w:p>
-    <w:p>
-      <w:pPr>
-        <w:rPr>
-          <w:b/>
-          <w:u w:val="single"/>
-        </w:rPr>
-      </w:pPr>
-    </w:p>
-    <w:p>
-      <w:pPr>
-        <w:rPr>
-          <w:b/>
-          <w:u w:val="single"/>
-        </w:rPr>
-      </w:pPr>
-    </w:p>
-    <w:p>
-      <w:pPr>
-        <w:rPr>
-          <w:b/>
-          <w:u w:val="single"/>
-        </w:rPr>
-      </w:pPr>
-    </w:p>
-    <w:p>
-      <w:pPr>
-        <w:rPr>
-          <w:b/>
-          <w:u w:val="single"/>
-        </w:rPr>
-      </w:pPr>
-    </w:p>
-    <w:p>
-      <w:pPr>
-        <w:rPr>
-          <w:b/>
-          <w:u w:val="single"/>
-        </w:rPr>
-      </w:pPr>
-    </w:p>
-    <w:p>
-      <w:pPr>
-        <w:rPr>
-          <w:b/>
-          <w:u w:val="single"/>
-        </w:rPr>
-      </w:pPr>
-    </w:p>
-    <w:p>
-      <w:pPr>
-        <w:rPr>
-          <w:b/>
-          <w:u w:val="single"/>
-        </w:rPr>
-      </w:pPr>
-      <w:r>
-        <w:rPr>
-          <w:b/>
-          <w:u w:val="single"/>
-        </w:rPr>
-        <w:lastRenderedPageBreak/>
-        <w:t>Plot Data Input (filter by state and county)</w:t>
-      </w:r>
-    </w:p>
-    <w:p>
-      <w:r>
-        <w:t>S</w:t>
-      </w:r>
-      <w:r>
-        <w:t xml:space="preserve">elect desired counties (counties in only one state can be displayed for any given load operation). </w:t>
-      </w:r>
-      <w:r>
-        <w:t xml:space="preserve">To select all counties in the evaluation set of interest, click </w:t>
-      </w:r>
-      <w:r>
-        <w:rPr>
-          <w:b/>
-        </w:rPr>
-        <w:t>&lt;Select All&gt;</w:t>
-      </w:r>
-      <w:r>
-        <w:t xml:space="preserve">. To clear any selection made, click </w:t>
-      </w:r>
-      <w:r>
-        <w:rPr>
-          <w:b/>
-        </w:rPr>
-        <w:t>&lt;Clear All&gt;</w:t>
-      </w:r>
-      <w:r>
-        <w:t xml:space="preserve">. </w:t>
-      </w:r>
-      <w:r>
-        <w:t xml:space="preserve">Click </w:t>
-      </w:r>
-      <w:r>
-        <w:rPr>
-          <w:b/>
-          <w:bCs/>
-        </w:rPr>
-        <w:t>&lt;Append&gt;</w:t>
-      </w:r>
-      <w:r>
-        <w:t xml:space="preserve"> to add all plots within the selected counties.  Alternatively, select specific plots within the chosen state(s) and counties, by clicking the </w:t>
-      </w:r>
-      <w:r>
-        <w:rPr>
-          <w:b/>
-          <w:bCs/>
-        </w:rPr>
-        <w:t>&lt;Next&gt;</w:t>
-      </w:r>
-      <w:r>
-        <w:t xml:space="preserve"> button to display the </w:t>
-      </w:r>
-      <w:r>
-        <w:rPr>
-          <w:b/>
-          <w:bCs/>
-        </w:rPr>
-        <w:t xml:space="preserve">Filter by Plot </w:t>
-      </w:r>
-      <w:r>
-        <w:t>form.</w:t>
-      </w:r>
-    </w:p>
-    <w:p/>
-    <w:p>
-      <w:pPr>
-        <w:rPr>
-          <w:b/>
-          <w:u w:val="single"/>
-        </w:rPr>
-      </w:pPr>
-    </w:p>
-    <w:p>
-      <w:pPr>
-        <w:rPr>
-          <w:b/>
-          <w:u w:val="single"/>
-        </w:rPr>
-      </w:pPr>
-    </w:p>
-    <w:p>
-      <w:pPr>
-        <w:rPr>
-          <w:b/>
-          <w:u w:val="single"/>
-        </w:rPr>
-      </w:pPr>
-    </w:p>
-    <w:p>
-      <w:pPr>
-        <w:rPr>
-          <w:b/>
-          <w:u w:val="single"/>
-        </w:rPr>
-      </w:pPr>
-    </w:p>
-    <w:p>
-      <w:pPr>
-        <w:rPr>
-          <w:b/>
-          <w:u w:val="single"/>
-        </w:rPr>
-      </w:pPr>
-    </w:p>
-    <w:p>
-      <w:pPr>
-        <w:rPr>
-          <w:b/>
-          <w:u w:val="single"/>
-        </w:rPr>
-      </w:pPr>
-    </w:p>
-    <w:p>
-      <w:pPr>
-        <w:rPr>
-          <w:b/>
-          <w:u w:val="single"/>
-        </w:rPr>
-      </w:pPr>
-    </w:p>
-    <w:p>
-      <w:pPr>
-        <w:rPr>
-          <w:b/>
-          <w:u w:val="single"/>
-        </w:rPr>
-      </w:pPr>
-    </w:p>
-    <w:p>
-      <w:pPr>
-        <w:rPr>
-          <w:b/>
-          <w:u w:val="single"/>
-        </w:rPr>
-      </w:pPr>
-    </w:p>
-    <w:p>
-      <w:pPr>
-        <w:rPr>
-          <w:b/>
-          <w:u w:val="single"/>
-        </w:rPr>
-      </w:pPr>
-    </w:p>
-    <w:p>
-      <w:pPr>
-        <w:rPr>
-          <w:b/>
-          <w:u w:val="single"/>
-        </w:rPr>
-      </w:pPr>
-    </w:p>
-    <w:p>
-      <w:pPr>
-        <w:rPr>
-          <w:b/>
-          <w:u w:val="single"/>
-        </w:rPr>
-      </w:pPr>
-    </w:p>
-    <w:p>
-      <w:pPr>
-        <w:rPr>
-          <w:b/>
-          <w:u w:val="single"/>
-        </w:rPr>
-      </w:pPr>
-    </w:p>
-    <w:p>
-      <w:pPr>
-        <w:rPr>
-          <w:b/>
-          <w:u w:val="single"/>
-        </w:rPr>
-      </w:pPr>
-    </w:p>
-    <w:p>
-      <w:pPr>
-        <w:rPr>
-          <w:b/>
-          <w:u w:val="single"/>
-        </w:rPr>
-      </w:pPr>
-    </w:p>
-    <w:p>
-      <w:pPr>
-        <w:rPr>
-          <w:b/>
-          <w:u w:val="single"/>
-        </w:rPr>
-      </w:pPr>
-    </w:p>
-    <w:p>
-      <w:pPr>
-        <w:rPr>
-          <w:b/>
-          <w:u w:val="single"/>
-        </w:rPr>
-      </w:pPr>
-    </w:p>
-    <w:p>
-      <w:pPr>
-        <w:rPr>
-          <w:b/>
-          <w:u w:val="single"/>
-        </w:rPr>
-      </w:pPr>
-    </w:p>
-    <w:p>
-      <w:pPr>
-        <w:rPr>
-          <w:b/>
-          <w:u w:val="single"/>
-        </w:rPr>
-      </w:pPr>
-    </w:p>
-    <w:p>
-      <w:pPr>
-        <w:rPr>
-          <w:b/>
-          <w:u w:val="single"/>
-        </w:rPr>
-      </w:pPr>
-    </w:p>
-    <w:p>
-      <w:pPr>
-        <w:rPr>
-          <w:b/>
-          <w:u w:val="single"/>
-        </w:rPr>
-      </w:pPr>
-      <w:r>
-        <w:rPr>
-          <w:b/>
-          <w:u w:val="single"/>
-        </w:rPr>
-        <w:lastRenderedPageBreak/>
-        <w:t>Plot Data Input (filter by plot)</w:t>
-      </w:r>
-    </w:p>
-    <w:p>
-      <w:r>
-        <w:t>S</w:t>
-      </w:r>
-      <w:r>
-        <w:t>elect the desired plots</w:t>
-      </w:r>
-      <w:r>
-        <w:t xml:space="preserve"> found in the county(s) selected in the previous step</w:t>
-      </w:r>
-      <w:r>
-        <w:t xml:space="preserve">, then click </w:t>
-      </w:r>
-      <w:r>
-        <w:rPr>
-          <w:b/>
-          <w:bCs/>
-        </w:rPr>
-        <w:t>&lt;Append&gt;</w:t>
-      </w:r>
-      <w:r>
-        <w:rPr>
-          <w:bCs/>
-        </w:rPr>
-        <w:t>. To select all possible plots in the selected county(s)</w:t>
-      </w:r>
-      <w:r>
-        <w:t xml:space="preserve">, click </w:t>
-      </w:r>
-      <w:r>
-        <w:rPr>
-          <w:b/>
-        </w:rPr>
-        <w:t>&lt;Select All&gt;</w:t>
-      </w:r>
-      <w:r>
-        <w:t xml:space="preserve">. To clear any selection made, click </w:t>
-      </w:r>
-      <w:r>
-        <w:rPr>
-          <w:b/>
-        </w:rPr>
-        <w:t>&lt;Clear All&gt;</w:t>
-      </w:r>
-      <w:r>
-        <w:t>.</w:t>
-      </w:r>
-    </w:p>
-    <w:p/>
-    <w:p>
-      <w:pPr>
-        <w:rPr>
-          <w:b/>
-          <w:u w:val="single"/>
-        </w:rPr>
-      </w:pPr>
-    </w:p>
-    <w:p>
-      <w:pPr>
-        <w:rPr>
-          <w:b/>
-          <w:u w:val="single"/>
-        </w:rPr>
-      </w:pPr>
-    </w:p>
-    <w:p>
-      <w:pPr>
-        <w:rPr>
-          <w:b/>
-          <w:u w:val="single"/>
-        </w:rPr>
-      </w:pPr>
-    </w:p>
-    <w:p>
-      <w:pPr>
-        <w:rPr>
-          <w:b/>
-          <w:u w:val="single"/>
-        </w:rPr>
-      </w:pPr>
-    </w:p>
-    <w:p>
-      <w:pPr>
-        <w:rPr>
-          <w:b/>
-          <w:u w:val="single"/>
-        </w:rPr>
-      </w:pPr>
-    </w:p>
-    <w:p>
-      <w:pPr>
-        <w:rPr>
-          <w:b/>
-          <w:u w:val="single"/>
-        </w:rPr>
-      </w:pPr>
-    </w:p>
-    <w:p>
-      <w:pPr>
-        <w:rPr>
-          <w:b/>
-          <w:u w:val="single"/>
-        </w:rPr>
-      </w:pPr>
-    </w:p>
-    <w:p>
-      <w:pPr>
-        <w:rPr>
-          <w:b/>
-          <w:u w:val="single"/>
-        </w:rPr>
-      </w:pPr>
-    </w:p>
-    <w:p>
-      <w:pPr>
-        <w:rPr>
-          <w:b/>
-          <w:u w:val="single"/>
-        </w:rPr>
-      </w:pPr>
-    </w:p>
-    <w:p>
-      <w:pPr>
-        <w:rPr>
-          <w:b/>
-          <w:u w:val="single"/>
-        </w:rPr>
-      </w:pPr>
-    </w:p>
-    <w:p>
-      <w:pPr>
-        <w:rPr>
-          <w:b/>
-          <w:u w:val="single"/>
-        </w:rPr>
-      </w:pPr>
-    </w:p>
-    <w:p>
-      <w:pPr>
-        <w:rPr>
-          <w:b/>
-          <w:u w:val="single"/>
-        </w:rPr>
-      </w:pPr>
-    </w:p>
-    <w:p>
-      <w:pPr>
-        <w:rPr>
-          <w:b/>
-          <w:u w:val="single"/>
-        </w:rPr>
-      </w:pPr>
-    </w:p>
-    <w:p>
-      <w:pPr>
-        <w:rPr>
-          <w:b/>
-          <w:u w:val="single"/>
-        </w:rPr>
-      </w:pPr>
-    </w:p>
-    <w:p>
-      <w:pPr>
-        <w:rPr>
-          <w:b/>
-          <w:u w:val="single"/>
-        </w:rPr>
-      </w:pPr>
-    </w:p>
-    <w:p>
-      <w:pPr>
-        <w:rPr>
-          <w:b/>
-          <w:u w:val="single"/>
-        </w:rPr>
-      </w:pPr>
-    </w:p>
-    <w:p>
-      <w:pPr>
-        <w:rPr>
-          <w:b/>
-          <w:u w:val="single"/>
-        </w:rPr>
-      </w:pPr>
-    </w:p>
-    <w:p>
-      <w:pPr>
-        <w:rPr>
-          <w:b/>
-          <w:u w:val="single"/>
-        </w:rPr>
-      </w:pPr>
-    </w:p>
-    <w:p>
-      <w:pPr>
-        <w:rPr>
-          <w:b/>
-          <w:u w:val="single"/>
-        </w:rPr>
-      </w:pPr>
-    </w:p>
-    <w:p>
-      <w:pPr>
-        <w:rPr>
-          <w:b/>
-          <w:u w:val="single"/>
-        </w:rPr>
-      </w:pPr>
-    </w:p>
-    <w:p>
-      <w:pPr>
-        <w:rPr>
-          <w:b/>
-          <w:u w:val="single"/>
-        </w:rPr>
-      </w:pPr>
-    </w:p>
-    <w:p>
-      <w:pPr>
-        <w:rPr>
-          <w:b/>
-          <w:u w:val="single"/>
-        </w:rPr>
-      </w:pPr>
-      <w:r>
-        <w:rPr>
-          <w:b/>
-          <w:u w:val="single"/>
-        </w:rPr>
-        <w:lastRenderedPageBreak/>
-        <w:t>Delete Conditions</w:t>
-      </w:r>
-    </w:p>
-    <w:p>
-      <w:r>
-        <w:t>The text file listing the COND.CN values to be deleted is typically generated via queries in project\</w:t>
-      </w:r>
-      <w:proofErr w:type="spellStart"/>
-      <w:r>
-        <w:t>db</w:t>
-      </w:r>
-      <w:proofErr w:type="spellEnd"/>
-      <w:r>
-        <w:t xml:space="preserve">\master.mdb and may include, for example, conditions with COND.RESERVCD=1, if removing wilderness areas and parks from potential management were the objective, or with COND.FORTYPCD&lt;&gt;371 if only conditions with a mixed conifer forest type were intended to be included in the </w:t>
-      </w:r>
-      <w:proofErr w:type="spellStart"/>
-      <w:r>
-        <w:t>BioSum</w:t>
-      </w:r>
-      <w:proofErr w:type="spellEnd"/>
-      <w:r>
-        <w:t xml:space="preserve"> analysis. </w:t>
-      </w:r>
-    </w:p>
-    <w:p>
-      <w:r>
-        <w:t xml:space="preserve">Three checkboxes offer access to options for creating a log file listing the </w:t>
-      </w:r>
-      <w:proofErr w:type="spellStart"/>
-      <w:r>
-        <w:t>BioSum</w:t>
-      </w:r>
-      <w:proofErr w:type="spellEnd"/>
-      <w:r>
-        <w:t xml:space="preserve"> project tables searched for data associated with the specified condition records and the number of records deleted from each, compacting each project database after deletions are accomplished, to conserve disk space, and for conducting an inspection and reporting of record counts associated with the targeted conditions, rather than performing the deletions. </w:t>
-      </w:r>
-    </w:p>
-    <w:p>
-      <w:r>
-        <w:t xml:space="preserve">Caution should be exercised when enabling the “compact databases” option because limitations of MS Access result in this step failing intermittently, such that some of the project databases do not successfully compact. </w:t>
-      </w:r>
-    </w:p>
-    <w:p>
-      <w:pPr>
-        <w:rPr>
-          <w:b/>
-          <w:u w:val="single"/>
-        </w:rPr>
-      </w:pPr>
+        <w:t>Choose an “Eval</w:t>
+      </w:r>
+      <w:r>
+        <w:t xml:space="preserve"> </w:t>
+      </w:r>
+      <w:r>
+        <w:t>ID” (Evaluation Identifier), which defines a set of FIA plots to represent a state, or portion thereof (if adding selected plots or counties), for a given time period, to load. The status at the time an attempt is made to sample these plots in the field, and the status of conditions that comprise them (e.g., forested, non-sampled, etc.), and the post stratification data encoded in the associated “POP” (popu</w:t>
+      </w:r>
       <w:bookmarkStart w:id="0" w:name="_GoBack"/>
       <w:bookmarkEnd w:id="0"/>
       <w:r>
+        <w:t>lation) tables (e.g., POP_EVAL, POP_STRATUM) in the FIADB database, are analyzed to determine how many acres each stand will represent.</w:t>
+      </w:r>
+    </w:p>
+    <w:p>
+      <w:r>
+        <w:t xml:space="preserve">Choose </w:t>
+      </w:r>
+      <w:r>
+        <w:rPr>
+          <w:b/>
+        </w:rPr>
+        <w:t>ONLY ONE EVALID</w:t>
+      </w:r>
+      <w:r>
+        <w:t xml:space="preserve"> per state! If loading additional plots later for the same state, choose the same EVALID. If loading plots from a different state, choose </w:t>
+      </w:r>
+      <w:r>
+        <w:t>one</w:t>
+      </w:r>
+      <w:r>
+        <w:t xml:space="preserve"> EVALID from that state’s FIADB database and be consistent in that choice if later loading additional plots. Typically, it makes sense to choose EVALIDs representing the same period of time for all the states loaded into a BioSum project, if only for ease of interpretation of BioSum results drawn from a multi-state analysis.</w:t>
+      </w:r>
+    </w:p>
+    <w:p>
+      <w:pPr>
+        <w:rPr>
+          <w:b/>
+        </w:rPr>
+      </w:pPr>
+      <w:r>
+        <w:t xml:space="preserve">The contents of POP tables in FIADB state databases change as new Eval ID’s are added. For BioSum, look for an Eval Description that references the time period of interest (for example, the most recent 10 years of available data). One will typically be interested in the EVALID description that contains the phrase “Current Area, Current Volume”, or “Sampled Plots”. When in doubt, contact an FIA analyst in your region for advice. After selecting an EVALID, click </w:t>
+      </w:r>
+      <w:r>
+        <w:rPr>
+          <w:b/>
+        </w:rPr>
+        <w:t>&lt;Next&gt;</w:t>
+      </w:r>
+      <w:r>
+        <w:t>.</w:t>
+      </w:r>
+      <w:r>
+        <w:rPr>
+          <w:b/>
+        </w:rPr>
+        <w:t xml:space="preserve"> </w:t>
+      </w:r>
+    </w:p>
+    <w:p>
+      <w:r>
+        <w:rPr>
+          <w:b/>
+        </w:rPr>
+        <w:t>Note</w:t>
+      </w:r>
+      <w:r>
+        <w:t>:</w:t>
+      </w:r>
+      <w:r>
+        <w:t xml:space="preserve"> l</w:t>
+      </w:r>
+      <w:r>
+        <w:t>oading of population tables and inventory data may continue for several minutes</w:t>
+      </w:r>
+      <w:r>
+        <w:t xml:space="preserve"> so please be patient.</w:t>
+      </w:r>
+    </w:p>
+    <w:p/>
+    <w:p>
+      <w:pPr>
+        <w:rPr>
+          <w:b/>
+          <w:u w:val="single"/>
+        </w:rPr>
+      </w:pPr>
+    </w:p>
+    <w:p>
+      <w:pPr>
+        <w:rPr>
+          <w:b/>
+          <w:u w:val="single"/>
+        </w:rPr>
+      </w:pPr>
+    </w:p>
+    <w:p>
+      <w:pPr>
+        <w:rPr>
+          <w:b/>
+          <w:u w:val="single"/>
+        </w:rPr>
+      </w:pPr>
+    </w:p>
+    <w:p>
+      <w:pPr>
+        <w:rPr>
+          <w:b/>
+          <w:u w:val="single"/>
+        </w:rPr>
+      </w:pPr>
+    </w:p>
+    <w:p>
+      <w:pPr>
+        <w:rPr>
+          <w:b/>
+          <w:u w:val="single"/>
+        </w:rPr>
+      </w:pPr>
+    </w:p>
+    <w:p>
+      <w:pPr>
+        <w:rPr>
+          <w:b/>
+          <w:u w:val="single"/>
+        </w:rPr>
+      </w:pPr>
+    </w:p>
+    <w:p>
+      <w:pPr>
+        <w:rPr>
+          <w:b/>
+          <w:u w:val="single"/>
+        </w:rPr>
+      </w:pPr>
+    </w:p>
+    <w:p>
+      <w:pPr>
+        <w:rPr>
+          <w:b/>
+          <w:u w:val="single"/>
+        </w:rPr>
+      </w:pPr>
+    </w:p>
+    <w:p>
+      <w:pPr>
+        <w:rPr>
+          <w:b/>
+          <w:u w:val="single"/>
+        </w:rPr>
+      </w:pPr>
+    </w:p>
+    <w:p>
+      <w:pPr>
+        <w:rPr>
+          <w:b/>
+          <w:u w:val="single"/>
+        </w:rPr>
+      </w:pPr>
+    </w:p>
+    <w:p>
+      <w:pPr>
+        <w:rPr>
+          <w:b/>
+          <w:u w:val="single"/>
+        </w:rPr>
+      </w:pPr>
+    </w:p>
+    <w:p>
+      <w:pPr>
+        <w:rPr>
+          <w:b/>
+          <w:u w:val="single"/>
+        </w:rPr>
+      </w:pPr>
+    </w:p>
+    <w:p>
+      <w:pPr>
+        <w:rPr>
+          <w:b/>
+          <w:u w:val="single"/>
+        </w:rPr>
+      </w:pPr>
+    </w:p>
+    <w:p>
+      <w:pPr>
+        <w:rPr>
+          <w:b/>
+          <w:u w:val="single"/>
+        </w:rPr>
+      </w:pPr>
+    </w:p>
+    <w:p>
+      <w:pPr>
+        <w:rPr>
+          <w:b/>
+          <w:u w:val="single"/>
+        </w:rPr>
+      </w:pPr>
+    </w:p>
+    <w:p>
+      <w:pPr>
+        <w:rPr>
+          <w:b/>
+          <w:u w:val="single"/>
+        </w:rPr>
+      </w:pPr>
+      <w:r>
+        <w:rPr>
+          <w:b/>
+          <w:u w:val="single"/>
+        </w:rPr>
+        <w:t>Plot Data Input (filter by state and county)</w:t>
+      </w:r>
+    </w:p>
+    <w:p>
+      <w:r>
+        <w:t>S</w:t>
+      </w:r>
+      <w:r>
+        <w:t xml:space="preserve">elect desired counties (counties in only one state can be displayed for any given load operation). </w:t>
+      </w:r>
+      <w:r>
+        <w:t xml:space="preserve">To select all counties in the evaluation set of interest, click </w:t>
+      </w:r>
+      <w:r>
+        <w:rPr>
+          <w:b/>
+        </w:rPr>
+        <w:t>&lt;Select All&gt;</w:t>
+      </w:r>
+      <w:r>
+        <w:t xml:space="preserve">. To clear any selection made, click </w:t>
+      </w:r>
+      <w:r>
+        <w:rPr>
+          <w:b/>
+        </w:rPr>
+        <w:t>&lt;Clear All&gt;</w:t>
+      </w:r>
+      <w:r>
+        <w:t xml:space="preserve">. </w:t>
+      </w:r>
+      <w:r>
+        <w:t xml:space="preserve">Click </w:t>
+      </w:r>
+      <w:r>
+        <w:rPr>
+          <w:b/>
+          <w:bCs/>
+        </w:rPr>
+        <w:t>&lt;Append&gt;</w:t>
+      </w:r>
+      <w:r>
+        <w:t xml:space="preserve"> to add all plots within the selected counties.  Alternatively, select specific plots within the chosen state(s) and counties, by clicking the </w:t>
+      </w:r>
+      <w:r>
+        <w:rPr>
+          <w:b/>
+          <w:bCs/>
+        </w:rPr>
+        <w:t>&lt;Next&gt;</w:t>
+      </w:r>
+      <w:r>
+        <w:t xml:space="preserve"> button to display the </w:t>
+      </w:r>
+      <w:r>
+        <w:rPr>
+          <w:b/>
+          <w:bCs/>
+        </w:rPr>
+        <w:t xml:space="preserve">Filter by Plot </w:t>
+      </w:r>
+      <w:r>
+        <w:t>form.</w:t>
+      </w:r>
+    </w:p>
+    <w:p/>
+    <w:p>
+      <w:pPr>
+        <w:rPr>
+          <w:b/>
+          <w:u w:val="single"/>
+        </w:rPr>
+      </w:pPr>
+    </w:p>
+    <w:p>
+      <w:pPr>
+        <w:rPr>
+          <w:b/>
+          <w:u w:val="single"/>
+        </w:rPr>
+      </w:pPr>
+    </w:p>
+    <w:p>
+      <w:pPr>
+        <w:rPr>
+          <w:b/>
+          <w:u w:val="single"/>
+        </w:rPr>
+      </w:pPr>
+    </w:p>
+    <w:p>
+      <w:pPr>
+        <w:rPr>
+          <w:b/>
+          <w:u w:val="single"/>
+        </w:rPr>
+      </w:pPr>
+    </w:p>
+    <w:p>
+      <w:pPr>
+        <w:rPr>
+          <w:b/>
+          <w:u w:val="single"/>
+        </w:rPr>
+      </w:pPr>
+    </w:p>
+    <w:p>
+      <w:pPr>
+        <w:rPr>
+          <w:b/>
+          <w:u w:val="single"/>
+        </w:rPr>
+      </w:pPr>
+    </w:p>
+    <w:p>
+      <w:pPr>
+        <w:rPr>
+          <w:b/>
+          <w:u w:val="single"/>
+        </w:rPr>
+      </w:pPr>
+    </w:p>
+    <w:p>
+      <w:pPr>
+        <w:rPr>
+          <w:b/>
+          <w:u w:val="single"/>
+        </w:rPr>
+      </w:pPr>
+    </w:p>
+    <w:p>
+      <w:pPr>
+        <w:rPr>
+          <w:b/>
+          <w:u w:val="single"/>
+        </w:rPr>
+      </w:pPr>
+    </w:p>
+    <w:p>
+      <w:pPr>
+        <w:rPr>
+          <w:b/>
+          <w:u w:val="single"/>
+        </w:rPr>
+      </w:pPr>
+    </w:p>
+    <w:p>
+      <w:pPr>
+        <w:rPr>
+          <w:b/>
+          <w:u w:val="single"/>
+        </w:rPr>
+      </w:pPr>
+    </w:p>
+    <w:p>
+      <w:pPr>
+        <w:rPr>
+          <w:b/>
+          <w:u w:val="single"/>
+        </w:rPr>
+      </w:pPr>
+    </w:p>
+    <w:p>
+      <w:pPr>
+        <w:rPr>
+          <w:b/>
+          <w:u w:val="single"/>
+        </w:rPr>
+      </w:pPr>
+    </w:p>
+    <w:p>
+      <w:pPr>
+        <w:rPr>
+          <w:b/>
+          <w:u w:val="single"/>
+        </w:rPr>
+      </w:pPr>
+    </w:p>
+    <w:p>
+      <w:pPr>
+        <w:rPr>
+          <w:b/>
+          <w:u w:val="single"/>
+        </w:rPr>
+      </w:pPr>
+    </w:p>
+    <w:p>
+      <w:pPr>
+        <w:rPr>
+          <w:b/>
+          <w:u w:val="single"/>
+        </w:rPr>
+      </w:pPr>
+    </w:p>
+    <w:p>
+      <w:pPr>
+        <w:rPr>
+          <w:b/>
+          <w:u w:val="single"/>
+        </w:rPr>
+      </w:pPr>
+    </w:p>
+    <w:p>
+      <w:pPr>
+        <w:rPr>
+          <w:b/>
+          <w:u w:val="single"/>
+        </w:rPr>
+      </w:pPr>
+    </w:p>
+    <w:p>
+      <w:pPr>
+        <w:rPr>
+          <w:b/>
+          <w:u w:val="single"/>
+        </w:rPr>
+      </w:pPr>
+    </w:p>
+    <w:p>
+      <w:pPr>
+        <w:rPr>
+          <w:b/>
+          <w:u w:val="single"/>
+        </w:rPr>
+      </w:pPr>
+    </w:p>
+    <w:p>
+      <w:pPr>
+        <w:rPr>
+          <w:b/>
+          <w:u w:val="single"/>
+        </w:rPr>
+      </w:pPr>
+      <w:r>
+        <w:rPr>
+          <w:b/>
+          <w:u w:val="single"/>
+        </w:rPr>
+        <w:t>Plot Data Input (filter by plot)</w:t>
+      </w:r>
+    </w:p>
+    <w:p>
+      <w:r>
+        <w:t>S</w:t>
+      </w:r>
+      <w:r>
+        <w:t>elect the desired plots</w:t>
+      </w:r>
+      <w:r>
+        <w:t xml:space="preserve"> found in the county(s) selected in the previous step</w:t>
+      </w:r>
+      <w:r>
+        <w:t xml:space="preserve">, then click </w:t>
+      </w:r>
+      <w:r>
+        <w:rPr>
+          <w:b/>
+          <w:bCs/>
+        </w:rPr>
+        <w:t>&lt;Append&gt;</w:t>
+      </w:r>
+      <w:r>
+        <w:rPr>
+          <w:bCs/>
+        </w:rPr>
+        <w:t>. To select all possible plots in the selected county(s)</w:t>
+      </w:r>
+      <w:r>
+        <w:t xml:space="preserve">, click </w:t>
+      </w:r>
+      <w:r>
+        <w:rPr>
+          <w:b/>
+        </w:rPr>
+        <w:t>&lt;Select All&gt;</w:t>
+      </w:r>
+      <w:r>
+        <w:t xml:space="preserve">. To clear any selection made, click </w:t>
+      </w:r>
+      <w:r>
+        <w:rPr>
+          <w:b/>
+        </w:rPr>
+        <w:t>&lt;Clear All&gt;</w:t>
+      </w:r>
+      <w:r>
+        <w:t>.</w:t>
+      </w:r>
+    </w:p>
+    <w:p/>
+    <w:p>
+      <w:pPr>
+        <w:rPr>
+          <w:b/>
+          <w:u w:val="single"/>
+        </w:rPr>
+      </w:pPr>
+    </w:p>
+    <w:p>
+      <w:pPr>
+        <w:rPr>
+          <w:b/>
+          <w:u w:val="single"/>
+        </w:rPr>
+      </w:pPr>
+    </w:p>
+    <w:p>
+      <w:pPr>
+        <w:rPr>
+          <w:b/>
+          <w:u w:val="single"/>
+        </w:rPr>
+      </w:pPr>
+    </w:p>
+    <w:p>
+      <w:pPr>
+        <w:rPr>
+          <w:b/>
+          <w:u w:val="single"/>
+        </w:rPr>
+      </w:pPr>
+    </w:p>
+    <w:p>
+      <w:pPr>
+        <w:rPr>
+          <w:b/>
+          <w:u w:val="single"/>
+        </w:rPr>
+      </w:pPr>
+    </w:p>
+    <w:p>
+      <w:pPr>
+        <w:rPr>
+          <w:b/>
+          <w:u w:val="single"/>
+        </w:rPr>
+      </w:pPr>
+    </w:p>
+    <w:p>
+      <w:pPr>
+        <w:rPr>
+          <w:b/>
+          <w:u w:val="single"/>
+        </w:rPr>
+      </w:pPr>
+    </w:p>
+    <w:p>
+      <w:pPr>
+        <w:rPr>
+          <w:b/>
+          <w:u w:val="single"/>
+        </w:rPr>
+      </w:pPr>
+    </w:p>
+    <w:p>
+      <w:pPr>
+        <w:rPr>
+          <w:b/>
+          <w:u w:val="single"/>
+        </w:rPr>
+      </w:pPr>
+    </w:p>
+    <w:p>
+      <w:pPr>
+        <w:rPr>
+          <w:b/>
+          <w:u w:val="single"/>
+        </w:rPr>
+      </w:pPr>
+    </w:p>
+    <w:p>
+      <w:pPr>
+        <w:rPr>
+          <w:b/>
+          <w:u w:val="single"/>
+        </w:rPr>
+      </w:pPr>
+    </w:p>
+    <w:p>
+      <w:pPr>
+        <w:rPr>
+          <w:b/>
+          <w:u w:val="single"/>
+        </w:rPr>
+      </w:pPr>
+    </w:p>
+    <w:p>
+      <w:pPr>
+        <w:rPr>
+          <w:b/>
+          <w:u w:val="single"/>
+        </w:rPr>
+      </w:pPr>
+    </w:p>
+    <w:p>
+      <w:pPr>
+        <w:rPr>
+          <w:b/>
+          <w:u w:val="single"/>
+        </w:rPr>
+      </w:pPr>
+    </w:p>
+    <w:p>
+      <w:pPr>
+        <w:rPr>
+          <w:b/>
+          <w:u w:val="single"/>
+        </w:rPr>
+      </w:pPr>
+    </w:p>
+    <w:p>
+      <w:pPr>
+        <w:rPr>
+          <w:b/>
+          <w:u w:val="single"/>
+        </w:rPr>
+      </w:pPr>
+    </w:p>
+    <w:p>
+      <w:pPr>
+        <w:rPr>
+          <w:b/>
+          <w:u w:val="single"/>
+        </w:rPr>
+      </w:pPr>
+    </w:p>
+    <w:p>
+      <w:pPr>
+        <w:rPr>
+          <w:b/>
+          <w:u w:val="single"/>
+        </w:rPr>
+      </w:pPr>
+    </w:p>
+    <w:p>
+      <w:pPr>
+        <w:rPr>
+          <w:b/>
+          <w:u w:val="single"/>
+        </w:rPr>
+      </w:pPr>
+    </w:p>
+    <w:p>
+      <w:pPr>
+        <w:rPr>
+          <w:b/>
+          <w:u w:val="single"/>
+        </w:rPr>
+      </w:pPr>
+    </w:p>
+    <w:p>
+      <w:pPr>
+        <w:rPr>
+          <w:b/>
+          <w:u w:val="single"/>
+        </w:rPr>
+      </w:pPr>
+    </w:p>
+    <w:p>
+      <w:pPr>
+        <w:rPr>
+          <w:b/>
+          <w:u w:val="single"/>
+        </w:rPr>
+      </w:pPr>
+      <w:r>
+        <w:rPr>
+          <w:b/>
+          <w:u w:val="single"/>
+        </w:rPr>
+        <w:t>Delete Conditions</w:t>
+      </w:r>
+    </w:p>
+    <w:p>
+      <w:r>
+        <w:t>The text file listing the COND.CN values to be deleted is typically generated via queries in project\</w:t>
+      </w:r>
+      <w:proofErr w:type="spellStart"/>
+      <w:r>
+        <w:t>db</w:t>
+      </w:r>
+      <w:proofErr w:type="spellEnd"/>
+      <w:r>
+        <w:t xml:space="preserve">\master.mdb and may include, for example, conditions with COND.RESERVCD=1, if removing wilderness areas and parks from potential management were the objective, or with COND.FORTYPCD&lt;&gt;371 if only conditions with a mixed conifer forest type were intended to be included in the BioSum analysis. </w:t>
+      </w:r>
+    </w:p>
+    <w:p>
+      <w:r>
+        <w:t xml:space="preserve">Three checkboxes offer access to options for creating a log file listing the BioSum project tables searched for data associated with the specified condition records and the number of records deleted from each, compacting each project database after deletions are accomplished, to conserve disk space, and for conducting an inspection and reporting of record counts associated with the targeted conditions, rather than performing the deletions. </w:t>
+      </w:r>
+    </w:p>
+    <w:p>
+      <w:r>
+        <w:t xml:space="preserve">Caution should be exercised when enabling the “compact databases” option because limitations of MS Access result in this step failing intermittently, such that some of the project databases do not successfully compact. </w:t>
+      </w:r>
+    </w:p>
+    <w:p>
+      <w:pPr>
+        <w:rPr>
+          <w:b/>
+          <w:u w:val="single"/>
+        </w:rPr>
+      </w:pPr>
+      <w:r>
         <w:t xml:space="preserve">To proceed (irrevocably) with the deletion, select </w:t>
       </w:r>
       <w:r>
@@ -2229,15 +2077,7 @@
         <w:t>&lt;Delete&gt;</w:t>
       </w:r>
       <w:r>
-        <w:t xml:space="preserve">. This function will delete ALL records associated with the submitted condition list, throughout the </w:t>
-      </w:r>
-      <w:proofErr w:type="spellStart"/>
-      <w:r>
-        <w:t>BioSum</w:t>
-      </w:r>
-      <w:proofErr w:type="spellEnd"/>
-      <w:r>
-        <w:t xml:space="preserve"> project directory structure, i.e., in ALL tables in ALL databases in ALL folders within </w:t>
+        <w:t xml:space="preserve">. This function will delete ALL records associated with the submitted condition list, throughout the BioSum project directory structure, i.e., in ALL tables in ALL databases in ALL folders within </w:t>
       </w:r>
       <w:proofErr w:type="spellStart"/>
       <w:r>
@@ -2309,91 +2149,55 @@
           <w:sz w:val="22"/>
           <w:szCs w:val="22"/>
         </w:rPr>
-        <w:t xml:space="preserve">As with the condition zapper, three checkboxes offer access to options for 1) creating a log file listing the </w:t>
-      </w:r>
-      <w:proofErr w:type="spellStart"/>
-      <w:r>
+        <w:t xml:space="preserve">As with the condition zapper, three checkboxes offer access to options for 1) creating a log file listing the BioSum project tables searched for data associated with the records associated with the specified packages and the number of records deleted from each, 2) compacting each project database after deletions are accomplished to conserve disk space, and 3) for conducting an inspection and reporting of record counts associated with the targeted packages, without actually performing the deletions. </w:t>
+      </w:r>
+    </w:p>
+    <w:p>
+      <w:pPr>
+        <w:pStyle w:val="Regulartext"/>
         <w:rPr>
           <w:rFonts w:asciiTheme="minorHAnsi" w:hAnsiTheme="minorHAnsi" w:cstheme="minorHAnsi"/>
           <w:sz w:val="22"/>
           <w:szCs w:val="22"/>
         </w:rPr>
-        <w:t>BioSum</w:t>
-      </w:r>
-      <w:proofErr w:type="spellEnd"/>
+      </w:pPr>
       <w:r>
         <w:rPr>
           <w:rFonts w:asciiTheme="minorHAnsi" w:hAnsiTheme="minorHAnsi" w:cstheme="minorHAnsi"/>
           <w:sz w:val="22"/>
           <w:szCs w:val="22"/>
         </w:rPr>
-        <w:t xml:space="preserve"> project tables searched for data associated with the records associated with the specified packages and the number of records deleted from each, 2) compacting each project database after deletions are accomplished to conserve disk space, and 3) for conducting an inspection and reporting of record counts associated with the targeted packages, without actually performing the deletions. </w:t>
+        <w:t xml:space="preserve">Caution should be exercised when enabling the “compact databases” option because limitations of MS Access result in this step failing intermittently, such that some of the project databases do not successfully compact. </w:t>
       </w:r>
     </w:p>
     <w:p>
       <w:pPr>
         <w:pStyle w:val="Regulartext"/>
+      </w:pPr>
+      <w:r>
         <w:rPr>
           <w:rFonts w:asciiTheme="minorHAnsi" w:hAnsiTheme="minorHAnsi" w:cstheme="minorHAnsi"/>
           <w:sz w:val="22"/>
           <w:szCs w:val="22"/>
         </w:rPr>
-      </w:pPr>
+        <w:t xml:space="preserve">To proceed (irrevocably) with the deletion, select </w:t>
+      </w:r>
+      <w:r>
+        <w:rPr>
+          <w:rFonts w:asciiTheme="minorHAnsi" w:hAnsiTheme="minorHAnsi" w:cstheme="minorHAnsi"/>
+          <w:b/>
+          <w:sz w:val="22"/>
+          <w:szCs w:val="22"/>
+        </w:rPr>
+        <w:t>&lt;Delete&gt;</w:t>
+      </w:r>
       <w:r>
         <w:rPr>
           <w:rFonts w:asciiTheme="minorHAnsi" w:hAnsiTheme="minorHAnsi" w:cstheme="minorHAnsi"/>
           <w:sz w:val="22"/>
           <w:szCs w:val="22"/>
         </w:rPr>
-        <w:t xml:space="preserve">Caution should be exercised when enabling the “compact databases” option because limitations of MS Access result in this step failing intermittently, such that some of the project databases do not successfully compact. </w:t>
-      </w:r>
-    </w:p>
-    <w:p>
-      <w:pPr>
-        <w:pStyle w:val="Regulartext"/>
-      </w:pPr>
-      <w:r>
-        <w:rPr>
-          <w:rFonts w:asciiTheme="minorHAnsi" w:hAnsiTheme="minorHAnsi" w:cstheme="minorHAnsi"/>
-          <w:sz w:val="22"/>
-          <w:szCs w:val="22"/>
-        </w:rPr>
-        <w:t xml:space="preserve">To proceed (irrevocably) with the deletion, select </w:t>
-      </w:r>
-      <w:r>
-        <w:rPr>
-          <w:rFonts w:asciiTheme="minorHAnsi" w:hAnsiTheme="minorHAnsi" w:cstheme="minorHAnsi"/>
-          <w:b/>
-          <w:sz w:val="22"/>
-          <w:szCs w:val="22"/>
-        </w:rPr>
-        <w:t>&lt;Delete&gt;</w:t>
-      </w:r>
-      <w:r>
-        <w:rPr>
-          <w:rFonts w:asciiTheme="minorHAnsi" w:hAnsiTheme="minorHAnsi" w:cstheme="minorHAnsi"/>
-          <w:sz w:val="22"/>
-          <w:szCs w:val="22"/>
-        </w:rPr>
-        <w:t xml:space="preserve">. This function will delete ALL records associated with the submitted package list, throughout the </w:t>
-      </w:r>
-      <w:proofErr w:type="spellStart"/>
-      <w:r>
-        <w:rPr>
-          <w:rFonts w:asciiTheme="minorHAnsi" w:hAnsiTheme="minorHAnsi" w:cstheme="minorHAnsi"/>
-          <w:sz w:val="22"/>
-          <w:szCs w:val="22"/>
-        </w:rPr>
-        <w:t>BioSum</w:t>
-      </w:r>
-      <w:proofErr w:type="spellEnd"/>
-      <w:r>
-        <w:rPr>
-          <w:rFonts w:asciiTheme="minorHAnsi" w:hAnsiTheme="minorHAnsi" w:cstheme="minorHAnsi"/>
-          <w:sz w:val="22"/>
-          <w:szCs w:val="22"/>
-        </w:rPr>
-        <w:t xml:space="preserve"> project directory structure, i.e., in ALL tables in ALL databases in ALL folders within </w:t>
+        <w:t xml:space="preserve">. This function will delete ALL records associated with the submitted package list, throughout the BioSum project directory structure, i.e., in ALL tables in ALL databases in ALL folders within </w:t>
       </w:r>
       <w:proofErr w:type="spellStart"/>
       <w:r>
@@ -3296,7 +3100,7 @@
 </file>
 
 <file path=word/numbering.xml><?xml version="1.0" encoding="utf-8"?>
-<w:numbering xmlns:wpc="http://schemas.microsoft.com/office/word/2010/wordprocessingCanvas" xmlns:cx="http://schemas.microsoft.com/office/drawing/2014/chartex" xmlns:cx1="http://schemas.microsoft.com/office/drawing/2015/9/8/chartex" xmlns:mc="http://schemas.openxmlformats.org/markup-compatibility/2006" xmlns:o="urn:schemas-microsoft-com:office:office" xmlns:r="http://schemas.openxmlformats.org/officeDocument/2006/relationships" xmlns:m="http://schemas.openxmlformats.org/officeDocument/2006/math" xmlns:v="urn:schemas-microsoft-com:vml" xmlns:wp14="http://schemas.microsoft.com/office/word/2010/wordprocessingDrawing" xmlns:wp="http://schemas.openxmlformats.org/drawingml/2006/wordprocessingDrawing" xmlns:w10="urn:schemas-microsoft-com:office:word" xmlns:w="http://schemas.openxmlformats.org/wordprocessingml/2006/main" xmlns:w14="http://schemas.microsoft.com/office/word/2010/wordml" xmlns:w15="http://schemas.microsoft.com/office/word/2012/wordml" xmlns:w16se="http://schemas.microsoft.com/office/word/2015/wordml/symex" xmlns:wpg="http://schemas.microsoft.com/office/word/2010/wordprocessingGroup" xmlns:wpi="http://schemas.microsoft.com/office/word/2010/wordprocessingInk" xmlns:wne="http://schemas.microsoft.com/office/word/2006/wordml" xmlns:wps="http://schemas.microsoft.com/office/word/2010/wordprocessingShape" mc:Ignorable="w14 w15 w16se wp14">
+<w:numbering xmlns:wpc="http://schemas.microsoft.com/office/word/2010/wordprocessingCanvas" xmlns:cx="http://schemas.microsoft.com/office/drawing/2014/chartex" xmlns:cx1="http://schemas.microsoft.com/office/drawing/2015/9/8/chartex" xmlns:cx2="http://schemas.microsoft.com/office/drawing/2015/10/21/chartex" xmlns:cx3="http://schemas.microsoft.com/office/drawing/2016/5/9/chartex" xmlns:cx4="http://schemas.microsoft.com/office/drawing/2016/5/10/chartex" xmlns:cx5="http://schemas.microsoft.com/office/drawing/2016/5/11/chartex" xmlns:cx6="http://schemas.microsoft.com/office/drawing/2016/5/12/chartex" xmlns:cx7="http://schemas.microsoft.com/office/drawing/2016/5/13/chartex" xmlns:cx8="http://schemas.microsoft.com/office/drawing/2016/5/14/chartex" xmlns:mc="http://schemas.openxmlformats.org/markup-compatibility/2006" xmlns:aink="http://schemas.microsoft.com/office/drawing/2016/ink" xmlns:am3d="http://schemas.microsoft.com/office/drawing/2017/model3d" xmlns:o="urn:schemas-microsoft-com:office:office" xmlns:r="http://schemas.openxmlformats.org/officeDocument/2006/relationships" xmlns:m="http://schemas.openxmlformats.org/officeDocument/2006/math" xmlns:v="urn:schemas-microsoft-com:vml" xmlns:wp14="http://schemas.microsoft.com/office/word/2010/wordprocessingDrawing" xmlns:wp="http://schemas.openxmlformats.org/drawingml/2006/wordprocessingDrawing" xmlns:w10="urn:schemas-microsoft-com:office:word" xmlns:w="http://schemas.openxmlformats.org/wordprocessingml/2006/main" xmlns:w14="http://schemas.microsoft.com/office/word/2010/wordml" xmlns:w15="http://schemas.microsoft.com/office/word/2012/wordml" xmlns:w16cid="http://schemas.microsoft.com/office/word/2016/wordml/cid" xmlns:w16se="http://schemas.microsoft.com/office/word/2015/wordml/symex" xmlns:wpg="http://schemas.microsoft.com/office/word/2010/wordprocessingGroup" xmlns:wpi="http://schemas.microsoft.com/office/word/2010/wordprocessingInk" xmlns:wne="http://schemas.microsoft.com/office/word/2006/wordml" xmlns:wps="http://schemas.microsoft.com/office/word/2010/wordprocessingShape" mc:Ignorable="w14 w15 w16se w16cid wp14">
   <w:abstractNum w:abstractNumId="0" w15:restartNumberingAfterBreak="0">
     <w:nsid w:val="2D3927F8"/>
     <w:multiLevelType w:val="hybridMultilevel"/>
@@ -3578,7 +3382,7 @@
 </file>
 
 <file path=word/styles.xml><?xml version="1.0" encoding="utf-8"?>
-<w:styles xmlns:mc="http://schemas.openxmlformats.org/markup-compatibility/2006" xmlns:r="http://schemas.openxmlformats.org/officeDocument/2006/relationships" xmlns:w="http://schemas.openxmlformats.org/wordprocessingml/2006/main" xmlns:w14="http://schemas.microsoft.com/office/word/2010/wordml" xmlns:w15="http://schemas.microsoft.com/office/word/2012/wordml" xmlns:w16se="http://schemas.microsoft.com/office/word/2015/wordml/symex" mc:Ignorable="w14 w15 w16se">
+<w:styles xmlns:mc="http://schemas.openxmlformats.org/markup-compatibility/2006" xmlns:r="http://schemas.openxmlformats.org/officeDocument/2006/relationships" xmlns:w="http://schemas.openxmlformats.org/wordprocessingml/2006/main" xmlns:w14="http://schemas.microsoft.com/office/word/2010/wordml" xmlns:w15="http://schemas.microsoft.com/office/word/2012/wordml" xmlns:w16cid="http://schemas.microsoft.com/office/word/2016/wordml/cid" xmlns:w16se="http://schemas.microsoft.com/office/word/2015/wordml/symex" mc:Ignorable="w14 w15 w16se w16cid">
   <w:docDefaults>
     <w:rPrDefault>
       <w:rPr>
@@ -3594,7 +3398,7 @@
       </w:pPr>
     </w:pPrDefault>
   </w:docDefaults>
-  <w:latentStyles w:defLockedState="0" w:defUIPriority="99" w:defSemiHidden="0" w:defUnhideWhenUsed="0" w:defQFormat="0" w:count="371">
+  <w:latentStyles w:defLockedState="0" w:defUIPriority="99" w:defSemiHidden="0" w:defUnhideWhenUsed="0" w:defQFormat="0" w:count="375">
     <w:lsdException w:name="Normal" w:uiPriority="0" w:qFormat="1"/>
     <w:lsdException w:name="heading 1" w:uiPriority="9" w:qFormat="1"/>
     <w:lsdException w:name="heading 2" w:semiHidden="1" w:uiPriority="9" w:unhideWhenUsed="1" w:qFormat="1"/>
@@ -3700,7 +3504,6 @@
     <w:lsdException w:name="HTML Sample" w:semiHidden="1" w:unhideWhenUsed="1"/>
     <w:lsdException w:name="HTML Typewriter" w:semiHidden="1" w:unhideWhenUsed="1"/>
     <w:lsdException w:name="HTML Variable" w:semiHidden="1" w:unhideWhenUsed="1"/>
-    <w:lsdException w:name="Normal Table" w:semiHidden="1" w:unhideWhenUsed="1"/>
     <w:lsdException w:name="annotation subject" w:semiHidden="1" w:unhideWhenUsed="1"/>
     <w:lsdException w:name="No List" w:semiHidden="1" w:unhideWhenUsed="1"/>
     <w:lsdException w:name="Outline List 1" w:semiHidden="1" w:unhideWhenUsed="1"/>
@@ -3744,10 +3547,8 @@
     <w:lsdException w:name="Table Elegant" w:semiHidden="1" w:unhideWhenUsed="1"/>
     <w:lsdException w:name="Table Professional" w:semiHidden="1" w:unhideWhenUsed="1"/>
     <w:lsdException w:name="Table Subtle 1" w:semiHidden="1" w:unhideWhenUsed="1"/>
-    <w:lsdException w:name="Table Subtle 2" w:semiHidden="1" w:unhideWhenUsed="1"/>
     <w:lsdException w:name="Table Web 1" w:semiHidden="1" w:unhideWhenUsed="1"/>
     <w:lsdException w:name="Table Web 2" w:semiHidden="1" w:unhideWhenUsed="1"/>
-    <w:lsdException w:name="Table Web 3" w:semiHidden="1" w:unhideWhenUsed="1"/>
     <w:lsdException w:name="Balloon Text" w:semiHidden="1" w:unhideWhenUsed="1"/>
     <w:lsdException w:name="Table Grid" w:uiPriority="59"/>
     <w:lsdException w:name="Table Theme" w:semiHidden="1" w:unhideWhenUsed="1"/>
@@ -3966,6 +3767,10 @@
     <w:lsdException w:name="List Table 5 Dark Accent 6" w:uiPriority="50"/>
     <w:lsdException w:name="List Table 6 Colorful Accent 6" w:uiPriority="51"/>
     <w:lsdException w:name="List Table 7 Colorful Accent 6" w:uiPriority="52"/>
+    <w:lsdException w:name="Mention" w:semiHidden="1" w:unhideWhenUsed="1"/>
+    <w:lsdException w:name="Smart Hyperlink" w:semiHidden="1" w:unhideWhenUsed="1"/>
+    <w:lsdException w:name="Hashtag" w:semiHidden="1" w:unhideWhenUsed="1"/>
+    <w:lsdException w:name="Unresolved Mention" w:semiHidden="1" w:unhideWhenUsed="1"/>
   </w:latentStyles>
   <w:style w:type="paragraph" w:default="1" w:styleId="Normal">
     <w:name w:val="Normal"/>

</xml_diff>

<commit_message>
issue_270: Update help for new manage SQLite tables function
</commit_message>
<xml_diff>
--- a/Help/DATABASE_Help.docx
+++ b/Help/DATABASE_Help.docx
@@ -1352,18 +1352,7 @@
     </w:p>
     <w:p>
       <w:r>
-        <w:t>Choose an “Eval</w:t>
-      </w:r>
-      <w:r>
-        <w:t xml:space="preserve"> </w:t>
-      </w:r>
-      <w:r>
-        <w:t>ID” (Evaluation Identifier), which defines a set of FIA plots to represent a state, or portion thereof (if adding selected plots or counties), for a given time period, to load. The status at the time an attempt is made to sample these plots in the field, and the status of conditions that comprise them (e.g., forested, non-sampled, etc.), and the post stratification data encoded in the associated “POP” (popu</w:t>
-      </w:r>
-      <w:bookmarkStart w:id="0" w:name="_GoBack"/>
-      <w:bookmarkEnd w:id="0"/>
-      <w:r>
-        <w:t>lation) tables (e.g., POP_EVAL, POP_STRATUM) in the FIADB database, are analyzed to determine how many acres each stand will represent.</w:t>
+        <w:t>Choose an “Eval ID” (Evaluation Identifier), which defines a set of FIA plots to represent a state, or portion thereof (if adding selected plots or counties), for a given time period, to load. The status at the time an attempt is made to sample these plots in the field, and the status of conditions that comprise them (e.g., forested, non-sampled, etc.), and the post stratification data encoded in the associated “POP” (population) tables (e.g., POP_EVAL, POP_STRATUM) in the FIADB database, are analyzed to determine how many acres each stand will represent.</w:t>
       </w:r>
     </w:p>
     <w:p>
@@ -1377,13 +1366,7 @@
         <w:t>ONLY ONE EVALID</w:t>
       </w:r>
       <w:r>
-        <w:t xml:space="preserve"> per state! If loading additional plots later for the same state, choose the same EVALID. If loading plots from a different state, choose </w:t>
-      </w:r>
-      <w:r>
-        <w:t>one</w:t>
-      </w:r>
-      <w:r>
-        <w:t xml:space="preserve"> EVALID from that state’s FIADB database and be consistent in that choice if later loading additional plots. Typically, it makes sense to choose EVALIDs representing the same period of time for all the states loaded into a BioSum project, if only for ease of interpretation of BioSum results drawn from a multi-state analysis.</w:t>
+        <w:t xml:space="preserve"> per state! If loading additional plots later for the same state, choose the same EVALID. If loading plots from a different state, choose one EVALID from that state’s FIADB database and be consistent in that choice if later loading additional plots. Typically, it makes sense to choose EVALIDs representing the same period of time for all the states loaded into a BioSum project, if only for ease of interpretation of BioSum results drawn from a multi-state analysis.</w:t>
       </w:r>
     </w:p>
     <w:p>
@@ -2984,6 +2967,7 @@
           <w:u w:val="single"/>
         </w:rPr>
       </w:pPr>
+      <w:bookmarkStart w:id="0" w:name="_Hlk102395407"/>
       <w:r>
         <w:rPr>
           <w:b/>
@@ -3005,7 +2989,13 @@
         <w:t xml:space="preserve">Manage Tables </w:t>
       </w:r>
       <w:r>
-        <w:t xml:space="preserve">task lists the project MDB files in a tree directory format, the tables in a MDB file, and the columns in a table. This tree directory can be utilized to locate and inspect all databases and tables in a BioSum project. When a MDB file is selected, it can be compacted by clicking on the </w:t>
+        <w:t xml:space="preserve">task lists the project MDB files in a tree directory format, the tables in a MDB file, and the columns in a table. This tree directory can be utilized to locate and inspect all </w:t>
+      </w:r>
+      <w:r>
+        <w:t xml:space="preserve">Access </w:t>
+      </w:r>
+      <w:r>
+        <w:t xml:space="preserve">databases and tables in a BioSum project. When a MDB file is selected, it can be compacted by clicking on the </w:t>
       </w:r>
       <w:r>
         <w:rPr>
@@ -3084,6 +3074,263 @@
       </w:r>
       <w:r>
         <w:t xml:space="preserve"> unwanted</w:t>
+      </w:r>
+      <w:r>
+        <w:t xml:space="preserve"> edits.</w:t>
+      </w:r>
+      <w:bookmarkEnd w:id="0"/>
+    </w:p>
+    <w:p/>
+    <w:p>
+      <w:r>
+        <w:br w:type="page"/>
+      </w:r>
+    </w:p>
+    <w:p>
+      <w:pPr>
+        <w:rPr>
+          <w:b/>
+          <w:u w:val="single"/>
+        </w:rPr>
+      </w:pPr>
+      <w:r>
+        <w:rPr>
+          <w:b/>
+          <w:u w:val="single"/>
+        </w:rPr>
+        <w:lastRenderedPageBreak/>
+        <w:t>Manage SQLite Tables</w:t>
+      </w:r>
+    </w:p>
+    <w:p>
+      <w:r>
+        <w:t xml:space="preserve">Note: As of BioSum v5.9.0, most BioSum data is stored in MS Access databases and not accessible with this tool. However, SQLite tables can be found in the </w:t>
+      </w:r>
+      <w:proofErr w:type="spellStart"/>
+      <w:r>
+        <w:t>db</w:t>
+      </w:r>
+      <w:proofErr w:type="spellEnd"/>
+      <w:r>
+        <w:t xml:space="preserve">, </w:t>
+      </w:r>
+      <w:proofErr w:type="spellStart"/>
+      <w:r>
+        <w:t>fvs</w:t>
+      </w:r>
+      <w:proofErr w:type="spellEnd"/>
+      <w:r>
+        <w:t xml:space="preserve">/data, </w:t>
+      </w:r>
+      <w:proofErr w:type="spellStart"/>
+      <w:r>
+        <w:t>fvs</w:t>
+      </w:r>
+      <w:proofErr w:type="spellEnd"/>
+      <w:r>
+        <w:t>/data/variant, and optimizer/scenario/</w:t>
+      </w:r>
+      <w:proofErr w:type="spellStart"/>
+      <w:r>
+        <w:t>db</w:t>
+      </w:r>
+      <w:proofErr w:type="spellEnd"/>
+      <w:r>
+        <w:t xml:space="preserve"> folders.</w:t>
+      </w:r>
+      <w:bookmarkStart w:id="1" w:name="_GoBack"/>
+      <w:bookmarkEnd w:id="1"/>
+      <w:r>
+        <w:t xml:space="preserve"> Future plans for BioSum include migrating all data storage to SQLite so the list of potentially viewable SQLite databases will continue to grow.</w:t>
+      </w:r>
+    </w:p>
+    <w:p>
+      <w:r>
+        <w:t xml:space="preserve">The </w:t>
+      </w:r>
+      <w:r>
+        <w:rPr>
+          <w:b/>
+          <w:bCs/>
+        </w:rPr>
+        <w:t xml:space="preserve">Manage </w:t>
+      </w:r>
+      <w:r>
+        <w:rPr>
+          <w:b/>
+          <w:bCs/>
+        </w:rPr>
+        <w:t xml:space="preserve">SQLite </w:t>
+      </w:r>
+      <w:r>
+        <w:rPr>
+          <w:b/>
+          <w:bCs/>
+        </w:rPr>
+        <w:t xml:space="preserve">Tables </w:t>
+      </w:r>
+      <w:r>
+        <w:t xml:space="preserve">task lists the project </w:t>
+      </w:r>
+      <w:r>
+        <w:t>DB and DB3</w:t>
+      </w:r>
+      <w:r>
+        <w:t xml:space="preserve"> files in a tree directory format, the tables in a </w:t>
+      </w:r>
+      <w:r>
+        <w:t>DB/DB3</w:t>
+      </w:r>
+      <w:r>
+        <w:t xml:space="preserve"> file, and the columns in a table. This tree directory can be utilized to locate and inspect all </w:t>
+      </w:r>
+      <w:r>
+        <w:t xml:space="preserve">SQLite </w:t>
+      </w:r>
+      <w:r>
+        <w:t xml:space="preserve">databases and tables in a BioSum project. When </w:t>
+      </w:r>
+      <w:r>
+        <w:t>an SQLite</w:t>
+      </w:r>
+      <w:r>
+        <w:t xml:space="preserve"> file is selected, it can be opened </w:t>
+      </w:r>
+      <w:r>
+        <w:t>using the SQLite editor installed on the computer</w:t>
+      </w:r>
+      <w:r>
+        <w:t xml:space="preserve"> by clicking on the </w:t>
+      </w:r>
+      <w:r>
+        <w:rPr>
+          <w:b/>
+          <w:bCs/>
+        </w:rPr>
+        <w:t>&lt;</w:t>
+      </w:r>
+      <w:r>
+        <w:rPr>
+          <w:b/>
+          <w:bCs/>
+        </w:rPr>
+        <w:t xml:space="preserve">Open </w:t>
+      </w:r>
+      <w:proofErr w:type="gramStart"/>
+      <w:r>
+        <w:rPr>
+          <w:b/>
+          <w:bCs/>
+        </w:rPr>
+        <w:t>With</w:t>
+      </w:r>
+      <w:proofErr w:type="gramEnd"/>
+      <w:r>
+        <w:rPr>
+          <w:b/>
+          <w:bCs/>
+        </w:rPr>
+        <w:t xml:space="preserve"> SQLite Editor</w:t>
+      </w:r>
+      <w:r>
+        <w:rPr>
+          <w:b/>
+          <w:bCs/>
+        </w:rPr>
+        <w:t xml:space="preserve">&gt; </w:t>
+      </w:r>
+      <w:r>
+        <w:t xml:space="preserve">button. Opening the file in </w:t>
+      </w:r>
+      <w:r>
+        <w:t>an SQLite editor</w:t>
+      </w:r>
+      <w:r>
+        <w:t xml:space="preserve"> allows the user to view the tables in an </w:t>
+      </w:r>
+      <w:r>
+        <w:t>SQLite database</w:t>
+      </w:r>
+      <w:r>
+        <w:t xml:space="preserve">, the data within each table, and make edits to the </w:t>
+      </w:r>
+      <w:r>
+        <w:t>DB/DB3</w:t>
+      </w:r>
+      <w:r>
+        <w:t xml:space="preserve"> file and associated data (though this is not generally advised). The user may also select a table and columns of their choice, and click on </w:t>
+      </w:r>
+      <w:r>
+        <w:rPr>
+          <w:b/>
+          <w:bCs/>
+        </w:rPr>
+        <w:t>&lt;Browse&gt;</w:t>
+      </w:r>
+      <w:r>
+        <w:t xml:space="preserve"> to view the records. </w:t>
+      </w:r>
+      <w:r>
+        <w:t xml:space="preserve">To select all columns in a table, click </w:t>
+      </w:r>
+      <w:r>
+        <w:rPr>
+          <w:b/>
+        </w:rPr>
+        <w:t>&lt;Check All&gt;</w:t>
+      </w:r>
+      <w:r>
+        <w:t xml:space="preserve">. To clear the column </w:t>
+      </w:r>
+      <w:proofErr w:type="gramStart"/>
+      <w:r>
+        <w:t>selection</w:t>
+      </w:r>
+      <w:proofErr w:type="gramEnd"/>
+      <w:r>
+        <w:t xml:space="preserve"> click </w:t>
+      </w:r>
+      <w:r>
+        <w:rPr>
+          <w:b/>
+        </w:rPr>
+        <w:t>&lt;Clear All&gt;</w:t>
+      </w:r>
+      <w:r>
+        <w:t xml:space="preserve">. </w:t>
+      </w:r>
+      <w:r>
+        <w:t xml:space="preserve">Once columns in a table are selected (boxes next to the column names are checked), the </w:t>
+      </w:r>
+      <w:r>
+        <w:rPr>
+          <w:b/>
+        </w:rPr>
+        <w:t>&lt;</w:t>
+      </w:r>
+      <w:r>
+        <w:rPr>
+          <w:b/>
+        </w:rPr>
+        <w:t>Browse</w:t>
+      </w:r>
+      <w:r>
+        <w:rPr>
+          <w:b/>
+        </w:rPr>
+        <w:t>&gt;</w:t>
+      </w:r>
+      <w:r>
+        <w:t xml:space="preserve"> button allows users to review the data populating those columns in the selected table, </w:t>
+      </w:r>
+      <w:r>
+        <w:t xml:space="preserve">in read-only format </w:t>
+      </w:r>
+      <w:r>
+        <w:t xml:space="preserve">without risk of inadvertently </w:t>
+      </w:r>
+      <w:r>
+        <w:t>saving unwanted</w:t>
       </w:r>
       <w:r>
         <w:t xml:space="preserve"> edits.</w:t>
@@ -3504,6 +3751,7 @@
     <w:lsdException w:name="HTML Sample" w:semiHidden="1" w:unhideWhenUsed="1"/>
     <w:lsdException w:name="HTML Typewriter" w:semiHidden="1" w:unhideWhenUsed="1"/>
     <w:lsdException w:name="HTML Variable" w:semiHidden="1" w:unhideWhenUsed="1"/>
+    <w:lsdException w:name="Normal Table" w:semiHidden="1" w:unhideWhenUsed="1"/>
     <w:lsdException w:name="annotation subject" w:semiHidden="1" w:unhideWhenUsed="1"/>
     <w:lsdException w:name="No List" w:semiHidden="1" w:unhideWhenUsed="1"/>
     <w:lsdException w:name="Outline List 1" w:semiHidden="1" w:unhideWhenUsed="1"/>
@@ -3547,8 +3795,10 @@
     <w:lsdException w:name="Table Elegant" w:semiHidden="1" w:unhideWhenUsed="1"/>
     <w:lsdException w:name="Table Professional" w:semiHidden="1" w:unhideWhenUsed="1"/>
     <w:lsdException w:name="Table Subtle 1" w:semiHidden="1" w:unhideWhenUsed="1"/>
+    <w:lsdException w:name="Table Subtle 2" w:semiHidden="1" w:unhideWhenUsed="1"/>
     <w:lsdException w:name="Table Web 1" w:semiHidden="1" w:unhideWhenUsed="1"/>
     <w:lsdException w:name="Table Web 2" w:semiHidden="1" w:unhideWhenUsed="1"/>
+    <w:lsdException w:name="Table Web 3" w:semiHidden="1" w:unhideWhenUsed="1"/>
     <w:lsdException w:name="Balloon Text" w:semiHidden="1" w:unhideWhenUsed="1"/>
     <w:lsdException w:name="Table Grid" w:uiPriority="59"/>
     <w:lsdException w:name="Table Theme" w:semiHidden="1" w:unhideWhenUsed="1"/>

</xml_diff>